<commit_message>
Kalite niteliklerine ait senaryolar oluşturuldu
</commit_message>
<xml_diff>
--- a/Rapor.docx
+++ b/Rapor.docx
@@ -1102,6 +1102,901 @@
           <w:szCs w:val="32"/>
         </w:rPr>
         <w:t>Projeye en uygun mimariyi seçip mimariye uygun altyapı sağlanmalı.</w:t>
+      </w:r>
+    </w:p>
+    <w:p/>
+    <w:p/>
+    <w:p/>
+    <w:p/>
+    <w:p/>
+    <w:p/>
+    <w:p/>
+    <w:p/>
+    <w:p/>
+    <w:p/>
+    <w:p/>
+    <w:p/>
+    <w:p/>
+    <w:p>
+      <w:pPr>
+        <w:jc w:val="center"/>
+        <w:rPr>
+          <w:b/>
+          <w:bCs/>
+          <w:sz w:val="40"/>
+          <w:szCs w:val="40"/>
+        </w:rPr>
+      </w:pPr>
+      <w:r>
+        <w:rPr>
+          <w:b/>
+          <w:bCs/>
+          <w:sz w:val="40"/>
+          <w:szCs w:val="40"/>
+        </w:rPr>
+        <w:lastRenderedPageBreak/>
+        <w:t>Kalite Nitelikleri</w:t>
+      </w:r>
+    </w:p>
+    <w:p>
+      <w:pPr>
+        <w:jc w:val="center"/>
+        <w:rPr>
+          <w:b/>
+          <w:bCs/>
+          <w:sz w:val="36"/>
+          <w:szCs w:val="36"/>
+        </w:rPr>
+      </w:pPr>
+    </w:p>
+    <w:p>
+      <w:pPr>
+        <w:rPr>
+          <w:b/>
+          <w:bCs/>
+          <w:sz w:val="36"/>
+          <w:szCs w:val="36"/>
+          <w:u w:val="single"/>
+        </w:rPr>
+      </w:pPr>
+      <w:r>
+        <w:rPr>
+          <w:b/>
+          <w:bCs/>
+          <w:sz w:val="36"/>
+          <w:szCs w:val="36"/>
+          <w:u w:val="single"/>
+        </w:rPr>
+        <w:t>Performans</w:t>
+      </w:r>
+    </w:p>
+    <w:p>
+      <w:pPr>
+        <w:pStyle w:val="ListeParagraf"/>
+        <w:numPr>
+          <w:ilvl w:val="0"/>
+          <w:numId w:val="9"/>
+        </w:numPr>
+        <w:rPr>
+          <w:b/>
+          <w:bCs/>
+          <w:sz w:val="32"/>
+          <w:szCs w:val="32"/>
+        </w:rPr>
+      </w:pPr>
+      <w:r>
+        <w:rPr>
+          <w:b/>
+          <w:bCs/>
+          <w:sz w:val="32"/>
+          <w:szCs w:val="32"/>
+        </w:rPr>
+        <w:t xml:space="preserve">Veri Tabanıyla İlgili Performans Senaryosu: </w:t>
+      </w:r>
+    </w:p>
+    <w:p>
+      <w:pPr>
+        <w:pStyle w:val="ListeParagraf"/>
+        <w:numPr>
+          <w:ilvl w:val="0"/>
+          <w:numId w:val="11"/>
+        </w:numPr>
+        <w:rPr>
+          <w:b/>
+          <w:bCs/>
+          <w:sz w:val="32"/>
+          <w:szCs w:val="32"/>
+        </w:rPr>
+      </w:pPr>
+      <w:r>
+        <w:rPr>
+          <w:sz w:val="32"/>
+          <w:szCs w:val="32"/>
+        </w:rPr>
+        <w:t>Büyük</w:t>
+      </w:r>
+      <w:r>
+        <w:rPr>
+          <w:b/>
+          <w:bCs/>
+          <w:sz w:val="32"/>
+          <w:szCs w:val="32"/>
+        </w:rPr>
+        <w:t xml:space="preserve"> </w:t>
+      </w:r>
+      <w:r>
+        <w:rPr>
+          <w:sz w:val="32"/>
+          <w:szCs w:val="32"/>
+        </w:rPr>
+        <w:t>verilere sahip Veri tabanını karmaşık sorgular ile zorlayıp performansının yeterliliğini test edeceğiz.</w:t>
+      </w:r>
+    </w:p>
+    <w:p>
+      <w:pPr>
+        <w:pStyle w:val="ListeParagraf"/>
+        <w:numPr>
+          <w:ilvl w:val="0"/>
+          <w:numId w:val="10"/>
+        </w:numPr>
+        <w:rPr>
+          <w:b/>
+          <w:bCs/>
+          <w:sz w:val="32"/>
+          <w:szCs w:val="32"/>
+        </w:rPr>
+      </w:pPr>
+      <w:r>
+        <w:rPr>
+          <w:sz w:val="32"/>
+          <w:szCs w:val="32"/>
+        </w:rPr>
+        <w:t>Eğer karmaşık sorgulara rağmen hızlı şekilde sonuçları geri döndürebiliyorsa Veri tabanımız performanslı şekilde çalışıyor diyebiliriz.</w:t>
+      </w:r>
+    </w:p>
+    <w:p>
+      <w:pPr>
+        <w:pStyle w:val="ListeParagraf"/>
+        <w:ind w:left="1440"/>
+        <w:rPr>
+          <w:b/>
+          <w:bCs/>
+          <w:sz w:val="32"/>
+          <w:szCs w:val="32"/>
+        </w:rPr>
+      </w:pPr>
+    </w:p>
+    <w:p>
+      <w:pPr>
+        <w:rPr>
+          <w:b/>
+          <w:bCs/>
+          <w:sz w:val="32"/>
+          <w:szCs w:val="32"/>
+        </w:rPr>
+      </w:pPr>
+      <w:r>
+        <w:rPr>
+          <w:b/>
+          <w:bCs/>
+          <w:sz w:val="32"/>
+          <w:szCs w:val="32"/>
+        </w:rPr>
+        <w:t>Senaryo işleyişi:</w:t>
+      </w:r>
+    </w:p>
+    <w:p>
+      <w:pPr>
+        <w:pStyle w:val="ListeParagraf"/>
+        <w:numPr>
+          <w:ilvl w:val="0"/>
+          <w:numId w:val="10"/>
+        </w:numPr>
+        <w:rPr>
+          <w:b/>
+          <w:bCs/>
+          <w:sz w:val="32"/>
+          <w:szCs w:val="32"/>
+        </w:rPr>
+      </w:pPr>
+      <w:r>
+        <w:rPr>
+          <w:sz w:val="32"/>
+          <w:szCs w:val="32"/>
+        </w:rPr>
+        <w:t>Müşteri sisteme giriş yapıp herhangi bir aracı filtreleyerek araçları listeler.</w:t>
+      </w:r>
+    </w:p>
+    <w:p>
+      <w:pPr>
+        <w:pStyle w:val="ListeParagraf"/>
+        <w:numPr>
+          <w:ilvl w:val="0"/>
+          <w:numId w:val="10"/>
+        </w:numPr>
+        <w:rPr>
+          <w:b/>
+          <w:bCs/>
+          <w:sz w:val="32"/>
+          <w:szCs w:val="32"/>
+        </w:rPr>
+      </w:pPr>
+      <w:r>
+        <w:rPr>
+          <w:sz w:val="32"/>
+          <w:szCs w:val="32"/>
+        </w:rPr>
+        <w:t>Bu filtreleme sonucunda araçlar sorunsuz ve hızlı şekilde müşterinin karşısına çıkmalıdır.</w:t>
+      </w:r>
+    </w:p>
+    <w:p>
+      <w:pPr>
+        <w:pStyle w:val="ListeParagraf"/>
+        <w:ind w:left="1440"/>
+        <w:rPr>
+          <w:b/>
+          <w:bCs/>
+          <w:sz w:val="32"/>
+          <w:szCs w:val="32"/>
+        </w:rPr>
+      </w:pPr>
+    </w:p>
+    <w:p>
+      <w:pPr>
+        <w:pStyle w:val="ListeParagraf"/>
+        <w:ind w:left="1440"/>
+        <w:rPr>
+          <w:b/>
+          <w:bCs/>
+          <w:sz w:val="32"/>
+          <w:szCs w:val="32"/>
+        </w:rPr>
+      </w:pPr>
+    </w:p>
+    <w:p>
+      <w:pPr>
+        <w:pStyle w:val="ListeParagraf"/>
+        <w:numPr>
+          <w:ilvl w:val="0"/>
+          <w:numId w:val="9"/>
+        </w:numPr>
+        <w:rPr>
+          <w:b/>
+          <w:bCs/>
+          <w:sz w:val="32"/>
+          <w:szCs w:val="32"/>
+        </w:rPr>
+      </w:pPr>
+      <w:r>
+        <w:rPr>
+          <w:b/>
+          <w:bCs/>
+          <w:sz w:val="32"/>
+          <w:szCs w:val="32"/>
+        </w:rPr>
+        <w:t xml:space="preserve">Sistem Yoğunluğuyla İlgili Performans Senaryosu: </w:t>
+      </w:r>
+      <w:r>
+        <w:rPr>
+          <w:sz w:val="32"/>
+          <w:szCs w:val="32"/>
+        </w:rPr>
+        <w:t>Sistemde çok yoğun trafik olduğu bir durum olduğunu varsayalım.</w:t>
+      </w:r>
+    </w:p>
+    <w:p>
+      <w:pPr>
+        <w:pStyle w:val="ListeParagraf"/>
+        <w:rPr>
+          <w:b/>
+          <w:bCs/>
+          <w:sz w:val="32"/>
+          <w:szCs w:val="32"/>
+        </w:rPr>
+      </w:pPr>
+    </w:p>
+    <w:p>
+      <w:pPr>
+        <w:pStyle w:val="ListeParagraf"/>
+        <w:numPr>
+          <w:ilvl w:val="0"/>
+          <w:numId w:val="12"/>
+        </w:numPr>
+        <w:rPr>
+          <w:sz w:val="32"/>
+          <w:szCs w:val="32"/>
+        </w:rPr>
+      </w:pPr>
+      <w:r>
+        <w:rPr>
+          <w:sz w:val="32"/>
+          <w:szCs w:val="32"/>
+        </w:rPr>
+        <w:t>Sistemin</w:t>
+      </w:r>
+      <w:r>
+        <w:rPr>
+          <w:sz w:val="32"/>
+          <w:szCs w:val="32"/>
+        </w:rPr>
+        <w:t xml:space="preserve"> yoğunluk durumlarında işlevini yerine getirip getirmediği test edilecektir.</w:t>
+      </w:r>
+    </w:p>
+    <w:p>
+      <w:pPr>
+        <w:rPr>
+          <w:b/>
+          <w:bCs/>
+          <w:sz w:val="32"/>
+          <w:szCs w:val="32"/>
+        </w:rPr>
+      </w:pPr>
+      <w:r>
+        <w:rPr>
+          <w:b/>
+          <w:bCs/>
+          <w:sz w:val="32"/>
+          <w:szCs w:val="32"/>
+        </w:rPr>
+        <w:t>Senaryo İşleyişi:</w:t>
+      </w:r>
+    </w:p>
+    <w:p>
+      <w:pPr>
+        <w:pStyle w:val="ListeParagraf"/>
+        <w:numPr>
+          <w:ilvl w:val="0"/>
+          <w:numId w:val="12"/>
+        </w:numPr>
+        <w:rPr>
+          <w:b/>
+          <w:bCs/>
+          <w:sz w:val="32"/>
+          <w:szCs w:val="32"/>
+        </w:rPr>
+      </w:pPr>
+      <w:r>
+        <w:rPr>
+          <w:sz w:val="32"/>
+          <w:szCs w:val="32"/>
+        </w:rPr>
+        <w:t>Müşteri sisteme giriş yapıp herhangi bir işlem gerçekleştirsin.</w:t>
+      </w:r>
+    </w:p>
+    <w:p>
+      <w:pPr>
+        <w:pStyle w:val="ListeParagraf"/>
+        <w:numPr>
+          <w:ilvl w:val="0"/>
+          <w:numId w:val="12"/>
+        </w:numPr>
+        <w:rPr>
+          <w:b/>
+          <w:bCs/>
+          <w:sz w:val="32"/>
+          <w:szCs w:val="32"/>
+        </w:rPr>
+      </w:pPr>
+      <w:r>
+        <w:rPr>
+          <w:sz w:val="32"/>
+          <w:szCs w:val="32"/>
+        </w:rPr>
+        <w:t>Sistemde binlerce müşterinin aynı anda işlem yaptığı durumu ele alıp analiz yapalım</w:t>
+      </w:r>
+    </w:p>
+    <w:p>
+      <w:pPr>
+        <w:pStyle w:val="ListeParagraf"/>
+        <w:numPr>
+          <w:ilvl w:val="0"/>
+          <w:numId w:val="12"/>
+        </w:numPr>
+        <w:rPr>
+          <w:b/>
+          <w:bCs/>
+          <w:sz w:val="32"/>
+          <w:szCs w:val="32"/>
+        </w:rPr>
+      </w:pPr>
+      <w:r>
+        <w:rPr>
+          <w:sz w:val="32"/>
+          <w:szCs w:val="32"/>
+        </w:rPr>
+        <w:t>Server kapasitesi, sistemdeki kullanıcı sayısı ve işlem yanıt süreleri gibi değerlere bakılarak test edilmeli.</w:t>
+      </w:r>
+    </w:p>
+    <w:p>
+      <w:pPr>
+        <w:pStyle w:val="ListeParagraf"/>
+        <w:numPr>
+          <w:ilvl w:val="0"/>
+          <w:numId w:val="12"/>
+        </w:numPr>
+        <w:rPr>
+          <w:b/>
+          <w:bCs/>
+          <w:sz w:val="32"/>
+          <w:szCs w:val="32"/>
+        </w:rPr>
+      </w:pPr>
+      <w:r>
+        <w:rPr>
+          <w:sz w:val="32"/>
+          <w:szCs w:val="32"/>
+        </w:rPr>
+        <w:lastRenderedPageBreak/>
+        <w:t>Kullanıcı sayısı ve işlem yanıt süreleri en optimum duruma gelince test tamamlanır ve sistemin yoğun isteklere cevap verebildiği doğrulanır</w:t>
+      </w:r>
+    </w:p>
+    <w:p>
+      <w:pPr>
+        <w:pStyle w:val="ListeParagraf"/>
+        <w:numPr>
+          <w:ilvl w:val="0"/>
+          <w:numId w:val="12"/>
+        </w:numPr>
+        <w:rPr>
+          <w:b/>
+          <w:bCs/>
+          <w:sz w:val="32"/>
+          <w:szCs w:val="32"/>
+        </w:rPr>
+      </w:pPr>
+      <w:r>
+        <w:rPr>
+          <w:sz w:val="32"/>
+          <w:szCs w:val="32"/>
+        </w:rPr>
+        <w:t>Aksi durumda ise sistemin yeterli donanım ve altyapıya sahip olmadığı anlamına gelir. Bu durumda gerekli güncellemeler ve optimizasyonlar yapılıp server daha performanslı hale getirilmelidir.</w:t>
+      </w:r>
+    </w:p>
+    <w:p>
+      <w:pPr>
+        <w:rPr>
+          <w:b/>
+          <w:bCs/>
+          <w:sz w:val="32"/>
+          <w:szCs w:val="32"/>
+        </w:rPr>
+      </w:pPr>
+    </w:p>
+    <w:p>
+      <w:pPr>
+        <w:rPr>
+          <w:b/>
+          <w:bCs/>
+          <w:sz w:val="32"/>
+          <w:szCs w:val="32"/>
+        </w:rPr>
+      </w:pPr>
+    </w:p>
+    <w:p>
+      <w:pPr>
+        <w:rPr>
+          <w:b/>
+          <w:bCs/>
+          <w:sz w:val="36"/>
+          <w:szCs w:val="36"/>
+          <w:u w:val="single"/>
+        </w:rPr>
+      </w:pPr>
+      <w:r>
+        <w:rPr>
+          <w:b/>
+          <w:bCs/>
+          <w:sz w:val="36"/>
+          <w:szCs w:val="36"/>
+          <w:u w:val="single"/>
+        </w:rPr>
+        <w:t>Güvenlik</w:t>
+      </w:r>
+    </w:p>
+    <w:p>
+      <w:pPr>
+        <w:pStyle w:val="ListeParagraf"/>
+        <w:numPr>
+          <w:ilvl w:val="0"/>
+          <w:numId w:val="13"/>
+        </w:numPr>
+        <w:rPr>
+          <w:b/>
+          <w:bCs/>
+          <w:sz w:val="32"/>
+          <w:szCs w:val="32"/>
+        </w:rPr>
+      </w:pPr>
+      <w:r>
+        <w:rPr>
+          <w:b/>
+          <w:bCs/>
+          <w:sz w:val="32"/>
+          <w:szCs w:val="32"/>
+        </w:rPr>
+        <w:t xml:space="preserve">Verilerin Korunmasına İlişkin Senaryo: </w:t>
+      </w:r>
+      <w:r>
+        <w:rPr>
+          <w:sz w:val="32"/>
+          <w:szCs w:val="32"/>
+        </w:rPr>
+        <w:t>Müşterilerin kişisel bilgilerine siber saldırı ile erişmeye çalışılan bir senaryoyu düşünelim.</w:t>
+      </w:r>
+    </w:p>
+    <w:p>
+      <w:pPr>
+        <w:pStyle w:val="ListeParagraf"/>
+        <w:rPr>
+          <w:b/>
+          <w:bCs/>
+          <w:sz w:val="32"/>
+          <w:szCs w:val="32"/>
+        </w:rPr>
+      </w:pPr>
+    </w:p>
+    <w:p>
+      <w:pPr>
+        <w:pStyle w:val="ListeParagraf"/>
+        <w:numPr>
+          <w:ilvl w:val="0"/>
+          <w:numId w:val="14"/>
+        </w:numPr>
+        <w:rPr>
+          <w:b/>
+          <w:bCs/>
+          <w:sz w:val="32"/>
+          <w:szCs w:val="32"/>
+        </w:rPr>
+      </w:pPr>
+      <w:r>
+        <w:rPr>
+          <w:sz w:val="32"/>
+          <w:szCs w:val="32"/>
+        </w:rPr>
+        <w:t>Bu senaryo sonucunda kişisel verilere erişimin güvenliğinin sağlandığını ve saldırgan işlemlerin tespit edildiği test edilecektir.</w:t>
+      </w:r>
+    </w:p>
+    <w:p>
+      <w:pPr>
+        <w:rPr>
+          <w:b/>
+          <w:bCs/>
+          <w:sz w:val="32"/>
+          <w:szCs w:val="32"/>
+        </w:rPr>
+      </w:pPr>
+    </w:p>
+    <w:p>
+      <w:pPr>
+        <w:rPr>
+          <w:b/>
+          <w:bCs/>
+          <w:sz w:val="32"/>
+          <w:szCs w:val="32"/>
+        </w:rPr>
+      </w:pPr>
+      <w:r>
+        <w:rPr>
+          <w:b/>
+          <w:bCs/>
+          <w:sz w:val="32"/>
+          <w:szCs w:val="32"/>
+        </w:rPr>
+        <w:t>Senaryonun İşleyişi:</w:t>
+      </w:r>
+    </w:p>
+    <w:p>
+      <w:pPr>
+        <w:pStyle w:val="ListeParagraf"/>
+        <w:numPr>
+          <w:ilvl w:val="0"/>
+          <w:numId w:val="14"/>
+        </w:numPr>
+        <w:rPr>
+          <w:b/>
+          <w:bCs/>
+          <w:sz w:val="32"/>
+          <w:szCs w:val="32"/>
+        </w:rPr>
+      </w:pPr>
+      <w:r>
+        <w:rPr>
+          <w:sz w:val="32"/>
+          <w:szCs w:val="32"/>
+        </w:rPr>
+        <w:t>Sisteme yetkisi olmadan sızmaya çalışan bir hacker var.</w:t>
+      </w:r>
+    </w:p>
+    <w:p>
+      <w:pPr>
+        <w:pStyle w:val="ListeParagraf"/>
+        <w:numPr>
+          <w:ilvl w:val="0"/>
+          <w:numId w:val="14"/>
+        </w:numPr>
+        <w:rPr>
+          <w:b/>
+          <w:bCs/>
+          <w:sz w:val="32"/>
+          <w:szCs w:val="32"/>
+        </w:rPr>
+      </w:pPr>
+      <w:r>
+        <w:rPr>
+          <w:sz w:val="32"/>
+          <w:szCs w:val="32"/>
+        </w:rPr>
+        <w:t>Sisteme girmeye çalışan hacker sistem tarafından fark edilir ve gerekli güvenlik önlemleri devreye girer.</w:t>
+      </w:r>
+    </w:p>
+    <w:p>
+      <w:pPr>
+        <w:pStyle w:val="ListeParagraf"/>
+        <w:numPr>
+          <w:ilvl w:val="0"/>
+          <w:numId w:val="14"/>
+        </w:numPr>
+        <w:rPr>
+          <w:b/>
+          <w:bCs/>
+          <w:sz w:val="32"/>
+          <w:szCs w:val="32"/>
+        </w:rPr>
+      </w:pPr>
+      <w:r>
+        <w:rPr>
+          <w:sz w:val="32"/>
+          <w:szCs w:val="32"/>
+        </w:rPr>
+        <w:t>Bu saldırı sistemdeki yetkili kişilere hemen uyarı şeklinde bildirilir.</w:t>
+      </w:r>
+    </w:p>
+    <w:p>
+      <w:pPr>
+        <w:pStyle w:val="ListeParagraf"/>
+        <w:numPr>
+          <w:ilvl w:val="0"/>
+          <w:numId w:val="14"/>
+        </w:numPr>
+        <w:rPr>
+          <w:b/>
+          <w:bCs/>
+          <w:sz w:val="32"/>
+          <w:szCs w:val="32"/>
+        </w:rPr>
+      </w:pPr>
+      <w:r>
+        <w:rPr>
+          <w:sz w:val="32"/>
+          <w:szCs w:val="32"/>
+        </w:rPr>
+        <w:t>Hackerin işlemleri tespit edilir ve kayıt altına alınarak güvenlik önlemlerinin arttırılması amacıyla kullanılır. (Sistem zafiyetlerini en aza indirgemek için)</w:t>
+      </w:r>
+    </w:p>
+    <w:p>
+      <w:pPr>
+        <w:pStyle w:val="ListeParagraf"/>
+        <w:numPr>
+          <w:ilvl w:val="0"/>
+          <w:numId w:val="14"/>
+        </w:numPr>
+        <w:rPr>
+          <w:b/>
+          <w:bCs/>
+          <w:sz w:val="32"/>
+          <w:szCs w:val="32"/>
+        </w:rPr>
+      </w:pPr>
+      <w:r>
+        <w:rPr>
+          <w:sz w:val="32"/>
+          <w:szCs w:val="32"/>
+        </w:rPr>
+        <w:t>Bu test sonucunda eğer hacker sisteme erişim sağlayamazsa sistemin güvenlik önlemleri sorunsuz şekilde çalışıyor demektir.</w:t>
+      </w:r>
+    </w:p>
+    <w:p>
+      <w:pPr>
+        <w:rPr>
+          <w:b/>
+          <w:bCs/>
+          <w:sz w:val="36"/>
+          <w:szCs w:val="36"/>
+          <w:u w:val="single"/>
+        </w:rPr>
+      </w:pPr>
+      <w:r>
+        <w:rPr>
+          <w:b/>
+          <w:bCs/>
+          <w:sz w:val="36"/>
+          <w:szCs w:val="36"/>
+          <w:u w:val="single"/>
+        </w:rPr>
+        <w:lastRenderedPageBreak/>
+        <w:t>Süreklilik</w:t>
+      </w:r>
+    </w:p>
+    <w:p>
+      <w:pPr>
+        <w:pStyle w:val="ListeParagraf"/>
+        <w:numPr>
+          <w:ilvl w:val="0"/>
+          <w:numId w:val="15"/>
+        </w:numPr>
+        <w:rPr>
+          <w:b/>
+          <w:bCs/>
+          <w:sz w:val="32"/>
+          <w:szCs w:val="32"/>
+        </w:rPr>
+      </w:pPr>
+      <w:r>
+        <w:rPr>
+          <w:b/>
+          <w:bCs/>
+          <w:sz w:val="32"/>
+          <w:szCs w:val="32"/>
+        </w:rPr>
+        <w:t xml:space="preserve">Sistemin 7/24 Çalışma Durum Senaryosu: </w:t>
+      </w:r>
+      <w:r>
+        <w:rPr>
+          <w:sz w:val="32"/>
+          <w:szCs w:val="32"/>
+        </w:rPr>
+        <w:t>Sistemin herhangi bir hata veya sorun karşısında dahi kesintisiz çalışmaya devam edebilmesini test edeceğimiz senaryo.</w:t>
+      </w:r>
+    </w:p>
+    <w:p>
+      <w:pPr>
+        <w:pStyle w:val="ListeParagraf"/>
+        <w:rPr>
+          <w:b/>
+          <w:bCs/>
+          <w:sz w:val="32"/>
+          <w:szCs w:val="32"/>
+        </w:rPr>
+      </w:pPr>
+    </w:p>
+    <w:p>
+      <w:pPr>
+        <w:pStyle w:val="ListeParagraf"/>
+        <w:numPr>
+          <w:ilvl w:val="0"/>
+          <w:numId w:val="16"/>
+        </w:numPr>
+        <w:rPr>
+          <w:b/>
+          <w:bCs/>
+          <w:sz w:val="32"/>
+          <w:szCs w:val="32"/>
+        </w:rPr>
+      </w:pPr>
+      <w:r>
+        <w:rPr>
+          <w:sz w:val="32"/>
+          <w:szCs w:val="32"/>
+        </w:rPr>
+        <w:t>Sistemdeki olağanüstü durumlar sebebiyle kesinti olma durumlarında en kısa sürede ikincil sistem veya önlemler devreye girerek sistemin çalışmaya devam etmesi sağlanmalıdır.</w:t>
+      </w:r>
+    </w:p>
+    <w:p>
+      <w:pPr>
+        <w:rPr>
+          <w:b/>
+          <w:bCs/>
+          <w:sz w:val="32"/>
+          <w:szCs w:val="32"/>
+        </w:rPr>
+      </w:pPr>
+    </w:p>
+    <w:p>
+      <w:pPr>
+        <w:rPr>
+          <w:b/>
+          <w:bCs/>
+          <w:sz w:val="32"/>
+          <w:szCs w:val="32"/>
+        </w:rPr>
+      </w:pPr>
+      <w:r>
+        <w:rPr>
+          <w:b/>
+          <w:bCs/>
+          <w:sz w:val="32"/>
+          <w:szCs w:val="32"/>
+        </w:rPr>
+        <w:t>Senaryonun İşleyişi:</w:t>
+      </w:r>
+    </w:p>
+    <w:p>
+      <w:pPr>
+        <w:pStyle w:val="ListeParagraf"/>
+        <w:numPr>
+          <w:ilvl w:val="0"/>
+          <w:numId w:val="16"/>
+        </w:numPr>
+        <w:rPr>
+          <w:b/>
+          <w:bCs/>
+          <w:sz w:val="32"/>
+          <w:szCs w:val="32"/>
+        </w:rPr>
+      </w:pPr>
+      <w:r>
+        <w:rPr>
+          <w:sz w:val="32"/>
+          <w:szCs w:val="32"/>
+        </w:rPr>
+        <w:t>Sistem normal şekilde çalışırken herhangi bir kesinti olması durumunu ele alalım.</w:t>
+      </w:r>
+    </w:p>
+    <w:p>
+      <w:pPr>
+        <w:pStyle w:val="ListeParagraf"/>
+        <w:numPr>
+          <w:ilvl w:val="0"/>
+          <w:numId w:val="16"/>
+        </w:numPr>
+        <w:rPr>
+          <w:b/>
+          <w:bCs/>
+          <w:sz w:val="32"/>
+          <w:szCs w:val="32"/>
+        </w:rPr>
+      </w:pPr>
+      <w:r>
+        <w:rPr>
+          <w:sz w:val="32"/>
+          <w:szCs w:val="32"/>
+        </w:rPr>
+        <w:t>Sistem kesintiye uğradığı zaman bu durum sistemdeki yetkili kişilere bildirilir ve müşterilere de giriş ekranında belirtilir.</w:t>
+      </w:r>
+    </w:p>
+    <w:p>
+      <w:pPr>
+        <w:pStyle w:val="ListeParagraf"/>
+        <w:numPr>
+          <w:ilvl w:val="0"/>
+          <w:numId w:val="16"/>
+        </w:numPr>
+        <w:rPr>
+          <w:b/>
+          <w:bCs/>
+          <w:sz w:val="32"/>
+          <w:szCs w:val="32"/>
+        </w:rPr>
+      </w:pPr>
+      <w:r>
+        <w:rPr>
+          <w:sz w:val="32"/>
+          <w:szCs w:val="32"/>
+        </w:rPr>
+        <w:t>Sistem kesintisi durumunda devreye ikincil sistem girerek sistem kaldığı yerden çalışmaya devam eder.</w:t>
+      </w:r>
+    </w:p>
+    <w:p>
+      <w:pPr>
+        <w:pStyle w:val="ListeParagraf"/>
+        <w:numPr>
+          <w:ilvl w:val="0"/>
+          <w:numId w:val="16"/>
+        </w:numPr>
+        <w:rPr>
+          <w:b/>
+          <w:bCs/>
+          <w:sz w:val="32"/>
+          <w:szCs w:val="32"/>
+        </w:rPr>
+      </w:pPr>
+      <w:r>
+        <w:rPr>
+          <w:sz w:val="32"/>
+          <w:szCs w:val="32"/>
+        </w:rPr>
+        <w:t>Bu kesinti süreci raporlanıp analiz edilir ve muhtemel kesintilerin önlenmesi için kullanılmak üzere kayıt altına alınır.</w:t>
       </w:r>
     </w:p>
     <w:p/>
@@ -1118,6 +2013,119 @@
 <file path=word/numbering.xml><?xml version="1.0" encoding="utf-8"?>
 <w:numbering xmlns:wpc="http://schemas.microsoft.com/office/word/2010/wordprocessingCanvas" xmlns:cx="http://schemas.microsoft.com/office/drawing/2014/chartex" xmlns:cx1="http://schemas.microsoft.com/office/drawing/2015/9/8/chartex" xmlns:cx2="http://schemas.microsoft.com/office/drawing/2015/10/21/chartex" xmlns:cx3="http://schemas.microsoft.com/office/drawing/2016/5/9/chartex" xmlns:cx4="http://schemas.microsoft.com/office/drawing/2016/5/10/chartex" xmlns:cx5="http://schemas.microsoft.com/office/drawing/2016/5/11/chartex" xmlns:cx6="http://schemas.microsoft.com/office/drawing/2016/5/12/chartex" xmlns:cx7="http://schemas.microsoft.com/office/drawing/2016/5/13/chartex" xmlns:cx8="http://schemas.microsoft.com/office/drawing/2016/5/14/chartex" xmlns:mc="http://schemas.openxmlformats.org/markup-compatibility/2006" xmlns:aink="http://schemas.microsoft.com/office/drawing/2016/ink" xmlns:am3d="http://schemas.microsoft.com/office/drawing/2017/model3d" xmlns:o="urn:schemas-microsoft-com:office:office" xmlns:oel="http://schemas.microsoft.com/office/2019/extlst" xmlns:r="http://schemas.openxmlformats.org/officeDocument/2006/relationships" xmlns:m="http://schemas.openxmlformats.org/officeDocument/2006/math" xmlns:v="urn:schemas-microsoft-com:vml" xmlns:wp14="http://schemas.microsoft.com/office/word/2010/wordprocessingDrawing" xmlns:wp="http://schemas.openxmlformats.org/drawingml/2006/wordprocessingDrawing" xmlns:w10="urn:schemas-microsoft-com:office:word" xmlns:w="http://schemas.openxmlformats.org/wordprocessingml/2006/main" xmlns:w14="http://schemas.microsoft.com/office/word/2010/wordml" xmlns:w15="http://schemas.microsoft.com/office/word/2012/wordml" xmlns:w16cex="http://schemas.microsoft.com/office/word/2018/wordml/cex" xmlns:w16cid="http://schemas.microsoft.com/office/word/2016/wordml/cid" xmlns:w16="http://schemas.microsoft.com/office/word/2018/wordml" xmlns:w16du="http://schemas.microsoft.com/office/word/2023/wordml/word16du" xmlns:w16sdtdh="http://schemas.microsoft.com/office/word/2020/wordml/sdtdatahash" xmlns:w16se="http://schemas.microsoft.com/office/word/2015/wordml/symex" xmlns:wpg="http://schemas.microsoft.com/office/word/2010/wordprocessingGroup" xmlns:wpi="http://schemas.microsoft.com/office/word/2010/wordprocessingInk" xmlns:wne="http://schemas.microsoft.com/office/word/2006/wordml" xmlns:wps="http://schemas.microsoft.com/office/word/2010/wordprocessingShape" mc:Ignorable="w14 w15 w16se w16cid w16 w16cex w16sdtdh wp14">
   <w:abstractNum w:abstractNumId="0" w15:restartNumberingAfterBreak="0">
+    <w:nsid w:val="00740AF6"/>
+    <w:multiLevelType w:val="hybridMultilevel"/>
+    <w:tmpl w:val="14D8F180"/>
+    <w:lvl w:ilvl="0" w:tplc="041F0001">
+      <w:start w:val="1"/>
+      <w:numFmt w:val="bullet"/>
+      <w:lvlText w:val=""/>
+      <w:lvlJc w:val="left"/>
+      <w:pPr>
+        <w:ind w:left="1440" w:hanging="360"/>
+      </w:pPr>
+      <w:rPr>
+        <w:rFonts w:ascii="Symbol" w:hAnsi="Symbol" w:hint="default"/>
+      </w:rPr>
+    </w:lvl>
+    <w:lvl w:ilvl="1" w:tplc="041F0003" w:tentative="1">
+      <w:start w:val="1"/>
+      <w:numFmt w:val="bullet"/>
+      <w:lvlText w:val="o"/>
+      <w:lvlJc w:val="left"/>
+      <w:pPr>
+        <w:ind w:left="2160" w:hanging="360"/>
+      </w:pPr>
+      <w:rPr>
+        <w:rFonts w:ascii="Courier New" w:hAnsi="Courier New" w:cs="Courier New" w:hint="default"/>
+      </w:rPr>
+    </w:lvl>
+    <w:lvl w:ilvl="2" w:tplc="041F0005" w:tentative="1">
+      <w:start w:val="1"/>
+      <w:numFmt w:val="bullet"/>
+      <w:lvlText w:val=""/>
+      <w:lvlJc w:val="left"/>
+      <w:pPr>
+        <w:ind w:left="2880" w:hanging="360"/>
+      </w:pPr>
+      <w:rPr>
+        <w:rFonts w:ascii="Wingdings" w:hAnsi="Wingdings" w:hint="default"/>
+      </w:rPr>
+    </w:lvl>
+    <w:lvl w:ilvl="3" w:tplc="041F0001" w:tentative="1">
+      <w:start w:val="1"/>
+      <w:numFmt w:val="bullet"/>
+      <w:lvlText w:val=""/>
+      <w:lvlJc w:val="left"/>
+      <w:pPr>
+        <w:ind w:left="3600" w:hanging="360"/>
+      </w:pPr>
+      <w:rPr>
+        <w:rFonts w:ascii="Symbol" w:hAnsi="Symbol" w:hint="default"/>
+      </w:rPr>
+    </w:lvl>
+    <w:lvl w:ilvl="4" w:tplc="041F0003" w:tentative="1">
+      <w:start w:val="1"/>
+      <w:numFmt w:val="bullet"/>
+      <w:lvlText w:val="o"/>
+      <w:lvlJc w:val="left"/>
+      <w:pPr>
+        <w:ind w:left="4320" w:hanging="360"/>
+      </w:pPr>
+      <w:rPr>
+        <w:rFonts w:ascii="Courier New" w:hAnsi="Courier New" w:cs="Courier New" w:hint="default"/>
+      </w:rPr>
+    </w:lvl>
+    <w:lvl w:ilvl="5" w:tplc="041F0005" w:tentative="1">
+      <w:start w:val="1"/>
+      <w:numFmt w:val="bullet"/>
+      <w:lvlText w:val=""/>
+      <w:lvlJc w:val="left"/>
+      <w:pPr>
+        <w:ind w:left="5040" w:hanging="360"/>
+      </w:pPr>
+      <w:rPr>
+        <w:rFonts w:ascii="Wingdings" w:hAnsi="Wingdings" w:hint="default"/>
+      </w:rPr>
+    </w:lvl>
+    <w:lvl w:ilvl="6" w:tplc="041F0001" w:tentative="1">
+      <w:start w:val="1"/>
+      <w:numFmt w:val="bullet"/>
+      <w:lvlText w:val=""/>
+      <w:lvlJc w:val="left"/>
+      <w:pPr>
+        <w:ind w:left="5760" w:hanging="360"/>
+      </w:pPr>
+      <w:rPr>
+        <w:rFonts w:ascii="Symbol" w:hAnsi="Symbol" w:hint="default"/>
+      </w:rPr>
+    </w:lvl>
+    <w:lvl w:ilvl="7" w:tplc="041F0003" w:tentative="1">
+      <w:start w:val="1"/>
+      <w:numFmt w:val="bullet"/>
+      <w:lvlText w:val="o"/>
+      <w:lvlJc w:val="left"/>
+      <w:pPr>
+        <w:ind w:left="6480" w:hanging="360"/>
+      </w:pPr>
+      <w:rPr>
+        <w:rFonts w:ascii="Courier New" w:hAnsi="Courier New" w:cs="Courier New" w:hint="default"/>
+      </w:rPr>
+    </w:lvl>
+    <w:lvl w:ilvl="8" w:tplc="041F0005" w:tentative="1">
+      <w:start w:val="1"/>
+      <w:numFmt w:val="bullet"/>
+      <w:lvlText w:val=""/>
+      <w:lvlJc w:val="left"/>
+      <w:pPr>
+        <w:ind w:left="7200" w:hanging="360"/>
+      </w:pPr>
+      <w:rPr>
+        <w:rFonts w:ascii="Wingdings" w:hAnsi="Wingdings" w:hint="default"/>
+      </w:rPr>
+    </w:lvl>
+  </w:abstractNum>
+  <w:abstractNum w:abstractNumId="1" w15:restartNumberingAfterBreak="0">
     <w:nsid w:val="043A5AB3"/>
     <w:multiLevelType w:val="hybridMultilevel"/>
     <w:tmpl w:val="B2AC2272"/>
@@ -1230,7 +2238,93 @@
       </w:rPr>
     </w:lvl>
   </w:abstractNum>
-  <w:abstractNum w:abstractNumId="1" w15:restartNumberingAfterBreak="0">
+  <w:abstractNum w:abstractNumId="2" w15:restartNumberingAfterBreak="0">
+    <w:nsid w:val="08E30AC7"/>
+    <w:multiLevelType w:val="hybridMultilevel"/>
+    <w:tmpl w:val="58FE9BCE"/>
+    <w:lvl w:ilvl="0" w:tplc="FFFFFFFF">
+      <w:start w:val="1"/>
+      <w:numFmt w:val="decimal"/>
+      <w:lvlText w:val="%1."/>
+      <w:lvlJc w:val="left"/>
+      <w:pPr>
+        <w:ind w:left="720" w:hanging="360"/>
+      </w:pPr>
+    </w:lvl>
+    <w:lvl w:ilvl="1" w:tplc="FFFFFFFF" w:tentative="1">
+      <w:start w:val="1"/>
+      <w:numFmt w:val="lowerLetter"/>
+      <w:lvlText w:val="%2."/>
+      <w:lvlJc w:val="left"/>
+      <w:pPr>
+        <w:ind w:left="1440" w:hanging="360"/>
+      </w:pPr>
+    </w:lvl>
+    <w:lvl w:ilvl="2" w:tplc="FFFFFFFF" w:tentative="1">
+      <w:start w:val="1"/>
+      <w:numFmt w:val="lowerRoman"/>
+      <w:lvlText w:val="%3."/>
+      <w:lvlJc w:val="right"/>
+      <w:pPr>
+        <w:ind w:left="2160" w:hanging="180"/>
+      </w:pPr>
+    </w:lvl>
+    <w:lvl w:ilvl="3" w:tplc="FFFFFFFF" w:tentative="1">
+      <w:start w:val="1"/>
+      <w:numFmt w:val="decimal"/>
+      <w:lvlText w:val="%4."/>
+      <w:lvlJc w:val="left"/>
+      <w:pPr>
+        <w:ind w:left="2880" w:hanging="360"/>
+      </w:pPr>
+    </w:lvl>
+    <w:lvl w:ilvl="4" w:tplc="FFFFFFFF" w:tentative="1">
+      <w:start w:val="1"/>
+      <w:numFmt w:val="lowerLetter"/>
+      <w:lvlText w:val="%5."/>
+      <w:lvlJc w:val="left"/>
+      <w:pPr>
+        <w:ind w:left="3600" w:hanging="360"/>
+      </w:pPr>
+    </w:lvl>
+    <w:lvl w:ilvl="5" w:tplc="FFFFFFFF" w:tentative="1">
+      <w:start w:val="1"/>
+      <w:numFmt w:val="lowerRoman"/>
+      <w:lvlText w:val="%6."/>
+      <w:lvlJc w:val="right"/>
+      <w:pPr>
+        <w:ind w:left="4320" w:hanging="180"/>
+      </w:pPr>
+    </w:lvl>
+    <w:lvl w:ilvl="6" w:tplc="FFFFFFFF" w:tentative="1">
+      <w:start w:val="1"/>
+      <w:numFmt w:val="decimal"/>
+      <w:lvlText w:val="%7."/>
+      <w:lvlJc w:val="left"/>
+      <w:pPr>
+        <w:ind w:left="5040" w:hanging="360"/>
+      </w:pPr>
+    </w:lvl>
+    <w:lvl w:ilvl="7" w:tplc="FFFFFFFF" w:tentative="1">
+      <w:start w:val="1"/>
+      <w:numFmt w:val="lowerLetter"/>
+      <w:lvlText w:val="%8."/>
+      <w:lvlJc w:val="left"/>
+      <w:pPr>
+        <w:ind w:left="5760" w:hanging="360"/>
+      </w:pPr>
+    </w:lvl>
+    <w:lvl w:ilvl="8" w:tplc="FFFFFFFF" w:tentative="1">
+      <w:start w:val="1"/>
+      <w:numFmt w:val="lowerRoman"/>
+      <w:lvlText w:val="%9."/>
+      <w:lvlJc w:val="right"/>
+      <w:pPr>
+        <w:ind w:left="6480" w:hanging="180"/>
+      </w:pPr>
+    </w:lvl>
+  </w:abstractNum>
+  <w:abstractNum w:abstractNumId="3" w15:restartNumberingAfterBreak="0">
     <w:nsid w:val="0DD9604F"/>
     <w:multiLevelType w:val="hybridMultilevel"/>
     <w:tmpl w:val="709A52CC"/>
@@ -1316,7 +2410,233 @@
       </w:pPr>
     </w:lvl>
   </w:abstractNum>
-  <w:abstractNum w:abstractNumId="2" w15:restartNumberingAfterBreak="0">
+  <w:abstractNum w:abstractNumId="4" w15:restartNumberingAfterBreak="0">
+    <w:nsid w:val="118A046A"/>
+    <w:multiLevelType w:val="hybridMultilevel"/>
+    <w:tmpl w:val="C3A8A6C2"/>
+    <w:lvl w:ilvl="0" w:tplc="041F0001">
+      <w:start w:val="1"/>
+      <w:numFmt w:val="bullet"/>
+      <w:lvlText w:val=""/>
+      <w:lvlJc w:val="left"/>
+      <w:pPr>
+        <w:ind w:left="1776" w:hanging="360"/>
+      </w:pPr>
+      <w:rPr>
+        <w:rFonts w:ascii="Symbol" w:hAnsi="Symbol" w:hint="default"/>
+      </w:rPr>
+    </w:lvl>
+    <w:lvl w:ilvl="1" w:tplc="041F0003" w:tentative="1">
+      <w:start w:val="1"/>
+      <w:numFmt w:val="bullet"/>
+      <w:lvlText w:val="o"/>
+      <w:lvlJc w:val="left"/>
+      <w:pPr>
+        <w:ind w:left="2496" w:hanging="360"/>
+      </w:pPr>
+      <w:rPr>
+        <w:rFonts w:ascii="Courier New" w:hAnsi="Courier New" w:cs="Courier New" w:hint="default"/>
+      </w:rPr>
+    </w:lvl>
+    <w:lvl w:ilvl="2" w:tplc="041F0005" w:tentative="1">
+      <w:start w:val="1"/>
+      <w:numFmt w:val="bullet"/>
+      <w:lvlText w:val=""/>
+      <w:lvlJc w:val="left"/>
+      <w:pPr>
+        <w:ind w:left="3216" w:hanging="360"/>
+      </w:pPr>
+      <w:rPr>
+        <w:rFonts w:ascii="Wingdings" w:hAnsi="Wingdings" w:hint="default"/>
+      </w:rPr>
+    </w:lvl>
+    <w:lvl w:ilvl="3" w:tplc="041F0001" w:tentative="1">
+      <w:start w:val="1"/>
+      <w:numFmt w:val="bullet"/>
+      <w:lvlText w:val=""/>
+      <w:lvlJc w:val="left"/>
+      <w:pPr>
+        <w:ind w:left="3936" w:hanging="360"/>
+      </w:pPr>
+      <w:rPr>
+        <w:rFonts w:ascii="Symbol" w:hAnsi="Symbol" w:hint="default"/>
+      </w:rPr>
+    </w:lvl>
+    <w:lvl w:ilvl="4" w:tplc="041F0003" w:tentative="1">
+      <w:start w:val="1"/>
+      <w:numFmt w:val="bullet"/>
+      <w:lvlText w:val="o"/>
+      <w:lvlJc w:val="left"/>
+      <w:pPr>
+        <w:ind w:left="4656" w:hanging="360"/>
+      </w:pPr>
+      <w:rPr>
+        <w:rFonts w:ascii="Courier New" w:hAnsi="Courier New" w:cs="Courier New" w:hint="default"/>
+      </w:rPr>
+    </w:lvl>
+    <w:lvl w:ilvl="5" w:tplc="041F0005" w:tentative="1">
+      <w:start w:val="1"/>
+      <w:numFmt w:val="bullet"/>
+      <w:lvlText w:val=""/>
+      <w:lvlJc w:val="left"/>
+      <w:pPr>
+        <w:ind w:left="5376" w:hanging="360"/>
+      </w:pPr>
+      <w:rPr>
+        <w:rFonts w:ascii="Wingdings" w:hAnsi="Wingdings" w:hint="default"/>
+      </w:rPr>
+    </w:lvl>
+    <w:lvl w:ilvl="6" w:tplc="041F0001" w:tentative="1">
+      <w:start w:val="1"/>
+      <w:numFmt w:val="bullet"/>
+      <w:lvlText w:val=""/>
+      <w:lvlJc w:val="left"/>
+      <w:pPr>
+        <w:ind w:left="6096" w:hanging="360"/>
+      </w:pPr>
+      <w:rPr>
+        <w:rFonts w:ascii="Symbol" w:hAnsi="Symbol" w:hint="default"/>
+      </w:rPr>
+    </w:lvl>
+    <w:lvl w:ilvl="7" w:tplc="041F0003" w:tentative="1">
+      <w:start w:val="1"/>
+      <w:numFmt w:val="bullet"/>
+      <w:lvlText w:val="o"/>
+      <w:lvlJc w:val="left"/>
+      <w:pPr>
+        <w:ind w:left="6816" w:hanging="360"/>
+      </w:pPr>
+      <w:rPr>
+        <w:rFonts w:ascii="Courier New" w:hAnsi="Courier New" w:cs="Courier New" w:hint="default"/>
+      </w:rPr>
+    </w:lvl>
+    <w:lvl w:ilvl="8" w:tplc="041F0005" w:tentative="1">
+      <w:start w:val="1"/>
+      <w:numFmt w:val="bullet"/>
+      <w:lvlText w:val=""/>
+      <w:lvlJc w:val="left"/>
+      <w:pPr>
+        <w:ind w:left="7536" w:hanging="360"/>
+      </w:pPr>
+      <w:rPr>
+        <w:rFonts w:ascii="Wingdings" w:hAnsi="Wingdings" w:hint="default"/>
+      </w:rPr>
+    </w:lvl>
+  </w:abstractNum>
+  <w:abstractNum w:abstractNumId="5" w15:restartNumberingAfterBreak="0">
+    <w:nsid w:val="19C25450"/>
+    <w:multiLevelType w:val="hybridMultilevel"/>
+    <w:tmpl w:val="84320D1A"/>
+    <w:lvl w:ilvl="0" w:tplc="041F0001">
+      <w:start w:val="1"/>
+      <w:numFmt w:val="bullet"/>
+      <w:lvlText w:val=""/>
+      <w:lvlJc w:val="left"/>
+      <w:pPr>
+        <w:ind w:left="1440" w:hanging="360"/>
+      </w:pPr>
+      <w:rPr>
+        <w:rFonts w:ascii="Symbol" w:hAnsi="Symbol" w:hint="default"/>
+      </w:rPr>
+    </w:lvl>
+    <w:lvl w:ilvl="1" w:tplc="041F0003" w:tentative="1">
+      <w:start w:val="1"/>
+      <w:numFmt w:val="bullet"/>
+      <w:lvlText w:val="o"/>
+      <w:lvlJc w:val="left"/>
+      <w:pPr>
+        <w:ind w:left="2160" w:hanging="360"/>
+      </w:pPr>
+      <w:rPr>
+        <w:rFonts w:ascii="Courier New" w:hAnsi="Courier New" w:cs="Courier New" w:hint="default"/>
+      </w:rPr>
+    </w:lvl>
+    <w:lvl w:ilvl="2" w:tplc="041F0005" w:tentative="1">
+      <w:start w:val="1"/>
+      <w:numFmt w:val="bullet"/>
+      <w:lvlText w:val=""/>
+      <w:lvlJc w:val="left"/>
+      <w:pPr>
+        <w:ind w:left="2880" w:hanging="360"/>
+      </w:pPr>
+      <w:rPr>
+        <w:rFonts w:ascii="Wingdings" w:hAnsi="Wingdings" w:hint="default"/>
+      </w:rPr>
+    </w:lvl>
+    <w:lvl w:ilvl="3" w:tplc="041F0001" w:tentative="1">
+      <w:start w:val="1"/>
+      <w:numFmt w:val="bullet"/>
+      <w:lvlText w:val=""/>
+      <w:lvlJc w:val="left"/>
+      <w:pPr>
+        <w:ind w:left="3600" w:hanging="360"/>
+      </w:pPr>
+      <w:rPr>
+        <w:rFonts w:ascii="Symbol" w:hAnsi="Symbol" w:hint="default"/>
+      </w:rPr>
+    </w:lvl>
+    <w:lvl w:ilvl="4" w:tplc="041F0003" w:tentative="1">
+      <w:start w:val="1"/>
+      <w:numFmt w:val="bullet"/>
+      <w:lvlText w:val="o"/>
+      <w:lvlJc w:val="left"/>
+      <w:pPr>
+        <w:ind w:left="4320" w:hanging="360"/>
+      </w:pPr>
+      <w:rPr>
+        <w:rFonts w:ascii="Courier New" w:hAnsi="Courier New" w:cs="Courier New" w:hint="default"/>
+      </w:rPr>
+    </w:lvl>
+    <w:lvl w:ilvl="5" w:tplc="041F0005" w:tentative="1">
+      <w:start w:val="1"/>
+      <w:numFmt w:val="bullet"/>
+      <w:lvlText w:val=""/>
+      <w:lvlJc w:val="left"/>
+      <w:pPr>
+        <w:ind w:left="5040" w:hanging="360"/>
+      </w:pPr>
+      <w:rPr>
+        <w:rFonts w:ascii="Wingdings" w:hAnsi="Wingdings" w:hint="default"/>
+      </w:rPr>
+    </w:lvl>
+    <w:lvl w:ilvl="6" w:tplc="041F0001" w:tentative="1">
+      <w:start w:val="1"/>
+      <w:numFmt w:val="bullet"/>
+      <w:lvlText w:val=""/>
+      <w:lvlJc w:val="left"/>
+      <w:pPr>
+        <w:ind w:left="5760" w:hanging="360"/>
+      </w:pPr>
+      <w:rPr>
+        <w:rFonts w:ascii="Symbol" w:hAnsi="Symbol" w:hint="default"/>
+      </w:rPr>
+    </w:lvl>
+    <w:lvl w:ilvl="7" w:tplc="041F0003" w:tentative="1">
+      <w:start w:val="1"/>
+      <w:numFmt w:val="bullet"/>
+      <w:lvlText w:val="o"/>
+      <w:lvlJc w:val="left"/>
+      <w:pPr>
+        <w:ind w:left="6480" w:hanging="360"/>
+      </w:pPr>
+      <w:rPr>
+        <w:rFonts w:ascii="Courier New" w:hAnsi="Courier New" w:cs="Courier New" w:hint="default"/>
+      </w:rPr>
+    </w:lvl>
+    <w:lvl w:ilvl="8" w:tplc="041F0005" w:tentative="1">
+      <w:start w:val="1"/>
+      <w:numFmt w:val="bullet"/>
+      <w:lvlText w:val=""/>
+      <w:lvlJc w:val="left"/>
+      <w:pPr>
+        <w:ind w:left="7200" w:hanging="360"/>
+      </w:pPr>
+      <w:rPr>
+        <w:rFonts w:ascii="Wingdings" w:hAnsi="Wingdings" w:hint="default"/>
+      </w:rPr>
+    </w:lvl>
+  </w:abstractNum>
+  <w:abstractNum w:abstractNumId="6" w15:restartNumberingAfterBreak="0">
     <w:nsid w:val="1C28617E"/>
     <w:multiLevelType w:val="hybridMultilevel"/>
     <w:tmpl w:val="E52A04A6"/>
@@ -1429,7 +2749,7 @@
       </w:rPr>
     </w:lvl>
   </w:abstractNum>
-  <w:abstractNum w:abstractNumId="3" w15:restartNumberingAfterBreak="0">
+  <w:abstractNum w:abstractNumId="7" w15:restartNumberingAfterBreak="0">
     <w:nsid w:val="21B95D58"/>
     <w:multiLevelType w:val="hybridMultilevel"/>
     <w:tmpl w:val="7CD681EE"/>
@@ -1542,7 +2862,206 @@
       </w:rPr>
     </w:lvl>
   </w:abstractNum>
-  <w:abstractNum w:abstractNumId="4" w15:restartNumberingAfterBreak="0">
+  <w:abstractNum w:abstractNumId="8" w15:restartNumberingAfterBreak="0">
+    <w:nsid w:val="2D3629D3"/>
+    <w:multiLevelType w:val="hybridMultilevel"/>
+    <w:tmpl w:val="83A4C82A"/>
+    <w:lvl w:ilvl="0" w:tplc="041F0001">
+      <w:start w:val="1"/>
+      <w:numFmt w:val="bullet"/>
+      <w:lvlText w:val=""/>
+      <w:lvlJc w:val="left"/>
+      <w:pPr>
+        <w:ind w:left="1440" w:hanging="360"/>
+      </w:pPr>
+      <w:rPr>
+        <w:rFonts w:ascii="Symbol" w:hAnsi="Symbol" w:hint="default"/>
+      </w:rPr>
+    </w:lvl>
+    <w:lvl w:ilvl="1" w:tplc="041F0003" w:tentative="1">
+      <w:start w:val="1"/>
+      <w:numFmt w:val="bullet"/>
+      <w:lvlText w:val="o"/>
+      <w:lvlJc w:val="left"/>
+      <w:pPr>
+        <w:ind w:left="2160" w:hanging="360"/>
+      </w:pPr>
+      <w:rPr>
+        <w:rFonts w:ascii="Courier New" w:hAnsi="Courier New" w:cs="Courier New" w:hint="default"/>
+      </w:rPr>
+    </w:lvl>
+    <w:lvl w:ilvl="2" w:tplc="041F0005" w:tentative="1">
+      <w:start w:val="1"/>
+      <w:numFmt w:val="bullet"/>
+      <w:lvlText w:val=""/>
+      <w:lvlJc w:val="left"/>
+      <w:pPr>
+        <w:ind w:left="2880" w:hanging="360"/>
+      </w:pPr>
+      <w:rPr>
+        <w:rFonts w:ascii="Wingdings" w:hAnsi="Wingdings" w:hint="default"/>
+      </w:rPr>
+    </w:lvl>
+    <w:lvl w:ilvl="3" w:tplc="041F0001" w:tentative="1">
+      <w:start w:val="1"/>
+      <w:numFmt w:val="bullet"/>
+      <w:lvlText w:val=""/>
+      <w:lvlJc w:val="left"/>
+      <w:pPr>
+        <w:ind w:left="3600" w:hanging="360"/>
+      </w:pPr>
+      <w:rPr>
+        <w:rFonts w:ascii="Symbol" w:hAnsi="Symbol" w:hint="default"/>
+      </w:rPr>
+    </w:lvl>
+    <w:lvl w:ilvl="4" w:tplc="041F0003" w:tentative="1">
+      <w:start w:val="1"/>
+      <w:numFmt w:val="bullet"/>
+      <w:lvlText w:val="o"/>
+      <w:lvlJc w:val="left"/>
+      <w:pPr>
+        <w:ind w:left="4320" w:hanging="360"/>
+      </w:pPr>
+      <w:rPr>
+        <w:rFonts w:ascii="Courier New" w:hAnsi="Courier New" w:cs="Courier New" w:hint="default"/>
+      </w:rPr>
+    </w:lvl>
+    <w:lvl w:ilvl="5" w:tplc="041F0005" w:tentative="1">
+      <w:start w:val="1"/>
+      <w:numFmt w:val="bullet"/>
+      <w:lvlText w:val=""/>
+      <w:lvlJc w:val="left"/>
+      <w:pPr>
+        <w:ind w:left="5040" w:hanging="360"/>
+      </w:pPr>
+      <w:rPr>
+        <w:rFonts w:ascii="Wingdings" w:hAnsi="Wingdings" w:hint="default"/>
+      </w:rPr>
+    </w:lvl>
+    <w:lvl w:ilvl="6" w:tplc="041F0001" w:tentative="1">
+      <w:start w:val="1"/>
+      <w:numFmt w:val="bullet"/>
+      <w:lvlText w:val=""/>
+      <w:lvlJc w:val="left"/>
+      <w:pPr>
+        <w:ind w:left="5760" w:hanging="360"/>
+      </w:pPr>
+      <w:rPr>
+        <w:rFonts w:ascii="Symbol" w:hAnsi="Symbol" w:hint="default"/>
+      </w:rPr>
+    </w:lvl>
+    <w:lvl w:ilvl="7" w:tplc="041F0003" w:tentative="1">
+      <w:start w:val="1"/>
+      <w:numFmt w:val="bullet"/>
+      <w:lvlText w:val="o"/>
+      <w:lvlJc w:val="left"/>
+      <w:pPr>
+        <w:ind w:left="6480" w:hanging="360"/>
+      </w:pPr>
+      <w:rPr>
+        <w:rFonts w:ascii="Courier New" w:hAnsi="Courier New" w:cs="Courier New" w:hint="default"/>
+      </w:rPr>
+    </w:lvl>
+    <w:lvl w:ilvl="8" w:tplc="041F0005" w:tentative="1">
+      <w:start w:val="1"/>
+      <w:numFmt w:val="bullet"/>
+      <w:lvlText w:val=""/>
+      <w:lvlJc w:val="left"/>
+      <w:pPr>
+        <w:ind w:left="7200" w:hanging="360"/>
+      </w:pPr>
+      <w:rPr>
+        <w:rFonts w:ascii="Wingdings" w:hAnsi="Wingdings" w:hint="default"/>
+      </w:rPr>
+    </w:lvl>
+  </w:abstractNum>
+  <w:abstractNum w:abstractNumId="9" w15:restartNumberingAfterBreak="0">
+    <w:nsid w:val="4BF36EDF"/>
+    <w:multiLevelType w:val="hybridMultilevel"/>
+    <w:tmpl w:val="7C8EC64C"/>
+    <w:lvl w:ilvl="0" w:tplc="FFFFFFFF">
+      <w:start w:val="1"/>
+      <w:numFmt w:val="decimal"/>
+      <w:lvlText w:val="%1."/>
+      <w:lvlJc w:val="left"/>
+      <w:pPr>
+        <w:ind w:left="720" w:hanging="360"/>
+      </w:pPr>
+    </w:lvl>
+    <w:lvl w:ilvl="1" w:tplc="FFFFFFFF" w:tentative="1">
+      <w:start w:val="1"/>
+      <w:numFmt w:val="lowerLetter"/>
+      <w:lvlText w:val="%2."/>
+      <w:lvlJc w:val="left"/>
+      <w:pPr>
+        <w:ind w:left="1440" w:hanging="360"/>
+      </w:pPr>
+    </w:lvl>
+    <w:lvl w:ilvl="2" w:tplc="FFFFFFFF" w:tentative="1">
+      <w:start w:val="1"/>
+      <w:numFmt w:val="lowerRoman"/>
+      <w:lvlText w:val="%3."/>
+      <w:lvlJc w:val="right"/>
+      <w:pPr>
+        <w:ind w:left="2160" w:hanging="180"/>
+      </w:pPr>
+    </w:lvl>
+    <w:lvl w:ilvl="3" w:tplc="FFFFFFFF" w:tentative="1">
+      <w:start w:val="1"/>
+      <w:numFmt w:val="decimal"/>
+      <w:lvlText w:val="%4."/>
+      <w:lvlJc w:val="left"/>
+      <w:pPr>
+        <w:ind w:left="2880" w:hanging="360"/>
+      </w:pPr>
+    </w:lvl>
+    <w:lvl w:ilvl="4" w:tplc="FFFFFFFF" w:tentative="1">
+      <w:start w:val="1"/>
+      <w:numFmt w:val="lowerLetter"/>
+      <w:lvlText w:val="%5."/>
+      <w:lvlJc w:val="left"/>
+      <w:pPr>
+        <w:ind w:left="3600" w:hanging="360"/>
+      </w:pPr>
+    </w:lvl>
+    <w:lvl w:ilvl="5" w:tplc="FFFFFFFF" w:tentative="1">
+      <w:start w:val="1"/>
+      <w:numFmt w:val="lowerRoman"/>
+      <w:lvlText w:val="%6."/>
+      <w:lvlJc w:val="right"/>
+      <w:pPr>
+        <w:ind w:left="4320" w:hanging="180"/>
+      </w:pPr>
+    </w:lvl>
+    <w:lvl w:ilvl="6" w:tplc="FFFFFFFF" w:tentative="1">
+      <w:start w:val="1"/>
+      <w:numFmt w:val="decimal"/>
+      <w:lvlText w:val="%7."/>
+      <w:lvlJc w:val="left"/>
+      <w:pPr>
+        <w:ind w:left="5040" w:hanging="360"/>
+      </w:pPr>
+    </w:lvl>
+    <w:lvl w:ilvl="7" w:tplc="FFFFFFFF" w:tentative="1">
+      <w:start w:val="1"/>
+      <w:numFmt w:val="lowerLetter"/>
+      <w:lvlText w:val="%8."/>
+      <w:lvlJc w:val="left"/>
+      <w:pPr>
+        <w:ind w:left="5760" w:hanging="360"/>
+      </w:pPr>
+    </w:lvl>
+    <w:lvl w:ilvl="8" w:tplc="FFFFFFFF" w:tentative="1">
+      <w:start w:val="1"/>
+      <w:numFmt w:val="lowerRoman"/>
+      <w:lvlText w:val="%9."/>
+      <w:lvlJc w:val="right"/>
+      <w:pPr>
+        <w:ind w:left="6480" w:hanging="180"/>
+      </w:pPr>
+    </w:lvl>
+  </w:abstractNum>
+  <w:abstractNum w:abstractNumId="10" w15:restartNumberingAfterBreak="0">
     <w:nsid w:val="5CC24B89"/>
     <w:multiLevelType w:val="hybridMultilevel"/>
     <w:tmpl w:val="FB64CE1A"/>
@@ -1655,7 +3174,7 @@
       </w:rPr>
     </w:lvl>
   </w:abstractNum>
-  <w:abstractNum w:abstractNumId="5" w15:restartNumberingAfterBreak="0">
+  <w:abstractNum w:abstractNumId="11" w15:restartNumberingAfterBreak="0">
     <w:nsid w:val="6E021E94"/>
     <w:multiLevelType w:val="hybridMultilevel"/>
     <w:tmpl w:val="87067F2C"/>
@@ -1741,7 +3260,7 @@
       </w:pPr>
     </w:lvl>
   </w:abstractNum>
-  <w:abstractNum w:abstractNumId="6" w15:restartNumberingAfterBreak="0">
+  <w:abstractNum w:abstractNumId="12" w15:restartNumberingAfterBreak="0">
     <w:nsid w:val="740E07F5"/>
     <w:multiLevelType w:val="hybridMultilevel"/>
     <w:tmpl w:val="D6EA7E5A"/>
@@ -1854,7 +3373,120 @@
       </w:rPr>
     </w:lvl>
   </w:abstractNum>
-  <w:abstractNum w:abstractNumId="7" w15:restartNumberingAfterBreak="0">
+  <w:abstractNum w:abstractNumId="13" w15:restartNumberingAfterBreak="0">
+    <w:nsid w:val="76AD1385"/>
+    <w:multiLevelType w:val="hybridMultilevel"/>
+    <w:tmpl w:val="59489A4C"/>
+    <w:lvl w:ilvl="0" w:tplc="041F0001">
+      <w:start w:val="1"/>
+      <w:numFmt w:val="bullet"/>
+      <w:lvlText w:val=""/>
+      <w:lvlJc w:val="left"/>
+      <w:pPr>
+        <w:ind w:left="1440" w:hanging="360"/>
+      </w:pPr>
+      <w:rPr>
+        <w:rFonts w:ascii="Symbol" w:hAnsi="Symbol" w:hint="default"/>
+      </w:rPr>
+    </w:lvl>
+    <w:lvl w:ilvl="1" w:tplc="041F0003" w:tentative="1">
+      <w:start w:val="1"/>
+      <w:numFmt w:val="bullet"/>
+      <w:lvlText w:val="o"/>
+      <w:lvlJc w:val="left"/>
+      <w:pPr>
+        <w:ind w:left="2160" w:hanging="360"/>
+      </w:pPr>
+      <w:rPr>
+        <w:rFonts w:ascii="Courier New" w:hAnsi="Courier New" w:cs="Courier New" w:hint="default"/>
+      </w:rPr>
+    </w:lvl>
+    <w:lvl w:ilvl="2" w:tplc="041F0005" w:tentative="1">
+      <w:start w:val="1"/>
+      <w:numFmt w:val="bullet"/>
+      <w:lvlText w:val=""/>
+      <w:lvlJc w:val="left"/>
+      <w:pPr>
+        <w:ind w:left="2880" w:hanging="360"/>
+      </w:pPr>
+      <w:rPr>
+        <w:rFonts w:ascii="Wingdings" w:hAnsi="Wingdings" w:hint="default"/>
+      </w:rPr>
+    </w:lvl>
+    <w:lvl w:ilvl="3" w:tplc="041F0001" w:tentative="1">
+      <w:start w:val="1"/>
+      <w:numFmt w:val="bullet"/>
+      <w:lvlText w:val=""/>
+      <w:lvlJc w:val="left"/>
+      <w:pPr>
+        <w:ind w:left="3600" w:hanging="360"/>
+      </w:pPr>
+      <w:rPr>
+        <w:rFonts w:ascii="Symbol" w:hAnsi="Symbol" w:hint="default"/>
+      </w:rPr>
+    </w:lvl>
+    <w:lvl w:ilvl="4" w:tplc="041F0003" w:tentative="1">
+      <w:start w:val="1"/>
+      <w:numFmt w:val="bullet"/>
+      <w:lvlText w:val="o"/>
+      <w:lvlJc w:val="left"/>
+      <w:pPr>
+        <w:ind w:left="4320" w:hanging="360"/>
+      </w:pPr>
+      <w:rPr>
+        <w:rFonts w:ascii="Courier New" w:hAnsi="Courier New" w:cs="Courier New" w:hint="default"/>
+      </w:rPr>
+    </w:lvl>
+    <w:lvl w:ilvl="5" w:tplc="041F0005" w:tentative="1">
+      <w:start w:val="1"/>
+      <w:numFmt w:val="bullet"/>
+      <w:lvlText w:val=""/>
+      <w:lvlJc w:val="left"/>
+      <w:pPr>
+        <w:ind w:left="5040" w:hanging="360"/>
+      </w:pPr>
+      <w:rPr>
+        <w:rFonts w:ascii="Wingdings" w:hAnsi="Wingdings" w:hint="default"/>
+      </w:rPr>
+    </w:lvl>
+    <w:lvl w:ilvl="6" w:tplc="041F0001" w:tentative="1">
+      <w:start w:val="1"/>
+      <w:numFmt w:val="bullet"/>
+      <w:lvlText w:val=""/>
+      <w:lvlJc w:val="left"/>
+      <w:pPr>
+        <w:ind w:left="5760" w:hanging="360"/>
+      </w:pPr>
+      <w:rPr>
+        <w:rFonts w:ascii="Symbol" w:hAnsi="Symbol" w:hint="default"/>
+      </w:rPr>
+    </w:lvl>
+    <w:lvl w:ilvl="7" w:tplc="041F0003" w:tentative="1">
+      <w:start w:val="1"/>
+      <w:numFmt w:val="bullet"/>
+      <w:lvlText w:val="o"/>
+      <w:lvlJc w:val="left"/>
+      <w:pPr>
+        <w:ind w:left="6480" w:hanging="360"/>
+      </w:pPr>
+      <w:rPr>
+        <w:rFonts w:ascii="Courier New" w:hAnsi="Courier New" w:cs="Courier New" w:hint="default"/>
+      </w:rPr>
+    </w:lvl>
+    <w:lvl w:ilvl="8" w:tplc="041F0005" w:tentative="1">
+      <w:start w:val="1"/>
+      <w:numFmt w:val="bullet"/>
+      <w:lvlText w:val=""/>
+      <w:lvlJc w:val="left"/>
+      <w:pPr>
+        <w:ind w:left="7200" w:hanging="360"/>
+      </w:pPr>
+      <w:rPr>
+        <w:rFonts w:ascii="Wingdings" w:hAnsi="Wingdings" w:hint="default"/>
+      </w:rPr>
+    </w:lvl>
+  </w:abstractNum>
+  <w:abstractNum w:abstractNumId="14" w15:restartNumberingAfterBreak="0">
     <w:nsid w:val="77BE0B84"/>
     <w:multiLevelType w:val="hybridMultilevel"/>
     <w:tmpl w:val="F4A0562C"/>
@@ -1967,29 +3599,139 @@
       </w:rPr>
     </w:lvl>
   </w:abstractNum>
+  <w:abstractNum w:abstractNumId="15" w15:restartNumberingAfterBreak="0">
+    <w:nsid w:val="7A1128C7"/>
+    <w:multiLevelType w:val="hybridMultilevel"/>
+    <w:tmpl w:val="1B2EF70E"/>
+    <w:lvl w:ilvl="0" w:tplc="FFFFFFFF">
+      <w:start w:val="1"/>
+      <w:numFmt w:val="decimal"/>
+      <w:lvlText w:val="%1."/>
+      <w:lvlJc w:val="left"/>
+      <w:pPr>
+        <w:ind w:left="720" w:hanging="360"/>
+      </w:pPr>
+    </w:lvl>
+    <w:lvl w:ilvl="1" w:tplc="FFFFFFFF" w:tentative="1">
+      <w:start w:val="1"/>
+      <w:numFmt w:val="lowerLetter"/>
+      <w:lvlText w:val="%2."/>
+      <w:lvlJc w:val="left"/>
+      <w:pPr>
+        <w:ind w:left="1440" w:hanging="360"/>
+      </w:pPr>
+    </w:lvl>
+    <w:lvl w:ilvl="2" w:tplc="FFFFFFFF" w:tentative="1">
+      <w:start w:val="1"/>
+      <w:numFmt w:val="lowerRoman"/>
+      <w:lvlText w:val="%3."/>
+      <w:lvlJc w:val="right"/>
+      <w:pPr>
+        <w:ind w:left="2160" w:hanging="180"/>
+      </w:pPr>
+    </w:lvl>
+    <w:lvl w:ilvl="3" w:tplc="FFFFFFFF" w:tentative="1">
+      <w:start w:val="1"/>
+      <w:numFmt w:val="decimal"/>
+      <w:lvlText w:val="%4."/>
+      <w:lvlJc w:val="left"/>
+      <w:pPr>
+        <w:ind w:left="2880" w:hanging="360"/>
+      </w:pPr>
+    </w:lvl>
+    <w:lvl w:ilvl="4" w:tplc="FFFFFFFF" w:tentative="1">
+      <w:start w:val="1"/>
+      <w:numFmt w:val="lowerLetter"/>
+      <w:lvlText w:val="%5."/>
+      <w:lvlJc w:val="left"/>
+      <w:pPr>
+        <w:ind w:left="3600" w:hanging="360"/>
+      </w:pPr>
+    </w:lvl>
+    <w:lvl w:ilvl="5" w:tplc="FFFFFFFF" w:tentative="1">
+      <w:start w:val="1"/>
+      <w:numFmt w:val="lowerRoman"/>
+      <w:lvlText w:val="%6."/>
+      <w:lvlJc w:val="right"/>
+      <w:pPr>
+        <w:ind w:left="4320" w:hanging="180"/>
+      </w:pPr>
+    </w:lvl>
+    <w:lvl w:ilvl="6" w:tplc="FFFFFFFF" w:tentative="1">
+      <w:start w:val="1"/>
+      <w:numFmt w:val="decimal"/>
+      <w:lvlText w:val="%7."/>
+      <w:lvlJc w:val="left"/>
+      <w:pPr>
+        <w:ind w:left="5040" w:hanging="360"/>
+      </w:pPr>
+    </w:lvl>
+    <w:lvl w:ilvl="7" w:tplc="FFFFFFFF" w:tentative="1">
+      <w:start w:val="1"/>
+      <w:numFmt w:val="lowerLetter"/>
+      <w:lvlText w:val="%8."/>
+      <w:lvlJc w:val="left"/>
+      <w:pPr>
+        <w:ind w:left="5760" w:hanging="360"/>
+      </w:pPr>
+    </w:lvl>
+    <w:lvl w:ilvl="8" w:tplc="FFFFFFFF" w:tentative="1">
+      <w:start w:val="1"/>
+      <w:numFmt w:val="lowerRoman"/>
+      <w:lvlText w:val="%9."/>
+      <w:lvlJc w:val="right"/>
+      <w:pPr>
+        <w:ind w:left="6480" w:hanging="180"/>
+      </w:pPr>
+    </w:lvl>
+  </w:abstractNum>
   <w:num w:numId="1" w16cid:durableId="716860141">
+    <w:abstractNumId w:val="11"/>
+  </w:num>
+  <w:num w:numId="2" w16cid:durableId="1337534675">
+    <w:abstractNumId w:val="3"/>
+  </w:num>
+  <w:num w:numId="3" w16cid:durableId="1704286851">
+    <w:abstractNumId w:val="14"/>
+  </w:num>
+  <w:num w:numId="4" w16cid:durableId="575210083">
+    <w:abstractNumId w:val="1"/>
+  </w:num>
+  <w:num w:numId="5" w16cid:durableId="919409824">
+    <w:abstractNumId w:val="12"/>
+  </w:num>
+  <w:num w:numId="6" w16cid:durableId="2030644096">
+    <w:abstractNumId w:val="7"/>
+  </w:num>
+  <w:num w:numId="7" w16cid:durableId="197084817">
+    <w:abstractNumId w:val="6"/>
+  </w:num>
+  <w:num w:numId="8" w16cid:durableId="1653866680">
+    <w:abstractNumId w:val="10"/>
+  </w:num>
+  <w:num w:numId="9" w16cid:durableId="547765598">
+    <w:abstractNumId w:val="9"/>
+  </w:num>
+  <w:num w:numId="10" w16cid:durableId="2037927274">
     <w:abstractNumId w:val="5"/>
   </w:num>
-  <w:num w:numId="2" w16cid:durableId="1337534675">
-    <w:abstractNumId w:val="1"/>
+  <w:num w:numId="11" w16cid:durableId="765885615">
+    <w:abstractNumId w:val="8"/>
   </w:num>
-  <w:num w:numId="3" w16cid:durableId="1704286851">
-    <w:abstractNumId w:val="7"/>
+  <w:num w:numId="12" w16cid:durableId="172838451">
+    <w:abstractNumId w:val="13"/>
   </w:num>
-  <w:num w:numId="4" w16cid:durableId="575210083">
-    <w:abstractNumId w:val="0"/>
-  </w:num>
-  <w:num w:numId="5" w16cid:durableId="919409824">
-    <w:abstractNumId w:val="6"/>
-  </w:num>
-  <w:num w:numId="6" w16cid:durableId="2030644096">
-    <w:abstractNumId w:val="3"/>
-  </w:num>
-  <w:num w:numId="7" w16cid:durableId="197084817">
+  <w:num w:numId="13" w16cid:durableId="1260523798">
     <w:abstractNumId w:val="2"/>
   </w:num>
-  <w:num w:numId="8" w16cid:durableId="1653866680">
+  <w:num w:numId="14" w16cid:durableId="794176467">
     <w:abstractNumId w:val="4"/>
+  </w:num>
+  <w:num w:numId="15" w16cid:durableId="1819495656">
+    <w:abstractNumId w:val="15"/>
+  </w:num>
+  <w:num w:numId="16" w16cid:durableId="866715616">
+    <w:abstractNumId w:val="0"/>
   </w:num>
 </w:numbering>
 </file>

</xml_diff>

<commit_message>
Mikro Servis Modeli açıklandı
</commit_message>
<xml_diff>
--- a/Rapor.docx
+++ b/Rapor.docx
@@ -1998,6 +1998,709 @@
         </w:rPr>
         <w:t>Bu kesinti süreci raporlanıp analiz edilir ve muhtemel kesintilerin önlenmesi için kullanılmak üzere kayıt altına alınır.</w:t>
       </w:r>
+    </w:p>
+    <w:p>
+      <w:pPr>
+        <w:rPr>
+          <w:b/>
+          <w:bCs/>
+          <w:sz w:val="32"/>
+          <w:szCs w:val="32"/>
+        </w:rPr>
+      </w:pPr>
+    </w:p>
+    <w:p>
+      <w:pPr>
+        <w:rPr>
+          <w:b/>
+          <w:bCs/>
+          <w:sz w:val="32"/>
+          <w:szCs w:val="32"/>
+        </w:rPr>
+      </w:pPr>
+    </w:p>
+    <w:p>
+      <w:pPr>
+        <w:rPr>
+          <w:b/>
+          <w:bCs/>
+          <w:sz w:val="32"/>
+          <w:szCs w:val="32"/>
+        </w:rPr>
+      </w:pPr>
+    </w:p>
+    <w:p>
+      <w:pPr>
+        <w:rPr>
+          <w:b/>
+          <w:bCs/>
+          <w:sz w:val="32"/>
+          <w:szCs w:val="32"/>
+        </w:rPr>
+      </w:pPr>
+    </w:p>
+    <w:p>
+      <w:pPr>
+        <w:rPr>
+          <w:b/>
+          <w:bCs/>
+          <w:sz w:val="32"/>
+          <w:szCs w:val="32"/>
+        </w:rPr>
+      </w:pPr>
+    </w:p>
+    <w:p>
+      <w:pPr>
+        <w:rPr>
+          <w:b/>
+          <w:bCs/>
+          <w:sz w:val="32"/>
+          <w:szCs w:val="32"/>
+        </w:rPr>
+      </w:pPr>
+    </w:p>
+    <w:p>
+      <w:pPr>
+        <w:rPr>
+          <w:b/>
+          <w:bCs/>
+          <w:sz w:val="32"/>
+          <w:szCs w:val="32"/>
+        </w:rPr>
+      </w:pPr>
+    </w:p>
+    <w:p>
+      <w:pPr>
+        <w:jc w:val="center"/>
+        <w:rPr>
+          <w:b/>
+          <w:bCs/>
+          <w:sz w:val="40"/>
+          <w:szCs w:val="40"/>
+        </w:rPr>
+      </w:pPr>
+      <w:r>
+        <w:rPr>
+          <w:b/>
+          <w:bCs/>
+          <w:sz w:val="40"/>
+          <w:szCs w:val="40"/>
+        </w:rPr>
+        <w:lastRenderedPageBreak/>
+        <w:t>Projede Kullanılacak Yazılım Mimari Stili</w:t>
+      </w:r>
+    </w:p>
+    <w:p>
+      <w:pPr>
+        <w:rPr>
+          <w:b/>
+          <w:bCs/>
+          <w:sz w:val="40"/>
+          <w:szCs w:val="40"/>
+        </w:rPr>
+      </w:pPr>
+    </w:p>
+    <w:p>
+      <w:pPr>
+        <w:ind w:firstLine="708"/>
+        <w:rPr>
+          <w:sz w:val="32"/>
+          <w:szCs w:val="32"/>
+        </w:rPr>
+      </w:pPr>
+      <w:r>
+        <w:rPr>
+          <w:sz w:val="32"/>
+          <w:szCs w:val="32"/>
+        </w:rPr>
+        <w:t xml:space="preserve">Projemizde müşterinin isteği doğrultusunda hem mobil uygulama hem de web sitesi yapılacaktır. Bu istek karşısında kapsamlı olacak olan bu projede servisleri (Ödeme Servisi, Bildirim Servisi, Güvenlik Servisi…) birbirinden bağımsız şekilde oluşturup yönetmek daha verimli olacağından yazılım mimari stili olarak </w:t>
+      </w:r>
+      <w:r>
+        <w:rPr>
+          <w:i/>
+          <w:iCs/>
+          <w:sz w:val="32"/>
+          <w:szCs w:val="32"/>
+        </w:rPr>
+        <w:t>Mikro</w:t>
+      </w:r>
+      <w:r>
+        <w:rPr>
+          <w:i/>
+          <w:iCs/>
+          <w:sz w:val="32"/>
+          <w:szCs w:val="32"/>
+        </w:rPr>
+        <w:t xml:space="preserve"> </w:t>
+      </w:r>
+      <w:r>
+        <w:rPr>
+          <w:i/>
+          <w:iCs/>
+          <w:sz w:val="32"/>
+          <w:szCs w:val="32"/>
+        </w:rPr>
+        <w:t>Servis</w:t>
+      </w:r>
+      <w:r>
+        <w:rPr>
+          <w:sz w:val="32"/>
+          <w:szCs w:val="32"/>
+        </w:rPr>
+        <w:t xml:space="preserve"> Stilini kullanmak daha verimli olacaktır.</w:t>
+      </w:r>
+    </w:p>
+    <w:p>
+      <w:pPr>
+        <w:ind w:firstLine="708"/>
+        <w:rPr>
+          <w:sz w:val="32"/>
+          <w:szCs w:val="32"/>
+        </w:rPr>
+      </w:pPr>
+      <w:r>
+        <w:rPr>
+          <w:i/>
+          <w:iCs/>
+          <w:sz w:val="32"/>
+          <w:szCs w:val="32"/>
+        </w:rPr>
+        <w:t>Mikro</w:t>
+      </w:r>
+      <w:r>
+        <w:rPr>
+          <w:i/>
+          <w:iCs/>
+          <w:sz w:val="32"/>
+          <w:szCs w:val="32"/>
+        </w:rPr>
+        <w:t xml:space="preserve"> </w:t>
+      </w:r>
+      <w:r>
+        <w:rPr>
+          <w:i/>
+          <w:iCs/>
+          <w:sz w:val="32"/>
+          <w:szCs w:val="32"/>
+        </w:rPr>
+        <w:t>Servis</w:t>
+      </w:r>
+      <w:r>
+        <w:rPr>
+          <w:sz w:val="32"/>
+          <w:szCs w:val="32"/>
+        </w:rPr>
+        <w:t xml:space="preserve"> Stili sayesinde oluşturduğumuz yönetilebilir küçük servislere hem Mobil Uygulama hem de Web Sitesi üzerinden erişim sağlayabileceğiz. Bu stili seçmemizdeki en büyük etken, farklı platformlarda hizmet veriyor olsak bile servisleri birbirinden bağımsız şekilde yönetebilecek ve güncellemeler yapabilecek olmamızdır. Servislerden herhangi birisinde hata meydana geldiğinde diğer servisler bundan etkilenmeyerek işlevlerini yerine getirmeye devam edecekler. Bu da proje geliştirme esnasında bize özellikle zaman konusunda büyük bir avantaj sağlamış olacak.</w:t>
+      </w:r>
+    </w:p>
+    <w:p>
+      <w:pPr>
+        <w:ind w:firstLine="708"/>
+        <w:rPr>
+          <w:sz w:val="32"/>
+          <w:szCs w:val="32"/>
+        </w:rPr>
+      </w:pPr>
+      <w:r>
+        <w:rPr>
+          <w:sz w:val="32"/>
+          <w:szCs w:val="32"/>
+        </w:rPr>
+        <w:t>Mikro Servis Mimari Stilini kullanma gerekçelerimiz aşağıda maddeler halinde belirtilmiştir.</w:t>
+      </w:r>
+    </w:p>
+    <w:p>
+      <w:pPr>
+        <w:pStyle w:val="ListeParagraf"/>
+        <w:numPr>
+          <w:ilvl w:val="0"/>
+          <w:numId w:val="18"/>
+        </w:numPr>
+        <w:rPr>
+          <w:sz w:val="32"/>
+          <w:szCs w:val="32"/>
+        </w:rPr>
+      </w:pPr>
+      <w:r>
+        <w:rPr>
+          <w:sz w:val="32"/>
+          <w:szCs w:val="32"/>
+        </w:rPr>
+        <w:t>Daha Yönetilebilir bir sisteme olanak sağlaması.</w:t>
+      </w:r>
+    </w:p>
+    <w:p>
+      <w:pPr>
+        <w:pStyle w:val="ListeParagraf"/>
+        <w:numPr>
+          <w:ilvl w:val="0"/>
+          <w:numId w:val="18"/>
+        </w:numPr>
+        <w:rPr>
+          <w:sz w:val="32"/>
+          <w:szCs w:val="32"/>
+        </w:rPr>
+      </w:pPr>
+      <w:r>
+        <w:rPr>
+          <w:sz w:val="32"/>
+          <w:szCs w:val="32"/>
+        </w:rPr>
+        <w:t>Birbirinden bağımsız sitemlerin varlığı.</w:t>
+      </w:r>
+    </w:p>
+    <w:p>
+      <w:pPr>
+        <w:pStyle w:val="ListeParagraf"/>
+        <w:numPr>
+          <w:ilvl w:val="0"/>
+          <w:numId w:val="18"/>
+        </w:numPr>
+        <w:rPr>
+          <w:sz w:val="32"/>
+          <w:szCs w:val="32"/>
+        </w:rPr>
+      </w:pPr>
+      <w:r>
+        <w:rPr>
+          <w:sz w:val="32"/>
+          <w:szCs w:val="32"/>
+        </w:rPr>
+        <w:t>Geliştirmeye açık olması.</w:t>
+      </w:r>
+    </w:p>
+    <w:p>
+      <w:pPr>
+        <w:rPr>
+          <w:sz w:val="32"/>
+          <w:szCs w:val="32"/>
+        </w:rPr>
+      </w:pPr>
+    </w:p>
+    <w:p>
+      <w:pPr>
+        <w:ind w:firstLine="708"/>
+        <w:rPr>
+          <w:b/>
+          <w:bCs/>
+          <w:sz w:val="32"/>
+          <w:szCs w:val="32"/>
+          <w:u w:val="single"/>
+        </w:rPr>
+      </w:pPr>
+      <w:r>
+        <w:rPr>
+          <w:b/>
+          <w:bCs/>
+          <w:sz w:val="32"/>
+          <w:szCs w:val="32"/>
+          <w:u w:val="single"/>
+        </w:rPr>
+        <w:t>Projede Kullanılacak Servisler</w:t>
+      </w:r>
+    </w:p>
+    <w:p>
+      <w:pPr>
+        <w:ind w:firstLine="708"/>
+        <w:rPr>
+          <w:sz w:val="32"/>
+          <w:szCs w:val="32"/>
+        </w:rPr>
+      </w:pPr>
+    </w:p>
+    <w:p>
+      <w:pPr>
+        <w:pStyle w:val="ListeParagraf"/>
+        <w:numPr>
+          <w:ilvl w:val="0"/>
+          <w:numId w:val="17"/>
+        </w:numPr>
+        <w:rPr>
+          <w:sz w:val="32"/>
+          <w:szCs w:val="32"/>
+        </w:rPr>
+      </w:pPr>
+      <w:r>
+        <w:rPr>
+          <w:b/>
+          <w:bCs/>
+          <w:sz w:val="32"/>
+          <w:szCs w:val="32"/>
+        </w:rPr>
+        <w:t xml:space="preserve"> Araç </w:t>
+      </w:r>
+      <w:r>
+        <w:rPr>
+          <w:b/>
+          <w:bCs/>
+          <w:sz w:val="32"/>
+          <w:szCs w:val="32"/>
+        </w:rPr>
+        <w:t>Bilgi</w:t>
+      </w:r>
+      <w:r>
+        <w:rPr>
+          <w:b/>
+          <w:bCs/>
+          <w:sz w:val="32"/>
+          <w:szCs w:val="32"/>
+        </w:rPr>
+        <w:t xml:space="preserve"> </w:t>
+      </w:r>
+      <w:r>
+        <w:rPr>
+          <w:b/>
+          <w:bCs/>
+          <w:sz w:val="32"/>
+          <w:szCs w:val="32"/>
+        </w:rPr>
+        <w:t>Servisi</w:t>
+      </w:r>
+      <w:r>
+        <w:rPr>
+          <w:b/>
+          <w:bCs/>
+          <w:sz w:val="32"/>
+          <w:szCs w:val="32"/>
+        </w:rPr>
+        <w:t>:</w:t>
+      </w:r>
+      <w:r>
+        <w:rPr>
+          <w:b/>
+          <w:bCs/>
+          <w:sz w:val="32"/>
+          <w:szCs w:val="32"/>
+        </w:rPr>
+        <w:t xml:space="preserve"> </w:t>
+      </w:r>
+      <w:r>
+        <w:rPr>
+          <w:sz w:val="32"/>
+          <w:szCs w:val="32"/>
+        </w:rPr>
+        <w:t>Veri tabanındaki araçların listelenmesini sağlayan servis. Bu servis sayesinde araçlar çeşitli filtreleme işlemleri yapılarak listelenebilecek. Bu servis kullanıcının karşısına araçları ve araçlar hakkındaki bilgileri çıkaracaktır.</w:t>
+      </w:r>
+    </w:p>
+    <w:p>
+      <w:pPr>
+        <w:pStyle w:val="ListeParagraf"/>
+        <w:numPr>
+          <w:ilvl w:val="0"/>
+          <w:numId w:val="17"/>
+        </w:numPr>
+        <w:rPr>
+          <w:sz w:val="32"/>
+          <w:szCs w:val="32"/>
+        </w:rPr>
+      </w:pPr>
+      <w:r>
+        <w:rPr>
+          <w:b/>
+          <w:bCs/>
+          <w:sz w:val="32"/>
+          <w:szCs w:val="32"/>
+        </w:rPr>
+        <w:lastRenderedPageBreak/>
+        <w:t xml:space="preserve">Rezervasyon Servisi: </w:t>
+      </w:r>
+      <w:r>
+        <w:rPr>
+          <w:sz w:val="32"/>
+          <w:szCs w:val="32"/>
+        </w:rPr>
+        <w:t xml:space="preserve">Bu servis kullanıcının </w:t>
+      </w:r>
+      <w:r>
+        <w:rPr>
+          <w:i/>
+          <w:iCs/>
+          <w:sz w:val="32"/>
+          <w:szCs w:val="32"/>
+        </w:rPr>
+        <w:t>Araç Bilgi Servisi</w:t>
+      </w:r>
+      <w:r>
+        <w:rPr>
+          <w:sz w:val="32"/>
+          <w:szCs w:val="32"/>
+        </w:rPr>
+        <w:t xml:space="preserve"> üzerinden seçtiği aracın uygunluk durumunu kontrol eder ve uygun olması durumunda rezervasyon işlemini tamamlamak için </w:t>
+      </w:r>
+      <w:r>
+        <w:rPr>
+          <w:i/>
+          <w:iCs/>
+          <w:sz w:val="32"/>
+          <w:szCs w:val="32"/>
+        </w:rPr>
+        <w:t>Ödeme Servisi</w:t>
+      </w:r>
+      <w:r>
+        <w:rPr>
+          <w:i/>
+          <w:iCs/>
+          <w:sz w:val="32"/>
+          <w:szCs w:val="32"/>
+        </w:rPr>
+        <w:t xml:space="preserve"> ile iletişime geçer.</w:t>
+      </w:r>
+    </w:p>
+    <w:p>
+      <w:pPr>
+        <w:pStyle w:val="ListeParagraf"/>
+        <w:rPr>
+          <w:sz w:val="32"/>
+          <w:szCs w:val="32"/>
+        </w:rPr>
+      </w:pPr>
+      <w:r>
+        <w:rPr>
+          <w:sz w:val="32"/>
+          <w:szCs w:val="32"/>
+        </w:rPr>
+        <w:t>Ayrıca bu servis sayesinde kullanıcılar rezervasyon iptali veya takip işlemlerini yapabilir.</w:t>
+      </w:r>
+    </w:p>
+    <w:p>
+      <w:pPr>
+        <w:pStyle w:val="ListeParagraf"/>
+        <w:numPr>
+          <w:ilvl w:val="0"/>
+          <w:numId w:val="17"/>
+        </w:numPr>
+        <w:rPr>
+          <w:sz w:val="32"/>
+          <w:szCs w:val="32"/>
+        </w:rPr>
+      </w:pPr>
+      <w:r>
+        <w:rPr>
+          <w:b/>
+          <w:bCs/>
+          <w:sz w:val="32"/>
+          <w:szCs w:val="32"/>
+        </w:rPr>
+        <w:t xml:space="preserve">Ödeme Servisi: </w:t>
+      </w:r>
+      <w:r>
+        <w:rPr>
+          <w:sz w:val="32"/>
+          <w:szCs w:val="32"/>
+        </w:rPr>
+        <w:t>Rezervasyon Servisinden gelen istek doğrultusunda ödeme işleminin güvenli şekilde yapılmasını sağlayan servistir.</w:t>
+      </w:r>
+    </w:p>
+    <w:p>
+      <w:pPr>
+        <w:pStyle w:val="ListeParagraf"/>
+        <w:numPr>
+          <w:ilvl w:val="0"/>
+          <w:numId w:val="17"/>
+        </w:numPr>
+        <w:rPr>
+          <w:sz w:val="32"/>
+          <w:szCs w:val="32"/>
+        </w:rPr>
+      </w:pPr>
+      <w:r>
+        <w:rPr>
+          <w:b/>
+          <w:bCs/>
+          <w:sz w:val="32"/>
+          <w:szCs w:val="32"/>
+        </w:rPr>
+        <w:t>Bildirim Servisi:</w:t>
+      </w:r>
+      <w:r>
+        <w:rPr>
+          <w:sz w:val="32"/>
+          <w:szCs w:val="32"/>
+        </w:rPr>
+        <w:t xml:space="preserve"> Bu servis bildirim yapılması gereken durumlarda (Rezervasyon yapılması, Siber Saldırı…) gerekli kişilere SMS veya mail üzerinden bilgilendirme mesajı göndermekten sorumludur.</w:t>
+      </w:r>
+    </w:p>
+    <w:p>
+      <w:pPr>
+        <w:pStyle w:val="ListeParagraf"/>
+        <w:numPr>
+          <w:ilvl w:val="0"/>
+          <w:numId w:val="17"/>
+        </w:numPr>
+        <w:rPr>
+          <w:b/>
+          <w:bCs/>
+          <w:sz w:val="32"/>
+          <w:szCs w:val="32"/>
+        </w:rPr>
+      </w:pPr>
+      <w:r>
+        <w:rPr>
+          <w:b/>
+          <w:bCs/>
+          <w:sz w:val="32"/>
+          <w:szCs w:val="32"/>
+        </w:rPr>
+        <w:t>Güvenlik</w:t>
+      </w:r>
+      <w:r>
+        <w:rPr>
+          <w:b/>
+          <w:bCs/>
+          <w:sz w:val="32"/>
+          <w:szCs w:val="32"/>
+        </w:rPr>
+        <w:t xml:space="preserve"> Servisi: </w:t>
+      </w:r>
+      <w:r>
+        <w:rPr>
+          <w:sz w:val="32"/>
+          <w:szCs w:val="32"/>
+        </w:rPr>
+        <w:t xml:space="preserve">Güvenlik servisi sistemin her türlü güvenliğinden sorumludur. Ödeme işleminden doğrulama işlemlerine kadar tüm işlemlerin güvenle yapılmasını sağlar. </w:t>
+      </w:r>
+    </w:p>
+    <w:p>
+      <w:pPr>
+        <w:pStyle w:val="ListeParagraf"/>
+        <w:numPr>
+          <w:ilvl w:val="0"/>
+          <w:numId w:val="17"/>
+        </w:numPr>
+        <w:rPr>
+          <w:b/>
+          <w:bCs/>
+          <w:sz w:val="32"/>
+          <w:szCs w:val="32"/>
+        </w:rPr>
+      </w:pPr>
+      <w:r>
+        <w:rPr>
+          <w:b/>
+          <w:bCs/>
+          <w:sz w:val="32"/>
+          <w:szCs w:val="32"/>
+        </w:rPr>
+        <w:t xml:space="preserve">Loglama Servisi: </w:t>
+      </w:r>
+      <w:r>
+        <w:rPr>
+          <w:sz w:val="32"/>
+          <w:szCs w:val="32"/>
+        </w:rPr>
+        <w:t>Sistemdeki tüm işlemleri kayıt altına alan servis. Bu servis sayesinde kayıtlar incelenerek analizler yapılır ve gerekli güncellemeler, yenilikler ve hatalar giderilir.</w:t>
+      </w:r>
+    </w:p>
+    <w:p>
+      <w:pPr>
+        <w:pStyle w:val="ListeParagraf"/>
+        <w:rPr>
+          <w:sz w:val="32"/>
+          <w:szCs w:val="32"/>
+        </w:rPr>
+      </w:pPr>
+    </w:p>
+    <w:p>
+      <w:pPr>
+        <w:pStyle w:val="ListeParagraf"/>
+        <w:rPr>
+          <w:sz w:val="32"/>
+          <w:szCs w:val="32"/>
+        </w:rPr>
+      </w:pPr>
+      <w:r>
+        <w:rPr>
+          <w:sz w:val="32"/>
+          <w:szCs w:val="32"/>
+        </w:rPr>
+        <w:t xml:space="preserve"> </w:t>
+      </w:r>
+    </w:p>
+    <w:p>
+      <w:pPr>
+        <w:ind w:firstLine="708"/>
+        <w:rPr>
+          <w:sz w:val="32"/>
+          <w:szCs w:val="32"/>
+        </w:rPr>
+      </w:pPr>
+      <w:r>
+        <w:rPr>
+          <w:noProof/>
+          <w:sz w:val="32"/>
+          <w:szCs w:val="32"/>
+        </w:rPr>
+        <w:lastRenderedPageBreak/>
+        <w:drawing>
+          <wp:inline distT="0" distB="0" distL="0" distR="0" wp14:anchorId="2CC6ADF8" wp14:editId="5D0CBCA3">
+            <wp:extent cx="5760720" cy="3268345"/>
+            <wp:effectExtent l="0" t="0" r="0" b="8255"/>
+            <wp:docPr id="792955631" name="Resim 1"/>
+            <wp:cNvGraphicFramePr>
+              <a:graphicFrameLocks xmlns:a="http://schemas.openxmlformats.org/drawingml/2006/main" noChangeAspect="1"/>
+            </wp:cNvGraphicFramePr>
+            <a:graphic xmlns:a="http://schemas.openxmlformats.org/drawingml/2006/main">
+              <a:graphicData uri="http://schemas.openxmlformats.org/drawingml/2006/picture">
+                <pic:pic xmlns:pic="http://schemas.openxmlformats.org/drawingml/2006/picture">
+                  <pic:nvPicPr>
+                    <pic:cNvPr id="792955631" name=""/>
+                    <pic:cNvPicPr/>
+                  </pic:nvPicPr>
+                  <pic:blipFill>
+                    <a:blip r:embed="rId5"/>
+                    <a:stretch>
+                      <a:fillRect/>
+                    </a:stretch>
+                  </pic:blipFill>
+                  <pic:spPr>
+                    <a:xfrm>
+                      <a:off x="0" y="0"/>
+                      <a:ext cx="5760720" cy="3268345"/>
+                    </a:xfrm>
+                    <a:prstGeom prst="rect">
+                      <a:avLst/>
+                    </a:prstGeom>
+                  </pic:spPr>
+                </pic:pic>
+              </a:graphicData>
+            </a:graphic>
+          </wp:inline>
+        </w:drawing>
+      </w:r>
+    </w:p>
+    <w:p>
+      <w:pPr>
+        <w:ind w:firstLine="708"/>
+        <w:jc w:val="center"/>
+        <w:rPr>
+          <w:sz w:val="32"/>
+          <w:szCs w:val="32"/>
+        </w:rPr>
+      </w:pPr>
+      <w:r>
+        <w:rPr>
+          <w:sz w:val="32"/>
+          <w:szCs w:val="32"/>
+        </w:rPr>
+        <w:t>Görsel 1:</w:t>
+      </w:r>
+      <w:r>
+        <w:rPr>
+          <w:sz w:val="32"/>
+          <w:szCs w:val="32"/>
+        </w:rPr>
+        <w:t xml:space="preserve"> Mikro Servis Mimarisi</w:t>
+      </w:r>
+    </w:p>
+    <w:p>
+      <w:pPr>
+        <w:rPr>
+          <w:b/>
+          <w:bCs/>
+          <w:sz w:val="32"/>
+          <w:szCs w:val="32"/>
+        </w:rPr>
+      </w:pPr>
     </w:p>
     <w:p/>
     <w:sectPr>
@@ -3175,6 +3878,209 @@
     </w:lvl>
   </w:abstractNum>
   <w:abstractNum w:abstractNumId="11" w15:restartNumberingAfterBreak="0">
+    <w:nsid w:val="653F75A2"/>
+    <w:multiLevelType w:val="hybridMultilevel"/>
+    <w:tmpl w:val="1C460AD4"/>
+    <w:lvl w:ilvl="0" w:tplc="D32CE2D8">
+      <w:start w:val="1"/>
+      <w:numFmt w:val="decimal"/>
+      <w:lvlText w:val="%1."/>
+      <w:lvlJc w:val="left"/>
+      <w:pPr>
+        <w:ind w:left="720" w:hanging="360"/>
+      </w:pPr>
+      <w:rPr>
+        <w:b/>
+        <w:bCs/>
+      </w:rPr>
+    </w:lvl>
+    <w:lvl w:ilvl="1" w:tplc="FFFFFFFF" w:tentative="1">
+      <w:start w:val="1"/>
+      <w:numFmt w:val="lowerLetter"/>
+      <w:lvlText w:val="%2."/>
+      <w:lvlJc w:val="left"/>
+      <w:pPr>
+        <w:ind w:left="1440" w:hanging="360"/>
+      </w:pPr>
+    </w:lvl>
+    <w:lvl w:ilvl="2" w:tplc="FFFFFFFF" w:tentative="1">
+      <w:start w:val="1"/>
+      <w:numFmt w:val="lowerRoman"/>
+      <w:lvlText w:val="%3."/>
+      <w:lvlJc w:val="right"/>
+      <w:pPr>
+        <w:ind w:left="2160" w:hanging="180"/>
+      </w:pPr>
+    </w:lvl>
+    <w:lvl w:ilvl="3" w:tplc="FFFFFFFF" w:tentative="1">
+      <w:start w:val="1"/>
+      <w:numFmt w:val="decimal"/>
+      <w:lvlText w:val="%4."/>
+      <w:lvlJc w:val="left"/>
+      <w:pPr>
+        <w:ind w:left="2880" w:hanging="360"/>
+      </w:pPr>
+    </w:lvl>
+    <w:lvl w:ilvl="4" w:tplc="FFFFFFFF" w:tentative="1">
+      <w:start w:val="1"/>
+      <w:numFmt w:val="lowerLetter"/>
+      <w:lvlText w:val="%5."/>
+      <w:lvlJc w:val="left"/>
+      <w:pPr>
+        <w:ind w:left="3600" w:hanging="360"/>
+      </w:pPr>
+    </w:lvl>
+    <w:lvl w:ilvl="5" w:tplc="FFFFFFFF" w:tentative="1">
+      <w:start w:val="1"/>
+      <w:numFmt w:val="lowerRoman"/>
+      <w:lvlText w:val="%6."/>
+      <w:lvlJc w:val="right"/>
+      <w:pPr>
+        <w:ind w:left="4320" w:hanging="180"/>
+      </w:pPr>
+    </w:lvl>
+    <w:lvl w:ilvl="6" w:tplc="FFFFFFFF" w:tentative="1">
+      <w:start w:val="1"/>
+      <w:numFmt w:val="decimal"/>
+      <w:lvlText w:val="%7."/>
+      <w:lvlJc w:val="left"/>
+      <w:pPr>
+        <w:ind w:left="5040" w:hanging="360"/>
+      </w:pPr>
+    </w:lvl>
+    <w:lvl w:ilvl="7" w:tplc="FFFFFFFF" w:tentative="1">
+      <w:start w:val="1"/>
+      <w:numFmt w:val="lowerLetter"/>
+      <w:lvlText w:val="%8."/>
+      <w:lvlJc w:val="left"/>
+      <w:pPr>
+        <w:ind w:left="5760" w:hanging="360"/>
+      </w:pPr>
+    </w:lvl>
+    <w:lvl w:ilvl="8" w:tplc="FFFFFFFF" w:tentative="1">
+      <w:start w:val="1"/>
+      <w:numFmt w:val="lowerRoman"/>
+      <w:lvlText w:val="%9."/>
+      <w:lvlJc w:val="right"/>
+      <w:pPr>
+        <w:ind w:left="6480" w:hanging="180"/>
+      </w:pPr>
+    </w:lvl>
+  </w:abstractNum>
+  <w:abstractNum w:abstractNumId="12" w15:restartNumberingAfterBreak="0">
+    <w:nsid w:val="6DF93297"/>
+    <w:multiLevelType w:val="hybridMultilevel"/>
+    <w:tmpl w:val="24F8B0DA"/>
+    <w:lvl w:ilvl="0" w:tplc="041F0001">
+      <w:start w:val="1"/>
+      <w:numFmt w:val="bullet"/>
+      <w:lvlText w:val=""/>
+      <w:lvlJc w:val="left"/>
+      <w:pPr>
+        <w:ind w:left="1428" w:hanging="360"/>
+      </w:pPr>
+      <w:rPr>
+        <w:rFonts w:ascii="Symbol" w:hAnsi="Symbol" w:hint="default"/>
+      </w:rPr>
+    </w:lvl>
+    <w:lvl w:ilvl="1" w:tplc="041F0003" w:tentative="1">
+      <w:start w:val="1"/>
+      <w:numFmt w:val="bullet"/>
+      <w:lvlText w:val="o"/>
+      <w:lvlJc w:val="left"/>
+      <w:pPr>
+        <w:ind w:left="2148" w:hanging="360"/>
+      </w:pPr>
+      <w:rPr>
+        <w:rFonts w:ascii="Courier New" w:hAnsi="Courier New" w:cs="Courier New" w:hint="default"/>
+      </w:rPr>
+    </w:lvl>
+    <w:lvl w:ilvl="2" w:tplc="041F0005" w:tentative="1">
+      <w:start w:val="1"/>
+      <w:numFmt w:val="bullet"/>
+      <w:lvlText w:val=""/>
+      <w:lvlJc w:val="left"/>
+      <w:pPr>
+        <w:ind w:left="2868" w:hanging="360"/>
+      </w:pPr>
+      <w:rPr>
+        <w:rFonts w:ascii="Wingdings" w:hAnsi="Wingdings" w:hint="default"/>
+      </w:rPr>
+    </w:lvl>
+    <w:lvl w:ilvl="3" w:tplc="041F0001" w:tentative="1">
+      <w:start w:val="1"/>
+      <w:numFmt w:val="bullet"/>
+      <w:lvlText w:val=""/>
+      <w:lvlJc w:val="left"/>
+      <w:pPr>
+        <w:ind w:left="3588" w:hanging="360"/>
+      </w:pPr>
+      <w:rPr>
+        <w:rFonts w:ascii="Symbol" w:hAnsi="Symbol" w:hint="default"/>
+      </w:rPr>
+    </w:lvl>
+    <w:lvl w:ilvl="4" w:tplc="041F0003" w:tentative="1">
+      <w:start w:val="1"/>
+      <w:numFmt w:val="bullet"/>
+      <w:lvlText w:val="o"/>
+      <w:lvlJc w:val="left"/>
+      <w:pPr>
+        <w:ind w:left="4308" w:hanging="360"/>
+      </w:pPr>
+      <w:rPr>
+        <w:rFonts w:ascii="Courier New" w:hAnsi="Courier New" w:cs="Courier New" w:hint="default"/>
+      </w:rPr>
+    </w:lvl>
+    <w:lvl w:ilvl="5" w:tplc="041F0005" w:tentative="1">
+      <w:start w:val="1"/>
+      <w:numFmt w:val="bullet"/>
+      <w:lvlText w:val=""/>
+      <w:lvlJc w:val="left"/>
+      <w:pPr>
+        <w:ind w:left="5028" w:hanging="360"/>
+      </w:pPr>
+      <w:rPr>
+        <w:rFonts w:ascii="Wingdings" w:hAnsi="Wingdings" w:hint="default"/>
+      </w:rPr>
+    </w:lvl>
+    <w:lvl w:ilvl="6" w:tplc="041F0001" w:tentative="1">
+      <w:start w:val="1"/>
+      <w:numFmt w:val="bullet"/>
+      <w:lvlText w:val=""/>
+      <w:lvlJc w:val="left"/>
+      <w:pPr>
+        <w:ind w:left="5748" w:hanging="360"/>
+      </w:pPr>
+      <w:rPr>
+        <w:rFonts w:ascii="Symbol" w:hAnsi="Symbol" w:hint="default"/>
+      </w:rPr>
+    </w:lvl>
+    <w:lvl w:ilvl="7" w:tplc="041F0003" w:tentative="1">
+      <w:start w:val="1"/>
+      <w:numFmt w:val="bullet"/>
+      <w:lvlText w:val="o"/>
+      <w:lvlJc w:val="left"/>
+      <w:pPr>
+        <w:ind w:left="6468" w:hanging="360"/>
+      </w:pPr>
+      <w:rPr>
+        <w:rFonts w:ascii="Courier New" w:hAnsi="Courier New" w:cs="Courier New" w:hint="default"/>
+      </w:rPr>
+    </w:lvl>
+    <w:lvl w:ilvl="8" w:tplc="041F0005" w:tentative="1">
+      <w:start w:val="1"/>
+      <w:numFmt w:val="bullet"/>
+      <w:lvlText w:val=""/>
+      <w:lvlJc w:val="left"/>
+      <w:pPr>
+        <w:ind w:left="7188" w:hanging="360"/>
+      </w:pPr>
+      <w:rPr>
+        <w:rFonts w:ascii="Wingdings" w:hAnsi="Wingdings" w:hint="default"/>
+      </w:rPr>
+    </w:lvl>
+  </w:abstractNum>
+  <w:abstractNum w:abstractNumId="13" w15:restartNumberingAfterBreak="0">
     <w:nsid w:val="6E021E94"/>
     <w:multiLevelType w:val="hybridMultilevel"/>
     <w:tmpl w:val="87067F2C"/>
@@ -3260,7 +4166,7 @@
       </w:pPr>
     </w:lvl>
   </w:abstractNum>
-  <w:abstractNum w:abstractNumId="12" w15:restartNumberingAfterBreak="0">
+  <w:abstractNum w:abstractNumId="14" w15:restartNumberingAfterBreak="0">
     <w:nsid w:val="740E07F5"/>
     <w:multiLevelType w:val="hybridMultilevel"/>
     <w:tmpl w:val="D6EA7E5A"/>
@@ -3373,7 +4279,7 @@
       </w:rPr>
     </w:lvl>
   </w:abstractNum>
-  <w:abstractNum w:abstractNumId="13" w15:restartNumberingAfterBreak="0">
+  <w:abstractNum w:abstractNumId="15" w15:restartNumberingAfterBreak="0">
     <w:nsid w:val="76AD1385"/>
     <w:multiLevelType w:val="hybridMultilevel"/>
     <w:tmpl w:val="59489A4C"/>
@@ -3486,7 +4392,7 @@
       </w:rPr>
     </w:lvl>
   </w:abstractNum>
-  <w:abstractNum w:abstractNumId="14" w15:restartNumberingAfterBreak="0">
+  <w:abstractNum w:abstractNumId="16" w15:restartNumberingAfterBreak="0">
     <w:nsid w:val="77BE0B84"/>
     <w:multiLevelType w:val="hybridMultilevel"/>
     <w:tmpl w:val="F4A0562C"/>
@@ -3599,7 +4505,7 @@
       </w:rPr>
     </w:lvl>
   </w:abstractNum>
-  <w:abstractNum w:abstractNumId="15" w15:restartNumberingAfterBreak="0">
+  <w:abstractNum w:abstractNumId="17" w15:restartNumberingAfterBreak="0">
     <w:nsid w:val="7A1128C7"/>
     <w:multiLevelType w:val="hybridMultilevel"/>
     <w:tmpl w:val="1B2EF70E"/>
@@ -3686,19 +4592,19 @@
     </w:lvl>
   </w:abstractNum>
   <w:num w:numId="1" w16cid:durableId="716860141">
-    <w:abstractNumId w:val="11"/>
+    <w:abstractNumId w:val="13"/>
   </w:num>
   <w:num w:numId="2" w16cid:durableId="1337534675">
     <w:abstractNumId w:val="3"/>
   </w:num>
   <w:num w:numId="3" w16cid:durableId="1704286851">
-    <w:abstractNumId w:val="14"/>
+    <w:abstractNumId w:val="16"/>
   </w:num>
   <w:num w:numId="4" w16cid:durableId="575210083">
     <w:abstractNumId w:val="1"/>
   </w:num>
   <w:num w:numId="5" w16cid:durableId="919409824">
-    <w:abstractNumId w:val="12"/>
+    <w:abstractNumId w:val="14"/>
   </w:num>
   <w:num w:numId="6" w16cid:durableId="2030644096">
     <w:abstractNumId w:val="7"/>
@@ -3719,7 +4625,7 @@
     <w:abstractNumId w:val="8"/>
   </w:num>
   <w:num w:numId="12" w16cid:durableId="172838451">
-    <w:abstractNumId w:val="13"/>
+    <w:abstractNumId w:val="15"/>
   </w:num>
   <w:num w:numId="13" w16cid:durableId="1260523798">
     <w:abstractNumId w:val="2"/>
@@ -3728,10 +4634,16 @@
     <w:abstractNumId w:val="4"/>
   </w:num>
   <w:num w:numId="15" w16cid:durableId="1819495656">
-    <w:abstractNumId w:val="15"/>
+    <w:abstractNumId w:val="17"/>
   </w:num>
   <w:num w:numId="16" w16cid:durableId="866715616">
     <w:abstractNumId w:val="0"/>
+  </w:num>
+  <w:num w:numId="17" w16cid:durableId="114837636">
+    <w:abstractNumId w:val="11"/>
+  </w:num>
+  <w:num w:numId="18" w16cid:durableId="1156724078">
+    <w:abstractNumId w:val="12"/>
   </w:num>
 </w:numbering>
 </file>

</xml_diff>

<commit_message>
Yazılım Geliştirme Süreci açıklandı
</commit_message>
<xml_diff>
--- a/Rapor.docx
+++ b/Rapor.docx
@@ -2702,6 +2702,800 @@
         </w:rPr>
       </w:pPr>
     </w:p>
+    <w:p>
+      <w:pPr>
+        <w:rPr>
+          <w:b/>
+          <w:bCs/>
+          <w:sz w:val="32"/>
+          <w:szCs w:val="32"/>
+        </w:rPr>
+      </w:pPr>
+    </w:p>
+    <w:p>
+      <w:pPr>
+        <w:rPr>
+          <w:b/>
+          <w:bCs/>
+          <w:sz w:val="32"/>
+          <w:szCs w:val="32"/>
+        </w:rPr>
+      </w:pPr>
+    </w:p>
+    <w:p>
+      <w:pPr>
+        <w:rPr>
+          <w:b/>
+          <w:bCs/>
+          <w:sz w:val="32"/>
+          <w:szCs w:val="32"/>
+        </w:rPr>
+      </w:pPr>
+    </w:p>
+    <w:p>
+      <w:pPr>
+        <w:rPr>
+          <w:b/>
+          <w:bCs/>
+          <w:sz w:val="32"/>
+          <w:szCs w:val="32"/>
+        </w:rPr>
+      </w:pPr>
+    </w:p>
+    <w:p>
+      <w:pPr>
+        <w:rPr>
+          <w:b/>
+          <w:bCs/>
+          <w:sz w:val="32"/>
+          <w:szCs w:val="32"/>
+        </w:rPr>
+      </w:pPr>
+    </w:p>
+    <w:p>
+      <w:pPr>
+        <w:rPr>
+          <w:b/>
+          <w:bCs/>
+          <w:sz w:val="32"/>
+          <w:szCs w:val="32"/>
+        </w:rPr>
+      </w:pPr>
+    </w:p>
+    <w:p>
+      <w:pPr>
+        <w:rPr>
+          <w:b/>
+          <w:bCs/>
+          <w:sz w:val="32"/>
+          <w:szCs w:val="32"/>
+        </w:rPr>
+      </w:pPr>
+    </w:p>
+    <w:p>
+      <w:pPr>
+        <w:rPr>
+          <w:b/>
+          <w:bCs/>
+          <w:sz w:val="32"/>
+          <w:szCs w:val="32"/>
+        </w:rPr>
+      </w:pPr>
+    </w:p>
+    <w:p>
+      <w:pPr>
+        <w:rPr>
+          <w:b/>
+          <w:bCs/>
+          <w:sz w:val="32"/>
+          <w:szCs w:val="32"/>
+        </w:rPr>
+      </w:pPr>
+    </w:p>
+    <w:p>
+      <w:pPr>
+        <w:rPr>
+          <w:b/>
+          <w:bCs/>
+          <w:sz w:val="32"/>
+          <w:szCs w:val="32"/>
+        </w:rPr>
+      </w:pPr>
+    </w:p>
+    <w:p>
+      <w:pPr>
+        <w:rPr>
+          <w:b/>
+          <w:bCs/>
+          <w:sz w:val="32"/>
+          <w:szCs w:val="32"/>
+        </w:rPr>
+      </w:pPr>
+    </w:p>
+    <w:p>
+      <w:pPr>
+        <w:rPr>
+          <w:b/>
+          <w:bCs/>
+          <w:sz w:val="32"/>
+          <w:szCs w:val="32"/>
+        </w:rPr>
+      </w:pPr>
+    </w:p>
+    <w:p>
+      <w:pPr>
+        <w:rPr>
+          <w:b/>
+          <w:bCs/>
+          <w:sz w:val="32"/>
+          <w:szCs w:val="32"/>
+        </w:rPr>
+      </w:pPr>
+    </w:p>
+    <w:p>
+      <w:pPr>
+        <w:ind w:firstLine="708"/>
+        <w:jc w:val="center"/>
+        <w:rPr>
+          <w:b/>
+          <w:bCs/>
+          <w:sz w:val="40"/>
+          <w:szCs w:val="40"/>
+        </w:rPr>
+      </w:pPr>
+      <w:r>
+        <w:rPr>
+          <w:b/>
+          <w:bCs/>
+          <w:sz w:val="40"/>
+          <w:szCs w:val="40"/>
+        </w:rPr>
+        <w:lastRenderedPageBreak/>
+        <w:t>Kullanılacak Yazılım Geliştirme Modeli</w:t>
+      </w:r>
+    </w:p>
+    <w:p>
+      <w:pPr>
+        <w:ind w:firstLine="708"/>
+        <w:jc w:val="center"/>
+        <w:rPr>
+          <w:b/>
+          <w:bCs/>
+          <w:sz w:val="32"/>
+          <w:szCs w:val="32"/>
+        </w:rPr>
+      </w:pPr>
+    </w:p>
+    <w:p>
+      <w:pPr>
+        <w:ind w:firstLine="708"/>
+        <w:rPr>
+          <w:sz w:val="32"/>
+          <w:szCs w:val="32"/>
+        </w:rPr>
+      </w:pPr>
+      <w:r>
+        <w:rPr>
+          <w:sz w:val="32"/>
+          <w:szCs w:val="32"/>
+        </w:rPr>
+        <w:t xml:space="preserve">Projede müşterinin kendisi de dahil olacağından ve sürekli projenin durumu hakkında geri bildirim verecek olmasından dolayı </w:t>
+      </w:r>
+      <w:r>
+        <w:rPr>
+          <w:i/>
+          <w:iCs/>
+          <w:sz w:val="32"/>
+          <w:szCs w:val="32"/>
+        </w:rPr>
+        <w:t>Agile (Çevik)</w:t>
+      </w:r>
+      <w:r>
+        <w:rPr>
+          <w:sz w:val="32"/>
+          <w:szCs w:val="32"/>
+        </w:rPr>
+        <w:t xml:space="preserve"> Yazılım Geliştirme Modelini kullanılacak</w:t>
+      </w:r>
+    </w:p>
+    <w:p>
+      <w:pPr>
+        <w:ind w:firstLine="708"/>
+        <w:rPr>
+          <w:sz w:val="32"/>
+          <w:szCs w:val="32"/>
+        </w:rPr>
+      </w:pPr>
+    </w:p>
+    <w:p>
+      <w:pPr>
+        <w:ind w:firstLine="708"/>
+        <w:rPr>
+          <w:sz w:val="32"/>
+          <w:szCs w:val="32"/>
+        </w:rPr>
+      </w:pPr>
+      <w:r>
+        <w:rPr>
+          <w:sz w:val="32"/>
+          <w:szCs w:val="32"/>
+        </w:rPr>
+        <w:t xml:space="preserve">Projede </w:t>
+      </w:r>
+      <w:r>
+        <w:rPr>
+          <w:i/>
+          <w:iCs/>
+          <w:sz w:val="32"/>
+          <w:szCs w:val="32"/>
+        </w:rPr>
+        <w:t>Agile</w:t>
+      </w:r>
+      <w:r>
+        <w:rPr>
+          <w:sz w:val="32"/>
+          <w:szCs w:val="32"/>
+        </w:rPr>
+        <w:t xml:space="preserve"> Modeline ait </w:t>
+      </w:r>
+      <w:r>
+        <w:rPr>
+          <w:i/>
+          <w:iCs/>
+          <w:sz w:val="32"/>
+          <w:szCs w:val="32"/>
+        </w:rPr>
+        <w:t>SCRUM</w:t>
+      </w:r>
+      <w:r>
+        <w:rPr>
+          <w:sz w:val="32"/>
+          <w:szCs w:val="32"/>
+        </w:rPr>
+        <w:t xml:space="preserve"> Metodunu kullanma kararı verildi.</w:t>
+      </w:r>
+    </w:p>
+    <w:p>
+      <w:pPr>
+        <w:ind w:firstLine="708"/>
+        <w:rPr>
+          <w:sz w:val="32"/>
+          <w:szCs w:val="32"/>
+        </w:rPr>
+      </w:pPr>
+    </w:p>
+    <w:p>
+      <w:pPr>
+        <w:ind w:firstLine="708"/>
+        <w:rPr>
+          <w:sz w:val="32"/>
+          <w:szCs w:val="32"/>
+        </w:rPr>
+      </w:pPr>
+      <w:r>
+        <w:rPr>
+          <w:sz w:val="32"/>
+          <w:szCs w:val="32"/>
+        </w:rPr>
+        <w:t xml:space="preserve">Agile-SCRUM Modelini kullanmamızdaki gerekçeler </w:t>
+      </w:r>
+    </w:p>
+    <w:p>
+      <w:pPr>
+        <w:pStyle w:val="ListeParagraf"/>
+        <w:numPr>
+          <w:ilvl w:val="0"/>
+          <w:numId w:val="19"/>
+        </w:numPr>
+        <w:rPr>
+          <w:b/>
+          <w:bCs/>
+          <w:sz w:val="32"/>
+          <w:szCs w:val="32"/>
+        </w:rPr>
+      </w:pPr>
+      <w:r>
+        <w:rPr>
+          <w:b/>
+          <w:bCs/>
+          <w:sz w:val="32"/>
+          <w:szCs w:val="32"/>
+        </w:rPr>
+        <w:t>Müşteri Geri Bildirimi</w:t>
+      </w:r>
+      <w:r>
+        <w:rPr>
+          <w:b/>
+          <w:bCs/>
+          <w:sz w:val="32"/>
+          <w:szCs w:val="32"/>
+        </w:rPr>
+        <w:t xml:space="preserve">: </w:t>
+      </w:r>
+      <w:r>
+        <w:rPr>
+          <w:sz w:val="32"/>
+          <w:szCs w:val="32"/>
+        </w:rPr>
+        <w:t>Müşteri projenin her aşamasında proje hakkında geri bildirim vereceğinden müşterinin istediği sonuca ulaşmak daha kolay olacaktır.</w:t>
+      </w:r>
+    </w:p>
+    <w:p>
+      <w:pPr>
+        <w:pStyle w:val="ListeParagraf"/>
+        <w:numPr>
+          <w:ilvl w:val="0"/>
+          <w:numId w:val="19"/>
+        </w:numPr>
+        <w:rPr>
+          <w:b/>
+          <w:bCs/>
+          <w:sz w:val="32"/>
+          <w:szCs w:val="32"/>
+        </w:rPr>
+      </w:pPr>
+      <w:r>
+        <w:rPr>
+          <w:b/>
+          <w:bCs/>
+          <w:sz w:val="32"/>
+          <w:szCs w:val="32"/>
+        </w:rPr>
+        <w:t xml:space="preserve">Değişim İmkânı: </w:t>
+      </w:r>
+      <w:r>
+        <w:rPr>
+          <w:sz w:val="32"/>
+          <w:szCs w:val="32"/>
+        </w:rPr>
+        <w:t>Olumsuz giden bir durum karşısında müşteri isteğine göre projeye yeniden yön verilebilir.</w:t>
+      </w:r>
+    </w:p>
+    <w:p>
+      <w:pPr>
+        <w:pStyle w:val="ListeParagraf"/>
+        <w:numPr>
+          <w:ilvl w:val="0"/>
+          <w:numId w:val="19"/>
+        </w:numPr>
+        <w:rPr>
+          <w:b/>
+          <w:bCs/>
+          <w:sz w:val="32"/>
+          <w:szCs w:val="32"/>
+        </w:rPr>
+      </w:pPr>
+      <w:r>
+        <w:rPr>
+          <w:b/>
+          <w:bCs/>
+          <w:sz w:val="32"/>
+          <w:szCs w:val="32"/>
+        </w:rPr>
+        <w:t xml:space="preserve">Ekip Ruhu/İletişim: </w:t>
+      </w:r>
+      <w:r>
+        <w:rPr>
+          <w:sz w:val="32"/>
+          <w:szCs w:val="32"/>
+        </w:rPr>
+        <w:t>Sürekli yapılan toplantı ve değerlendirmeler sayesinde ekip içerisindeki iletişim üst düzeydedir. Dolayısıyla proje daha verimli şekilde yürütülebilir.</w:t>
+      </w:r>
+    </w:p>
+    <w:p>
+      <w:pPr>
+        <w:pStyle w:val="ListeParagraf"/>
+        <w:numPr>
+          <w:ilvl w:val="0"/>
+          <w:numId w:val="19"/>
+        </w:numPr>
+        <w:rPr>
+          <w:b/>
+          <w:bCs/>
+          <w:sz w:val="32"/>
+          <w:szCs w:val="32"/>
+        </w:rPr>
+      </w:pPr>
+      <w:r>
+        <w:rPr>
+          <w:b/>
+          <w:bCs/>
+          <w:sz w:val="32"/>
+          <w:szCs w:val="32"/>
+        </w:rPr>
+        <w:t xml:space="preserve">Yönetilebilirlik: </w:t>
+      </w:r>
+      <w:r>
+        <w:rPr>
+          <w:sz w:val="32"/>
+          <w:szCs w:val="32"/>
+        </w:rPr>
+        <w:t>SCRUM sayesinde işler daha küçük parçalara ayrılıp daha yönetilebilir ve kontrol edilebilir yapıda olduğu için projede hız sağlıyor ve her sprint sonrasında iyileştirmeler yapılabiliyor.</w:t>
+      </w:r>
+    </w:p>
+    <w:p>
+      <w:pPr>
+        <w:pStyle w:val="ListeParagraf"/>
+        <w:numPr>
+          <w:ilvl w:val="0"/>
+          <w:numId w:val="19"/>
+        </w:numPr>
+        <w:rPr>
+          <w:b/>
+          <w:bCs/>
+          <w:sz w:val="32"/>
+          <w:szCs w:val="32"/>
+        </w:rPr>
+      </w:pPr>
+      <w:r>
+        <w:rPr>
+          <w:b/>
+          <w:bCs/>
+          <w:sz w:val="32"/>
+          <w:szCs w:val="32"/>
+        </w:rPr>
+        <w:t xml:space="preserve">Müşteri Memnuniyeti: </w:t>
+      </w:r>
+      <w:r>
+        <w:rPr>
+          <w:sz w:val="32"/>
+          <w:szCs w:val="32"/>
+        </w:rPr>
+        <w:t>Müşteri en başından beri projeye dahil olduğu için istekleri karşılanmış ve memnun bir şekilde proje süreci tamamlanmış oluyor.</w:t>
+      </w:r>
+    </w:p>
+    <w:p>
+      <w:pPr>
+        <w:ind w:firstLine="708"/>
+        <w:jc w:val="center"/>
+        <w:rPr>
+          <w:b/>
+          <w:bCs/>
+          <w:sz w:val="32"/>
+          <w:szCs w:val="32"/>
+        </w:rPr>
+      </w:pPr>
+    </w:p>
+    <w:p>
+      <w:pPr>
+        <w:ind w:firstLine="708"/>
+        <w:jc w:val="center"/>
+        <w:rPr>
+          <w:b/>
+          <w:bCs/>
+          <w:sz w:val="32"/>
+          <w:szCs w:val="32"/>
+        </w:rPr>
+      </w:pPr>
+    </w:p>
+    <w:p>
+      <w:pPr>
+        <w:ind w:firstLine="708"/>
+        <w:jc w:val="center"/>
+        <w:rPr>
+          <w:b/>
+          <w:bCs/>
+          <w:sz w:val="32"/>
+          <w:szCs w:val="32"/>
+        </w:rPr>
+      </w:pPr>
+    </w:p>
+    <w:p>
+      <w:pPr>
+        <w:ind w:firstLine="708"/>
+        <w:rPr>
+          <w:sz w:val="32"/>
+          <w:szCs w:val="32"/>
+        </w:rPr>
+      </w:pPr>
+      <w:r>
+        <w:rPr>
+          <w:i/>
+          <w:iCs/>
+          <w:sz w:val="32"/>
+          <w:szCs w:val="32"/>
+        </w:rPr>
+        <w:lastRenderedPageBreak/>
+        <w:t>Analiz, Tasarım, Kodlama, Test, Müşteri Geri Bildirimi, Değerlendirme</w:t>
+      </w:r>
+      <w:r>
+        <w:rPr>
+          <w:sz w:val="32"/>
+          <w:szCs w:val="32"/>
+        </w:rPr>
+        <w:t xml:space="preserve"> olmak üzere 5 aşamadan oluşuyor.</w:t>
+      </w:r>
+    </w:p>
+    <w:p>
+      <w:pPr>
+        <w:ind w:firstLine="708"/>
+        <w:rPr>
+          <w:sz w:val="32"/>
+          <w:szCs w:val="32"/>
+        </w:rPr>
+      </w:pPr>
+    </w:p>
+    <w:p>
+      <w:pPr>
+        <w:pStyle w:val="ListeParagraf"/>
+        <w:numPr>
+          <w:ilvl w:val="0"/>
+          <w:numId w:val="20"/>
+        </w:numPr>
+        <w:rPr>
+          <w:sz w:val="32"/>
+          <w:szCs w:val="32"/>
+        </w:rPr>
+      </w:pPr>
+      <w:r>
+        <w:rPr>
+          <w:b/>
+          <w:bCs/>
+          <w:sz w:val="32"/>
+          <w:szCs w:val="32"/>
+        </w:rPr>
+        <w:t xml:space="preserve">Analiz: </w:t>
+      </w:r>
+      <w:r>
+        <w:rPr>
+          <w:sz w:val="32"/>
+          <w:szCs w:val="32"/>
+        </w:rPr>
+        <w:t>Proje gereksinimleri belirlenir.</w:t>
+      </w:r>
+    </w:p>
+    <w:p>
+      <w:pPr>
+        <w:pStyle w:val="ListeParagraf"/>
+        <w:numPr>
+          <w:ilvl w:val="0"/>
+          <w:numId w:val="20"/>
+        </w:numPr>
+        <w:rPr>
+          <w:sz w:val="32"/>
+          <w:szCs w:val="32"/>
+        </w:rPr>
+      </w:pPr>
+      <w:r>
+        <w:rPr>
+          <w:b/>
+          <w:bCs/>
+          <w:sz w:val="32"/>
+          <w:szCs w:val="32"/>
+        </w:rPr>
+        <w:t>Tasarım:</w:t>
+      </w:r>
+      <w:r>
+        <w:rPr>
+          <w:sz w:val="32"/>
+          <w:szCs w:val="32"/>
+        </w:rPr>
+        <w:t xml:space="preserve"> Proje mimarisinin ve arayüzün planlanma sürecidir.</w:t>
+      </w:r>
+    </w:p>
+    <w:p>
+      <w:pPr>
+        <w:pStyle w:val="ListeParagraf"/>
+        <w:numPr>
+          <w:ilvl w:val="0"/>
+          <w:numId w:val="20"/>
+        </w:numPr>
+        <w:rPr>
+          <w:sz w:val="32"/>
+          <w:szCs w:val="32"/>
+        </w:rPr>
+      </w:pPr>
+      <w:r>
+        <w:rPr>
+          <w:b/>
+          <w:bCs/>
+          <w:sz w:val="32"/>
+          <w:szCs w:val="32"/>
+        </w:rPr>
+        <w:t>Kodlama:</w:t>
+      </w:r>
+      <w:r>
+        <w:rPr>
+          <w:sz w:val="32"/>
+          <w:szCs w:val="32"/>
+        </w:rPr>
+        <w:t xml:space="preserve"> Belirlenen gereksinimlere göre kodlama yapıldığı süreçtir.</w:t>
+      </w:r>
+    </w:p>
+    <w:p>
+      <w:pPr>
+        <w:pStyle w:val="ListeParagraf"/>
+        <w:numPr>
+          <w:ilvl w:val="0"/>
+          <w:numId w:val="20"/>
+        </w:numPr>
+        <w:rPr>
+          <w:sz w:val="32"/>
+          <w:szCs w:val="32"/>
+        </w:rPr>
+      </w:pPr>
+      <w:r>
+        <w:rPr>
+          <w:b/>
+          <w:bCs/>
+          <w:sz w:val="32"/>
+          <w:szCs w:val="32"/>
+        </w:rPr>
+        <w:t>Test:</w:t>
+      </w:r>
+      <w:r>
+        <w:rPr>
+          <w:sz w:val="32"/>
+          <w:szCs w:val="32"/>
+        </w:rPr>
+        <w:t xml:space="preserve"> Kodlanmış projenin her türlü teste tabi tutulup doğru ve eksiksiz çalıştığı doğrulanır.</w:t>
+      </w:r>
+    </w:p>
+    <w:p>
+      <w:pPr>
+        <w:pStyle w:val="ListeParagraf"/>
+        <w:numPr>
+          <w:ilvl w:val="0"/>
+          <w:numId w:val="20"/>
+        </w:numPr>
+        <w:rPr>
+          <w:sz w:val="32"/>
+          <w:szCs w:val="32"/>
+        </w:rPr>
+      </w:pPr>
+      <w:r>
+        <w:rPr>
+          <w:b/>
+          <w:bCs/>
+          <w:sz w:val="32"/>
+          <w:szCs w:val="32"/>
+        </w:rPr>
+        <w:t xml:space="preserve">Müşteri Geri Bildirimi: </w:t>
+      </w:r>
+      <w:r>
+        <w:rPr>
+          <w:sz w:val="32"/>
+          <w:szCs w:val="32"/>
+        </w:rPr>
+        <w:t>Projede gelinen nokta müşteriye demo olarak sunulur ve müşteri bu demoya göre geri bildirim vererek projeye yön verir.</w:t>
+      </w:r>
+    </w:p>
+    <w:p>
+      <w:pPr>
+        <w:pStyle w:val="ListeParagraf"/>
+        <w:numPr>
+          <w:ilvl w:val="0"/>
+          <w:numId w:val="20"/>
+        </w:numPr>
+        <w:rPr>
+          <w:sz w:val="32"/>
+          <w:szCs w:val="32"/>
+        </w:rPr>
+      </w:pPr>
+      <w:r>
+        <w:rPr>
+          <w:b/>
+          <w:bCs/>
+          <w:sz w:val="32"/>
+          <w:szCs w:val="32"/>
+        </w:rPr>
+        <w:t>Değerlendirme:</w:t>
+      </w:r>
+      <w:r>
+        <w:rPr>
+          <w:sz w:val="32"/>
+          <w:szCs w:val="32"/>
+        </w:rPr>
+        <w:t xml:space="preserve"> İlk 5 adımın içerdiği genel bir değerlendirme yapılır ve sonraki adım için yeni bir yol haritası çizilir.</w:t>
+      </w:r>
+    </w:p>
+    <w:p>
+      <w:pPr>
+        <w:pStyle w:val="ListeParagraf"/>
+        <w:rPr>
+          <w:sz w:val="32"/>
+          <w:szCs w:val="32"/>
+        </w:rPr>
+      </w:pPr>
+    </w:p>
+    <w:p>
+      <w:pPr>
+        <w:pStyle w:val="ListeParagraf"/>
+        <w:rPr>
+          <w:sz w:val="32"/>
+          <w:szCs w:val="32"/>
+        </w:rPr>
+      </w:pPr>
+    </w:p>
+    <w:p>
+      <w:pPr>
+        <w:pStyle w:val="ListeParagraf"/>
+        <w:rPr>
+          <w:sz w:val="32"/>
+          <w:szCs w:val="32"/>
+        </w:rPr>
+      </w:pPr>
+      <w:r>
+        <w:rPr>
+          <w:noProof/>
+        </w:rPr>
+        <w:drawing>
+          <wp:inline distT="0" distB="0" distL="0" distR="0" wp14:anchorId="734DD5E2" wp14:editId="0C132D8D">
+            <wp:extent cx="5760720" cy="3439795"/>
+            <wp:effectExtent l="0" t="0" r="0" b="8255"/>
+            <wp:docPr id="1139024024" name="Resim 2"/>
+            <wp:cNvGraphicFramePr>
+              <a:graphicFrameLocks xmlns:a="http://schemas.openxmlformats.org/drawingml/2006/main" noChangeAspect="1"/>
+            </wp:cNvGraphicFramePr>
+            <a:graphic xmlns:a="http://schemas.openxmlformats.org/drawingml/2006/main">
+              <a:graphicData uri="http://schemas.openxmlformats.org/drawingml/2006/picture">
+                <pic:pic xmlns:pic="http://schemas.openxmlformats.org/drawingml/2006/picture">
+                  <pic:nvPicPr>
+                    <pic:cNvPr id="0" name="Picture 8"/>
+                    <pic:cNvPicPr>
+                      <a:picLocks noChangeAspect="1" noChangeArrowheads="1"/>
+                    </pic:cNvPicPr>
+                  </pic:nvPicPr>
+                  <pic:blipFill>
+                    <a:blip r:embed="rId6">
+                      <a:extLst>
+                        <a:ext uri="{28A0092B-C50C-407E-A947-70E740481C1C}">
+                          <a14:useLocalDpi xmlns:a14="http://schemas.microsoft.com/office/drawing/2010/main" val="0"/>
+                        </a:ext>
+                      </a:extLst>
+                    </a:blip>
+                    <a:srcRect/>
+                    <a:stretch>
+                      <a:fillRect/>
+                    </a:stretch>
+                  </pic:blipFill>
+                  <pic:spPr bwMode="auto">
+                    <a:xfrm>
+                      <a:off x="0" y="0"/>
+                      <a:ext cx="5760720" cy="3439795"/>
+                    </a:xfrm>
+                    <a:prstGeom prst="rect">
+                      <a:avLst/>
+                    </a:prstGeom>
+                    <a:noFill/>
+                    <a:ln>
+                      <a:noFill/>
+                    </a:ln>
+                  </pic:spPr>
+                </pic:pic>
+              </a:graphicData>
+            </a:graphic>
+          </wp:inline>
+        </w:drawing>
+      </w:r>
+    </w:p>
+    <w:p>
+      <w:pPr>
+        <w:pStyle w:val="ListeParagraf"/>
+        <w:jc w:val="center"/>
+        <w:rPr>
+          <w:sz w:val="32"/>
+          <w:szCs w:val="32"/>
+        </w:rPr>
+      </w:pPr>
+      <w:r>
+        <w:rPr>
+          <w:sz w:val="32"/>
+          <w:szCs w:val="32"/>
+        </w:rPr>
+        <w:t>Görsel 2: Agile-SCRUM Süreci</w:t>
+      </w:r>
+    </w:p>
+    <w:p>
+      <w:pPr>
+        <w:rPr>
+          <w:b/>
+          <w:bCs/>
+          <w:sz w:val="32"/>
+          <w:szCs w:val="32"/>
+        </w:rPr>
+      </w:pPr>
+    </w:p>
     <w:p/>
     <w:sectPr>
       <w:pgSz w:w="11906" w:h="16838"/>
@@ -3679,6 +4473,205 @@
     </w:lvl>
   </w:abstractNum>
   <w:abstractNum w:abstractNumId="9" w15:restartNumberingAfterBreak="0">
+    <w:nsid w:val="3F7D6E4F"/>
+    <w:multiLevelType w:val="hybridMultilevel"/>
+    <w:tmpl w:val="43F8F0E4"/>
+    <w:lvl w:ilvl="0" w:tplc="041F0001">
+      <w:start w:val="1"/>
+      <w:numFmt w:val="bullet"/>
+      <w:lvlText w:val=""/>
+      <w:lvlJc w:val="left"/>
+      <w:pPr>
+        <w:ind w:left="1428" w:hanging="360"/>
+      </w:pPr>
+      <w:rPr>
+        <w:rFonts w:ascii="Symbol" w:hAnsi="Symbol" w:hint="default"/>
+      </w:rPr>
+    </w:lvl>
+    <w:lvl w:ilvl="1" w:tplc="041F0003" w:tentative="1">
+      <w:start w:val="1"/>
+      <w:numFmt w:val="bullet"/>
+      <w:lvlText w:val="o"/>
+      <w:lvlJc w:val="left"/>
+      <w:pPr>
+        <w:ind w:left="2148" w:hanging="360"/>
+      </w:pPr>
+      <w:rPr>
+        <w:rFonts w:ascii="Courier New" w:hAnsi="Courier New" w:cs="Courier New" w:hint="default"/>
+      </w:rPr>
+    </w:lvl>
+    <w:lvl w:ilvl="2" w:tplc="041F0005" w:tentative="1">
+      <w:start w:val="1"/>
+      <w:numFmt w:val="bullet"/>
+      <w:lvlText w:val=""/>
+      <w:lvlJc w:val="left"/>
+      <w:pPr>
+        <w:ind w:left="2868" w:hanging="360"/>
+      </w:pPr>
+      <w:rPr>
+        <w:rFonts w:ascii="Wingdings" w:hAnsi="Wingdings" w:hint="default"/>
+      </w:rPr>
+    </w:lvl>
+    <w:lvl w:ilvl="3" w:tplc="041F0001" w:tentative="1">
+      <w:start w:val="1"/>
+      <w:numFmt w:val="bullet"/>
+      <w:lvlText w:val=""/>
+      <w:lvlJc w:val="left"/>
+      <w:pPr>
+        <w:ind w:left="3588" w:hanging="360"/>
+      </w:pPr>
+      <w:rPr>
+        <w:rFonts w:ascii="Symbol" w:hAnsi="Symbol" w:hint="default"/>
+      </w:rPr>
+    </w:lvl>
+    <w:lvl w:ilvl="4" w:tplc="041F0003" w:tentative="1">
+      <w:start w:val="1"/>
+      <w:numFmt w:val="bullet"/>
+      <w:lvlText w:val="o"/>
+      <w:lvlJc w:val="left"/>
+      <w:pPr>
+        <w:ind w:left="4308" w:hanging="360"/>
+      </w:pPr>
+      <w:rPr>
+        <w:rFonts w:ascii="Courier New" w:hAnsi="Courier New" w:cs="Courier New" w:hint="default"/>
+      </w:rPr>
+    </w:lvl>
+    <w:lvl w:ilvl="5" w:tplc="041F0005" w:tentative="1">
+      <w:start w:val="1"/>
+      <w:numFmt w:val="bullet"/>
+      <w:lvlText w:val=""/>
+      <w:lvlJc w:val="left"/>
+      <w:pPr>
+        <w:ind w:left="5028" w:hanging="360"/>
+      </w:pPr>
+      <w:rPr>
+        <w:rFonts w:ascii="Wingdings" w:hAnsi="Wingdings" w:hint="default"/>
+      </w:rPr>
+    </w:lvl>
+    <w:lvl w:ilvl="6" w:tplc="041F0001" w:tentative="1">
+      <w:start w:val="1"/>
+      <w:numFmt w:val="bullet"/>
+      <w:lvlText w:val=""/>
+      <w:lvlJc w:val="left"/>
+      <w:pPr>
+        <w:ind w:left="5748" w:hanging="360"/>
+      </w:pPr>
+      <w:rPr>
+        <w:rFonts w:ascii="Symbol" w:hAnsi="Symbol" w:hint="default"/>
+      </w:rPr>
+    </w:lvl>
+    <w:lvl w:ilvl="7" w:tplc="041F0003" w:tentative="1">
+      <w:start w:val="1"/>
+      <w:numFmt w:val="bullet"/>
+      <w:lvlText w:val="o"/>
+      <w:lvlJc w:val="left"/>
+      <w:pPr>
+        <w:ind w:left="6468" w:hanging="360"/>
+      </w:pPr>
+      <w:rPr>
+        <w:rFonts w:ascii="Courier New" w:hAnsi="Courier New" w:cs="Courier New" w:hint="default"/>
+      </w:rPr>
+    </w:lvl>
+    <w:lvl w:ilvl="8" w:tplc="041F0005" w:tentative="1">
+      <w:start w:val="1"/>
+      <w:numFmt w:val="bullet"/>
+      <w:lvlText w:val=""/>
+      <w:lvlJc w:val="left"/>
+      <w:pPr>
+        <w:ind w:left="7188" w:hanging="360"/>
+      </w:pPr>
+      <w:rPr>
+        <w:rFonts w:ascii="Wingdings" w:hAnsi="Wingdings" w:hint="default"/>
+      </w:rPr>
+    </w:lvl>
+  </w:abstractNum>
+  <w:abstractNum w:abstractNumId="10" w15:restartNumberingAfterBreak="0">
+    <w:nsid w:val="452611DF"/>
+    <w:multiLevelType w:val="hybridMultilevel"/>
+    <w:tmpl w:val="1B2EF70E"/>
+    <w:lvl w:ilvl="0" w:tplc="FFFFFFFF">
+      <w:start w:val="1"/>
+      <w:numFmt w:val="decimal"/>
+      <w:lvlText w:val="%1."/>
+      <w:lvlJc w:val="left"/>
+      <w:pPr>
+        <w:ind w:left="720" w:hanging="360"/>
+      </w:pPr>
+    </w:lvl>
+    <w:lvl w:ilvl="1" w:tplc="FFFFFFFF" w:tentative="1">
+      <w:start w:val="1"/>
+      <w:numFmt w:val="lowerLetter"/>
+      <w:lvlText w:val="%2."/>
+      <w:lvlJc w:val="left"/>
+      <w:pPr>
+        <w:ind w:left="1440" w:hanging="360"/>
+      </w:pPr>
+    </w:lvl>
+    <w:lvl w:ilvl="2" w:tplc="FFFFFFFF" w:tentative="1">
+      <w:start w:val="1"/>
+      <w:numFmt w:val="lowerRoman"/>
+      <w:lvlText w:val="%3."/>
+      <w:lvlJc w:val="right"/>
+      <w:pPr>
+        <w:ind w:left="2160" w:hanging="180"/>
+      </w:pPr>
+    </w:lvl>
+    <w:lvl w:ilvl="3" w:tplc="FFFFFFFF" w:tentative="1">
+      <w:start w:val="1"/>
+      <w:numFmt w:val="decimal"/>
+      <w:lvlText w:val="%4."/>
+      <w:lvlJc w:val="left"/>
+      <w:pPr>
+        <w:ind w:left="2880" w:hanging="360"/>
+      </w:pPr>
+    </w:lvl>
+    <w:lvl w:ilvl="4" w:tplc="FFFFFFFF" w:tentative="1">
+      <w:start w:val="1"/>
+      <w:numFmt w:val="lowerLetter"/>
+      <w:lvlText w:val="%5."/>
+      <w:lvlJc w:val="left"/>
+      <w:pPr>
+        <w:ind w:left="3600" w:hanging="360"/>
+      </w:pPr>
+    </w:lvl>
+    <w:lvl w:ilvl="5" w:tplc="FFFFFFFF" w:tentative="1">
+      <w:start w:val="1"/>
+      <w:numFmt w:val="lowerRoman"/>
+      <w:lvlText w:val="%6."/>
+      <w:lvlJc w:val="right"/>
+      <w:pPr>
+        <w:ind w:left="4320" w:hanging="180"/>
+      </w:pPr>
+    </w:lvl>
+    <w:lvl w:ilvl="6" w:tplc="FFFFFFFF" w:tentative="1">
+      <w:start w:val="1"/>
+      <w:numFmt w:val="decimal"/>
+      <w:lvlText w:val="%7."/>
+      <w:lvlJc w:val="left"/>
+      <w:pPr>
+        <w:ind w:left="5040" w:hanging="360"/>
+      </w:pPr>
+    </w:lvl>
+    <w:lvl w:ilvl="7" w:tplc="FFFFFFFF" w:tentative="1">
+      <w:start w:val="1"/>
+      <w:numFmt w:val="lowerLetter"/>
+      <w:lvlText w:val="%8."/>
+      <w:lvlJc w:val="left"/>
+      <w:pPr>
+        <w:ind w:left="5760" w:hanging="360"/>
+      </w:pPr>
+    </w:lvl>
+    <w:lvl w:ilvl="8" w:tplc="FFFFFFFF" w:tentative="1">
+      <w:start w:val="1"/>
+      <w:numFmt w:val="lowerRoman"/>
+      <w:lvlText w:val="%9."/>
+      <w:lvlJc w:val="right"/>
+      <w:pPr>
+        <w:ind w:left="6480" w:hanging="180"/>
+      </w:pPr>
+    </w:lvl>
+  </w:abstractNum>
+  <w:abstractNum w:abstractNumId="11" w15:restartNumberingAfterBreak="0">
     <w:nsid w:val="4BF36EDF"/>
     <w:multiLevelType w:val="hybridMultilevel"/>
     <w:tmpl w:val="7C8EC64C"/>
@@ -3764,7 +4757,7 @@
       </w:pPr>
     </w:lvl>
   </w:abstractNum>
-  <w:abstractNum w:abstractNumId="10" w15:restartNumberingAfterBreak="0">
+  <w:abstractNum w:abstractNumId="12" w15:restartNumberingAfterBreak="0">
     <w:nsid w:val="5CC24B89"/>
     <w:multiLevelType w:val="hybridMultilevel"/>
     <w:tmpl w:val="FB64CE1A"/>
@@ -3877,7 +4870,7 @@
       </w:rPr>
     </w:lvl>
   </w:abstractNum>
-  <w:abstractNum w:abstractNumId="11" w15:restartNumberingAfterBreak="0">
+  <w:abstractNum w:abstractNumId="13" w15:restartNumberingAfterBreak="0">
     <w:nsid w:val="653F75A2"/>
     <w:multiLevelType w:val="hybridMultilevel"/>
     <w:tmpl w:val="1C460AD4"/>
@@ -3967,7 +4960,7 @@
       </w:pPr>
     </w:lvl>
   </w:abstractNum>
-  <w:abstractNum w:abstractNumId="12" w15:restartNumberingAfterBreak="0">
+  <w:abstractNum w:abstractNumId="14" w15:restartNumberingAfterBreak="0">
     <w:nsid w:val="6DF93297"/>
     <w:multiLevelType w:val="hybridMultilevel"/>
     <w:tmpl w:val="24F8B0DA"/>
@@ -4080,7 +5073,7 @@
       </w:rPr>
     </w:lvl>
   </w:abstractNum>
-  <w:abstractNum w:abstractNumId="13" w15:restartNumberingAfterBreak="0">
+  <w:abstractNum w:abstractNumId="15" w15:restartNumberingAfterBreak="0">
     <w:nsid w:val="6E021E94"/>
     <w:multiLevelType w:val="hybridMultilevel"/>
     <w:tmpl w:val="87067F2C"/>
@@ -4166,7 +5159,7 @@
       </w:pPr>
     </w:lvl>
   </w:abstractNum>
-  <w:abstractNum w:abstractNumId="14" w15:restartNumberingAfterBreak="0">
+  <w:abstractNum w:abstractNumId="16" w15:restartNumberingAfterBreak="0">
     <w:nsid w:val="740E07F5"/>
     <w:multiLevelType w:val="hybridMultilevel"/>
     <w:tmpl w:val="D6EA7E5A"/>
@@ -4279,7 +5272,7 @@
       </w:rPr>
     </w:lvl>
   </w:abstractNum>
-  <w:abstractNum w:abstractNumId="15" w15:restartNumberingAfterBreak="0">
+  <w:abstractNum w:abstractNumId="17" w15:restartNumberingAfterBreak="0">
     <w:nsid w:val="76AD1385"/>
     <w:multiLevelType w:val="hybridMultilevel"/>
     <w:tmpl w:val="59489A4C"/>
@@ -4392,7 +5385,7 @@
       </w:rPr>
     </w:lvl>
   </w:abstractNum>
-  <w:abstractNum w:abstractNumId="16" w15:restartNumberingAfterBreak="0">
+  <w:abstractNum w:abstractNumId="18" w15:restartNumberingAfterBreak="0">
     <w:nsid w:val="77BE0B84"/>
     <w:multiLevelType w:val="hybridMultilevel"/>
     <w:tmpl w:val="F4A0562C"/>
@@ -4505,7 +5498,7 @@
       </w:rPr>
     </w:lvl>
   </w:abstractNum>
-  <w:abstractNum w:abstractNumId="17" w15:restartNumberingAfterBreak="0">
+  <w:abstractNum w:abstractNumId="19" w15:restartNumberingAfterBreak="0">
     <w:nsid w:val="7A1128C7"/>
     <w:multiLevelType w:val="hybridMultilevel"/>
     <w:tmpl w:val="1B2EF70E"/>
@@ -4592,19 +5585,19 @@
     </w:lvl>
   </w:abstractNum>
   <w:num w:numId="1" w16cid:durableId="716860141">
-    <w:abstractNumId w:val="13"/>
+    <w:abstractNumId w:val="15"/>
   </w:num>
   <w:num w:numId="2" w16cid:durableId="1337534675">
     <w:abstractNumId w:val="3"/>
   </w:num>
   <w:num w:numId="3" w16cid:durableId="1704286851">
-    <w:abstractNumId w:val="16"/>
+    <w:abstractNumId w:val="18"/>
   </w:num>
   <w:num w:numId="4" w16cid:durableId="575210083">
     <w:abstractNumId w:val="1"/>
   </w:num>
   <w:num w:numId="5" w16cid:durableId="919409824">
-    <w:abstractNumId w:val="14"/>
+    <w:abstractNumId w:val="16"/>
   </w:num>
   <w:num w:numId="6" w16cid:durableId="2030644096">
     <w:abstractNumId w:val="7"/>
@@ -4613,10 +5606,10 @@
     <w:abstractNumId w:val="6"/>
   </w:num>
   <w:num w:numId="8" w16cid:durableId="1653866680">
-    <w:abstractNumId w:val="10"/>
+    <w:abstractNumId w:val="12"/>
   </w:num>
   <w:num w:numId="9" w16cid:durableId="547765598">
-    <w:abstractNumId w:val="9"/>
+    <w:abstractNumId w:val="11"/>
   </w:num>
   <w:num w:numId="10" w16cid:durableId="2037927274">
     <w:abstractNumId w:val="5"/>
@@ -4625,7 +5618,7 @@
     <w:abstractNumId w:val="8"/>
   </w:num>
   <w:num w:numId="12" w16cid:durableId="172838451">
-    <w:abstractNumId w:val="15"/>
+    <w:abstractNumId w:val="17"/>
   </w:num>
   <w:num w:numId="13" w16cid:durableId="1260523798">
     <w:abstractNumId w:val="2"/>
@@ -4634,16 +5627,22 @@
     <w:abstractNumId w:val="4"/>
   </w:num>
   <w:num w:numId="15" w16cid:durableId="1819495656">
-    <w:abstractNumId w:val="17"/>
+    <w:abstractNumId w:val="19"/>
   </w:num>
   <w:num w:numId="16" w16cid:durableId="866715616">
     <w:abstractNumId w:val="0"/>
   </w:num>
   <w:num w:numId="17" w16cid:durableId="114837636">
-    <w:abstractNumId w:val="11"/>
+    <w:abstractNumId w:val="13"/>
   </w:num>
   <w:num w:numId="18" w16cid:durableId="1156724078">
-    <w:abstractNumId w:val="12"/>
+    <w:abstractNumId w:val="14"/>
+  </w:num>
+  <w:num w:numId="19" w16cid:durableId="1056583679">
+    <w:abstractNumId w:val="9"/>
+  </w:num>
+  <w:num w:numId="20" w16cid:durableId="2102676169">
+    <w:abstractNumId w:val="10"/>
   </w:num>
 </w:numbering>
 </file>

</xml_diff>

<commit_message>
Builder tasarım deseni oluşturuldu
</commit_message>
<xml_diff>
--- a/Rapor.docx
+++ b/Rapor.docx
@@ -254,7 +254,23 @@
           <w:sz w:val="32"/>
           <w:szCs w:val="32"/>
         </w:rPr>
-        <w:t>Müşteriye rezervasyon yaptıktan sonra veya diğer gerekli durumlarda otomatik mail gönderimi yapılabilmeli. (Kiralama işleminden sonra mail üzerinden e-fatura gönderimi)</w:t>
+        <w:t xml:space="preserve">Müşteriye rezervasyon yaptıktan sonra veya diğer gerekli durumlarda otomatik mail gönderimi </w:t>
+      </w:r>
+      <w:proofErr w:type="gramStart"/>
+      <w:r>
+        <w:rPr>
+          <w:sz w:val="32"/>
+          <w:szCs w:val="32"/>
+        </w:rPr>
+        <w:t>yapılabilmeli</w:t>
+      </w:r>
+      <w:proofErr w:type="gramEnd"/>
+      <w:r>
+        <w:rPr>
+          <w:sz w:val="32"/>
+          <w:szCs w:val="32"/>
+        </w:rPr>
+        <w:t>. (Kiralama işleminden sonra mail üzerinden e-fatura gönderimi)</w:t>
       </w:r>
     </w:p>
     <w:p>
@@ -3497,6 +3513,207 @@
       </w:pPr>
     </w:p>
     <w:p/>
+    <w:p>
+      <w:pPr>
+        <w:jc w:val="center"/>
+        <w:rPr>
+          <w:b/>
+          <w:bCs/>
+          <w:sz w:val="40"/>
+          <w:szCs w:val="40"/>
+        </w:rPr>
+      </w:pPr>
+      <w:r>
+        <w:rPr>
+          <w:b/>
+          <w:bCs/>
+          <w:sz w:val="40"/>
+          <w:szCs w:val="40"/>
+        </w:rPr>
+        <w:lastRenderedPageBreak/>
+        <w:t>Kullanılacak Tasarım Desenleri</w:t>
+      </w:r>
+    </w:p>
+    <w:p>
+      <w:pPr>
+        <w:rPr>
+          <w:b/>
+          <w:bCs/>
+          <w:sz w:val="40"/>
+          <w:szCs w:val="40"/>
+        </w:rPr>
+      </w:pPr>
+    </w:p>
+    <w:p>
+      <w:pPr>
+        <w:rPr>
+          <w:b/>
+          <w:bCs/>
+          <w:sz w:val="36"/>
+          <w:szCs w:val="36"/>
+          <w:u w:val="single"/>
+        </w:rPr>
+      </w:pPr>
+      <w:r>
+        <w:rPr>
+          <w:b/>
+          <w:bCs/>
+          <w:sz w:val="36"/>
+          <w:szCs w:val="36"/>
+          <w:u w:val="single"/>
+        </w:rPr>
+        <w:t>Builder Deseni</w:t>
+      </w:r>
+    </w:p>
+    <w:p>
+      <w:pPr>
+        <w:rPr>
+          <w:sz w:val="40"/>
+          <w:szCs w:val="40"/>
+        </w:rPr>
+      </w:pPr>
+      <w:r>
+        <w:rPr>
+          <w:sz w:val="40"/>
+          <w:szCs w:val="40"/>
+        </w:rPr>
+        <w:t>Builder desenini</w:t>
+      </w:r>
+      <w:r>
+        <w:rPr>
+          <w:sz w:val="40"/>
+          <w:szCs w:val="40"/>
+        </w:rPr>
+        <w:t xml:space="preserve"> </w:t>
+      </w:r>
+      <w:r>
+        <w:rPr>
+          <w:b/>
+          <w:bCs/>
+          <w:i/>
+          <w:iCs/>
+          <w:sz w:val="40"/>
+          <w:szCs w:val="40"/>
+        </w:rPr>
+        <w:t>Araba</w:t>
+      </w:r>
+      <w:r>
+        <w:rPr>
+          <w:sz w:val="40"/>
+          <w:szCs w:val="40"/>
+        </w:rPr>
+        <w:t xml:space="preserve"> sınıfında kullanmamızın sebebi araba sınıfından nesne oluştururken oluşabilecek karmaşanın önüne geçmektir. </w:t>
+      </w:r>
+      <w:r>
+        <w:rPr>
+          <w:b/>
+          <w:bCs/>
+          <w:sz w:val="40"/>
+          <w:szCs w:val="40"/>
+        </w:rPr>
+        <w:t>Araba</w:t>
+      </w:r>
+      <w:r>
+        <w:rPr>
+          <w:b/>
+          <w:bCs/>
+          <w:i/>
+          <w:iCs/>
+          <w:sz w:val="40"/>
+          <w:szCs w:val="40"/>
+        </w:rPr>
+        <w:t>Builder</w:t>
+      </w:r>
+      <w:r>
+        <w:rPr>
+          <w:sz w:val="40"/>
+          <w:szCs w:val="40"/>
+        </w:rPr>
+        <w:t xml:space="preserve"> sınıfı sayesinde nesneye istediğimiz parametreleri atayabiliyoruz.</w:t>
+      </w:r>
+    </w:p>
+    <w:p>
+      <w:pPr>
+        <w:rPr>
+          <w:sz w:val="40"/>
+          <w:szCs w:val="40"/>
+        </w:rPr>
+      </w:pPr>
+    </w:p>
+    <w:p>
+      <w:pPr>
+        <w:rPr>
+          <w:sz w:val="40"/>
+          <w:szCs w:val="40"/>
+        </w:rPr>
+      </w:pPr>
+      <w:r>
+        <w:rPr>
+          <w:sz w:val="40"/>
+          <w:szCs w:val="40"/>
+        </w:rPr>
+        <w:t>Builder Deseninin Kullanıldığı Sınıflar:</w:t>
+      </w:r>
+    </w:p>
+    <w:p>
+      <w:pPr>
+        <w:pStyle w:val="ListeParagraf"/>
+        <w:numPr>
+          <w:ilvl w:val="0"/>
+          <w:numId w:val="21"/>
+        </w:numPr>
+        <w:rPr>
+          <w:sz w:val="40"/>
+          <w:szCs w:val="40"/>
+        </w:rPr>
+      </w:pPr>
+      <w:r>
+        <w:rPr>
+          <w:sz w:val="40"/>
+          <w:szCs w:val="40"/>
+        </w:rPr>
+        <w:t xml:space="preserve">Araba </w:t>
+      </w:r>
+    </w:p>
+    <w:p>
+      <w:pPr>
+        <w:pStyle w:val="ListeParagraf"/>
+        <w:numPr>
+          <w:ilvl w:val="0"/>
+          <w:numId w:val="21"/>
+        </w:numPr>
+        <w:rPr>
+          <w:sz w:val="40"/>
+          <w:szCs w:val="40"/>
+        </w:rPr>
+      </w:pPr>
+      <w:r>
+        <w:rPr>
+          <w:sz w:val="40"/>
+          <w:szCs w:val="40"/>
+        </w:rPr>
+        <w:t>ArabaBuilder</w:t>
+      </w:r>
+    </w:p>
+    <w:p>
+      <w:pPr>
+        <w:rPr>
+          <w:sz w:val="40"/>
+          <w:szCs w:val="40"/>
+        </w:rPr>
+      </w:pPr>
+    </w:p>
+    <w:p>
+      <w:pPr>
+        <w:jc w:val="center"/>
+        <w:rPr>
+          <w:b/>
+          <w:bCs/>
+          <w:sz w:val="40"/>
+          <w:szCs w:val="40"/>
+        </w:rPr>
+      </w:pPr>
+    </w:p>
     <w:sectPr>
       <w:pgSz w:w="11906" w:h="16838"/>
       <w:pgMar w:top="1417" w:right="1417" w:bottom="1417" w:left="1417" w:header="708" w:footer="708" w:gutter="0"/>
@@ -4473,6 +4690,119 @@
     </w:lvl>
   </w:abstractNum>
   <w:abstractNum w:abstractNumId="9" w15:restartNumberingAfterBreak="0">
+    <w:nsid w:val="2DF379ED"/>
+    <w:multiLevelType w:val="hybridMultilevel"/>
+    <w:tmpl w:val="98C8ADC2"/>
+    <w:lvl w:ilvl="0" w:tplc="041F0001">
+      <w:start w:val="1"/>
+      <w:numFmt w:val="bullet"/>
+      <w:lvlText w:val=""/>
+      <w:lvlJc w:val="left"/>
+      <w:pPr>
+        <w:ind w:left="720" w:hanging="360"/>
+      </w:pPr>
+      <w:rPr>
+        <w:rFonts w:ascii="Symbol" w:hAnsi="Symbol" w:hint="default"/>
+      </w:rPr>
+    </w:lvl>
+    <w:lvl w:ilvl="1" w:tplc="041F0003" w:tentative="1">
+      <w:start w:val="1"/>
+      <w:numFmt w:val="bullet"/>
+      <w:lvlText w:val="o"/>
+      <w:lvlJc w:val="left"/>
+      <w:pPr>
+        <w:ind w:left="1440" w:hanging="360"/>
+      </w:pPr>
+      <w:rPr>
+        <w:rFonts w:ascii="Courier New" w:hAnsi="Courier New" w:cs="Courier New" w:hint="default"/>
+      </w:rPr>
+    </w:lvl>
+    <w:lvl w:ilvl="2" w:tplc="041F0005" w:tentative="1">
+      <w:start w:val="1"/>
+      <w:numFmt w:val="bullet"/>
+      <w:lvlText w:val=""/>
+      <w:lvlJc w:val="left"/>
+      <w:pPr>
+        <w:ind w:left="2160" w:hanging="360"/>
+      </w:pPr>
+      <w:rPr>
+        <w:rFonts w:ascii="Wingdings" w:hAnsi="Wingdings" w:hint="default"/>
+      </w:rPr>
+    </w:lvl>
+    <w:lvl w:ilvl="3" w:tplc="041F0001" w:tentative="1">
+      <w:start w:val="1"/>
+      <w:numFmt w:val="bullet"/>
+      <w:lvlText w:val=""/>
+      <w:lvlJc w:val="left"/>
+      <w:pPr>
+        <w:ind w:left="2880" w:hanging="360"/>
+      </w:pPr>
+      <w:rPr>
+        <w:rFonts w:ascii="Symbol" w:hAnsi="Symbol" w:hint="default"/>
+      </w:rPr>
+    </w:lvl>
+    <w:lvl w:ilvl="4" w:tplc="041F0003" w:tentative="1">
+      <w:start w:val="1"/>
+      <w:numFmt w:val="bullet"/>
+      <w:lvlText w:val="o"/>
+      <w:lvlJc w:val="left"/>
+      <w:pPr>
+        <w:ind w:left="3600" w:hanging="360"/>
+      </w:pPr>
+      <w:rPr>
+        <w:rFonts w:ascii="Courier New" w:hAnsi="Courier New" w:cs="Courier New" w:hint="default"/>
+      </w:rPr>
+    </w:lvl>
+    <w:lvl w:ilvl="5" w:tplc="041F0005" w:tentative="1">
+      <w:start w:val="1"/>
+      <w:numFmt w:val="bullet"/>
+      <w:lvlText w:val=""/>
+      <w:lvlJc w:val="left"/>
+      <w:pPr>
+        <w:ind w:left="4320" w:hanging="360"/>
+      </w:pPr>
+      <w:rPr>
+        <w:rFonts w:ascii="Wingdings" w:hAnsi="Wingdings" w:hint="default"/>
+      </w:rPr>
+    </w:lvl>
+    <w:lvl w:ilvl="6" w:tplc="041F0001" w:tentative="1">
+      <w:start w:val="1"/>
+      <w:numFmt w:val="bullet"/>
+      <w:lvlText w:val=""/>
+      <w:lvlJc w:val="left"/>
+      <w:pPr>
+        <w:ind w:left="5040" w:hanging="360"/>
+      </w:pPr>
+      <w:rPr>
+        <w:rFonts w:ascii="Symbol" w:hAnsi="Symbol" w:hint="default"/>
+      </w:rPr>
+    </w:lvl>
+    <w:lvl w:ilvl="7" w:tplc="041F0003" w:tentative="1">
+      <w:start w:val="1"/>
+      <w:numFmt w:val="bullet"/>
+      <w:lvlText w:val="o"/>
+      <w:lvlJc w:val="left"/>
+      <w:pPr>
+        <w:ind w:left="5760" w:hanging="360"/>
+      </w:pPr>
+      <w:rPr>
+        <w:rFonts w:ascii="Courier New" w:hAnsi="Courier New" w:cs="Courier New" w:hint="default"/>
+      </w:rPr>
+    </w:lvl>
+    <w:lvl w:ilvl="8" w:tplc="041F0005" w:tentative="1">
+      <w:start w:val="1"/>
+      <w:numFmt w:val="bullet"/>
+      <w:lvlText w:val=""/>
+      <w:lvlJc w:val="left"/>
+      <w:pPr>
+        <w:ind w:left="6480" w:hanging="360"/>
+      </w:pPr>
+      <w:rPr>
+        <w:rFonts w:ascii="Wingdings" w:hAnsi="Wingdings" w:hint="default"/>
+      </w:rPr>
+    </w:lvl>
+  </w:abstractNum>
+  <w:abstractNum w:abstractNumId="10" w15:restartNumberingAfterBreak="0">
     <w:nsid w:val="3F7D6E4F"/>
     <w:multiLevelType w:val="hybridMultilevel"/>
     <w:tmpl w:val="43F8F0E4"/>
@@ -4585,7 +4915,7 @@
       </w:rPr>
     </w:lvl>
   </w:abstractNum>
-  <w:abstractNum w:abstractNumId="10" w15:restartNumberingAfterBreak="0">
+  <w:abstractNum w:abstractNumId="11" w15:restartNumberingAfterBreak="0">
     <w:nsid w:val="452611DF"/>
     <w:multiLevelType w:val="hybridMultilevel"/>
     <w:tmpl w:val="1B2EF70E"/>
@@ -4671,7 +5001,7 @@
       </w:pPr>
     </w:lvl>
   </w:abstractNum>
-  <w:abstractNum w:abstractNumId="11" w15:restartNumberingAfterBreak="0">
+  <w:abstractNum w:abstractNumId="12" w15:restartNumberingAfterBreak="0">
     <w:nsid w:val="4BF36EDF"/>
     <w:multiLevelType w:val="hybridMultilevel"/>
     <w:tmpl w:val="7C8EC64C"/>
@@ -4757,7 +5087,7 @@
       </w:pPr>
     </w:lvl>
   </w:abstractNum>
-  <w:abstractNum w:abstractNumId="12" w15:restartNumberingAfterBreak="0">
+  <w:abstractNum w:abstractNumId="13" w15:restartNumberingAfterBreak="0">
     <w:nsid w:val="5CC24B89"/>
     <w:multiLevelType w:val="hybridMultilevel"/>
     <w:tmpl w:val="FB64CE1A"/>
@@ -4870,7 +5200,7 @@
       </w:rPr>
     </w:lvl>
   </w:abstractNum>
-  <w:abstractNum w:abstractNumId="13" w15:restartNumberingAfterBreak="0">
+  <w:abstractNum w:abstractNumId="14" w15:restartNumberingAfterBreak="0">
     <w:nsid w:val="653F75A2"/>
     <w:multiLevelType w:val="hybridMultilevel"/>
     <w:tmpl w:val="1C460AD4"/>
@@ -4960,7 +5290,7 @@
       </w:pPr>
     </w:lvl>
   </w:abstractNum>
-  <w:abstractNum w:abstractNumId="14" w15:restartNumberingAfterBreak="0">
+  <w:abstractNum w:abstractNumId="15" w15:restartNumberingAfterBreak="0">
     <w:nsid w:val="6DF93297"/>
     <w:multiLevelType w:val="hybridMultilevel"/>
     <w:tmpl w:val="24F8B0DA"/>
@@ -5073,7 +5403,7 @@
       </w:rPr>
     </w:lvl>
   </w:abstractNum>
-  <w:abstractNum w:abstractNumId="15" w15:restartNumberingAfterBreak="0">
+  <w:abstractNum w:abstractNumId="16" w15:restartNumberingAfterBreak="0">
     <w:nsid w:val="6E021E94"/>
     <w:multiLevelType w:val="hybridMultilevel"/>
     <w:tmpl w:val="87067F2C"/>
@@ -5159,7 +5489,7 @@
       </w:pPr>
     </w:lvl>
   </w:abstractNum>
-  <w:abstractNum w:abstractNumId="16" w15:restartNumberingAfterBreak="0">
+  <w:abstractNum w:abstractNumId="17" w15:restartNumberingAfterBreak="0">
     <w:nsid w:val="740E07F5"/>
     <w:multiLevelType w:val="hybridMultilevel"/>
     <w:tmpl w:val="D6EA7E5A"/>
@@ -5272,7 +5602,7 @@
       </w:rPr>
     </w:lvl>
   </w:abstractNum>
-  <w:abstractNum w:abstractNumId="17" w15:restartNumberingAfterBreak="0">
+  <w:abstractNum w:abstractNumId="18" w15:restartNumberingAfterBreak="0">
     <w:nsid w:val="76AD1385"/>
     <w:multiLevelType w:val="hybridMultilevel"/>
     <w:tmpl w:val="59489A4C"/>
@@ -5385,7 +5715,7 @@
       </w:rPr>
     </w:lvl>
   </w:abstractNum>
-  <w:abstractNum w:abstractNumId="18" w15:restartNumberingAfterBreak="0">
+  <w:abstractNum w:abstractNumId="19" w15:restartNumberingAfterBreak="0">
     <w:nsid w:val="77BE0B84"/>
     <w:multiLevelType w:val="hybridMultilevel"/>
     <w:tmpl w:val="F4A0562C"/>
@@ -5498,7 +5828,7 @@
       </w:rPr>
     </w:lvl>
   </w:abstractNum>
-  <w:abstractNum w:abstractNumId="19" w15:restartNumberingAfterBreak="0">
+  <w:abstractNum w:abstractNumId="20" w15:restartNumberingAfterBreak="0">
     <w:nsid w:val="7A1128C7"/>
     <w:multiLevelType w:val="hybridMultilevel"/>
     <w:tmpl w:val="1B2EF70E"/>
@@ -5585,19 +5915,19 @@
     </w:lvl>
   </w:abstractNum>
   <w:num w:numId="1" w16cid:durableId="716860141">
-    <w:abstractNumId w:val="15"/>
+    <w:abstractNumId w:val="16"/>
   </w:num>
   <w:num w:numId="2" w16cid:durableId="1337534675">
     <w:abstractNumId w:val="3"/>
   </w:num>
   <w:num w:numId="3" w16cid:durableId="1704286851">
-    <w:abstractNumId w:val="18"/>
+    <w:abstractNumId w:val="19"/>
   </w:num>
   <w:num w:numId="4" w16cid:durableId="575210083">
     <w:abstractNumId w:val="1"/>
   </w:num>
   <w:num w:numId="5" w16cid:durableId="919409824">
-    <w:abstractNumId w:val="16"/>
+    <w:abstractNumId w:val="17"/>
   </w:num>
   <w:num w:numId="6" w16cid:durableId="2030644096">
     <w:abstractNumId w:val="7"/>
@@ -5606,10 +5936,10 @@
     <w:abstractNumId w:val="6"/>
   </w:num>
   <w:num w:numId="8" w16cid:durableId="1653866680">
-    <w:abstractNumId w:val="12"/>
+    <w:abstractNumId w:val="13"/>
   </w:num>
   <w:num w:numId="9" w16cid:durableId="547765598">
-    <w:abstractNumId w:val="11"/>
+    <w:abstractNumId w:val="12"/>
   </w:num>
   <w:num w:numId="10" w16cid:durableId="2037927274">
     <w:abstractNumId w:val="5"/>
@@ -5618,7 +5948,7 @@
     <w:abstractNumId w:val="8"/>
   </w:num>
   <w:num w:numId="12" w16cid:durableId="172838451">
-    <w:abstractNumId w:val="17"/>
+    <w:abstractNumId w:val="18"/>
   </w:num>
   <w:num w:numId="13" w16cid:durableId="1260523798">
     <w:abstractNumId w:val="2"/>
@@ -5627,22 +5957,25 @@
     <w:abstractNumId w:val="4"/>
   </w:num>
   <w:num w:numId="15" w16cid:durableId="1819495656">
-    <w:abstractNumId w:val="19"/>
+    <w:abstractNumId w:val="20"/>
   </w:num>
   <w:num w:numId="16" w16cid:durableId="866715616">
     <w:abstractNumId w:val="0"/>
   </w:num>
   <w:num w:numId="17" w16cid:durableId="114837636">
-    <w:abstractNumId w:val="13"/>
+    <w:abstractNumId w:val="14"/>
   </w:num>
   <w:num w:numId="18" w16cid:durableId="1156724078">
-    <w:abstractNumId w:val="14"/>
+    <w:abstractNumId w:val="15"/>
   </w:num>
   <w:num w:numId="19" w16cid:durableId="1056583679">
-    <w:abstractNumId w:val="9"/>
+    <w:abstractNumId w:val="10"/>
   </w:num>
   <w:num w:numId="20" w16cid:durableId="2102676169">
-    <w:abstractNumId w:val="10"/>
+    <w:abstractNumId w:val="11"/>
+  </w:num>
+  <w:num w:numId="21" w16cid:durableId="1696034187">
+    <w:abstractNumId w:val="9"/>
   </w:num>
 </w:numbering>
 </file>

</xml_diff>

<commit_message>
Factory tasarım deseni oluşturuldu
</commit_message>
<xml_diff>
--- a/Rapor.docx
+++ b/Rapor.docx
@@ -254,23 +254,7 @@
           <w:sz w:val="32"/>
           <w:szCs w:val="32"/>
         </w:rPr>
-        <w:t xml:space="preserve">Müşteriye rezervasyon yaptıktan sonra veya diğer gerekli durumlarda otomatik mail gönderimi </w:t>
-      </w:r>
-      <w:proofErr w:type="gramStart"/>
-      <w:r>
-        <w:rPr>
-          <w:sz w:val="32"/>
-          <w:szCs w:val="32"/>
-        </w:rPr>
-        <w:t>yapılabilmeli</w:t>
-      </w:r>
-      <w:proofErr w:type="gramEnd"/>
-      <w:r>
-        <w:rPr>
-          <w:sz w:val="32"/>
-          <w:szCs w:val="32"/>
-        </w:rPr>
-        <w:t>. (Kiralama işleminden sonra mail üzerinden e-fatura gönderimi)</w:t>
+        <w:t>Müşteriye rezervasyon yaptıktan sonra veya diğer gerekli durumlarda otomatik mail gönderimi yapılabilmeli. (Kiralama işleminden sonra mail üzerinden e-fatura gönderimi)</w:t>
       </w:r>
     </w:p>
     <w:p>
@@ -1150,7 +1134,6 @@
           <w:sz w:val="40"/>
           <w:szCs w:val="40"/>
         </w:rPr>
-        <w:lastRenderedPageBreak/>
         <w:t>Kalite Nitelikleri</w:t>
       </w:r>
     </w:p>
@@ -1520,6 +1503,7 @@
           <w:sz w:val="32"/>
           <w:szCs w:val="32"/>
         </w:rPr>
+        <w:lastRenderedPageBreak/>
         <w:t>Server kapasitesi, sistemdeki kullanıcı sayısı ve işlem yanıt süreleri gibi değerlere bakılarak test edilmeli.</w:t>
       </w:r>
     </w:p>
@@ -1542,7 +1526,6 @@
           <w:sz w:val="32"/>
           <w:szCs w:val="32"/>
         </w:rPr>
-        <w:lastRenderedPageBreak/>
         <w:t>Kullanıcı sayısı ve işlem yanıt süreleri en optimum duruma gelince test tamamlanır ve sistemin yoğun isteklere cevap verebildiği doğrulanır</w:t>
       </w:r>
     </w:p>
@@ -1809,6 +1792,7 @@
           <w:sz w:val="32"/>
           <w:szCs w:val="32"/>
         </w:rPr>
+        <w:lastRenderedPageBreak/>
         <w:t>Bu test sonucunda eğer hacker sisteme erişim sağlayamazsa sistemin güvenlik önlemleri sorunsuz şekilde çalışıyor demektir.</w:t>
       </w:r>
     </w:p>
@@ -1830,7 +1814,6 @@
           <w:szCs w:val="36"/>
           <w:u w:val="single"/>
         </w:rPr>
-        <w:lastRenderedPageBreak/>
         <w:t>Süreklilik</w:t>
       </w:r>
     </w:p>
@@ -2102,7 +2085,6 @@
           <w:sz w:val="40"/>
           <w:szCs w:val="40"/>
         </w:rPr>
-        <w:lastRenderedPageBreak/>
         <w:t>Projede Kullanılacak Yazılım Mimari Stili</w:t>
       </w:r>
     </w:p>
@@ -2343,6 +2325,7 @@
           <w:sz w:val="32"/>
           <w:szCs w:val="32"/>
         </w:rPr>
+        <w:lastRenderedPageBreak/>
         <w:t xml:space="preserve"> Araç </w:t>
       </w:r>
       <w:r>
@@ -2417,7 +2400,6 @@
           <w:sz w:val="32"/>
           <w:szCs w:val="32"/>
         </w:rPr>
-        <w:lastRenderedPageBreak/>
         <w:t xml:space="preserve">Rezervasyon Servisi: </w:t>
       </w:r>
       <w:r>
@@ -3554,6 +3536,7 @@
           <w:u w:val="single"/>
         </w:rPr>
       </w:pPr>
+      <w:bookmarkStart w:id="0" w:name="_Hlk135565777"/>
       <w:r>
         <w:rPr>
           <w:b/>
@@ -3565,6 +3548,74 @@
         <w:t>Builder Deseni</w:t>
       </w:r>
     </w:p>
+    <w:bookmarkEnd w:id="0"/>
+    <w:p>
+      <w:pPr>
+        <w:rPr>
+          <w:sz w:val="36"/>
+          <w:szCs w:val="36"/>
+        </w:rPr>
+      </w:pPr>
+      <w:r>
+        <w:rPr>
+          <w:sz w:val="36"/>
+          <w:szCs w:val="36"/>
+        </w:rPr>
+        <w:t>Builder desenini</w:t>
+      </w:r>
+      <w:r>
+        <w:rPr>
+          <w:sz w:val="36"/>
+          <w:szCs w:val="36"/>
+        </w:rPr>
+        <w:t xml:space="preserve"> </w:t>
+      </w:r>
+      <w:r>
+        <w:rPr>
+          <w:b/>
+          <w:bCs/>
+          <w:i/>
+          <w:iCs/>
+          <w:sz w:val="36"/>
+          <w:szCs w:val="36"/>
+        </w:rPr>
+        <w:t>Araba</w:t>
+      </w:r>
+      <w:r>
+        <w:rPr>
+          <w:sz w:val="36"/>
+          <w:szCs w:val="36"/>
+        </w:rPr>
+        <w:t xml:space="preserve"> sınıfında kullanmamızın sebebi araba sınıfından nesne oluştururken oluşabilecek karmaşanın önüne geçmektir. </w:t>
+      </w:r>
+      <w:r>
+        <w:rPr>
+          <w:b/>
+          <w:bCs/>
+          <w:sz w:val="36"/>
+          <w:szCs w:val="36"/>
+        </w:rPr>
+        <w:t>Araba</w:t>
+      </w:r>
+      <w:r>
+        <w:rPr>
+          <w:b/>
+          <w:bCs/>
+          <w:i/>
+          <w:iCs/>
+          <w:sz w:val="36"/>
+          <w:szCs w:val="36"/>
+        </w:rPr>
+        <w:t>Builder</w:t>
+      </w:r>
+      <w:r>
+        <w:rPr>
+          <w:sz w:val="36"/>
+          <w:szCs w:val="36"/>
+        </w:rPr>
+        <w:t xml:space="preserve"> sınıfı sayesinde nesneye istediğimiz parametreleri atayabiliyoruz.</w:t>
+      </w:r>
+    </w:p>
     <w:p>
       <w:pPr>
         <w:rPr>
@@ -3572,140 +3623,261 @@
           <w:szCs w:val="40"/>
         </w:rPr>
       </w:pPr>
-      <w:r>
+    </w:p>
+    <w:p>
+      <w:pPr>
+        <w:rPr>
+          <w:sz w:val="36"/>
+          <w:szCs w:val="36"/>
+        </w:rPr>
+      </w:pPr>
+      <w:r>
+        <w:rPr>
+          <w:sz w:val="36"/>
+          <w:szCs w:val="36"/>
+        </w:rPr>
+        <w:t>Builder Deseninin Kullanıldığı Sınıflar:</w:t>
+      </w:r>
+    </w:p>
+    <w:p>
+      <w:pPr>
+        <w:pStyle w:val="ListeParagraf"/>
+        <w:numPr>
+          <w:ilvl w:val="0"/>
+          <w:numId w:val="21"/>
+        </w:numPr>
+        <w:rPr>
+          <w:sz w:val="36"/>
+          <w:szCs w:val="36"/>
+        </w:rPr>
+      </w:pPr>
+      <w:r>
+        <w:rPr>
+          <w:sz w:val="36"/>
+          <w:szCs w:val="36"/>
+        </w:rPr>
+        <w:t xml:space="preserve">Araba </w:t>
+      </w:r>
+    </w:p>
+    <w:p>
+      <w:pPr>
+        <w:pStyle w:val="ListeParagraf"/>
+        <w:numPr>
+          <w:ilvl w:val="0"/>
+          <w:numId w:val="21"/>
+        </w:numPr>
+        <w:rPr>
+          <w:sz w:val="36"/>
+          <w:szCs w:val="36"/>
+        </w:rPr>
+      </w:pPr>
+      <w:r>
+        <w:rPr>
+          <w:sz w:val="36"/>
+          <w:szCs w:val="36"/>
+        </w:rPr>
+        <w:t>ArabaBuilder</w:t>
+      </w:r>
+    </w:p>
+    <w:p>
+      <w:pPr>
         <w:rPr>
           <w:sz w:val="40"/>
           <w:szCs w:val="40"/>
         </w:rPr>
-        <w:t>Builder desenini</w:t>
-      </w:r>
-      <w:r>
-        <w:rPr>
-          <w:sz w:val="40"/>
-          <w:szCs w:val="40"/>
-        </w:rPr>
-        <w:t xml:space="preserve"> </w:t>
-      </w:r>
-      <w:r>
-        <w:rPr>
-          <w:b/>
-          <w:bCs/>
-          <w:i/>
-          <w:iCs/>
-          <w:sz w:val="40"/>
-          <w:szCs w:val="40"/>
-        </w:rPr>
-        <w:t>Araba</w:t>
-      </w:r>
-      <w:r>
-        <w:rPr>
-          <w:sz w:val="40"/>
-          <w:szCs w:val="40"/>
-        </w:rPr>
-        <w:t xml:space="preserve"> sınıfında kullanmamızın sebebi araba sınıfından nesne oluştururken oluşabilecek karmaşanın önüne geçmektir. </w:t>
-      </w:r>
-      <w:r>
-        <w:rPr>
-          <w:b/>
-          <w:bCs/>
-          <w:sz w:val="40"/>
-          <w:szCs w:val="40"/>
-        </w:rPr>
-        <w:t>Araba</w:t>
-      </w:r>
-      <w:r>
-        <w:rPr>
-          <w:b/>
-          <w:bCs/>
-          <w:i/>
-          <w:iCs/>
-          <w:sz w:val="40"/>
-          <w:szCs w:val="40"/>
-        </w:rPr>
-        <w:t>Builder</w:t>
-      </w:r>
-      <w:r>
-        <w:rPr>
-          <w:sz w:val="40"/>
-          <w:szCs w:val="40"/>
-        </w:rPr>
-        <w:t xml:space="preserve"> sınıfı sayesinde nesneye istediğimiz parametreleri atayabiliyoruz.</w:t>
-      </w:r>
-    </w:p>
-    <w:p>
-      <w:pPr>
-        <w:rPr>
-          <w:sz w:val="40"/>
-          <w:szCs w:val="40"/>
-        </w:rPr>
-      </w:pPr>
-    </w:p>
-    <w:p>
-      <w:pPr>
-        <w:rPr>
-          <w:sz w:val="40"/>
-          <w:szCs w:val="40"/>
-        </w:rPr>
-      </w:pPr>
-      <w:r>
-        <w:rPr>
-          <w:sz w:val="40"/>
-          <w:szCs w:val="40"/>
-        </w:rPr>
-        <w:t>Builder Deseninin Kullanıldığı Sınıflar:</w:t>
-      </w:r>
-    </w:p>
-    <w:p>
-      <w:pPr>
-        <w:pStyle w:val="ListeParagraf"/>
-        <w:numPr>
-          <w:ilvl w:val="0"/>
-          <w:numId w:val="21"/>
-        </w:numPr>
-        <w:rPr>
-          <w:sz w:val="40"/>
-          <w:szCs w:val="40"/>
-        </w:rPr>
-      </w:pPr>
-      <w:r>
-        <w:rPr>
-          <w:sz w:val="40"/>
-          <w:szCs w:val="40"/>
-        </w:rPr>
-        <w:t xml:space="preserve">Araba </w:t>
-      </w:r>
-    </w:p>
-    <w:p>
-      <w:pPr>
-        <w:pStyle w:val="ListeParagraf"/>
-        <w:numPr>
-          <w:ilvl w:val="0"/>
-          <w:numId w:val="21"/>
-        </w:numPr>
-        <w:rPr>
-          <w:sz w:val="40"/>
-          <w:szCs w:val="40"/>
-        </w:rPr>
-      </w:pPr>
-      <w:r>
-        <w:rPr>
-          <w:sz w:val="40"/>
-          <w:szCs w:val="40"/>
-        </w:rPr>
-        <w:t>ArabaBuilder</w:t>
-      </w:r>
-    </w:p>
-    <w:p>
-      <w:pPr>
-        <w:rPr>
-          <w:sz w:val="40"/>
-          <w:szCs w:val="40"/>
-        </w:rPr>
-      </w:pPr>
-    </w:p>
-    <w:p>
-      <w:pPr>
-        <w:jc w:val="center"/>
+      </w:pPr>
+    </w:p>
+    <w:p>
+      <w:pPr>
+        <w:rPr>
+          <w:b/>
+          <w:bCs/>
+          <w:sz w:val="36"/>
+          <w:szCs w:val="36"/>
+          <w:u w:val="single"/>
+        </w:rPr>
+      </w:pPr>
+      <w:r>
+        <w:rPr>
+          <w:b/>
+          <w:bCs/>
+          <w:sz w:val="36"/>
+          <w:szCs w:val="36"/>
+          <w:u w:val="single"/>
+        </w:rPr>
+        <w:t xml:space="preserve">Factory </w:t>
+      </w:r>
+      <w:r>
+        <w:rPr>
+          <w:b/>
+          <w:bCs/>
+          <w:sz w:val="36"/>
+          <w:szCs w:val="36"/>
+          <w:u w:val="single"/>
+        </w:rPr>
+        <w:t>Deseni</w:t>
+      </w:r>
+    </w:p>
+    <w:p>
+      <w:pPr>
+        <w:rPr>
+          <w:sz w:val="36"/>
+          <w:szCs w:val="36"/>
+        </w:rPr>
+      </w:pPr>
+      <w:r>
+        <w:rPr>
+          <w:sz w:val="36"/>
+          <w:szCs w:val="36"/>
+        </w:rPr>
+        <w:t>Factory desenini kullanmamızdaki sebep nesne oluştururken daha soyut bir yapı kullanmak. Yeni eklenecek roller için tek bir sınıf kodunu değiştirmemiz yeterli olacağından sonraki süreçler için iş yükünü azaltmış olduk.</w:t>
+      </w:r>
+    </w:p>
+    <w:p>
+      <w:pPr>
+        <w:rPr>
+          <w:sz w:val="36"/>
+          <w:szCs w:val="36"/>
+        </w:rPr>
+      </w:pPr>
+    </w:p>
+    <w:p>
+      <w:pPr>
+        <w:rPr>
+          <w:sz w:val="36"/>
+          <w:szCs w:val="36"/>
+        </w:rPr>
+      </w:pPr>
+      <w:r>
+        <w:rPr>
+          <w:sz w:val="36"/>
+          <w:szCs w:val="36"/>
+        </w:rPr>
+        <w:t>Factory Deseninin Kullanıldığı Sınıflar</w:t>
+      </w:r>
+    </w:p>
+    <w:p>
+      <w:pPr>
+        <w:pStyle w:val="ListeParagraf"/>
+        <w:numPr>
+          <w:ilvl w:val="0"/>
+          <w:numId w:val="2"/>
+        </w:numPr>
+        <w:rPr>
+          <w:sz w:val="36"/>
+          <w:szCs w:val="36"/>
+        </w:rPr>
+      </w:pPr>
+      <w:proofErr w:type="spellStart"/>
+      <w:r>
+        <w:rPr>
+          <w:sz w:val="36"/>
+          <w:szCs w:val="36"/>
+        </w:rPr>
+        <w:t>Kullanici</w:t>
+      </w:r>
+      <w:proofErr w:type="spellEnd"/>
+      <w:r>
+        <w:rPr>
+          <w:sz w:val="36"/>
+          <w:szCs w:val="36"/>
+        </w:rPr>
+        <w:t xml:space="preserve"> (</w:t>
+      </w:r>
+      <w:proofErr w:type="spellStart"/>
+      <w:r>
+        <w:rPr>
+          <w:sz w:val="36"/>
+          <w:szCs w:val="36"/>
+        </w:rPr>
+        <w:t>Interface</w:t>
+      </w:r>
+      <w:proofErr w:type="spellEnd"/>
+      <w:r>
+        <w:rPr>
+          <w:sz w:val="36"/>
+          <w:szCs w:val="36"/>
+        </w:rPr>
+        <w:t>)</w:t>
+      </w:r>
+    </w:p>
+    <w:p>
+      <w:pPr>
+        <w:pStyle w:val="ListeParagraf"/>
+        <w:numPr>
+          <w:ilvl w:val="0"/>
+          <w:numId w:val="2"/>
+        </w:numPr>
+        <w:rPr>
+          <w:sz w:val="36"/>
+          <w:szCs w:val="36"/>
+        </w:rPr>
+      </w:pPr>
+      <w:proofErr w:type="spellStart"/>
+      <w:r>
+        <w:rPr>
+          <w:sz w:val="36"/>
+          <w:szCs w:val="36"/>
+        </w:rPr>
+        <w:t>KullaniciFactory</w:t>
+      </w:r>
+      <w:proofErr w:type="spellEnd"/>
+    </w:p>
+    <w:p>
+      <w:pPr>
+        <w:pStyle w:val="ListeParagraf"/>
+        <w:numPr>
+          <w:ilvl w:val="0"/>
+          <w:numId w:val="2"/>
+        </w:numPr>
+        <w:rPr>
+          <w:sz w:val="36"/>
+          <w:szCs w:val="36"/>
+        </w:rPr>
+      </w:pPr>
+      <w:proofErr w:type="spellStart"/>
+      <w:r>
+        <w:rPr>
+          <w:sz w:val="36"/>
+          <w:szCs w:val="36"/>
+        </w:rPr>
+        <w:t>Musteri</w:t>
+      </w:r>
+      <w:proofErr w:type="spellEnd"/>
+    </w:p>
+    <w:p>
+      <w:pPr>
+        <w:pStyle w:val="ListeParagraf"/>
+        <w:numPr>
+          <w:ilvl w:val="0"/>
+          <w:numId w:val="2"/>
+        </w:numPr>
+        <w:rPr>
+          <w:sz w:val="36"/>
+          <w:szCs w:val="36"/>
+        </w:rPr>
+      </w:pPr>
+      <w:proofErr w:type="spellStart"/>
+      <w:r>
+        <w:rPr>
+          <w:sz w:val="36"/>
+          <w:szCs w:val="36"/>
+        </w:rPr>
+        <w:t>Yonetici</w:t>
+      </w:r>
+      <w:proofErr w:type="spellEnd"/>
+    </w:p>
+    <w:p>
+      <w:pPr>
+        <w:pStyle w:val="ListeParagraf"/>
+        <w:rPr>
+          <w:sz w:val="36"/>
+          <w:szCs w:val="36"/>
+        </w:rPr>
+      </w:pPr>
+    </w:p>
+    <w:p>
+      <w:pPr>
         <w:rPr>
           <w:b/>
           <w:bCs/>
@@ -4041,15 +4213,18 @@
   <w:abstractNum w:abstractNumId="3" w15:restartNumberingAfterBreak="0">
     <w:nsid w:val="0DD9604F"/>
     <w:multiLevelType w:val="hybridMultilevel"/>
-    <w:tmpl w:val="709A52CC"/>
-    <w:lvl w:ilvl="0" w:tplc="041F000F">
-      <w:start w:val="1"/>
-      <w:numFmt w:val="decimal"/>
-      <w:lvlText w:val="%1."/>
+    <w:tmpl w:val="C644ADDC"/>
+    <w:lvl w:ilvl="0" w:tplc="041F0001">
+      <w:start w:val="1"/>
+      <w:numFmt w:val="bullet"/>
+      <w:lvlText w:val=""/>
       <w:lvlJc w:val="left"/>
       <w:pPr>
         <w:ind w:left="720" w:hanging="360"/>
       </w:pPr>
+      <w:rPr>
+        <w:rFonts w:ascii="Symbol" w:hAnsi="Symbol" w:hint="default"/>
+      </w:rPr>
     </w:lvl>
     <w:lvl w:ilvl="1" w:tplc="041F0019" w:tentative="1">
       <w:start w:val="1"/>
@@ -6380,7 +6555,7 @@
   <w:style w:type="paragraph" w:default="1" w:styleId="Normal">
     <w:name w:val="Normal"/>
     <w:qFormat/>
-    <w:rsid w:val="00C14809"/>
+    <w:rsid w:val="00545005"/>
   </w:style>
   <w:style w:type="character" w:default="1" w:styleId="VarsaylanParagrafYazTipi">
     <w:name w:val="Default Paragraph Font"/>

</xml_diff>

<commit_message>
Bridge tasarım deseni oluşturuldu
</commit_message>
<xml_diff>
--- a/Rapor.docx
+++ b/Rapor.docx
@@ -3768,113 +3768,272 @@
           <w:szCs w:val="36"/>
         </w:rPr>
       </w:pPr>
-      <w:proofErr w:type="spellStart"/>
       <w:r>
         <w:rPr>
           <w:sz w:val="36"/>
           <w:szCs w:val="36"/>
         </w:rPr>
-        <w:t>Kullanici</w:t>
-      </w:r>
-      <w:proofErr w:type="spellEnd"/>
-      <w:r>
+        <w:t>Kullanici (Interface)</w:t>
+      </w:r>
+    </w:p>
+    <w:p>
+      <w:pPr>
+        <w:pStyle w:val="ListeParagraf"/>
+        <w:numPr>
+          <w:ilvl w:val="0"/>
+          <w:numId w:val="2"/>
+        </w:numPr>
         <w:rPr>
           <w:sz w:val="36"/>
           <w:szCs w:val="36"/>
         </w:rPr>
-        <w:t xml:space="preserve"> (</w:t>
-      </w:r>
-      <w:proofErr w:type="spellStart"/>
+      </w:pPr>
       <w:r>
         <w:rPr>
           <w:sz w:val="36"/>
           <w:szCs w:val="36"/>
         </w:rPr>
-        <w:t>Interface</w:t>
-      </w:r>
-      <w:proofErr w:type="spellEnd"/>
-      <w:r>
+        <w:t>KullaniciFactory</w:t>
+      </w:r>
+    </w:p>
+    <w:p>
+      <w:pPr>
+        <w:pStyle w:val="ListeParagraf"/>
+        <w:numPr>
+          <w:ilvl w:val="0"/>
+          <w:numId w:val="2"/>
+        </w:numPr>
         <w:rPr>
           <w:sz w:val="36"/>
           <w:szCs w:val="36"/>
         </w:rPr>
-        <w:t>)</w:t>
-      </w:r>
-    </w:p>
-    <w:p>
-      <w:pPr>
-        <w:pStyle w:val="ListeParagraf"/>
-        <w:numPr>
-          <w:ilvl w:val="0"/>
-          <w:numId w:val="2"/>
-        </w:numPr>
+      </w:pPr>
+      <w:r>
         <w:rPr>
           <w:sz w:val="36"/>
           <w:szCs w:val="36"/>
         </w:rPr>
-      </w:pPr>
-      <w:proofErr w:type="spellStart"/>
-      <w:r>
+        <w:t>Musteri</w:t>
+      </w:r>
+    </w:p>
+    <w:p>
+      <w:pPr>
+        <w:pStyle w:val="ListeParagraf"/>
+        <w:numPr>
+          <w:ilvl w:val="0"/>
+          <w:numId w:val="2"/>
+        </w:numPr>
         <w:rPr>
           <w:sz w:val="36"/>
           <w:szCs w:val="36"/>
         </w:rPr>
-        <w:t>KullaniciFactory</w:t>
-      </w:r>
-      <w:proofErr w:type="spellEnd"/>
-    </w:p>
-    <w:p>
-      <w:pPr>
-        <w:pStyle w:val="ListeParagraf"/>
-        <w:numPr>
-          <w:ilvl w:val="0"/>
-          <w:numId w:val="2"/>
-        </w:numPr>
+      </w:pPr>
+      <w:r>
         <w:rPr>
           <w:sz w:val="36"/>
           <w:szCs w:val="36"/>
         </w:rPr>
-      </w:pPr>
-      <w:proofErr w:type="spellStart"/>
-      <w:r>
+        <w:t>Yonetici</w:t>
+      </w:r>
+    </w:p>
+    <w:p>
+      <w:pPr>
+        <w:pStyle w:val="ListeParagraf"/>
         <w:rPr>
           <w:sz w:val="36"/>
           <w:szCs w:val="36"/>
         </w:rPr>
-        <w:t>Musteri</w:t>
-      </w:r>
-      <w:proofErr w:type="spellEnd"/>
-    </w:p>
-    <w:p>
-      <w:pPr>
-        <w:pStyle w:val="ListeParagraf"/>
-        <w:numPr>
-          <w:ilvl w:val="0"/>
-          <w:numId w:val="2"/>
-        </w:numPr>
-        <w:rPr>
+      </w:pPr>
+    </w:p>
+    <w:p>
+      <w:pPr>
+        <w:rPr>
+          <w:b/>
+          <w:bCs/>
           <w:sz w:val="36"/>
           <w:szCs w:val="36"/>
-        </w:rPr>
-      </w:pPr>
-      <w:proofErr w:type="spellStart"/>
-      <w:r>
-        <w:rPr>
+          <w:u w:val="single"/>
+        </w:rPr>
+      </w:pPr>
+      <w:r>
+        <w:rPr>
+          <w:b/>
+          <w:bCs/>
           <w:sz w:val="36"/>
           <w:szCs w:val="36"/>
-        </w:rPr>
-        <w:t>Yonetici</w:t>
-      </w:r>
-      <w:proofErr w:type="spellEnd"/>
-    </w:p>
-    <w:p>
-      <w:pPr>
-        <w:pStyle w:val="ListeParagraf"/>
-        <w:rPr>
+          <w:u w:val="single"/>
+        </w:rPr>
+        <w:lastRenderedPageBreak/>
+        <w:t xml:space="preserve">Bridge </w:t>
+      </w:r>
+      <w:r>
+        <w:rPr>
+          <w:b/>
+          <w:bCs/>
           <w:sz w:val="36"/>
           <w:szCs w:val="36"/>
-        </w:rPr>
-      </w:pPr>
+          <w:u w:val="single"/>
+        </w:rPr>
+        <w:t>Deseni</w:t>
+      </w:r>
+    </w:p>
+    <w:p>
+      <w:pPr>
+        <w:rPr>
+          <w:sz w:val="36"/>
+          <w:szCs w:val="36"/>
+        </w:rPr>
+      </w:pPr>
+      <w:r>
+        <w:rPr>
+          <w:sz w:val="36"/>
+          <w:szCs w:val="36"/>
+        </w:rPr>
+        <w:t>Bridge desenini kullanmamızdaki amaç kiralanacak arabanın daha kolay şekilde işleme sokulmasını sağlamak. Ayrıca yeni model arabalar eklendiğinde bridge deseni sayesinde daha basit şekilde sisteme eklenebilecektir.</w:t>
+      </w:r>
+    </w:p>
+    <w:p>
+      <w:pPr>
+        <w:rPr>
+          <w:sz w:val="36"/>
+          <w:szCs w:val="36"/>
+        </w:rPr>
+      </w:pPr>
+    </w:p>
+    <w:p>
+      <w:pPr>
+        <w:rPr>
+          <w:sz w:val="36"/>
+          <w:szCs w:val="36"/>
+        </w:rPr>
+      </w:pPr>
+      <w:r>
+        <w:rPr>
+          <w:sz w:val="36"/>
+          <w:szCs w:val="36"/>
+        </w:rPr>
+        <w:t>Factory Deseninin Kullanıldığı Sınıflar</w:t>
+      </w:r>
+    </w:p>
+    <w:p>
+      <w:pPr>
+        <w:pStyle w:val="ListeParagraf"/>
+        <w:numPr>
+          <w:ilvl w:val="0"/>
+          <w:numId w:val="2"/>
+        </w:numPr>
+        <w:rPr>
+          <w:sz w:val="36"/>
+          <w:szCs w:val="36"/>
+        </w:rPr>
+      </w:pPr>
+      <w:r>
+        <w:rPr>
+          <w:sz w:val="36"/>
+          <w:szCs w:val="36"/>
+        </w:rPr>
+        <w:t>KiralanacakAraba (Interface)</w:t>
+      </w:r>
+    </w:p>
+    <w:p>
+      <w:pPr>
+        <w:pStyle w:val="ListeParagraf"/>
+        <w:numPr>
+          <w:ilvl w:val="0"/>
+          <w:numId w:val="2"/>
+        </w:numPr>
+        <w:rPr>
+          <w:sz w:val="36"/>
+          <w:szCs w:val="36"/>
+        </w:rPr>
+      </w:pPr>
+      <w:r>
+        <w:rPr>
+          <w:sz w:val="36"/>
+          <w:szCs w:val="36"/>
+        </w:rPr>
+        <w:t>Araba</w:t>
+      </w:r>
+    </w:p>
+    <w:p>
+      <w:pPr>
+        <w:pStyle w:val="ListeParagraf"/>
+        <w:numPr>
+          <w:ilvl w:val="0"/>
+          <w:numId w:val="2"/>
+        </w:numPr>
+        <w:rPr>
+          <w:sz w:val="36"/>
+          <w:szCs w:val="36"/>
+        </w:rPr>
+      </w:pPr>
+      <w:r>
+        <w:rPr>
+          <w:sz w:val="36"/>
+          <w:szCs w:val="36"/>
+        </w:rPr>
+        <w:t>SporAraba</w:t>
+      </w:r>
+    </w:p>
+    <w:p>
+      <w:pPr>
+        <w:pStyle w:val="ListeParagraf"/>
+        <w:numPr>
+          <w:ilvl w:val="0"/>
+          <w:numId w:val="2"/>
+        </w:numPr>
+        <w:rPr>
+          <w:sz w:val="36"/>
+          <w:szCs w:val="36"/>
+        </w:rPr>
+      </w:pPr>
+      <w:r>
+        <w:rPr>
+          <w:sz w:val="36"/>
+          <w:szCs w:val="36"/>
+        </w:rPr>
+        <w:t>SuvAraba</w:t>
+      </w:r>
+    </w:p>
+    <w:p>
+      <w:pPr>
+        <w:pStyle w:val="ListeParagraf"/>
+        <w:numPr>
+          <w:ilvl w:val="0"/>
+          <w:numId w:val="2"/>
+        </w:numPr>
+        <w:rPr>
+          <w:sz w:val="36"/>
+          <w:szCs w:val="36"/>
+        </w:rPr>
+      </w:pPr>
+      <w:r>
+        <w:rPr>
+          <w:sz w:val="36"/>
+          <w:szCs w:val="36"/>
+        </w:rPr>
+        <w:t>PickupAraba</w:t>
+      </w:r>
+    </w:p>
+    <w:p>
+      <w:pPr>
+        <w:pStyle w:val="ListeParagraf"/>
+        <w:numPr>
+          <w:ilvl w:val="0"/>
+          <w:numId w:val="2"/>
+        </w:numPr>
+        <w:rPr>
+          <w:sz w:val="36"/>
+          <w:szCs w:val="36"/>
+        </w:rPr>
+      </w:pPr>
+      <w:r>
+        <w:rPr>
+          <w:sz w:val="36"/>
+          <w:szCs w:val="36"/>
+        </w:rPr>
+        <w:t>Islemler</w:t>
+      </w:r>
     </w:p>
     <w:p>
       <w:pPr>
@@ -6555,7 +6714,7 @@
   <w:style w:type="paragraph" w:default="1" w:styleId="Normal">
     <w:name w:val="Normal"/>
     <w:qFormat/>
-    <w:rsid w:val="00545005"/>
+    <w:rsid w:val="004B11C7"/>
   </w:style>
   <w:style w:type="character" w:default="1" w:styleId="VarsaylanParagrafYazTipi">
     <w:name w:val="Default Paragraph Font"/>

</xml_diff>

<commit_message>
Proxy tasarım deseni oluşturuldu
</commit_message>
<xml_diff>
--- a/Rapor.docx
+++ b/Rapor.docx
@@ -4042,6 +4042,221 @@
           <w:bCs/>
           <w:sz w:val="40"/>
           <w:szCs w:val="40"/>
+        </w:rPr>
+      </w:pPr>
+    </w:p>
+    <w:p>
+      <w:pPr>
+        <w:rPr>
+          <w:b/>
+          <w:bCs/>
+          <w:sz w:val="36"/>
+          <w:szCs w:val="36"/>
+          <w:u w:val="single"/>
+        </w:rPr>
+      </w:pPr>
+      <w:r>
+        <w:rPr>
+          <w:b/>
+          <w:bCs/>
+          <w:sz w:val="36"/>
+          <w:szCs w:val="36"/>
+          <w:u w:val="single"/>
+        </w:rPr>
+        <w:t>Proxy</w:t>
+      </w:r>
+      <w:r>
+        <w:rPr>
+          <w:b/>
+          <w:bCs/>
+          <w:sz w:val="36"/>
+          <w:szCs w:val="36"/>
+          <w:u w:val="single"/>
+        </w:rPr>
+        <w:t xml:space="preserve"> </w:t>
+      </w:r>
+      <w:r>
+        <w:rPr>
+          <w:b/>
+          <w:bCs/>
+          <w:sz w:val="36"/>
+          <w:szCs w:val="36"/>
+          <w:u w:val="single"/>
+        </w:rPr>
+        <w:t>Deseni</w:t>
+      </w:r>
+    </w:p>
+    <w:p>
+      <w:pPr>
+        <w:rPr>
+          <w:sz w:val="36"/>
+          <w:szCs w:val="36"/>
+        </w:rPr>
+      </w:pPr>
+      <w:r>
+        <w:rPr>
+          <w:sz w:val="36"/>
+          <w:szCs w:val="36"/>
+        </w:rPr>
+        <w:t>Proxy deseninde erişim kontrolü sağlayabildiğimiz için kiralama servisini Proxy Deseni ile yapılması daha  verimli olacaktır</w:t>
+      </w:r>
+      <w:r>
+        <w:rPr>
+          <w:sz w:val="36"/>
+          <w:szCs w:val="36"/>
+        </w:rPr>
+        <w:t>.</w:t>
+      </w:r>
+    </w:p>
+    <w:p>
+      <w:pPr>
+        <w:rPr>
+          <w:sz w:val="36"/>
+          <w:szCs w:val="36"/>
+        </w:rPr>
+      </w:pPr>
+      <w:r>
+        <w:rPr>
+          <w:b/>
+          <w:bCs/>
+          <w:i/>
+          <w:iCs/>
+          <w:sz w:val="36"/>
+          <w:szCs w:val="36"/>
+        </w:rPr>
+        <w:t>KiralamaProxy</w:t>
+      </w:r>
+      <w:r>
+        <w:rPr>
+          <w:b/>
+          <w:bCs/>
+          <w:i/>
+          <w:iCs/>
+          <w:sz w:val="36"/>
+          <w:szCs w:val="36"/>
+        </w:rPr>
+        <w:t xml:space="preserve"> </w:t>
+      </w:r>
+      <w:r>
+        <w:rPr>
+          <w:sz w:val="36"/>
+          <w:szCs w:val="36"/>
+        </w:rPr>
+        <w:t>sınıfı erişim kontolünü sağlayarak daha güvenli ve verimli bir servis olmasını sağlar.</w:t>
+      </w:r>
+    </w:p>
+    <w:p>
+      <w:pPr>
+        <w:rPr>
+          <w:sz w:val="36"/>
+          <w:szCs w:val="36"/>
+        </w:rPr>
+      </w:pPr>
+    </w:p>
+    <w:p>
+      <w:pPr>
+        <w:rPr>
+          <w:sz w:val="36"/>
+          <w:szCs w:val="36"/>
+        </w:rPr>
+      </w:pPr>
+      <w:r>
+        <w:rPr>
+          <w:sz w:val="36"/>
+          <w:szCs w:val="36"/>
+        </w:rPr>
+        <w:t>Proxy</w:t>
+      </w:r>
+      <w:r>
+        <w:rPr>
+          <w:sz w:val="36"/>
+          <w:szCs w:val="36"/>
+        </w:rPr>
+        <w:t xml:space="preserve"> Deseninin Kullanıldığı Sınıflar</w:t>
+      </w:r>
+    </w:p>
+    <w:p>
+      <w:pPr>
+        <w:pStyle w:val="ListeParagraf"/>
+        <w:numPr>
+          <w:ilvl w:val="0"/>
+          <w:numId w:val="2"/>
+        </w:numPr>
+        <w:rPr>
+          <w:sz w:val="36"/>
+          <w:szCs w:val="36"/>
+        </w:rPr>
+      </w:pPr>
+      <w:r>
+        <w:rPr>
+          <w:sz w:val="36"/>
+          <w:szCs w:val="36"/>
+        </w:rPr>
+        <w:t>Kiral</w:t>
+      </w:r>
+      <w:r>
+        <w:rPr>
+          <w:sz w:val="36"/>
+          <w:szCs w:val="36"/>
+        </w:rPr>
+        <w:t>amaServisi</w:t>
+      </w:r>
+      <w:r>
+        <w:rPr>
+          <w:sz w:val="36"/>
+          <w:szCs w:val="36"/>
+        </w:rPr>
+        <w:t xml:space="preserve"> (Interface)</w:t>
+      </w:r>
+    </w:p>
+    <w:p>
+      <w:pPr>
+        <w:pStyle w:val="ListeParagraf"/>
+        <w:numPr>
+          <w:ilvl w:val="0"/>
+          <w:numId w:val="2"/>
+        </w:numPr>
+        <w:rPr>
+          <w:sz w:val="36"/>
+          <w:szCs w:val="36"/>
+        </w:rPr>
+      </w:pPr>
+      <w:r>
+        <w:rPr>
+          <w:sz w:val="36"/>
+          <w:szCs w:val="36"/>
+        </w:rPr>
+        <w:t>ProxyKiralama</w:t>
+      </w:r>
+    </w:p>
+    <w:p>
+      <w:pPr>
+        <w:pStyle w:val="ListeParagraf"/>
+        <w:numPr>
+          <w:ilvl w:val="0"/>
+          <w:numId w:val="2"/>
+        </w:numPr>
+        <w:rPr>
+          <w:sz w:val="36"/>
+          <w:szCs w:val="36"/>
+        </w:rPr>
+      </w:pPr>
+      <w:r>
+        <w:rPr>
+          <w:sz w:val="36"/>
+          <w:szCs w:val="36"/>
+        </w:rPr>
+        <w:t>KiralamaServisiDemo</w:t>
+      </w:r>
+    </w:p>
+    <w:p>
+      <w:pPr>
+        <w:rPr>
+          <w:b/>
+          <w:bCs/>
+          <w:sz w:val="40"/>
+          <w:szCs w:val="40"/>
+          <w:u w:val="single"/>
         </w:rPr>
       </w:pPr>
     </w:p>
@@ -6714,7 +6929,7 @@
   <w:style w:type="paragraph" w:default="1" w:styleId="Normal">
     <w:name w:val="Normal"/>
     <w:qFormat/>
-    <w:rsid w:val="004B11C7"/>
+    <w:rsid w:val="00FC546C"/>
   </w:style>
   <w:style w:type="character" w:default="1" w:styleId="VarsaylanParagrafYazTipi">
     <w:name w:val="Default Paragraph Font"/>

</xml_diff>

<commit_message>
Decorator tasarım deseni oluşturuldu
</commit_message>
<xml_diff>
--- a/Rapor.docx
+++ b/Rapor.docx
@@ -254,7 +254,23 @@
           <w:sz w:val="32"/>
           <w:szCs w:val="32"/>
         </w:rPr>
-        <w:t>Müşteriye rezervasyon yaptıktan sonra veya diğer gerekli durumlarda otomatik mail gönderimi yapılabilmeli. (Kiralama işleminden sonra mail üzerinden e-fatura gönderimi)</w:t>
+        <w:t xml:space="preserve">Müşteriye rezervasyon yaptıktan sonra veya diğer gerekli durumlarda otomatik mail gönderimi </w:t>
+      </w:r>
+      <w:proofErr w:type="gramStart"/>
+      <w:r>
+        <w:rPr>
+          <w:sz w:val="32"/>
+          <w:szCs w:val="32"/>
+        </w:rPr>
+        <w:t>yapılabilmeli</w:t>
+      </w:r>
+      <w:proofErr w:type="gramEnd"/>
+      <w:r>
+        <w:rPr>
+          <w:sz w:val="32"/>
+          <w:szCs w:val="32"/>
+        </w:rPr>
+        <w:t>. (Kiralama işleminden sonra mail üzerinden e-fatura gönderimi)</w:t>
       </w:r>
     </w:p>
     <w:p>
@@ -999,7 +1015,23 @@
           <w:sz w:val="32"/>
           <w:szCs w:val="32"/>
         </w:rPr>
-        <w:t>Kullanılacak olan API’nin detaylı şekilde dokümantasyonu yapılmalı.</w:t>
+        <w:t xml:space="preserve">Kullanılacak olan </w:t>
+      </w:r>
+      <w:proofErr w:type="spellStart"/>
+      <w:r>
+        <w:rPr>
+          <w:sz w:val="32"/>
+          <w:szCs w:val="32"/>
+        </w:rPr>
+        <w:t>API’nin</w:t>
+      </w:r>
+      <w:proofErr w:type="spellEnd"/>
+      <w:r>
+        <w:rPr>
+          <w:sz w:val="32"/>
+          <w:szCs w:val="32"/>
+        </w:rPr>
+        <w:t xml:space="preserve"> detaylı şekilde dokümantasyonu yapılmalı.</w:t>
       </w:r>
     </w:p>
     <w:p>
@@ -1016,12 +1048,21 @@
           <w:szCs w:val="32"/>
         </w:rPr>
       </w:pPr>
-      <w:r>
-        <w:rPr>
-          <w:sz w:val="32"/>
-          <w:szCs w:val="32"/>
-        </w:rPr>
-        <w:t>API’nin güvenliği sağlanmalı.</w:t>
+      <w:proofErr w:type="spellStart"/>
+      <w:r>
+        <w:rPr>
+          <w:sz w:val="32"/>
+          <w:szCs w:val="32"/>
+        </w:rPr>
+        <w:t>API’nin</w:t>
+      </w:r>
+      <w:proofErr w:type="spellEnd"/>
+      <w:r>
+        <w:rPr>
+          <w:sz w:val="32"/>
+          <w:szCs w:val="32"/>
+        </w:rPr>
+        <w:t xml:space="preserve"> güvenliği sağlanmalı.</w:t>
       </w:r>
     </w:p>
     <w:p>
@@ -1038,12 +1079,21 @@
           <w:szCs w:val="32"/>
         </w:rPr>
       </w:pPr>
-      <w:r>
-        <w:rPr>
-          <w:sz w:val="32"/>
-          <w:szCs w:val="32"/>
-        </w:rPr>
-        <w:t>API’nin performanslı çalışması için gerekli optimizasyonlar yapılmalı.</w:t>
+      <w:proofErr w:type="spellStart"/>
+      <w:r>
+        <w:rPr>
+          <w:sz w:val="32"/>
+          <w:szCs w:val="32"/>
+        </w:rPr>
+        <w:t>API’nin</w:t>
+      </w:r>
+      <w:proofErr w:type="spellEnd"/>
+      <w:r>
+        <w:rPr>
+          <w:sz w:val="32"/>
+          <w:szCs w:val="32"/>
+        </w:rPr>
+        <w:t xml:space="preserve"> performanslı çalışması için gerekli optimizasyonlar yapılmalı.</w:t>
       </w:r>
     </w:p>
     <w:p>
@@ -3768,12 +3818,37 @@
           <w:szCs w:val="36"/>
         </w:rPr>
       </w:pPr>
-      <w:r>
-        <w:rPr>
-          <w:sz w:val="36"/>
-          <w:szCs w:val="36"/>
-        </w:rPr>
-        <w:t>Kullanici (Interface)</w:t>
+      <w:proofErr w:type="spellStart"/>
+      <w:r>
+        <w:rPr>
+          <w:sz w:val="36"/>
+          <w:szCs w:val="36"/>
+        </w:rPr>
+        <w:t>Kullanici</w:t>
+      </w:r>
+      <w:proofErr w:type="spellEnd"/>
+      <w:r>
+        <w:rPr>
+          <w:sz w:val="36"/>
+          <w:szCs w:val="36"/>
+        </w:rPr>
+        <w:t xml:space="preserve"> (</w:t>
+      </w:r>
+      <w:proofErr w:type="spellStart"/>
+      <w:r>
+        <w:rPr>
+          <w:sz w:val="36"/>
+          <w:szCs w:val="36"/>
+        </w:rPr>
+        <w:t>Interface</w:t>
+      </w:r>
+      <w:proofErr w:type="spellEnd"/>
+      <w:r>
+        <w:rPr>
+          <w:sz w:val="36"/>
+          <w:szCs w:val="36"/>
+        </w:rPr>
+        <w:t>)</w:t>
       </w:r>
     </w:p>
     <w:p>
@@ -3788,6 +3863,7 @@
           <w:szCs w:val="36"/>
         </w:rPr>
       </w:pPr>
+      <w:proofErr w:type="spellStart"/>
       <w:r>
         <w:rPr>
           <w:sz w:val="36"/>
@@ -3795,6 +3871,7 @@
         </w:rPr>
         <w:t>KullaniciFactory</w:t>
       </w:r>
+      <w:proofErr w:type="spellEnd"/>
     </w:p>
     <w:p>
       <w:pPr>
@@ -3808,6 +3885,7 @@
           <w:szCs w:val="36"/>
         </w:rPr>
       </w:pPr>
+      <w:proofErr w:type="spellStart"/>
       <w:r>
         <w:rPr>
           <w:sz w:val="36"/>
@@ -3815,6 +3893,7 @@
         </w:rPr>
         <w:t>Musteri</w:t>
       </w:r>
+      <w:proofErr w:type="spellEnd"/>
     </w:p>
     <w:p>
       <w:pPr>
@@ -3828,6 +3907,7 @@
           <w:szCs w:val="36"/>
         </w:rPr>
       </w:pPr>
+      <w:proofErr w:type="spellStart"/>
       <w:r>
         <w:rPr>
           <w:sz w:val="36"/>
@@ -3835,6 +3915,7 @@
         </w:rPr>
         <w:t>Yonetici</w:t>
       </w:r>
+      <w:proofErr w:type="spellEnd"/>
     </w:p>
     <w:p>
       <w:pPr>
@@ -3889,7 +3970,23 @@
           <w:sz w:val="36"/>
           <w:szCs w:val="36"/>
         </w:rPr>
-        <w:t>Bridge desenini kullanmamızdaki amaç kiralanacak arabanın daha kolay şekilde işleme sokulmasını sağlamak. Ayrıca yeni model arabalar eklendiğinde bridge deseni sayesinde daha basit şekilde sisteme eklenebilecektir.</w:t>
+        <w:t xml:space="preserve">Bridge desenini kullanmamızdaki amaç kiralanacak arabanın daha kolay şekilde işleme sokulmasını sağlamak. Ayrıca yeni model arabalar eklendiğinde </w:t>
+      </w:r>
+      <w:proofErr w:type="spellStart"/>
+      <w:r>
+        <w:rPr>
+          <w:sz w:val="36"/>
+          <w:szCs w:val="36"/>
+        </w:rPr>
+        <w:t>bridge</w:t>
+      </w:r>
+      <w:proofErr w:type="spellEnd"/>
+      <w:r>
+        <w:rPr>
+          <w:sz w:val="36"/>
+          <w:szCs w:val="36"/>
+        </w:rPr>
+        <w:t xml:space="preserve"> deseni sayesinde daha basit şekilde sisteme eklenebilecektir.</w:t>
       </w:r>
     </w:p>
     <w:p>
@@ -3927,12 +4024,37 @@
           <w:szCs w:val="36"/>
         </w:rPr>
       </w:pPr>
-      <w:r>
-        <w:rPr>
-          <w:sz w:val="36"/>
-          <w:szCs w:val="36"/>
-        </w:rPr>
-        <w:t>KiralanacakAraba (Interface)</w:t>
+      <w:proofErr w:type="spellStart"/>
+      <w:r>
+        <w:rPr>
+          <w:sz w:val="36"/>
+          <w:szCs w:val="36"/>
+        </w:rPr>
+        <w:t>KiralanacakAraba</w:t>
+      </w:r>
+      <w:proofErr w:type="spellEnd"/>
+      <w:r>
+        <w:rPr>
+          <w:sz w:val="36"/>
+          <w:szCs w:val="36"/>
+        </w:rPr>
+        <w:t xml:space="preserve"> (</w:t>
+      </w:r>
+      <w:proofErr w:type="spellStart"/>
+      <w:r>
+        <w:rPr>
+          <w:sz w:val="36"/>
+          <w:szCs w:val="36"/>
+        </w:rPr>
+        <w:t>Interface</w:t>
+      </w:r>
+      <w:proofErr w:type="spellEnd"/>
+      <w:r>
+        <w:rPr>
+          <w:sz w:val="36"/>
+          <w:szCs w:val="36"/>
+        </w:rPr>
+        <w:t>)</w:t>
       </w:r>
     </w:p>
     <w:p>
@@ -3967,6 +4089,7 @@
           <w:szCs w:val="36"/>
         </w:rPr>
       </w:pPr>
+      <w:proofErr w:type="spellStart"/>
       <w:r>
         <w:rPr>
           <w:sz w:val="36"/>
@@ -3974,6 +4097,7 @@
         </w:rPr>
         <w:t>SporAraba</w:t>
       </w:r>
+      <w:proofErr w:type="spellEnd"/>
     </w:p>
     <w:p>
       <w:pPr>
@@ -3987,6 +4111,7 @@
           <w:szCs w:val="36"/>
         </w:rPr>
       </w:pPr>
+      <w:proofErr w:type="spellStart"/>
       <w:r>
         <w:rPr>
           <w:sz w:val="36"/>
@@ -3994,6 +4119,7 @@
         </w:rPr>
         <w:t>SuvAraba</w:t>
       </w:r>
+      <w:proofErr w:type="spellEnd"/>
     </w:p>
     <w:p>
       <w:pPr>
@@ -4007,6 +4133,7 @@
           <w:szCs w:val="36"/>
         </w:rPr>
       </w:pPr>
+      <w:proofErr w:type="spellStart"/>
       <w:r>
         <w:rPr>
           <w:sz w:val="36"/>
@@ -4014,6 +4141,7 @@
         </w:rPr>
         <w:t>PickupAraba</w:t>
       </w:r>
+      <w:proofErr w:type="spellEnd"/>
     </w:p>
     <w:p>
       <w:pPr>
@@ -4027,6 +4155,7 @@
           <w:szCs w:val="36"/>
         </w:rPr>
       </w:pPr>
+      <w:proofErr w:type="spellStart"/>
       <w:r>
         <w:rPr>
           <w:sz w:val="36"/>
@@ -4034,6 +4163,7 @@
         </w:rPr>
         <w:t>Islemler</w:t>
       </w:r>
+      <w:proofErr w:type="spellEnd"/>
     </w:p>
     <w:p>
       <w:pPr>
@@ -4063,7 +4193,7 @@
           <w:szCs w:val="36"/>
           <w:u w:val="single"/>
         </w:rPr>
-        <w:t>Proxy</w:t>
+        <w:t xml:space="preserve">Proxy </w:t>
       </w:r>
       <w:r>
         <w:rPr>
@@ -4073,16 +4203,6 @@
           <w:szCs w:val="36"/>
           <w:u w:val="single"/>
         </w:rPr>
-        <w:t xml:space="preserve"> </w:t>
-      </w:r>
-      <w:r>
-        <w:rPr>
-          <w:b/>
-          <w:bCs/>
-          <w:sz w:val="36"/>
-          <w:szCs w:val="36"/>
-          <w:u w:val="single"/>
-        </w:rPr>
         <w:t>Deseni</w:t>
       </w:r>
     </w:p>
@@ -4098,7 +4218,23 @@
           <w:sz w:val="36"/>
           <w:szCs w:val="36"/>
         </w:rPr>
-        <w:t>Proxy deseninde erişim kontrolü sağlayabildiğimiz için kiralama servisini Proxy Deseni ile yapılması daha  verimli olacaktır</w:t>
+        <w:t xml:space="preserve">Proxy deseninde erişim kontrolü sağlayabildiğimiz için kiralama servisini Proxy Deseni ile yapılması </w:t>
+      </w:r>
+      <w:proofErr w:type="gramStart"/>
+      <w:r>
+        <w:rPr>
+          <w:sz w:val="36"/>
+          <w:szCs w:val="36"/>
+        </w:rPr>
+        <w:t>daha  verimli</w:t>
+      </w:r>
+      <w:proofErr w:type="gramEnd"/>
+      <w:r>
+        <w:rPr>
+          <w:sz w:val="36"/>
+          <w:szCs w:val="36"/>
+        </w:rPr>
+        <w:t xml:space="preserve"> olacaktır</w:t>
       </w:r>
       <w:r>
         <w:rPr>
@@ -4115,6 +4251,7 @@
           <w:szCs w:val="36"/>
         </w:rPr>
       </w:pPr>
+      <w:proofErr w:type="spellStart"/>
       <w:r>
         <w:rPr>
           <w:b/>
@@ -4126,6 +4263,7 @@
         </w:rPr>
         <w:t>KiralamaProxy</w:t>
       </w:r>
+      <w:proofErr w:type="spellEnd"/>
       <w:r>
         <w:rPr>
           <w:b/>
@@ -4142,31 +4280,251 @@
           <w:sz w:val="36"/>
           <w:szCs w:val="36"/>
         </w:rPr>
-        <w:t>sınıfı erişim kontolünü sağlayarak daha güvenli ve verimli bir servis olmasını sağlar.</w:t>
-      </w:r>
-    </w:p>
-    <w:p>
-      <w:pPr>
-        <w:rPr>
-          <w:sz w:val="36"/>
-          <w:szCs w:val="36"/>
-        </w:rPr>
-      </w:pPr>
-    </w:p>
-    <w:p>
-      <w:pPr>
-        <w:rPr>
-          <w:sz w:val="36"/>
-          <w:szCs w:val="36"/>
-        </w:rPr>
-      </w:pPr>
-      <w:r>
-        <w:rPr>
-          <w:sz w:val="36"/>
-          <w:szCs w:val="36"/>
-        </w:rPr>
-        <w:t>Proxy</w:t>
-      </w:r>
+        <w:t xml:space="preserve">sınıfı erişim </w:t>
+      </w:r>
+      <w:proofErr w:type="spellStart"/>
+      <w:r>
+        <w:rPr>
+          <w:sz w:val="36"/>
+          <w:szCs w:val="36"/>
+        </w:rPr>
+        <w:t>kontolünü</w:t>
+      </w:r>
+      <w:proofErr w:type="spellEnd"/>
+      <w:r>
+        <w:rPr>
+          <w:sz w:val="36"/>
+          <w:szCs w:val="36"/>
+        </w:rPr>
+        <w:t xml:space="preserve"> sağlayarak daha güvenli ve verimli bir servis olmasını sağlar.</w:t>
+      </w:r>
+    </w:p>
+    <w:p>
+      <w:pPr>
+        <w:rPr>
+          <w:sz w:val="36"/>
+          <w:szCs w:val="36"/>
+        </w:rPr>
+      </w:pPr>
+    </w:p>
+    <w:p>
+      <w:pPr>
+        <w:rPr>
+          <w:sz w:val="36"/>
+          <w:szCs w:val="36"/>
+        </w:rPr>
+      </w:pPr>
+      <w:r>
+        <w:rPr>
+          <w:sz w:val="36"/>
+          <w:szCs w:val="36"/>
+        </w:rPr>
+        <w:t>Proxy Deseninin Kullanıldığı Sınıflar</w:t>
+      </w:r>
+    </w:p>
+    <w:p>
+      <w:pPr>
+        <w:pStyle w:val="ListeParagraf"/>
+        <w:numPr>
+          <w:ilvl w:val="0"/>
+          <w:numId w:val="2"/>
+        </w:numPr>
+        <w:rPr>
+          <w:sz w:val="36"/>
+          <w:szCs w:val="36"/>
+        </w:rPr>
+      </w:pPr>
+      <w:proofErr w:type="spellStart"/>
+      <w:r>
+        <w:rPr>
+          <w:sz w:val="36"/>
+          <w:szCs w:val="36"/>
+        </w:rPr>
+        <w:t>KiralamaServisi</w:t>
+      </w:r>
+      <w:proofErr w:type="spellEnd"/>
+      <w:r>
+        <w:rPr>
+          <w:sz w:val="36"/>
+          <w:szCs w:val="36"/>
+        </w:rPr>
+        <w:t xml:space="preserve"> (</w:t>
+      </w:r>
+      <w:proofErr w:type="spellStart"/>
+      <w:r>
+        <w:rPr>
+          <w:sz w:val="36"/>
+          <w:szCs w:val="36"/>
+        </w:rPr>
+        <w:t>Interface</w:t>
+      </w:r>
+      <w:proofErr w:type="spellEnd"/>
+      <w:r>
+        <w:rPr>
+          <w:sz w:val="36"/>
+          <w:szCs w:val="36"/>
+        </w:rPr>
+        <w:t>)</w:t>
+      </w:r>
+    </w:p>
+    <w:p>
+      <w:pPr>
+        <w:pStyle w:val="ListeParagraf"/>
+        <w:numPr>
+          <w:ilvl w:val="0"/>
+          <w:numId w:val="2"/>
+        </w:numPr>
+        <w:rPr>
+          <w:sz w:val="36"/>
+          <w:szCs w:val="36"/>
+        </w:rPr>
+      </w:pPr>
+      <w:proofErr w:type="spellStart"/>
+      <w:r>
+        <w:rPr>
+          <w:sz w:val="36"/>
+          <w:szCs w:val="36"/>
+        </w:rPr>
+        <w:t>ProxyKiralama</w:t>
+      </w:r>
+      <w:proofErr w:type="spellEnd"/>
+    </w:p>
+    <w:p>
+      <w:pPr>
+        <w:pStyle w:val="ListeParagraf"/>
+        <w:numPr>
+          <w:ilvl w:val="0"/>
+          <w:numId w:val="2"/>
+        </w:numPr>
+        <w:rPr>
+          <w:sz w:val="36"/>
+          <w:szCs w:val="36"/>
+        </w:rPr>
+      </w:pPr>
+      <w:proofErr w:type="spellStart"/>
+      <w:r>
+        <w:rPr>
+          <w:sz w:val="36"/>
+          <w:szCs w:val="36"/>
+        </w:rPr>
+        <w:t>KiralamaServisiDemo</w:t>
+      </w:r>
+      <w:proofErr w:type="spellEnd"/>
+    </w:p>
+    <w:p>
+      <w:pPr>
+        <w:rPr>
+          <w:b/>
+          <w:bCs/>
+          <w:sz w:val="36"/>
+          <w:szCs w:val="36"/>
+          <w:u w:val="single"/>
+        </w:rPr>
+      </w:pPr>
+      <w:proofErr w:type="spellStart"/>
+      <w:r>
+        <w:rPr>
+          <w:b/>
+          <w:bCs/>
+          <w:sz w:val="36"/>
+          <w:szCs w:val="36"/>
+          <w:u w:val="single"/>
+        </w:rPr>
+        <w:lastRenderedPageBreak/>
+        <w:t>Decorator</w:t>
+      </w:r>
+      <w:proofErr w:type="spellEnd"/>
+      <w:r>
+        <w:rPr>
+          <w:b/>
+          <w:bCs/>
+          <w:sz w:val="36"/>
+          <w:szCs w:val="36"/>
+          <w:u w:val="single"/>
+        </w:rPr>
+        <w:t xml:space="preserve"> </w:t>
+      </w:r>
+      <w:r>
+        <w:rPr>
+          <w:b/>
+          <w:bCs/>
+          <w:sz w:val="36"/>
+          <w:szCs w:val="36"/>
+          <w:u w:val="single"/>
+        </w:rPr>
+        <w:t>Deseni</w:t>
+      </w:r>
+    </w:p>
+    <w:p>
+      <w:pPr>
+        <w:rPr>
+          <w:sz w:val="36"/>
+          <w:szCs w:val="36"/>
+        </w:rPr>
+      </w:pPr>
+      <w:r>
+        <w:rPr>
+          <w:sz w:val="36"/>
+          <w:szCs w:val="36"/>
+        </w:rPr>
+        <w:t xml:space="preserve">Kiralanacak arabaya ek hizmet eklenmesini sağlayan en uygun tasarım deseni </w:t>
+      </w:r>
+      <w:proofErr w:type="spellStart"/>
+      <w:r>
+        <w:rPr>
+          <w:b/>
+          <w:bCs/>
+          <w:i/>
+          <w:sz w:val="36"/>
+          <w:szCs w:val="36"/>
+        </w:rPr>
+        <w:t>Decorator</w:t>
+      </w:r>
+      <w:proofErr w:type="spellEnd"/>
+      <w:r>
+        <w:rPr>
+          <w:sz w:val="36"/>
+          <w:szCs w:val="36"/>
+        </w:rPr>
+        <w:t xml:space="preserve"> olduğu için ek hizmet ekleme işlemlerini </w:t>
+      </w:r>
+      <w:proofErr w:type="spellStart"/>
+      <w:r>
+        <w:rPr>
+          <w:i/>
+          <w:iCs/>
+          <w:sz w:val="36"/>
+          <w:szCs w:val="36"/>
+        </w:rPr>
+        <w:t>Decorator</w:t>
+      </w:r>
+      <w:proofErr w:type="spellEnd"/>
+      <w:r>
+        <w:rPr>
+          <w:sz w:val="36"/>
+          <w:szCs w:val="36"/>
+        </w:rPr>
+        <w:t xml:space="preserve"> deseni ile yapılacak.</w:t>
+      </w:r>
+    </w:p>
+    <w:p>
+      <w:pPr>
+        <w:rPr>
+          <w:sz w:val="36"/>
+          <w:szCs w:val="36"/>
+        </w:rPr>
+      </w:pPr>
+      <w:proofErr w:type="spellStart"/>
+      <w:r>
+        <w:rPr>
+          <w:i/>
+          <w:iCs/>
+          <w:sz w:val="36"/>
+          <w:szCs w:val="36"/>
+        </w:rPr>
+        <w:t>Decorator</w:t>
+      </w:r>
+      <w:proofErr w:type="spellEnd"/>
       <w:r>
         <w:rPr>
           <w:sz w:val="36"/>
@@ -4187,26 +4545,37 @@
           <w:szCs w:val="36"/>
         </w:rPr>
       </w:pPr>
-      <w:r>
-        <w:rPr>
-          <w:sz w:val="36"/>
-          <w:szCs w:val="36"/>
-        </w:rPr>
-        <w:t>Kiral</w:t>
-      </w:r>
-      <w:r>
-        <w:rPr>
-          <w:sz w:val="36"/>
-          <w:szCs w:val="36"/>
-        </w:rPr>
-        <w:t>amaServisi</w:t>
-      </w:r>
-      <w:r>
-        <w:rPr>
-          <w:sz w:val="36"/>
-          <w:szCs w:val="36"/>
-        </w:rPr>
-        <w:t xml:space="preserve"> (Interface)</w:t>
+      <w:proofErr w:type="spellStart"/>
+      <w:r>
+        <w:rPr>
+          <w:sz w:val="36"/>
+          <w:szCs w:val="36"/>
+        </w:rPr>
+        <w:t>Arac</w:t>
+      </w:r>
+      <w:proofErr w:type="spellEnd"/>
+      <w:r>
+        <w:rPr>
+          <w:sz w:val="36"/>
+          <w:szCs w:val="36"/>
+        </w:rPr>
+        <w:t xml:space="preserve"> (</w:t>
+      </w:r>
+      <w:proofErr w:type="spellStart"/>
+      <w:r>
+        <w:rPr>
+          <w:sz w:val="36"/>
+          <w:szCs w:val="36"/>
+        </w:rPr>
+        <w:t>Interface</w:t>
+      </w:r>
+      <w:proofErr w:type="spellEnd"/>
+      <w:r>
+        <w:rPr>
+          <w:sz w:val="36"/>
+          <w:szCs w:val="36"/>
+        </w:rPr>
+        <w:t>)</w:t>
       </w:r>
     </w:p>
     <w:p>
@@ -4221,12 +4590,37 @@
           <w:szCs w:val="36"/>
         </w:rPr>
       </w:pPr>
-      <w:r>
-        <w:rPr>
-          <w:sz w:val="36"/>
-          <w:szCs w:val="36"/>
-        </w:rPr>
-        <w:t>ProxyKiralama</w:t>
+      <w:proofErr w:type="spellStart"/>
+      <w:r>
+        <w:rPr>
+          <w:sz w:val="36"/>
+          <w:szCs w:val="36"/>
+        </w:rPr>
+        <w:t>DecoratorArac</w:t>
+      </w:r>
+      <w:proofErr w:type="spellEnd"/>
+      <w:r>
+        <w:rPr>
+          <w:sz w:val="36"/>
+          <w:szCs w:val="36"/>
+        </w:rPr>
+        <w:t xml:space="preserve"> (</w:t>
+      </w:r>
+      <w:proofErr w:type="spellStart"/>
+      <w:r>
+        <w:rPr>
+          <w:sz w:val="36"/>
+          <w:szCs w:val="36"/>
+        </w:rPr>
+        <w:t>Abstract</w:t>
+      </w:r>
+      <w:proofErr w:type="spellEnd"/>
+      <w:r>
+        <w:rPr>
+          <w:sz w:val="36"/>
+          <w:szCs w:val="36"/>
+        </w:rPr>
+        <w:t>)</w:t>
       </w:r>
     </w:p>
     <w:p>
@@ -4246,8 +4640,30 @@
           <w:sz w:val="36"/>
           <w:szCs w:val="36"/>
         </w:rPr>
-        <w:t>KiralamaServisiDemo</w:t>
-      </w:r>
+        <w:t>Araba</w:t>
+      </w:r>
+    </w:p>
+    <w:p>
+      <w:pPr>
+        <w:pStyle w:val="ListeParagraf"/>
+        <w:numPr>
+          <w:ilvl w:val="0"/>
+          <w:numId w:val="2"/>
+        </w:numPr>
+        <w:rPr>
+          <w:sz w:val="36"/>
+          <w:szCs w:val="36"/>
+        </w:rPr>
+      </w:pPr>
+      <w:proofErr w:type="spellStart"/>
+      <w:r>
+        <w:rPr>
+          <w:sz w:val="36"/>
+          <w:szCs w:val="36"/>
+        </w:rPr>
+        <w:t>EkMenzilDecorator</w:t>
+      </w:r>
+      <w:proofErr w:type="spellEnd"/>
     </w:p>
     <w:p>
       <w:pPr>

</xml_diff>

<commit_message>
Iterator tasarım deseni oluşturuldu
</commit_message>
<xml_diff>
--- a/Rapor.docx
+++ b/Rapor.docx
@@ -254,23 +254,7 @@
           <w:sz w:val="32"/>
           <w:szCs w:val="32"/>
         </w:rPr>
-        <w:t xml:space="preserve">Müşteriye rezervasyon yaptıktan sonra veya diğer gerekli durumlarda otomatik mail gönderimi </w:t>
-      </w:r>
-      <w:proofErr w:type="gramStart"/>
-      <w:r>
-        <w:rPr>
-          <w:sz w:val="32"/>
-          <w:szCs w:val="32"/>
-        </w:rPr>
-        <w:t>yapılabilmeli</w:t>
-      </w:r>
-      <w:proofErr w:type="gramEnd"/>
-      <w:r>
-        <w:rPr>
-          <w:sz w:val="32"/>
-          <w:szCs w:val="32"/>
-        </w:rPr>
-        <w:t>. (Kiralama işleminden sonra mail üzerinden e-fatura gönderimi)</w:t>
+        <w:t>Müşteriye rezervasyon yaptıktan sonra veya diğer gerekli durumlarda otomatik mail gönderimi yapılabilmeli. (Kiralama işleminden sonra mail üzerinden e-fatura gönderimi)</w:t>
       </w:r>
     </w:p>
     <w:p>
@@ -4218,23 +4202,7 @@
           <w:sz w:val="36"/>
           <w:szCs w:val="36"/>
         </w:rPr>
-        <w:t xml:space="preserve">Proxy deseninde erişim kontrolü sağlayabildiğimiz için kiralama servisini Proxy Deseni ile yapılması </w:t>
-      </w:r>
-      <w:proofErr w:type="gramStart"/>
-      <w:r>
-        <w:rPr>
-          <w:sz w:val="36"/>
-          <w:szCs w:val="36"/>
-        </w:rPr>
-        <w:t>daha  verimli</w:t>
-      </w:r>
-      <w:proofErr w:type="gramEnd"/>
-      <w:r>
-        <w:rPr>
-          <w:sz w:val="36"/>
-          <w:szCs w:val="36"/>
-        </w:rPr>
-        <w:t xml:space="preserve"> olacaktır</w:t>
+        <w:t>Proxy deseninde erişim kontrolü sağlayabildiğimiz için kiralama servisini Proxy Deseni ile yapılması daha  verimli olacaktır</w:t>
       </w:r>
       <w:r>
         <w:rPr>
@@ -4664,6 +4632,231 @@
         <w:t>EkMenzilDecorator</w:t>
       </w:r>
       <w:proofErr w:type="spellEnd"/>
+    </w:p>
+    <w:p>
+      <w:pPr>
+        <w:rPr>
+          <w:b/>
+          <w:bCs/>
+          <w:sz w:val="40"/>
+          <w:szCs w:val="40"/>
+          <w:u w:val="single"/>
+        </w:rPr>
+      </w:pPr>
+    </w:p>
+    <w:p>
+      <w:pPr>
+        <w:rPr>
+          <w:b/>
+          <w:bCs/>
+          <w:sz w:val="36"/>
+          <w:szCs w:val="36"/>
+          <w:u w:val="single"/>
+        </w:rPr>
+      </w:pPr>
+      <w:proofErr w:type="spellStart"/>
+      <w:r>
+        <w:rPr>
+          <w:b/>
+          <w:bCs/>
+          <w:sz w:val="36"/>
+          <w:szCs w:val="36"/>
+          <w:u w:val="single"/>
+        </w:rPr>
+        <w:t>Iterator</w:t>
+      </w:r>
+      <w:proofErr w:type="spellEnd"/>
+      <w:r>
+        <w:rPr>
+          <w:b/>
+          <w:bCs/>
+          <w:sz w:val="36"/>
+          <w:szCs w:val="36"/>
+          <w:u w:val="single"/>
+        </w:rPr>
+        <w:t xml:space="preserve"> </w:t>
+      </w:r>
+      <w:r>
+        <w:rPr>
+          <w:b/>
+          <w:bCs/>
+          <w:sz w:val="36"/>
+          <w:szCs w:val="36"/>
+          <w:u w:val="single"/>
+        </w:rPr>
+        <w:t>Deseni</w:t>
+      </w:r>
+    </w:p>
+    <w:p>
+      <w:pPr>
+        <w:rPr>
+          <w:sz w:val="36"/>
+          <w:szCs w:val="36"/>
+        </w:rPr>
+      </w:pPr>
+      <w:r>
+        <w:rPr>
+          <w:sz w:val="36"/>
+          <w:szCs w:val="36"/>
+        </w:rPr>
+        <w:t xml:space="preserve">Araç listesin gizli şekilde tutup erişebilmek için </w:t>
+      </w:r>
+      <w:proofErr w:type="spellStart"/>
+      <w:r>
+        <w:rPr>
+          <w:sz w:val="36"/>
+          <w:szCs w:val="36"/>
+        </w:rPr>
+        <w:t>Iterator</w:t>
+      </w:r>
+      <w:proofErr w:type="spellEnd"/>
+      <w:r>
+        <w:rPr>
+          <w:sz w:val="36"/>
+          <w:szCs w:val="36"/>
+        </w:rPr>
+        <w:t xml:space="preserve"> desenini kullandık. </w:t>
+      </w:r>
+    </w:p>
+    <w:p>
+      <w:pPr>
+        <w:rPr>
+          <w:sz w:val="36"/>
+          <w:szCs w:val="36"/>
+        </w:rPr>
+      </w:pPr>
+      <w:proofErr w:type="spellStart"/>
+      <w:r>
+        <w:rPr>
+          <w:sz w:val="36"/>
+          <w:szCs w:val="36"/>
+        </w:rPr>
+        <w:t>Iterator</w:t>
+      </w:r>
+      <w:proofErr w:type="spellEnd"/>
+      <w:r>
+        <w:rPr>
+          <w:sz w:val="36"/>
+          <w:szCs w:val="36"/>
+        </w:rPr>
+        <w:t xml:space="preserve"> </w:t>
+      </w:r>
+      <w:r>
+        <w:rPr>
+          <w:sz w:val="36"/>
+          <w:szCs w:val="36"/>
+        </w:rPr>
+        <w:t>Deseninin Kullanıldığı Sınıflar</w:t>
+      </w:r>
+    </w:p>
+    <w:p>
+      <w:pPr>
+        <w:pStyle w:val="ListeParagraf"/>
+        <w:numPr>
+          <w:ilvl w:val="0"/>
+          <w:numId w:val="2"/>
+        </w:numPr>
+        <w:rPr>
+          <w:sz w:val="36"/>
+          <w:szCs w:val="36"/>
+        </w:rPr>
+      </w:pPr>
+      <w:proofErr w:type="spellStart"/>
+      <w:r>
+        <w:rPr>
+          <w:sz w:val="36"/>
+          <w:szCs w:val="36"/>
+        </w:rPr>
+        <w:t>Arac</w:t>
+      </w:r>
+      <w:proofErr w:type="spellEnd"/>
+      <w:r>
+        <w:rPr>
+          <w:sz w:val="36"/>
+          <w:szCs w:val="36"/>
+        </w:rPr>
+        <w:t xml:space="preserve"> (</w:t>
+      </w:r>
+      <w:proofErr w:type="spellStart"/>
+      <w:r>
+        <w:rPr>
+          <w:sz w:val="36"/>
+          <w:szCs w:val="36"/>
+        </w:rPr>
+        <w:t>Interface</w:t>
+      </w:r>
+      <w:proofErr w:type="spellEnd"/>
+      <w:r>
+        <w:rPr>
+          <w:sz w:val="36"/>
+          <w:szCs w:val="36"/>
+        </w:rPr>
+        <w:t>)</w:t>
+      </w:r>
+    </w:p>
+    <w:p>
+      <w:pPr>
+        <w:pStyle w:val="ListeParagraf"/>
+        <w:numPr>
+          <w:ilvl w:val="0"/>
+          <w:numId w:val="2"/>
+        </w:numPr>
+        <w:rPr>
+          <w:sz w:val="36"/>
+          <w:szCs w:val="36"/>
+        </w:rPr>
+      </w:pPr>
+      <w:proofErr w:type="spellStart"/>
+      <w:r>
+        <w:rPr>
+          <w:sz w:val="36"/>
+          <w:szCs w:val="36"/>
+        </w:rPr>
+        <w:t>AracListesi</w:t>
+      </w:r>
+      <w:proofErr w:type="spellEnd"/>
+    </w:p>
+    <w:p>
+      <w:pPr>
+        <w:pStyle w:val="ListeParagraf"/>
+        <w:numPr>
+          <w:ilvl w:val="0"/>
+          <w:numId w:val="2"/>
+        </w:numPr>
+        <w:rPr>
+          <w:sz w:val="36"/>
+          <w:szCs w:val="36"/>
+        </w:rPr>
+      </w:pPr>
+      <w:proofErr w:type="spellStart"/>
+      <w:r>
+        <w:rPr>
+          <w:sz w:val="36"/>
+          <w:szCs w:val="36"/>
+        </w:rPr>
+        <w:t>IteratorArac</w:t>
+      </w:r>
+      <w:proofErr w:type="spellEnd"/>
+    </w:p>
+    <w:p>
+      <w:pPr>
+        <w:pStyle w:val="ListeParagraf"/>
+        <w:numPr>
+          <w:ilvl w:val="0"/>
+          <w:numId w:val="2"/>
+        </w:numPr>
+        <w:rPr>
+          <w:sz w:val="36"/>
+          <w:szCs w:val="36"/>
+        </w:rPr>
+      </w:pPr>
+      <w:r>
+        <w:rPr>
+          <w:sz w:val="36"/>
+          <w:szCs w:val="36"/>
+        </w:rPr>
+        <w:t>Otomobil</w:t>
+      </w:r>
     </w:p>
     <w:p>
       <w:pPr>
@@ -7345,7 +7538,7 @@
   <w:style w:type="paragraph" w:default="1" w:styleId="Normal">
     <w:name w:val="Normal"/>
     <w:qFormat/>
-    <w:rsid w:val="00FC546C"/>
+    <w:rsid w:val="00DB2B82"/>
   </w:style>
   <w:style w:type="character" w:default="1" w:styleId="VarsaylanParagrafYazTipi">
     <w:name w:val="Default Paragraph Font"/>

</xml_diff>

<commit_message>
Strategy tasarım deseni oluşturuldu
</commit_message>
<xml_diff>
--- a/Rapor.docx
+++ b/Rapor.docx
@@ -192,7 +192,23 @@
           <w:sz w:val="32"/>
           <w:szCs w:val="32"/>
         </w:rPr>
-        <w:t xml:space="preserve"> Müşteri, aracı hemen kiralama durumunda kredi kartı ile ödeme işlemini yaparak aracı doğrudan kiralayabilmeli.</w:t>
+        <w:t xml:space="preserve"> Müşteri, aracı hemen kiralama </w:t>
+      </w:r>
+      <w:proofErr w:type="gramStart"/>
+      <w:r>
+        <w:rPr>
+          <w:sz w:val="32"/>
+          <w:szCs w:val="32"/>
+        </w:rPr>
+        <w:t>durumunda</w:t>
+      </w:r>
+      <w:proofErr w:type="gramEnd"/>
+      <w:r>
+        <w:rPr>
+          <w:sz w:val="32"/>
+          <w:szCs w:val="32"/>
+        </w:rPr>
+        <w:t xml:space="preserve"> kredi kartı ile ödeme işlemini yaparak aracı doğrudan kiralayabilmeli.</w:t>
       </w:r>
     </w:p>
     <w:p>
@@ -4202,7 +4218,23 @@
           <w:sz w:val="36"/>
           <w:szCs w:val="36"/>
         </w:rPr>
-        <w:t>Proxy deseninde erişim kontrolü sağlayabildiğimiz için kiralama servisini Proxy Deseni ile yapılması daha  verimli olacaktır</w:t>
+        <w:t xml:space="preserve">Proxy deseninde erişim kontrolü sağlayabildiğimiz için kiralama servisini Proxy Deseni ile yapılması </w:t>
+      </w:r>
+      <w:proofErr w:type="gramStart"/>
+      <w:r>
+        <w:rPr>
+          <w:sz w:val="36"/>
+          <w:szCs w:val="36"/>
+        </w:rPr>
+        <w:t>daha  verimli</w:t>
+      </w:r>
+      <w:proofErr w:type="gramEnd"/>
+      <w:r>
+        <w:rPr>
+          <w:sz w:val="36"/>
+          <w:szCs w:val="36"/>
+        </w:rPr>
+        <w:t xml:space="preserve"> olacaktır</w:t>
       </w:r>
       <w:r>
         <w:rPr>
@@ -4739,14 +4771,311 @@
           <w:sz w:val="36"/>
           <w:szCs w:val="36"/>
         </w:rPr>
+        <w:t xml:space="preserve"> Deseninin Kullanıldığı Sınıflar</w:t>
+      </w:r>
+    </w:p>
+    <w:p>
+      <w:pPr>
+        <w:pStyle w:val="ListeParagraf"/>
+        <w:numPr>
+          <w:ilvl w:val="0"/>
+          <w:numId w:val="2"/>
+        </w:numPr>
+        <w:rPr>
+          <w:sz w:val="36"/>
+          <w:szCs w:val="36"/>
+        </w:rPr>
+      </w:pPr>
+      <w:proofErr w:type="spellStart"/>
+      <w:r>
+        <w:rPr>
+          <w:sz w:val="36"/>
+          <w:szCs w:val="36"/>
+        </w:rPr>
+        <w:t>Arac</w:t>
+      </w:r>
+      <w:proofErr w:type="spellEnd"/>
+      <w:r>
+        <w:rPr>
+          <w:sz w:val="36"/>
+          <w:szCs w:val="36"/>
+        </w:rPr>
+        <w:t xml:space="preserve"> (</w:t>
+      </w:r>
+      <w:proofErr w:type="spellStart"/>
+      <w:r>
+        <w:rPr>
+          <w:sz w:val="36"/>
+          <w:szCs w:val="36"/>
+        </w:rPr>
+        <w:t>Interface</w:t>
+      </w:r>
+      <w:proofErr w:type="spellEnd"/>
+      <w:r>
+        <w:rPr>
+          <w:sz w:val="36"/>
+          <w:szCs w:val="36"/>
+        </w:rPr>
+        <w:t>)</w:t>
+      </w:r>
+    </w:p>
+    <w:p>
+      <w:pPr>
+        <w:pStyle w:val="ListeParagraf"/>
+        <w:numPr>
+          <w:ilvl w:val="0"/>
+          <w:numId w:val="2"/>
+        </w:numPr>
+        <w:rPr>
+          <w:sz w:val="36"/>
+          <w:szCs w:val="36"/>
+        </w:rPr>
+      </w:pPr>
+      <w:proofErr w:type="spellStart"/>
+      <w:r>
+        <w:rPr>
+          <w:sz w:val="36"/>
+          <w:szCs w:val="36"/>
+        </w:rPr>
+        <w:t>AracListesi</w:t>
+      </w:r>
+      <w:proofErr w:type="spellEnd"/>
+    </w:p>
+    <w:p>
+      <w:pPr>
+        <w:pStyle w:val="ListeParagraf"/>
+        <w:numPr>
+          <w:ilvl w:val="0"/>
+          <w:numId w:val="2"/>
+        </w:numPr>
+        <w:rPr>
+          <w:sz w:val="36"/>
+          <w:szCs w:val="36"/>
+        </w:rPr>
+      </w:pPr>
+      <w:proofErr w:type="spellStart"/>
+      <w:r>
+        <w:rPr>
+          <w:sz w:val="36"/>
+          <w:szCs w:val="36"/>
+        </w:rPr>
+        <w:t>IteratorArac</w:t>
+      </w:r>
+      <w:proofErr w:type="spellEnd"/>
+    </w:p>
+    <w:p>
+      <w:pPr>
+        <w:pStyle w:val="ListeParagraf"/>
+        <w:numPr>
+          <w:ilvl w:val="0"/>
+          <w:numId w:val="2"/>
+        </w:numPr>
+        <w:rPr>
+          <w:sz w:val="36"/>
+          <w:szCs w:val="36"/>
+        </w:rPr>
+      </w:pPr>
+      <w:r>
+        <w:rPr>
+          <w:sz w:val="36"/>
+          <w:szCs w:val="36"/>
+        </w:rPr>
+        <w:t>Otomobil</w:t>
+      </w:r>
+    </w:p>
+    <w:p>
+      <w:pPr>
+        <w:rPr>
+          <w:b/>
+          <w:bCs/>
+          <w:sz w:val="40"/>
+          <w:szCs w:val="40"/>
+          <w:u w:val="single"/>
+        </w:rPr>
+      </w:pPr>
+    </w:p>
+    <w:p>
+      <w:pPr>
+        <w:rPr>
+          <w:b/>
+          <w:bCs/>
+          <w:sz w:val="36"/>
+          <w:szCs w:val="36"/>
+          <w:u w:val="single"/>
+        </w:rPr>
+      </w:pPr>
+    </w:p>
+    <w:p>
+      <w:pPr>
+        <w:rPr>
+          <w:b/>
+          <w:bCs/>
+          <w:sz w:val="36"/>
+          <w:szCs w:val="36"/>
+          <w:u w:val="single"/>
+        </w:rPr>
+      </w:pPr>
+    </w:p>
+    <w:p>
+      <w:pPr>
+        <w:rPr>
+          <w:b/>
+          <w:bCs/>
+          <w:sz w:val="36"/>
+          <w:szCs w:val="36"/>
+          <w:u w:val="single"/>
+        </w:rPr>
+      </w:pPr>
+    </w:p>
+    <w:p>
+      <w:pPr>
+        <w:rPr>
+          <w:b/>
+          <w:bCs/>
+          <w:sz w:val="36"/>
+          <w:szCs w:val="36"/>
+          <w:u w:val="single"/>
+        </w:rPr>
+      </w:pPr>
+    </w:p>
+    <w:p>
+      <w:pPr>
+        <w:rPr>
+          <w:b/>
+          <w:bCs/>
+          <w:sz w:val="36"/>
+          <w:szCs w:val="36"/>
+          <w:u w:val="single"/>
+        </w:rPr>
+      </w:pPr>
+    </w:p>
+    <w:p>
+      <w:pPr>
+        <w:rPr>
+          <w:b/>
+          <w:bCs/>
+          <w:sz w:val="36"/>
+          <w:szCs w:val="36"/>
+          <w:u w:val="single"/>
+        </w:rPr>
+      </w:pPr>
+      <w:proofErr w:type="spellStart"/>
+      <w:r>
+        <w:rPr>
+          <w:b/>
+          <w:bCs/>
+          <w:sz w:val="36"/>
+          <w:szCs w:val="36"/>
+          <w:u w:val="single"/>
+        </w:rPr>
+        <w:lastRenderedPageBreak/>
+        <w:t>Strategy</w:t>
+      </w:r>
+      <w:proofErr w:type="spellEnd"/>
+      <w:r>
+        <w:rPr>
+          <w:b/>
+          <w:bCs/>
+          <w:sz w:val="36"/>
+          <w:szCs w:val="36"/>
+          <w:u w:val="single"/>
+        </w:rPr>
         <w:t xml:space="preserve"> </w:t>
       </w:r>
       <w:r>
         <w:rPr>
-          <w:sz w:val="36"/>
-          <w:szCs w:val="36"/>
-        </w:rPr>
-        <w:t>Deseninin Kullanıldığı Sınıflar</w:t>
+          <w:b/>
+          <w:bCs/>
+          <w:sz w:val="36"/>
+          <w:szCs w:val="36"/>
+          <w:u w:val="single"/>
+        </w:rPr>
+        <w:t>Deseni</w:t>
+      </w:r>
+    </w:p>
+    <w:p>
+      <w:pPr>
+        <w:rPr>
+          <w:sz w:val="36"/>
+          <w:szCs w:val="36"/>
+        </w:rPr>
+      </w:pPr>
+      <w:r>
+        <w:rPr>
+          <w:sz w:val="36"/>
+          <w:szCs w:val="36"/>
+        </w:rPr>
+        <w:t xml:space="preserve">Araba kiralama seçenekleri birden fazla olduğu için en uygun tasarım deseni </w:t>
+      </w:r>
+      <w:proofErr w:type="spellStart"/>
+      <w:r>
+        <w:rPr>
+          <w:b/>
+          <w:bCs/>
+          <w:i/>
+          <w:iCs/>
+          <w:sz w:val="36"/>
+          <w:szCs w:val="36"/>
+        </w:rPr>
+        <w:t>Strategy</w:t>
+      </w:r>
+      <w:proofErr w:type="spellEnd"/>
+      <w:r>
+        <w:rPr>
+          <w:b/>
+          <w:bCs/>
+          <w:i/>
+          <w:iCs/>
+          <w:sz w:val="36"/>
+          <w:szCs w:val="36"/>
+        </w:rPr>
+        <w:t xml:space="preserve"> </w:t>
+      </w:r>
+      <w:r>
+        <w:rPr>
+          <w:sz w:val="36"/>
+          <w:szCs w:val="36"/>
+        </w:rPr>
+        <w:t>tasarım deseni olacaktır</w:t>
+      </w:r>
+      <w:r>
+        <w:rPr>
+          <w:sz w:val="36"/>
+          <w:szCs w:val="36"/>
+        </w:rPr>
+        <w:t xml:space="preserve">. </w:t>
+      </w:r>
+    </w:p>
+    <w:p>
+      <w:pPr>
+        <w:rPr>
+          <w:sz w:val="36"/>
+          <w:szCs w:val="36"/>
+        </w:rPr>
+      </w:pPr>
+    </w:p>
+    <w:p>
+      <w:pPr>
+        <w:rPr>
+          <w:sz w:val="36"/>
+          <w:szCs w:val="36"/>
+        </w:rPr>
+      </w:pPr>
+      <w:proofErr w:type="spellStart"/>
+      <w:r>
+        <w:rPr>
+          <w:sz w:val="36"/>
+          <w:szCs w:val="36"/>
+        </w:rPr>
+        <w:t>Strategy</w:t>
+      </w:r>
+      <w:proofErr w:type="spellEnd"/>
+      <w:r>
+        <w:rPr>
+          <w:sz w:val="36"/>
+          <w:szCs w:val="36"/>
+        </w:rPr>
+        <w:t xml:space="preserve"> Deseninin Kullanıldığı Sınıflar</w:t>
       </w:r>
     </w:p>
     <w:p>
@@ -4762,12 +5091,13 @@
         </w:rPr>
       </w:pPr>
       <w:proofErr w:type="spellStart"/>
-      <w:r>
-        <w:rPr>
-          <w:sz w:val="36"/>
-          <w:szCs w:val="36"/>
-        </w:rPr>
-        <w:t>Arac</w:t>
+      <w:proofErr w:type="gramStart"/>
+      <w:r>
+        <w:rPr>
+          <w:sz w:val="36"/>
+          <w:szCs w:val="36"/>
+        </w:rPr>
+        <w:t>KiralamaSecengi</w:t>
       </w:r>
       <w:proofErr w:type="spellEnd"/>
       <w:r>
@@ -4775,9 +5105,10 @@
           <w:sz w:val="36"/>
           <w:szCs w:val="36"/>
         </w:rPr>
-        <w:t xml:space="preserve"> (</w:t>
+        <w:t>(</w:t>
       </w:r>
       <w:proofErr w:type="spellStart"/>
+      <w:proofErr w:type="gramEnd"/>
       <w:r>
         <w:rPr>
           <w:sz w:val="36"/>
@@ -4806,13 +5137,33 @@
           <w:szCs w:val="36"/>
         </w:rPr>
       </w:pPr>
+      <w:r>
+        <w:rPr>
+          <w:sz w:val="36"/>
+          <w:szCs w:val="36"/>
+        </w:rPr>
+        <w:t>Kirala</w:t>
+      </w:r>
+    </w:p>
+    <w:p>
+      <w:pPr>
+        <w:pStyle w:val="ListeParagraf"/>
+        <w:numPr>
+          <w:ilvl w:val="0"/>
+          <w:numId w:val="2"/>
+        </w:numPr>
+        <w:rPr>
+          <w:sz w:val="36"/>
+          <w:szCs w:val="36"/>
+        </w:rPr>
+      </w:pPr>
       <w:proofErr w:type="spellStart"/>
       <w:r>
         <w:rPr>
           <w:sz w:val="36"/>
           <w:szCs w:val="36"/>
         </w:rPr>
-        <w:t>AracListesi</w:t>
+        <w:t>GunlukKirala</w:t>
       </w:r>
       <w:proofErr w:type="spellEnd"/>
     </w:p>
@@ -4834,29 +5185,9 @@
           <w:sz w:val="36"/>
           <w:szCs w:val="36"/>
         </w:rPr>
-        <w:t>IteratorArac</w:t>
+        <w:t>SaatlikKirala</w:t>
       </w:r>
       <w:proofErr w:type="spellEnd"/>
-    </w:p>
-    <w:p>
-      <w:pPr>
-        <w:pStyle w:val="ListeParagraf"/>
-        <w:numPr>
-          <w:ilvl w:val="0"/>
-          <w:numId w:val="2"/>
-        </w:numPr>
-        <w:rPr>
-          <w:sz w:val="36"/>
-          <w:szCs w:val="36"/>
-        </w:rPr>
-      </w:pPr>
-      <w:r>
-        <w:rPr>
-          <w:sz w:val="36"/>
-          <w:szCs w:val="36"/>
-        </w:rPr>
-        <w:t>Otomobil</w:t>
-      </w:r>
     </w:p>
     <w:p>
       <w:pPr>
@@ -7538,7 +7869,7 @@
   <w:style w:type="paragraph" w:default="1" w:styleId="Normal">
     <w:name w:val="Normal"/>
     <w:qFormat/>
-    <w:rsid w:val="00DB2B82"/>
+    <w:rsid w:val="00471A8A"/>
   </w:style>
   <w:style w:type="character" w:default="1" w:styleId="VarsaylanParagrafYazTipi">
     <w:name w:val="Default Paragraph Font"/>

</xml_diff>

<commit_message>
Visitor tasarım deseni oluşturuldu
</commit_message>
<xml_diff>
--- a/Rapor.docx
+++ b/Rapor.docx
@@ -192,23 +192,7 @@
           <w:sz w:val="32"/>
           <w:szCs w:val="32"/>
         </w:rPr>
-        <w:t xml:space="preserve"> Müşteri, aracı hemen kiralama </w:t>
-      </w:r>
-      <w:proofErr w:type="gramStart"/>
-      <w:r>
-        <w:rPr>
-          <w:sz w:val="32"/>
-          <w:szCs w:val="32"/>
-        </w:rPr>
-        <w:t>durumunda</w:t>
-      </w:r>
-      <w:proofErr w:type="gramEnd"/>
-      <w:r>
-        <w:rPr>
-          <w:sz w:val="32"/>
-          <w:szCs w:val="32"/>
-        </w:rPr>
-        <w:t xml:space="preserve"> kredi kartı ile ödeme işlemini yaparak aracı doğrudan kiralayabilmeli.</w:t>
+        <w:t xml:space="preserve"> Müşteri, aracı hemen kiralama durumunda kredi kartı ile ödeme işlemini yaparak aracı doğrudan kiralayabilmeli.</w:t>
       </w:r>
     </w:p>
     <w:p>
@@ -1015,23 +999,7 @@
           <w:sz w:val="32"/>
           <w:szCs w:val="32"/>
         </w:rPr>
-        <w:t xml:space="preserve">Kullanılacak olan </w:t>
-      </w:r>
-      <w:proofErr w:type="spellStart"/>
-      <w:r>
-        <w:rPr>
-          <w:sz w:val="32"/>
-          <w:szCs w:val="32"/>
-        </w:rPr>
-        <w:t>API’nin</w:t>
-      </w:r>
-      <w:proofErr w:type="spellEnd"/>
-      <w:r>
-        <w:rPr>
-          <w:sz w:val="32"/>
-          <w:szCs w:val="32"/>
-        </w:rPr>
-        <w:t xml:space="preserve"> detaylı şekilde dokümantasyonu yapılmalı.</w:t>
+        <w:t>Kullanılacak olan API’nin detaylı şekilde dokümantasyonu yapılmalı.</w:t>
       </w:r>
     </w:p>
     <w:p>
@@ -1048,21 +1016,12 @@
           <w:szCs w:val="32"/>
         </w:rPr>
       </w:pPr>
-      <w:proofErr w:type="spellStart"/>
-      <w:r>
-        <w:rPr>
-          <w:sz w:val="32"/>
-          <w:szCs w:val="32"/>
-        </w:rPr>
-        <w:t>API’nin</w:t>
-      </w:r>
-      <w:proofErr w:type="spellEnd"/>
-      <w:r>
-        <w:rPr>
-          <w:sz w:val="32"/>
-          <w:szCs w:val="32"/>
-        </w:rPr>
-        <w:t xml:space="preserve"> güvenliği sağlanmalı.</w:t>
+      <w:r>
+        <w:rPr>
+          <w:sz w:val="32"/>
+          <w:szCs w:val="32"/>
+        </w:rPr>
+        <w:t>API’nin güvenliği sağlanmalı.</w:t>
       </w:r>
     </w:p>
     <w:p>
@@ -1079,21 +1038,12 @@
           <w:szCs w:val="32"/>
         </w:rPr>
       </w:pPr>
-      <w:proofErr w:type="spellStart"/>
-      <w:r>
-        <w:rPr>
-          <w:sz w:val="32"/>
-          <w:szCs w:val="32"/>
-        </w:rPr>
-        <w:t>API’nin</w:t>
-      </w:r>
-      <w:proofErr w:type="spellEnd"/>
-      <w:r>
-        <w:rPr>
-          <w:sz w:val="32"/>
-          <w:szCs w:val="32"/>
-        </w:rPr>
-        <w:t xml:space="preserve"> performanslı çalışması için gerekli optimizasyonlar yapılmalı.</w:t>
+      <w:r>
+        <w:rPr>
+          <w:sz w:val="32"/>
+          <w:szCs w:val="32"/>
+        </w:rPr>
+        <w:t>API’nin performanslı çalışması için gerekli optimizasyonlar yapılmalı.</w:t>
       </w:r>
     </w:p>
     <w:p>
@@ -3818,37 +3768,12 @@
           <w:szCs w:val="36"/>
         </w:rPr>
       </w:pPr>
-      <w:proofErr w:type="spellStart"/>
-      <w:r>
-        <w:rPr>
-          <w:sz w:val="36"/>
-          <w:szCs w:val="36"/>
-        </w:rPr>
-        <w:t>Kullanici</w:t>
-      </w:r>
-      <w:proofErr w:type="spellEnd"/>
-      <w:r>
-        <w:rPr>
-          <w:sz w:val="36"/>
-          <w:szCs w:val="36"/>
-        </w:rPr>
-        <w:t xml:space="preserve"> (</w:t>
-      </w:r>
-      <w:proofErr w:type="spellStart"/>
-      <w:r>
-        <w:rPr>
-          <w:sz w:val="36"/>
-          <w:szCs w:val="36"/>
-        </w:rPr>
-        <w:t>Interface</w:t>
-      </w:r>
-      <w:proofErr w:type="spellEnd"/>
-      <w:r>
-        <w:rPr>
-          <w:sz w:val="36"/>
-          <w:szCs w:val="36"/>
-        </w:rPr>
-        <w:t>)</w:t>
+      <w:r>
+        <w:rPr>
+          <w:sz w:val="36"/>
+          <w:szCs w:val="36"/>
+        </w:rPr>
+        <w:t>Kullanici (Interface)</w:t>
       </w:r>
     </w:p>
     <w:p>
@@ -3863,7 +3788,6 @@
           <w:szCs w:val="36"/>
         </w:rPr>
       </w:pPr>
-      <w:proofErr w:type="spellStart"/>
       <w:r>
         <w:rPr>
           <w:sz w:val="36"/>
@@ -3871,7 +3795,6 @@
         </w:rPr>
         <w:t>KullaniciFactory</w:t>
       </w:r>
-      <w:proofErr w:type="spellEnd"/>
     </w:p>
     <w:p>
       <w:pPr>
@@ -3885,7 +3808,6 @@
           <w:szCs w:val="36"/>
         </w:rPr>
       </w:pPr>
-      <w:proofErr w:type="spellStart"/>
       <w:r>
         <w:rPr>
           <w:sz w:val="36"/>
@@ -3893,7 +3815,6 @@
         </w:rPr>
         <w:t>Musteri</w:t>
       </w:r>
-      <w:proofErr w:type="spellEnd"/>
     </w:p>
     <w:p>
       <w:pPr>
@@ -3907,7 +3828,6 @@
           <w:szCs w:val="36"/>
         </w:rPr>
       </w:pPr>
-      <w:proofErr w:type="spellStart"/>
       <w:r>
         <w:rPr>
           <w:sz w:val="36"/>
@@ -3915,7 +3835,6 @@
         </w:rPr>
         <w:t>Yonetici</w:t>
       </w:r>
-      <w:proofErr w:type="spellEnd"/>
     </w:p>
     <w:p>
       <w:pPr>
@@ -3970,23 +3889,7 @@
           <w:sz w:val="36"/>
           <w:szCs w:val="36"/>
         </w:rPr>
-        <w:t xml:space="preserve">Bridge desenini kullanmamızdaki amaç kiralanacak arabanın daha kolay şekilde işleme sokulmasını sağlamak. Ayrıca yeni model arabalar eklendiğinde </w:t>
-      </w:r>
-      <w:proofErr w:type="spellStart"/>
-      <w:r>
-        <w:rPr>
-          <w:sz w:val="36"/>
-          <w:szCs w:val="36"/>
-        </w:rPr>
-        <w:t>bridge</w:t>
-      </w:r>
-      <w:proofErr w:type="spellEnd"/>
-      <w:r>
-        <w:rPr>
-          <w:sz w:val="36"/>
-          <w:szCs w:val="36"/>
-        </w:rPr>
-        <w:t xml:space="preserve"> deseni sayesinde daha basit şekilde sisteme eklenebilecektir.</w:t>
+        <w:t>Bridge desenini kullanmamızdaki amaç kiralanacak arabanın daha kolay şekilde işleme sokulmasını sağlamak. Ayrıca yeni model arabalar eklendiğinde bridge deseni sayesinde daha basit şekilde sisteme eklenebilecektir.</w:t>
       </w:r>
     </w:p>
     <w:p>
@@ -4024,37 +3927,12 @@
           <w:szCs w:val="36"/>
         </w:rPr>
       </w:pPr>
-      <w:proofErr w:type="spellStart"/>
-      <w:r>
-        <w:rPr>
-          <w:sz w:val="36"/>
-          <w:szCs w:val="36"/>
-        </w:rPr>
-        <w:t>KiralanacakAraba</w:t>
-      </w:r>
-      <w:proofErr w:type="spellEnd"/>
-      <w:r>
-        <w:rPr>
-          <w:sz w:val="36"/>
-          <w:szCs w:val="36"/>
-        </w:rPr>
-        <w:t xml:space="preserve"> (</w:t>
-      </w:r>
-      <w:proofErr w:type="spellStart"/>
-      <w:r>
-        <w:rPr>
-          <w:sz w:val="36"/>
-          <w:szCs w:val="36"/>
-        </w:rPr>
-        <w:t>Interface</w:t>
-      </w:r>
-      <w:proofErr w:type="spellEnd"/>
-      <w:r>
-        <w:rPr>
-          <w:sz w:val="36"/>
-          <w:szCs w:val="36"/>
-        </w:rPr>
-        <w:t>)</w:t>
+      <w:r>
+        <w:rPr>
+          <w:sz w:val="36"/>
+          <w:szCs w:val="36"/>
+        </w:rPr>
+        <w:t>KiralanacakAraba (Interface)</w:t>
       </w:r>
     </w:p>
     <w:p>
@@ -4089,7 +3967,6 @@
           <w:szCs w:val="36"/>
         </w:rPr>
       </w:pPr>
-      <w:proofErr w:type="spellStart"/>
       <w:r>
         <w:rPr>
           <w:sz w:val="36"/>
@@ -4097,7 +3974,6 @@
         </w:rPr>
         <w:t>SporAraba</w:t>
       </w:r>
-      <w:proofErr w:type="spellEnd"/>
     </w:p>
     <w:p>
       <w:pPr>
@@ -4111,7 +3987,6 @@
           <w:szCs w:val="36"/>
         </w:rPr>
       </w:pPr>
-      <w:proofErr w:type="spellStart"/>
       <w:r>
         <w:rPr>
           <w:sz w:val="36"/>
@@ -4119,7 +3994,6 @@
         </w:rPr>
         <w:t>SuvAraba</w:t>
       </w:r>
-      <w:proofErr w:type="spellEnd"/>
     </w:p>
     <w:p>
       <w:pPr>
@@ -4133,7 +4007,6 @@
           <w:szCs w:val="36"/>
         </w:rPr>
       </w:pPr>
-      <w:proofErr w:type="spellStart"/>
       <w:r>
         <w:rPr>
           <w:sz w:val="36"/>
@@ -4141,7 +4014,6 @@
         </w:rPr>
         <w:t>PickupAraba</w:t>
       </w:r>
-      <w:proofErr w:type="spellEnd"/>
     </w:p>
     <w:p>
       <w:pPr>
@@ -4155,7 +4027,6 @@
           <w:szCs w:val="36"/>
         </w:rPr>
       </w:pPr>
-      <w:proofErr w:type="spellStart"/>
       <w:r>
         <w:rPr>
           <w:sz w:val="36"/>
@@ -4163,7 +4034,6 @@
         </w:rPr>
         <w:t>Islemler</w:t>
       </w:r>
-      <w:proofErr w:type="spellEnd"/>
     </w:p>
     <w:p>
       <w:pPr>
@@ -4218,23 +4088,7 @@
           <w:sz w:val="36"/>
           <w:szCs w:val="36"/>
         </w:rPr>
-        <w:t xml:space="preserve">Proxy deseninde erişim kontrolü sağlayabildiğimiz için kiralama servisini Proxy Deseni ile yapılması </w:t>
-      </w:r>
-      <w:proofErr w:type="gramStart"/>
-      <w:r>
-        <w:rPr>
-          <w:sz w:val="36"/>
-          <w:szCs w:val="36"/>
-        </w:rPr>
-        <w:t>daha  verimli</w:t>
-      </w:r>
-      <w:proofErr w:type="gramEnd"/>
-      <w:r>
-        <w:rPr>
-          <w:sz w:val="36"/>
-          <w:szCs w:val="36"/>
-        </w:rPr>
-        <w:t xml:space="preserve"> olacaktır</w:t>
+        <w:t>Proxy deseninde erişim kontrolü sağlayabildiğimiz için kiralama servisini Proxy Deseni ile yapılması daha  verimli olacaktır</w:t>
       </w:r>
       <w:r>
         <w:rPr>
@@ -4251,7 +4105,6 @@
           <w:szCs w:val="36"/>
         </w:rPr>
       </w:pPr>
-      <w:proofErr w:type="spellStart"/>
       <w:r>
         <w:rPr>
           <w:b/>
@@ -4263,7 +4116,6 @@
         </w:rPr>
         <w:t>KiralamaProxy</w:t>
       </w:r>
-      <w:proofErr w:type="spellEnd"/>
       <w:r>
         <w:rPr>
           <w:b/>
@@ -4280,23 +4132,7 @@
           <w:sz w:val="36"/>
           <w:szCs w:val="36"/>
         </w:rPr>
-        <w:t xml:space="preserve">sınıfı erişim </w:t>
-      </w:r>
-      <w:proofErr w:type="spellStart"/>
-      <w:r>
-        <w:rPr>
-          <w:sz w:val="36"/>
-          <w:szCs w:val="36"/>
-        </w:rPr>
-        <w:t>kontolünü</w:t>
-      </w:r>
-      <w:proofErr w:type="spellEnd"/>
-      <w:r>
-        <w:rPr>
-          <w:sz w:val="36"/>
-          <w:szCs w:val="36"/>
-        </w:rPr>
-        <w:t xml:space="preserve"> sağlayarak daha güvenli ve verimli bir servis olmasını sağlar.</w:t>
+        <w:t>sınıfı erişim kontolünü sağlayarak daha güvenli ve verimli bir servis olmasını sağlar.</w:t>
       </w:r>
     </w:p>
     <w:p>
@@ -4334,37 +4170,12 @@
           <w:szCs w:val="36"/>
         </w:rPr>
       </w:pPr>
-      <w:proofErr w:type="spellStart"/>
-      <w:r>
-        <w:rPr>
-          <w:sz w:val="36"/>
-          <w:szCs w:val="36"/>
-        </w:rPr>
-        <w:t>KiralamaServisi</w:t>
-      </w:r>
-      <w:proofErr w:type="spellEnd"/>
-      <w:r>
-        <w:rPr>
-          <w:sz w:val="36"/>
-          <w:szCs w:val="36"/>
-        </w:rPr>
-        <w:t xml:space="preserve"> (</w:t>
-      </w:r>
-      <w:proofErr w:type="spellStart"/>
-      <w:r>
-        <w:rPr>
-          <w:sz w:val="36"/>
-          <w:szCs w:val="36"/>
-        </w:rPr>
-        <w:t>Interface</w:t>
-      </w:r>
-      <w:proofErr w:type="spellEnd"/>
-      <w:r>
-        <w:rPr>
-          <w:sz w:val="36"/>
-          <w:szCs w:val="36"/>
-        </w:rPr>
-        <w:t>)</w:t>
+      <w:r>
+        <w:rPr>
+          <w:sz w:val="36"/>
+          <w:szCs w:val="36"/>
+        </w:rPr>
+        <w:t>KiralamaServisi (Interface)</w:t>
       </w:r>
     </w:p>
     <w:p>
@@ -4379,7 +4190,6 @@
           <w:szCs w:val="36"/>
         </w:rPr>
       </w:pPr>
-      <w:proofErr w:type="spellStart"/>
       <w:r>
         <w:rPr>
           <w:sz w:val="36"/>
@@ -4387,7 +4197,6 @@
         </w:rPr>
         <w:t>ProxyKiralama</w:t>
       </w:r>
-      <w:proofErr w:type="spellEnd"/>
     </w:p>
     <w:p>
       <w:pPr>
@@ -4401,7 +4210,6 @@
           <w:szCs w:val="36"/>
         </w:rPr>
       </w:pPr>
-      <w:proofErr w:type="spellStart"/>
       <w:r>
         <w:rPr>
           <w:sz w:val="36"/>
@@ -4409,7 +4217,6 @@
         </w:rPr>
         <w:t>KiralamaServisiDemo</w:t>
       </w:r>
-      <w:proofErr w:type="spellEnd"/>
     </w:p>
     <w:p>
       <w:pPr>
@@ -4421,7 +4228,6 @@
           <w:u w:val="single"/>
         </w:rPr>
       </w:pPr>
-      <w:proofErr w:type="spellStart"/>
       <w:r>
         <w:rPr>
           <w:b/>
@@ -4431,56 +4237,43 @@
           <w:u w:val="single"/>
         </w:rPr>
         <w:lastRenderedPageBreak/>
+        <w:t xml:space="preserve">Decorator </w:t>
+      </w:r>
+      <w:r>
+        <w:rPr>
+          <w:b/>
+          <w:bCs/>
+          <w:sz w:val="36"/>
+          <w:szCs w:val="36"/>
+          <w:u w:val="single"/>
+        </w:rPr>
+        <w:t>Deseni</w:t>
+      </w:r>
+    </w:p>
+    <w:p>
+      <w:pPr>
+        <w:rPr>
+          <w:sz w:val="36"/>
+          <w:szCs w:val="36"/>
+        </w:rPr>
+      </w:pPr>
+      <w:r>
+        <w:rPr>
+          <w:sz w:val="36"/>
+          <w:szCs w:val="36"/>
+        </w:rPr>
+        <w:t xml:space="preserve">Kiralanacak arabaya ek hizmet eklenmesini sağlayan en uygun tasarım deseni </w:t>
+      </w:r>
+      <w:r>
+        <w:rPr>
+          <w:b/>
+          <w:bCs/>
+          <w:i/>
+          <w:sz w:val="36"/>
+          <w:szCs w:val="36"/>
+        </w:rPr>
         <w:t>Decorator</w:t>
       </w:r>
-      <w:proofErr w:type="spellEnd"/>
-      <w:r>
-        <w:rPr>
-          <w:b/>
-          <w:bCs/>
-          <w:sz w:val="36"/>
-          <w:szCs w:val="36"/>
-          <w:u w:val="single"/>
-        </w:rPr>
-        <w:t xml:space="preserve"> </w:t>
-      </w:r>
-      <w:r>
-        <w:rPr>
-          <w:b/>
-          <w:bCs/>
-          <w:sz w:val="36"/>
-          <w:szCs w:val="36"/>
-          <w:u w:val="single"/>
-        </w:rPr>
-        <w:t>Deseni</w:t>
-      </w:r>
-    </w:p>
-    <w:p>
-      <w:pPr>
-        <w:rPr>
-          <w:sz w:val="36"/>
-          <w:szCs w:val="36"/>
-        </w:rPr>
-      </w:pPr>
-      <w:r>
-        <w:rPr>
-          <w:sz w:val="36"/>
-          <w:szCs w:val="36"/>
-        </w:rPr>
-        <w:t xml:space="preserve">Kiralanacak arabaya ek hizmet eklenmesini sağlayan en uygun tasarım deseni </w:t>
-      </w:r>
-      <w:proofErr w:type="spellStart"/>
-      <w:r>
-        <w:rPr>
-          <w:b/>
-          <w:bCs/>
-          <w:i/>
-          <w:sz w:val="36"/>
-          <w:szCs w:val="36"/>
-        </w:rPr>
-        <w:t>Decorator</w:t>
-      </w:r>
-      <w:proofErr w:type="spellEnd"/>
       <w:r>
         <w:rPr>
           <w:sz w:val="36"/>
@@ -4488,7 +4281,6 @@
         </w:rPr>
         <w:t xml:space="preserve"> olduğu için ek hizmet ekleme işlemlerini </w:t>
       </w:r>
-      <w:proofErr w:type="spellStart"/>
       <w:r>
         <w:rPr>
           <w:i/>
@@ -4498,7 +4290,6 @@
         </w:rPr>
         <w:t>Decorator</w:t>
       </w:r>
-      <w:proofErr w:type="spellEnd"/>
       <w:r>
         <w:rPr>
           <w:sz w:val="36"/>
@@ -4514,7 +4305,6 @@
           <w:szCs w:val="36"/>
         </w:rPr>
       </w:pPr>
-      <w:proofErr w:type="spellStart"/>
       <w:r>
         <w:rPr>
           <w:i/>
@@ -4524,7 +4314,6 @@
         </w:rPr>
         <w:t>Decorator</w:t>
       </w:r>
-      <w:proofErr w:type="spellEnd"/>
       <w:r>
         <w:rPr>
           <w:sz w:val="36"/>
@@ -4545,37 +4334,12 @@
           <w:szCs w:val="36"/>
         </w:rPr>
       </w:pPr>
-      <w:proofErr w:type="spellStart"/>
-      <w:r>
-        <w:rPr>
-          <w:sz w:val="36"/>
-          <w:szCs w:val="36"/>
-        </w:rPr>
-        <w:t>Arac</w:t>
-      </w:r>
-      <w:proofErr w:type="spellEnd"/>
-      <w:r>
-        <w:rPr>
-          <w:sz w:val="36"/>
-          <w:szCs w:val="36"/>
-        </w:rPr>
-        <w:t xml:space="preserve"> (</w:t>
-      </w:r>
-      <w:proofErr w:type="spellStart"/>
-      <w:r>
-        <w:rPr>
-          <w:sz w:val="36"/>
-          <w:szCs w:val="36"/>
-        </w:rPr>
-        <w:t>Interface</w:t>
-      </w:r>
-      <w:proofErr w:type="spellEnd"/>
-      <w:r>
-        <w:rPr>
-          <w:sz w:val="36"/>
-          <w:szCs w:val="36"/>
-        </w:rPr>
-        <w:t>)</w:t>
+      <w:r>
+        <w:rPr>
+          <w:sz w:val="36"/>
+          <w:szCs w:val="36"/>
+        </w:rPr>
+        <w:t>Arac (Interface)</w:t>
       </w:r>
     </w:p>
     <w:p>
@@ -4590,37 +4354,12 @@
           <w:szCs w:val="36"/>
         </w:rPr>
       </w:pPr>
-      <w:proofErr w:type="spellStart"/>
-      <w:r>
-        <w:rPr>
-          <w:sz w:val="36"/>
-          <w:szCs w:val="36"/>
-        </w:rPr>
-        <w:t>DecoratorArac</w:t>
-      </w:r>
-      <w:proofErr w:type="spellEnd"/>
-      <w:r>
-        <w:rPr>
-          <w:sz w:val="36"/>
-          <w:szCs w:val="36"/>
-        </w:rPr>
-        <w:t xml:space="preserve"> (</w:t>
-      </w:r>
-      <w:proofErr w:type="spellStart"/>
-      <w:r>
-        <w:rPr>
-          <w:sz w:val="36"/>
-          <w:szCs w:val="36"/>
-        </w:rPr>
-        <w:t>Abstract</w:t>
-      </w:r>
-      <w:proofErr w:type="spellEnd"/>
-      <w:r>
-        <w:rPr>
-          <w:sz w:val="36"/>
-          <w:szCs w:val="36"/>
-        </w:rPr>
-        <w:t>)</w:t>
+      <w:r>
+        <w:rPr>
+          <w:sz w:val="36"/>
+          <w:szCs w:val="36"/>
+        </w:rPr>
+        <w:t>DecoratorArac (Abstract)</w:t>
       </w:r>
     </w:p>
     <w:p>
@@ -4655,7 +4394,6 @@
           <w:szCs w:val="36"/>
         </w:rPr>
       </w:pPr>
-      <w:proofErr w:type="spellStart"/>
       <w:r>
         <w:rPr>
           <w:sz w:val="36"/>
@@ -4663,7 +4401,6 @@
         </w:rPr>
         <w:t>EkMenzilDecorator</w:t>
       </w:r>
-      <w:proofErr w:type="spellEnd"/>
     </w:p>
     <w:p>
       <w:pPr>
@@ -4686,7 +4423,6 @@
           <w:u w:val="single"/>
         </w:rPr>
       </w:pPr>
-      <w:proofErr w:type="spellStart"/>
       <w:r>
         <w:rPr>
           <w:b/>
@@ -4695,9 +4431,8 @@
           <w:szCs w:val="36"/>
           <w:u w:val="single"/>
         </w:rPr>
-        <w:t>Iterator</w:t>
-      </w:r>
-      <w:proofErr w:type="spellEnd"/>
+        <w:t xml:space="preserve">Iterator </w:t>
+      </w:r>
       <w:r>
         <w:rPr>
           <w:b/>
@@ -4706,16 +4441,6 @@
           <w:szCs w:val="36"/>
           <w:u w:val="single"/>
         </w:rPr>
-        <w:t xml:space="preserve"> </w:t>
-      </w:r>
-      <w:r>
-        <w:rPr>
-          <w:b/>
-          <w:bCs/>
-          <w:sz w:val="36"/>
-          <w:szCs w:val="36"/>
-          <w:u w:val="single"/>
-        </w:rPr>
         <w:t>Deseni</w:t>
       </w:r>
     </w:p>
@@ -4731,47 +4456,22 @@
           <w:sz w:val="36"/>
           <w:szCs w:val="36"/>
         </w:rPr>
-        <w:t xml:space="preserve">Araç listesin gizli şekilde tutup erişebilmek için </w:t>
-      </w:r>
-      <w:proofErr w:type="spellStart"/>
-      <w:r>
-        <w:rPr>
-          <w:sz w:val="36"/>
-          <w:szCs w:val="36"/>
-        </w:rPr>
-        <w:t>Iterator</w:t>
-      </w:r>
-      <w:proofErr w:type="spellEnd"/>
-      <w:r>
-        <w:rPr>
-          <w:sz w:val="36"/>
-          <w:szCs w:val="36"/>
-        </w:rPr>
-        <w:t xml:space="preserve"> desenini kullandık. </w:t>
-      </w:r>
-    </w:p>
-    <w:p>
-      <w:pPr>
-        <w:rPr>
-          <w:sz w:val="36"/>
-          <w:szCs w:val="36"/>
-        </w:rPr>
-      </w:pPr>
-      <w:proofErr w:type="spellStart"/>
-      <w:r>
-        <w:rPr>
-          <w:sz w:val="36"/>
-          <w:szCs w:val="36"/>
-        </w:rPr>
-        <w:t>Iterator</w:t>
-      </w:r>
-      <w:proofErr w:type="spellEnd"/>
-      <w:r>
-        <w:rPr>
-          <w:sz w:val="36"/>
-          <w:szCs w:val="36"/>
-        </w:rPr>
-        <w:t xml:space="preserve"> Deseninin Kullanıldığı Sınıflar</w:t>
+        <w:t xml:space="preserve">Araç listesin gizli şekilde tutup erişebilmek için Iterator desenini kullandık. </w:t>
+      </w:r>
+    </w:p>
+    <w:p>
+      <w:pPr>
+        <w:rPr>
+          <w:sz w:val="36"/>
+          <w:szCs w:val="36"/>
+        </w:rPr>
+      </w:pPr>
+      <w:r>
+        <w:rPr>
+          <w:sz w:val="36"/>
+          <w:szCs w:val="36"/>
+        </w:rPr>
+        <w:t>Iterator Deseninin Kullanıldığı Sınıflar</w:t>
       </w:r>
     </w:p>
     <w:p>
@@ -4786,37 +4486,12 @@
           <w:szCs w:val="36"/>
         </w:rPr>
       </w:pPr>
-      <w:proofErr w:type="spellStart"/>
-      <w:r>
-        <w:rPr>
-          <w:sz w:val="36"/>
-          <w:szCs w:val="36"/>
-        </w:rPr>
-        <w:t>Arac</w:t>
-      </w:r>
-      <w:proofErr w:type="spellEnd"/>
-      <w:r>
-        <w:rPr>
-          <w:sz w:val="36"/>
-          <w:szCs w:val="36"/>
-        </w:rPr>
-        <w:t xml:space="preserve"> (</w:t>
-      </w:r>
-      <w:proofErr w:type="spellStart"/>
-      <w:r>
-        <w:rPr>
-          <w:sz w:val="36"/>
-          <w:szCs w:val="36"/>
-        </w:rPr>
-        <w:t>Interface</w:t>
-      </w:r>
-      <w:proofErr w:type="spellEnd"/>
-      <w:r>
-        <w:rPr>
-          <w:sz w:val="36"/>
-          <w:szCs w:val="36"/>
-        </w:rPr>
-        <w:t>)</w:t>
+      <w:r>
+        <w:rPr>
+          <w:sz w:val="36"/>
+          <w:szCs w:val="36"/>
+        </w:rPr>
+        <w:t>Arac (Interface)</w:t>
       </w:r>
     </w:p>
     <w:p>
@@ -4831,7 +4506,6 @@
           <w:szCs w:val="36"/>
         </w:rPr>
       </w:pPr>
-      <w:proofErr w:type="spellStart"/>
       <w:r>
         <w:rPr>
           <w:sz w:val="36"/>
@@ -4839,7 +4513,6 @@
         </w:rPr>
         <w:t>AracListesi</w:t>
       </w:r>
-      <w:proofErr w:type="spellEnd"/>
     </w:p>
     <w:p>
       <w:pPr>
@@ -4853,7 +4526,6 @@
           <w:szCs w:val="36"/>
         </w:rPr>
       </w:pPr>
-      <w:proofErr w:type="spellStart"/>
       <w:r>
         <w:rPr>
           <w:sz w:val="36"/>
@@ -4861,7 +4533,6 @@
         </w:rPr>
         <w:t>IteratorArac</w:t>
       </w:r>
-      <w:proofErr w:type="spellEnd"/>
     </w:p>
     <w:p>
       <w:pPr>
@@ -4959,7 +4630,6 @@
           <w:u w:val="single"/>
         </w:rPr>
       </w:pPr>
-      <w:proofErr w:type="spellStart"/>
       <w:r>
         <w:rPr>
           <w:b/>
@@ -4969,9 +4639,8 @@
           <w:u w:val="single"/>
         </w:rPr>
         <w:lastRenderedPageBreak/>
-        <w:t>Strategy</w:t>
-      </w:r>
-      <w:proofErr w:type="spellEnd"/>
+        <w:t xml:space="preserve">Strategy </w:t>
+      </w:r>
       <w:r>
         <w:rPr>
           <w:b/>
@@ -4980,16 +4649,6 @@
           <w:szCs w:val="36"/>
           <w:u w:val="single"/>
         </w:rPr>
-        <w:t xml:space="preserve"> </w:t>
-      </w:r>
-      <w:r>
-        <w:rPr>
-          <w:b/>
-          <w:bCs/>
-          <w:sz w:val="36"/>
-          <w:szCs w:val="36"/>
-          <w:u w:val="single"/>
-        </w:rPr>
         <w:t>Deseni</w:t>
       </w:r>
     </w:p>
@@ -5007,7 +4666,6 @@
         </w:rPr>
         <w:t xml:space="preserve">Araba kiralama seçenekleri birden fazla olduğu için en uygun tasarım deseni </w:t>
       </w:r>
-      <w:proofErr w:type="spellStart"/>
       <w:r>
         <w:rPr>
           <w:b/>
@@ -5017,65 +4675,37 @@
           <w:sz w:val="36"/>
           <w:szCs w:val="36"/>
         </w:rPr>
-        <w:t>Strategy</w:t>
-      </w:r>
-      <w:proofErr w:type="spellEnd"/>
-      <w:r>
-        <w:rPr>
-          <w:b/>
-          <w:bCs/>
-          <w:i/>
-          <w:iCs/>
-          <w:sz w:val="36"/>
-          <w:szCs w:val="36"/>
-        </w:rPr>
-        <w:t xml:space="preserve"> </w:t>
-      </w:r>
-      <w:r>
-        <w:rPr>
-          <w:sz w:val="36"/>
-          <w:szCs w:val="36"/>
-        </w:rPr>
-        <w:t>tasarım deseni olacaktır</w:t>
-      </w:r>
-      <w:r>
-        <w:rPr>
-          <w:sz w:val="36"/>
-          <w:szCs w:val="36"/>
-        </w:rPr>
-        <w:t xml:space="preserve">. </w:t>
-      </w:r>
-    </w:p>
-    <w:p>
-      <w:pPr>
-        <w:rPr>
-          <w:sz w:val="36"/>
-          <w:szCs w:val="36"/>
-        </w:rPr>
-      </w:pPr>
-    </w:p>
-    <w:p>
-      <w:pPr>
-        <w:rPr>
-          <w:sz w:val="36"/>
-          <w:szCs w:val="36"/>
-        </w:rPr>
-      </w:pPr>
-      <w:proofErr w:type="spellStart"/>
-      <w:r>
-        <w:rPr>
-          <w:sz w:val="36"/>
-          <w:szCs w:val="36"/>
-        </w:rPr>
-        <w:t>Strategy</w:t>
-      </w:r>
-      <w:proofErr w:type="spellEnd"/>
-      <w:r>
-        <w:rPr>
-          <w:sz w:val="36"/>
-          <w:szCs w:val="36"/>
-        </w:rPr>
-        <w:t xml:space="preserve"> Deseninin Kullanıldığı Sınıflar</w:t>
+        <w:t xml:space="preserve">Strategy </w:t>
+      </w:r>
+      <w:r>
+        <w:rPr>
+          <w:sz w:val="36"/>
+          <w:szCs w:val="36"/>
+        </w:rPr>
+        <w:t xml:space="preserve">tasarım deseni olacaktır. </w:t>
+      </w:r>
+    </w:p>
+    <w:p>
+      <w:pPr>
+        <w:rPr>
+          <w:sz w:val="36"/>
+          <w:szCs w:val="36"/>
+        </w:rPr>
+      </w:pPr>
+    </w:p>
+    <w:p>
+      <w:pPr>
+        <w:rPr>
+          <w:sz w:val="36"/>
+          <w:szCs w:val="36"/>
+        </w:rPr>
+      </w:pPr>
+      <w:r>
+        <w:rPr>
+          <w:sz w:val="36"/>
+          <w:szCs w:val="36"/>
+        </w:rPr>
+        <w:t>Strategy Deseninin Kullanıldığı Sınıflar</w:t>
       </w:r>
     </w:p>
     <w:p>
@@ -5090,39 +4720,12 @@
           <w:szCs w:val="36"/>
         </w:rPr>
       </w:pPr>
-      <w:proofErr w:type="spellStart"/>
-      <w:proofErr w:type="gramStart"/>
-      <w:r>
-        <w:rPr>
-          <w:sz w:val="36"/>
-          <w:szCs w:val="36"/>
-        </w:rPr>
-        <w:t>KiralamaSecengi</w:t>
-      </w:r>
-      <w:proofErr w:type="spellEnd"/>
-      <w:r>
-        <w:rPr>
-          <w:sz w:val="36"/>
-          <w:szCs w:val="36"/>
-        </w:rPr>
-        <w:t>(</w:t>
-      </w:r>
-      <w:proofErr w:type="spellStart"/>
-      <w:proofErr w:type="gramEnd"/>
-      <w:r>
-        <w:rPr>
-          <w:sz w:val="36"/>
-          <w:szCs w:val="36"/>
-        </w:rPr>
-        <w:t>Interface</w:t>
-      </w:r>
-      <w:proofErr w:type="spellEnd"/>
-      <w:r>
-        <w:rPr>
-          <w:sz w:val="36"/>
-          <w:szCs w:val="36"/>
-        </w:rPr>
-        <w:t>)</w:t>
+      <w:r>
+        <w:rPr>
+          <w:sz w:val="36"/>
+          <w:szCs w:val="36"/>
+        </w:rPr>
+        <w:t>KiralamaSecengi(Interface)</w:t>
       </w:r>
     </w:p>
     <w:p>
@@ -5157,7 +4760,6 @@
           <w:szCs w:val="36"/>
         </w:rPr>
       </w:pPr>
-      <w:proofErr w:type="spellStart"/>
       <w:r>
         <w:rPr>
           <w:sz w:val="36"/>
@@ -5165,7 +4767,6 @@
         </w:rPr>
         <w:t>GunlukKirala</w:t>
       </w:r>
-      <w:proofErr w:type="spellEnd"/>
     </w:p>
     <w:p>
       <w:pPr>
@@ -5179,7 +4780,6 @@
           <w:szCs w:val="36"/>
         </w:rPr>
       </w:pPr>
-      <w:proofErr w:type="spellStart"/>
       <w:r>
         <w:rPr>
           <w:sz w:val="36"/>
@@ -5187,7 +4787,218 @@
         </w:rPr>
         <w:t>SaatlikKirala</w:t>
       </w:r>
-      <w:proofErr w:type="spellEnd"/>
+    </w:p>
+    <w:p>
+      <w:pPr>
+        <w:rPr>
+          <w:b/>
+          <w:bCs/>
+          <w:sz w:val="40"/>
+          <w:szCs w:val="40"/>
+          <w:u w:val="single"/>
+        </w:rPr>
+      </w:pPr>
+    </w:p>
+    <w:p>
+      <w:pPr>
+        <w:rPr>
+          <w:b/>
+          <w:bCs/>
+          <w:sz w:val="40"/>
+          <w:szCs w:val="40"/>
+          <w:u w:val="single"/>
+        </w:rPr>
+      </w:pPr>
+    </w:p>
+    <w:p>
+      <w:pPr>
+        <w:rPr>
+          <w:b/>
+          <w:bCs/>
+          <w:sz w:val="36"/>
+          <w:szCs w:val="36"/>
+          <w:u w:val="single"/>
+        </w:rPr>
+      </w:pPr>
+      <w:r>
+        <w:rPr>
+          <w:b/>
+          <w:bCs/>
+          <w:sz w:val="36"/>
+          <w:szCs w:val="36"/>
+          <w:u w:val="single"/>
+        </w:rPr>
+        <w:t xml:space="preserve">Visitor </w:t>
+      </w:r>
+      <w:r>
+        <w:rPr>
+          <w:b/>
+          <w:bCs/>
+          <w:sz w:val="36"/>
+          <w:szCs w:val="36"/>
+          <w:u w:val="single"/>
+        </w:rPr>
+        <w:t>Deseni</w:t>
+      </w:r>
+    </w:p>
+    <w:p>
+      <w:pPr>
+        <w:rPr>
+          <w:sz w:val="36"/>
+          <w:szCs w:val="36"/>
+        </w:rPr>
+      </w:pPr>
+      <w:r>
+        <w:rPr>
+          <w:sz w:val="36"/>
+          <w:szCs w:val="36"/>
+        </w:rPr>
+        <w:t>Mevcut sınıflara yeni özellik eklememizi gerektirecek durumlarda o sınıflara hiç dokunmadan yeni sınıf oluşturmamızı sağlayan bir tasarım deseni olduğu için Visitor desenini kullanıyoruz.</w:t>
+      </w:r>
+    </w:p>
+    <w:p>
+      <w:pPr>
+        <w:rPr>
+          <w:sz w:val="36"/>
+          <w:szCs w:val="36"/>
+        </w:rPr>
+      </w:pPr>
+    </w:p>
+    <w:p>
+      <w:pPr>
+        <w:rPr>
+          <w:sz w:val="36"/>
+          <w:szCs w:val="36"/>
+        </w:rPr>
+      </w:pPr>
+      <w:r>
+        <w:rPr>
+          <w:sz w:val="36"/>
+          <w:szCs w:val="36"/>
+        </w:rPr>
+        <w:t xml:space="preserve">Visitor </w:t>
+      </w:r>
+      <w:r>
+        <w:rPr>
+          <w:sz w:val="36"/>
+          <w:szCs w:val="36"/>
+        </w:rPr>
+        <w:t>Deseninin Kullanıldığı Sınıflar</w:t>
+      </w:r>
+    </w:p>
+    <w:p>
+      <w:pPr>
+        <w:pStyle w:val="ListeParagraf"/>
+        <w:numPr>
+          <w:ilvl w:val="0"/>
+          <w:numId w:val="2"/>
+        </w:numPr>
+        <w:rPr>
+          <w:sz w:val="36"/>
+          <w:szCs w:val="36"/>
+        </w:rPr>
+      </w:pPr>
+      <w:r>
+        <w:rPr>
+          <w:sz w:val="36"/>
+          <w:szCs w:val="36"/>
+        </w:rPr>
+        <w:t xml:space="preserve">Araba </w:t>
+      </w:r>
+      <w:r>
+        <w:rPr>
+          <w:sz w:val="36"/>
+          <w:szCs w:val="36"/>
+        </w:rPr>
+        <w:t>(Interface)</w:t>
+      </w:r>
+    </w:p>
+    <w:p>
+      <w:pPr>
+        <w:pStyle w:val="ListeParagraf"/>
+        <w:numPr>
+          <w:ilvl w:val="0"/>
+          <w:numId w:val="2"/>
+        </w:numPr>
+        <w:rPr>
+          <w:sz w:val="36"/>
+          <w:szCs w:val="36"/>
+        </w:rPr>
+      </w:pPr>
+      <w:r>
+        <w:rPr>
+          <w:sz w:val="36"/>
+          <w:szCs w:val="36"/>
+        </w:rPr>
+        <w:t xml:space="preserve">ArabaVisitor </w:t>
+      </w:r>
+      <w:r>
+        <w:rPr>
+          <w:sz w:val="36"/>
+          <w:szCs w:val="36"/>
+        </w:rPr>
+        <w:t>(Interface)</w:t>
+      </w:r>
+    </w:p>
+    <w:p>
+      <w:pPr>
+        <w:pStyle w:val="ListeParagraf"/>
+        <w:numPr>
+          <w:ilvl w:val="0"/>
+          <w:numId w:val="2"/>
+        </w:numPr>
+        <w:rPr>
+          <w:sz w:val="36"/>
+          <w:szCs w:val="36"/>
+        </w:rPr>
+      </w:pPr>
+      <w:r>
+        <w:rPr>
+          <w:sz w:val="36"/>
+          <w:szCs w:val="36"/>
+        </w:rPr>
+        <w:t>Musteri</w:t>
+      </w:r>
+    </w:p>
+    <w:p>
+      <w:pPr>
+        <w:pStyle w:val="ListeParagraf"/>
+        <w:numPr>
+          <w:ilvl w:val="0"/>
+          <w:numId w:val="2"/>
+        </w:numPr>
+        <w:rPr>
+          <w:sz w:val="36"/>
+          <w:szCs w:val="36"/>
+        </w:rPr>
+      </w:pPr>
+      <w:r>
+        <w:rPr>
+          <w:sz w:val="36"/>
+          <w:szCs w:val="36"/>
+        </w:rPr>
+        <w:t>KiralikAraba</w:t>
+      </w:r>
+    </w:p>
+    <w:p>
+      <w:pPr>
+        <w:pStyle w:val="ListeParagraf"/>
+        <w:numPr>
+          <w:ilvl w:val="0"/>
+          <w:numId w:val="2"/>
+        </w:numPr>
+        <w:rPr>
+          <w:sz w:val="36"/>
+          <w:szCs w:val="36"/>
+        </w:rPr>
+      </w:pPr>
+      <w:r>
+        <w:rPr>
+          <w:sz w:val="36"/>
+          <w:szCs w:val="36"/>
+        </w:rPr>
+        <w:t>RaporVisitor</w:t>
+      </w:r>
     </w:p>
     <w:p>
       <w:pPr>
@@ -7869,7 +7680,7 @@
   <w:style w:type="paragraph" w:default="1" w:styleId="Normal">
     <w:name w:val="Normal"/>
     <w:qFormat/>
-    <w:rsid w:val="00471A8A"/>
+    <w:rsid w:val="002D3722"/>
   </w:style>
   <w:style w:type="character" w:default="1" w:styleId="VarsaylanParagrafYazTipi">
     <w:name w:val="Default Paragraph Font"/>

</xml_diff>

<commit_message>
Observer tasarım deseni oluşturuldu
</commit_message>
<xml_diff>
--- a/Rapor.docx
+++ b/Rapor.docx
@@ -161,7 +161,23 @@
           <w:sz w:val="32"/>
           <w:szCs w:val="32"/>
         </w:rPr>
-        <w:t>Müşteriler gerekli doğrulama işlemlerini yaptıktan sonra seçtikleri araca ait rezervasyon yapabilmeli.</w:t>
+        <w:t xml:space="preserve">Müşteriler gerekli doğrulama işlemlerini </w:t>
+      </w:r>
+      <w:proofErr w:type="gramStart"/>
+      <w:r>
+        <w:rPr>
+          <w:sz w:val="32"/>
+          <w:szCs w:val="32"/>
+        </w:rPr>
+        <w:t>yaptıktan</w:t>
+      </w:r>
+      <w:proofErr w:type="gramEnd"/>
+      <w:r>
+        <w:rPr>
+          <w:sz w:val="32"/>
+          <w:szCs w:val="32"/>
+        </w:rPr>
+        <w:t xml:space="preserve"> sonra seçtikleri araca ait rezervasyon yapabilmeli.</w:t>
       </w:r>
     </w:p>
     <w:p>
@@ -1116,7 +1132,6 @@
     <w:p/>
     <w:p/>
     <w:p/>
-    <w:p/>
     <w:p>
       <w:pPr>
         <w:jc w:val="center"/>
@@ -1134,6 +1149,7 @@
           <w:sz w:val="40"/>
           <w:szCs w:val="40"/>
         </w:rPr>
+        <w:lastRenderedPageBreak/>
         <w:t>Kalite Nitelikleri</w:t>
       </w:r>
     </w:p>
@@ -1503,8 +1519,30 @@
           <w:sz w:val="32"/>
           <w:szCs w:val="32"/>
         </w:rPr>
+        <w:t>Server kapasitesi, sistemdeki kullanıcı sayısı ve işlem yanıt süreleri gibi değerlere bakılarak test edilmeli.</w:t>
+      </w:r>
+    </w:p>
+    <w:p>
+      <w:pPr>
+        <w:pStyle w:val="ListeParagraf"/>
+        <w:numPr>
+          <w:ilvl w:val="0"/>
+          <w:numId w:val="12"/>
+        </w:numPr>
+        <w:rPr>
+          <w:b/>
+          <w:bCs/>
+          <w:sz w:val="32"/>
+          <w:szCs w:val="32"/>
+        </w:rPr>
+      </w:pPr>
+      <w:r>
+        <w:rPr>
+          <w:sz w:val="32"/>
+          <w:szCs w:val="32"/>
+        </w:rPr>
         <w:lastRenderedPageBreak/>
-        <w:t>Server kapasitesi, sistemdeki kullanıcı sayısı ve işlem yanıt süreleri gibi değerlere bakılarak test edilmeli.</w:t>
+        <w:t>Kullanıcı sayısı ve işlem yanıt süreleri en optimum duruma gelince test tamamlanır ve sistemin yoğun isteklere cevap verebildiği doğrulanır</w:t>
       </w:r>
     </w:p>
     <w:p>
@@ -1526,28 +1564,6 @@
           <w:sz w:val="32"/>
           <w:szCs w:val="32"/>
         </w:rPr>
-        <w:t>Kullanıcı sayısı ve işlem yanıt süreleri en optimum duruma gelince test tamamlanır ve sistemin yoğun isteklere cevap verebildiği doğrulanır</w:t>
-      </w:r>
-    </w:p>
-    <w:p>
-      <w:pPr>
-        <w:pStyle w:val="ListeParagraf"/>
-        <w:numPr>
-          <w:ilvl w:val="0"/>
-          <w:numId w:val="12"/>
-        </w:numPr>
-        <w:rPr>
-          <w:b/>
-          <w:bCs/>
-          <w:sz w:val="32"/>
-          <w:szCs w:val="32"/>
-        </w:rPr>
-      </w:pPr>
-      <w:r>
-        <w:rPr>
-          <w:sz w:val="32"/>
-          <w:szCs w:val="32"/>
-        </w:rPr>
         <w:t>Aksi durumda ise sistemin yeterli donanım ve altyapıya sahip olmadığı anlamına gelir. Bu durumda gerekli güncellemeler ve optimizasyonlar yapılıp server daha performanslı hale getirilmelidir.</w:t>
       </w:r>
     </w:p>
@@ -1792,28 +1808,28 @@
           <w:sz w:val="32"/>
           <w:szCs w:val="32"/>
         </w:rPr>
+        <w:t>Bu test sonucunda eğer hacker sisteme erişim sağlayamazsa sistemin güvenlik önlemleri sorunsuz şekilde çalışıyor demektir.</w:t>
+      </w:r>
+    </w:p>
+    <w:p>
+      <w:pPr>
+        <w:rPr>
+          <w:b/>
+          <w:bCs/>
+          <w:sz w:val="36"/>
+          <w:szCs w:val="36"/>
+          <w:u w:val="single"/>
+        </w:rPr>
+      </w:pPr>
+      <w:r>
+        <w:rPr>
+          <w:b/>
+          <w:bCs/>
+          <w:sz w:val="36"/>
+          <w:szCs w:val="36"/>
+          <w:u w:val="single"/>
+        </w:rPr>
         <w:lastRenderedPageBreak/>
-        <w:t>Bu test sonucunda eğer hacker sisteme erişim sağlayamazsa sistemin güvenlik önlemleri sorunsuz şekilde çalışıyor demektir.</w:t>
-      </w:r>
-    </w:p>
-    <w:p>
-      <w:pPr>
-        <w:rPr>
-          <w:b/>
-          <w:bCs/>
-          <w:sz w:val="36"/>
-          <w:szCs w:val="36"/>
-          <w:u w:val="single"/>
-        </w:rPr>
-      </w:pPr>
-      <w:r>
-        <w:rPr>
-          <w:b/>
-          <w:bCs/>
-          <w:sz w:val="36"/>
-          <w:szCs w:val="36"/>
-          <w:u w:val="single"/>
-        </w:rPr>
         <w:t>Süreklilik</w:t>
       </w:r>
     </w:p>
@@ -1997,26 +2013,6 @@
         </w:rPr>
         <w:t>Bu kesinti süreci raporlanıp analiz edilir ve muhtemel kesintilerin önlenmesi için kullanılmak üzere kayıt altına alınır.</w:t>
       </w:r>
-    </w:p>
-    <w:p>
-      <w:pPr>
-        <w:rPr>
-          <w:b/>
-          <w:bCs/>
-          <w:sz w:val="32"/>
-          <w:szCs w:val="32"/>
-        </w:rPr>
-      </w:pPr>
-    </w:p>
-    <w:p>
-      <w:pPr>
-        <w:rPr>
-          <w:b/>
-          <w:bCs/>
-          <w:sz w:val="32"/>
-          <w:szCs w:val="32"/>
-        </w:rPr>
-      </w:pPr>
     </w:p>
     <w:p>
       <w:pPr>
@@ -2078,18 +2074,21 @@
           <w:szCs w:val="40"/>
         </w:rPr>
       </w:pPr>
-      <w:r>
+    </w:p>
+    <w:p>
+      <w:pPr>
+        <w:jc w:val="center"/>
         <w:rPr>
           <w:b/>
           <w:bCs/>
           <w:sz w:val="40"/>
           <w:szCs w:val="40"/>
         </w:rPr>
-        <w:t>Projede Kullanılacak Yazılım Mimari Stili</w:t>
-      </w:r>
-    </w:p>
-    <w:p>
-      <w:pPr>
+      </w:pPr>
+    </w:p>
+    <w:p>
+      <w:pPr>
+        <w:jc w:val="center"/>
         <w:rPr>
           <w:b/>
           <w:bCs/>
@@ -2097,6 +2096,26 @@
           <w:szCs w:val="40"/>
         </w:rPr>
       </w:pPr>
+      <w:r>
+        <w:rPr>
+          <w:b/>
+          <w:bCs/>
+          <w:sz w:val="40"/>
+          <w:szCs w:val="40"/>
+        </w:rPr>
+        <w:lastRenderedPageBreak/>
+        <w:t>Projede Kullanılacak Yazılım Mimari Stili</w:t>
+      </w:r>
+    </w:p>
+    <w:p>
+      <w:pPr>
+        <w:rPr>
+          <w:b/>
+          <w:bCs/>
+          <w:sz w:val="40"/>
+          <w:szCs w:val="40"/>
+        </w:rPr>
+      </w:pPr>
     </w:p>
     <w:p>
       <w:pPr>
@@ -2325,81 +2344,81 @@
           <w:sz w:val="32"/>
           <w:szCs w:val="32"/>
         </w:rPr>
+        <w:t xml:space="preserve"> Araç </w:t>
+      </w:r>
+      <w:r>
+        <w:rPr>
+          <w:b/>
+          <w:bCs/>
+          <w:sz w:val="32"/>
+          <w:szCs w:val="32"/>
+        </w:rPr>
+        <w:t>Bilgi</w:t>
+      </w:r>
+      <w:r>
+        <w:rPr>
+          <w:b/>
+          <w:bCs/>
+          <w:sz w:val="32"/>
+          <w:szCs w:val="32"/>
+        </w:rPr>
+        <w:t xml:space="preserve"> </w:t>
+      </w:r>
+      <w:r>
+        <w:rPr>
+          <w:b/>
+          <w:bCs/>
+          <w:sz w:val="32"/>
+          <w:szCs w:val="32"/>
+        </w:rPr>
+        <w:t>Servisi</w:t>
+      </w:r>
+      <w:r>
+        <w:rPr>
+          <w:b/>
+          <w:bCs/>
+          <w:sz w:val="32"/>
+          <w:szCs w:val="32"/>
+        </w:rPr>
+        <w:t>:</w:t>
+      </w:r>
+      <w:r>
+        <w:rPr>
+          <w:b/>
+          <w:bCs/>
+          <w:sz w:val="32"/>
+          <w:szCs w:val="32"/>
+        </w:rPr>
+        <w:t xml:space="preserve"> </w:t>
+      </w:r>
+      <w:r>
+        <w:rPr>
+          <w:sz w:val="32"/>
+          <w:szCs w:val="32"/>
+        </w:rPr>
+        <w:t>Veri tabanındaki araçların listelenmesini sağlayan servis. Bu servis sayesinde araçlar çeşitli filtreleme işlemleri yapılarak listelenebilecek. Bu servis kullanıcının karşısına araçları ve araçlar hakkındaki bilgileri çıkaracaktır.</w:t>
+      </w:r>
+    </w:p>
+    <w:p>
+      <w:pPr>
+        <w:pStyle w:val="ListeParagraf"/>
+        <w:numPr>
+          <w:ilvl w:val="0"/>
+          <w:numId w:val="17"/>
+        </w:numPr>
+        <w:rPr>
+          <w:sz w:val="32"/>
+          <w:szCs w:val="32"/>
+        </w:rPr>
+      </w:pPr>
+      <w:r>
+        <w:rPr>
+          <w:b/>
+          <w:bCs/>
+          <w:sz w:val="32"/>
+          <w:szCs w:val="32"/>
+        </w:rPr>
         <w:lastRenderedPageBreak/>
-        <w:t xml:space="preserve"> Araç </w:t>
-      </w:r>
-      <w:r>
-        <w:rPr>
-          <w:b/>
-          <w:bCs/>
-          <w:sz w:val="32"/>
-          <w:szCs w:val="32"/>
-        </w:rPr>
-        <w:t>Bilgi</w:t>
-      </w:r>
-      <w:r>
-        <w:rPr>
-          <w:b/>
-          <w:bCs/>
-          <w:sz w:val="32"/>
-          <w:szCs w:val="32"/>
-        </w:rPr>
-        <w:t xml:space="preserve"> </w:t>
-      </w:r>
-      <w:r>
-        <w:rPr>
-          <w:b/>
-          <w:bCs/>
-          <w:sz w:val="32"/>
-          <w:szCs w:val="32"/>
-        </w:rPr>
-        <w:t>Servisi</w:t>
-      </w:r>
-      <w:r>
-        <w:rPr>
-          <w:b/>
-          <w:bCs/>
-          <w:sz w:val="32"/>
-          <w:szCs w:val="32"/>
-        </w:rPr>
-        <w:t>:</w:t>
-      </w:r>
-      <w:r>
-        <w:rPr>
-          <w:b/>
-          <w:bCs/>
-          <w:sz w:val="32"/>
-          <w:szCs w:val="32"/>
-        </w:rPr>
-        <w:t xml:space="preserve"> </w:t>
-      </w:r>
-      <w:r>
-        <w:rPr>
-          <w:sz w:val="32"/>
-          <w:szCs w:val="32"/>
-        </w:rPr>
-        <w:t>Veri tabanındaki araçların listelenmesini sağlayan servis. Bu servis sayesinde araçlar çeşitli filtreleme işlemleri yapılarak listelenebilecek. Bu servis kullanıcının karşısına araçları ve araçlar hakkındaki bilgileri çıkaracaktır.</w:t>
-      </w:r>
-    </w:p>
-    <w:p>
-      <w:pPr>
-        <w:pStyle w:val="ListeParagraf"/>
-        <w:numPr>
-          <w:ilvl w:val="0"/>
-          <w:numId w:val="17"/>
-        </w:numPr>
-        <w:rPr>
-          <w:sz w:val="32"/>
-          <w:szCs w:val="32"/>
-        </w:rPr>
-      </w:pPr>
-      <w:r>
-        <w:rPr>
-          <w:b/>
-          <w:bCs/>
-          <w:sz w:val="32"/>
-          <w:szCs w:val="32"/>
-        </w:rPr>
         <w:t xml:space="preserve">Rezervasyon Servisi: </w:t>
       </w:r>
       <w:r>
@@ -4088,7 +4107,23 @@
           <w:sz w:val="36"/>
           <w:szCs w:val="36"/>
         </w:rPr>
-        <w:t>Proxy deseninde erişim kontrolü sağlayabildiğimiz için kiralama servisini Proxy Deseni ile yapılması daha  verimli olacaktır</w:t>
+        <w:t xml:space="preserve">Proxy deseninde erişim kontrolü sağlayabildiğimiz için kiralama servisini Proxy Deseni ile yapılması </w:t>
+      </w:r>
+      <w:proofErr w:type="gramStart"/>
+      <w:r>
+        <w:rPr>
+          <w:sz w:val="36"/>
+          <w:szCs w:val="36"/>
+        </w:rPr>
+        <w:t>daha  verimli</w:t>
+      </w:r>
+      <w:proofErr w:type="gramEnd"/>
+      <w:r>
+        <w:rPr>
+          <w:sz w:val="36"/>
+          <w:szCs w:val="36"/>
+        </w:rPr>
+        <w:t xml:space="preserve"> olacaktır</w:t>
       </w:r>
       <w:r>
         <w:rPr>
@@ -4720,12 +4755,21 @@
           <w:szCs w:val="36"/>
         </w:rPr>
       </w:pPr>
-      <w:r>
-        <w:rPr>
-          <w:sz w:val="36"/>
-          <w:szCs w:val="36"/>
-        </w:rPr>
-        <w:t>KiralamaSecengi(Interface)</w:t>
+      <w:proofErr w:type="gramStart"/>
+      <w:r>
+        <w:rPr>
+          <w:sz w:val="36"/>
+          <w:szCs w:val="36"/>
+        </w:rPr>
+        <w:t>KiralamaSecengi(</w:t>
+      </w:r>
+      <w:proofErr w:type="gramEnd"/>
+      <w:r>
+        <w:rPr>
+          <w:sz w:val="36"/>
+          <w:szCs w:val="36"/>
+        </w:rPr>
+        <w:t>Interface)</w:t>
       </w:r>
     </w:p>
     <w:p>
@@ -4876,7 +4920,205 @@
           <w:sz w:val="36"/>
           <w:szCs w:val="36"/>
         </w:rPr>
-        <w:t xml:space="preserve">Visitor </w:t>
+        <w:t>Visitor Deseninin Kullanıldığı Sınıflar</w:t>
+      </w:r>
+    </w:p>
+    <w:p>
+      <w:pPr>
+        <w:pStyle w:val="ListeParagraf"/>
+        <w:numPr>
+          <w:ilvl w:val="0"/>
+          <w:numId w:val="2"/>
+        </w:numPr>
+        <w:rPr>
+          <w:sz w:val="36"/>
+          <w:szCs w:val="36"/>
+        </w:rPr>
+      </w:pPr>
+      <w:r>
+        <w:rPr>
+          <w:sz w:val="36"/>
+          <w:szCs w:val="36"/>
+        </w:rPr>
+        <w:t xml:space="preserve">Araba </w:t>
+      </w:r>
+      <w:r>
+        <w:rPr>
+          <w:sz w:val="36"/>
+          <w:szCs w:val="36"/>
+        </w:rPr>
+        <w:t>(Interface)</w:t>
+      </w:r>
+    </w:p>
+    <w:p>
+      <w:pPr>
+        <w:pStyle w:val="ListeParagraf"/>
+        <w:numPr>
+          <w:ilvl w:val="0"/>
+          <w:numId w:val="2"/>
+        </w:numPr>
+        <w:rPr>
+          <w:sz w:val="36"/>
+          <w:szCs w:val="36"/>
+        </w:rPr>
+      </w:pPr>
+      <w:r>
+        <w:rPr>
+          <w:sz w:val="36"/>
+          <w:szCs w:val="36"/>
+        </w:rPr>
+        <w:t>ArabaVisitor (Interface)</w:t>
+      </w:r>
+    </w:p>
+    <w:p>
+      <w:pPr>
+        <w:pStyle w:val="ListeParagraf"/>
+        <w:numPr>
+          <w:ilvl w:val="0"/>
+          <w:numId w:val="2"/>
+        </w:numPr>
+        <w:rPr>
+          <w:sz w:val="36"/>
+          <w:szCs w:val="36"/>
+        </w:rPr>
+      </w:pPr>
+      <w:r>
+        <w:rPr>
+          <w:sz w:val="36"/>
+          <w:szCs w:val="36"/>
+        </w:rPr>
+        <w:t>Musteri</w:t>
+      </w:r>
+    </w:p>
+    <w:p>
+      <w:pPr>
+        <w:pStyle w:val="ListeParagraf"/>
+        <w:numPr>
+          <w:ilvl w:val="0"/>
+          <w:numId w:val="2"/>
+        </w:numPr>
+        <w:rPr>
+          <w:sz w:val="36"/>
+          <w:szCs w:val="36"/>
+        </w:rPr>
+      </w:pPr>
+      <w:r>
+        <w:rPr>
+          <w:sz w:val="36"/>
+          <w:szCs w:val="36"/>
+        </w:rPr>
+        <w:t>KiralikAraba</w:t>
+      </w:r>
+    </w:p>
+    <w:p>
+      <w:pPr>
+        <w:pStyle w:val="ListeParagraf"/>
+        <w:numPr>
+          <w:ilvl w:val="0"/>
+          <w:numId w:val="2"/>
+        </w:numPr>
+        <w:rPr>
+          <w:sz w:val="36"/>
+          <w:szCs w:val="36"/>
+        </w:rPr>
+      </w:pPr>
+      <w:r>
+        <w:rPr>
+          <w:sz w:val="36"/>
+          <w:szCs w:val="36"/>
+        </w:rPr>
+        <w:t>RaporVisitor</w:t>
+      </w:r>
+    </w:p>
+    <w:p>
+      <w:pPr>
+        <w:rPr>
+          <w:b/>
+          <w:bCs/>
+          <w:sz w:val="40"/>
+          <w:szCs w:val="40"/>
+          <w:u w:val="single"/>
+        </w:rPr>
+      </w:pPr>
+    </w:p>
+    <w:p>
+      <w:pPr>
+        <w:rPr>
+          <w:b/>
+          <w:bCs/>
+          <w:sz w:val="36"/>
+          <w:szCs w:val="36"/>
+          <w:u w:val="single"/>
+        </w:rPr>
+      </w:pPr>
+      <w:r>
+        <w:rPr>
+          <w:b/>
+          <w:bCs/>
+          <w:sz w:val="36"/>
+          <w:szCs w:val="36"/>
+          <w:u w:val="single"/>
+        </w:rPr>
+        <w:lastRenderedPageBreak/>
+        <w:t>Observer</w:t>
+      </w:r>
+      <w:r>
+        <w:rPr>
+          <w:b/>
+          <w:bCs/>
+          <w:sz w:val="36"/>
+          <w:szCs w:val="36"/>
+          <w:u w:val="single"/>
+        </w:rPr>
+        <w:t xml:space="preserve"> </w:t>
+      </w:r>
+      <w:r>
+        <w:rPr>
+          <w:b/>
+          <w:bCs/>
+          <w:sz w:val="36"/>
+          <w:szCs w:val="36"/>
+          <w:u w:val="single"/>
+        </w:rPr>
+        <w:t>Deseni</w:t>
+      </w:r>
+    </w:p>
+    <w:p>
+      <w:pPr>
+        <w:rPr>
+          <w:sz w:val="36"/>
+          <w:szCs w:val="36"/>
+        </w:rPr>
+      </w:pPr>
+      <w:r>
+        <w:rPr>
+          <w:sz w:val="36"/>
+          <w:szCs w:val="36"/>
+        </w:rPr>
+        <w:t>Bildirim gönderme işlemi observer tasarım desenine uyduğu için observer desenini kullandık.</w:t>
+      </w:r>
+    </w:p>
+    <w:p>
+      <w:pPr>
+        <w:rPr>
+          <w:sz w:val="36"/>
+          <w:szCs w:val="36"/>
+        </w:rPr>
+      </w:pPr>
+    </w:p>
+    <w:p>
+      <w:pPr>
+        <w:rPr>
+          <w:sz w:val="36"/>
+          <w:szCs w:val="36"/>
+        </w:rPr>
+      </w:pPr>
+      <w:r>
+        <w:rPr>
+          <w:sz w:val="36"/>
+          <w:szCs w:val="36"/>
+        </w:rPr>
+        <w:t xml:space="preserve">Observer </w:t>
       </w:r>
       <w:r>
         <w:rPr>
@@ -4903,14 +5145,14 @@
           <w:sz w:val="36"/>
           <w:szCs w:val="36"/>
         </w:rPr>
-        <w:t xml:space="preserve">Araba </w:t>
-      </w:r>
-      <w:r>
-        <w:rPr>
-          <w:sz w:val="36"/>
-          <w:szCs w:val="36"/>
-        </w:rPr>
-        <w:t>(Interface)</w:t>
+        <w:t>KiralamaServisi</w:t>
+      </w:r>
+      <w:r>
+        <w:rPr>
+          <w:sz w:val="36"/>
+          <w:szCs w:val="36"/>
+        </w:rPr>
+        <w:t xml:space="preserve"> (Interface)</w:t>
       </w:r>
     </w:p>
     <w:p>
@@ -4925,19 +5167,28 @@
           <w:szCs w:val="36"/>
         </w:rPr>
       </w:pPr>
-      <w:r>
-        <w:rPr>
-          <w:sz w:val="36"/>
-          <w:szCs w:val="36"/>
-        </w:rPr>
-        <w:t xml:space="preserve">ArabaVisitor </w:t>
-      </w:r>
-      <w:r>
-        <w:rPr>
-          <w:sz w:val="36"/>
-          <w:szCs w:val="36"/>
-        </w:rPr>
-        <w:t>(Interface)</w:t>
+      <w:proofErr w:type="gramStart"/>
+      <w:r>
+        <w:rPr>
+          <w:sz w:val="36"/>
+          <w:szCs w:val="36"/>
+        </w:rPr>
+        <w:t>Observer</w:t>
+      </w:r>
+      <w:r>
+        <w:rPr>
+          <w:sz w:val="36"/>
+          <w:szCs w:val="36"/>
+        </w:rPr>
+        <w:t>(</w:t>
+      </w:r>
+      <w:proofErr w:type="gramEnd"/>
+      <w:r>
+        <w:rPr>
+          <w:sz w:val="36"/>
+          <w:szCs w:val="36"/>
+        </w:rPr>
+        <w:t>Interface)</w:t>
       </w:r>
     </w:p>
     <w:p>
@@ -4957,7 +5208,7 @@
           <w:sz w:val="36"/>
           <w:szCs w:val="36"/>
         </w:rPr>
-        <w:t>Musteri</w:t>
+        <w:t>KiralamaServisiDemo</w:t>
       </w:r>
     </w:p>
     <w:p>
@@ -4977,27 +5228,7 @@
           <w:sz w:val="36"/>
           <w:szCs w:val="36"/>
         </w:rPr>
-        <w:t>KiralikAraba</w:t>
-      </w:r>
-    </w:p>
-    <w:p>
-      <w:pPr>
-        <w:pStyle w:val="ListeParagraf"/>
-        <w:numPr>
-          <w:ilvl w:val="0"/>
-          <w:numId w:val="2"/>
-        </w:numPr>
-        <w:rPr>
-          <w:sz w:val="36"/>
-          <w:szCs w:val="36"/>
-        </w:rPr>
-      </w:pPr>
-      <w:r>
-        <w:rPr>
-          <w:sz w:val="36"/>
-          <w:szCs w:val="36"/>
-        </w:rPr>
-        <w:t>RaporVisitor</w:t>
+        <w:t>OMusteri</w:t>
       </w:r>
     </w:p>
     <w:p>
@@ -7680,7 +7911,7 @@
   <w:style w:type="paragraph" w:default="1" w:styleId="Normal">
     <w:name w:val="Normal"/>
     <w:qFormat/>
-    <w:rsid w:val="002D3722"/>
+    <w:rsid w:val="00FB69B3"/>
   </w:style>
   <w:style w:type="character" w:default="1" w:styleId="VarsaylanParagrafYazTipi">
     <w:name w:val="Default Paragraph Font"/>

</xml_diff>

<commit_message>
Raporda son düzenlemeler yapıldı
</commit_message>
<xml_diff>
--- a/Rapor.docx
+++ b/Rapor.docx
@@ -161,23 +161,7 @@
           <w:sz w:val="32"/>
           <w:szCs w:val="32"/>
         </w:rPr>
-        <w:t xml:space="preserve">Müşteriler gerekli doğrulama işlemlerini </w:t>
-      </w:r>
-      <w:proofErr w:type="gramStart"/>
-      <w:r>
-        <w:rPr>
-          <w:sz w:val="32"/>
-          <w:szCs w:val="32"/>
-        </w:rPr>
-        <w:t>yaptıktan</w:t>
-      </w:r>
-      <w:proofErr w:type="gramEnd"/>
-      <w:r>
-        <w:rPr>
-          <w:sz w:val="32"/>
-          <w:szCs w:val="32"/>
-        </w:rPr>
-        <w:t xml:space="preserve"> sonra seçtikleri araca ait rezervasyon yapabilmeli.</w:t>
+        <w:t>Müşteriler gerekli doğrulama işlemlerini yaptıktan sonra seçtikleri araca ait rezervasyon yapabilmeli, rezervasyon iptal edebilmeli ve rezervasyonlarını görüntüleyebilmeliler.</w:t>
       </w:r>
     </w:p>
     <w:p>
@@ -328,29 +312,6 @@
     </w:p>
     <w:p>
       <w:pPr>
-        <w:ind w:left="360"/>
-        <w:rPr>
-          <w:b/>
-          <w:bCs/>
-          <w:sz w:val="32"/>
-          <w:szCs w:val="32"/>
-        </w:rPr>
-      </w:pPr>
-    </w:p>
-    <w:p>
-      <w:pPr>
-        <w:ind w:left="360"/>
-        <w:rPr>
-          <w:b/>
-          <w:bCs/>
-          <w:sz w:val="32"/>
-          <w:szCs w:val="32"/>
-        </w:rPr>
-      </w:pPr>
-    </w:p>
-    <w:p>
-      <w:pPr>
-        <w:ind w:left="360"/>
         <w:rPr>
           <w:b/>
           <w:bCs/>
@@ -1015,7 +976,23 @@
           <w:sz w:val="32"/>
           <w:szCs w:val="32"/>
         </w:rPr>
-        <w:t>Kullanılacak olan API’nin detaylı şekilde dokümantasyonu yapılmalı.</w:t>
+        <w:t xml:space="preserve">Kullanılacak olan </w:t>
+      </w:r>
+      <w:proofErr w:type="spellStart"/>
+      <w:r>
+        <w:rPr>
+          <w:sz w:val="32"/>
+          <w:szCs w:val="32"/>
+        </w:rPr>
+        <w:t>API’nin</w:t>
+      </w:r>
+      <w:proofErr w:type="spellEnd"/>
+      <w:r>
+        <w:rPr>
+          <w:sz w:val="32"/>
+          <w:szCs w:val="32"/>
+        </w:rPr>
+        <w:t xml:space="preserve"> detaylı şekilde dokümantasyonu yapılmalı.</w:t>
       </w:r>
     </w:p>
     <w:p>
@@ -1032,12 +1009,21 @@
           <w:szCs w:val="32"/>
         </w:rPr>
       </w:pPr>
-      <w:r>
-        <w:rPr>
-          <w:sz w:val="32"/>
-          <w:szCs w:val="32"/>
-        </w:rPr>
-        <w:t>API’nin güvenliği sağlanmalı.</w:t>
+      <w:proofErr w:type="spellStart"/>
+      <w:r>
+        <w:rPr>
+          <w:sz w:val="32"/>
+          <w:szCs w:val="32"/>
+        </w:rPr>
+        <w:t>API’nin</w:t>
+      </w:r>
+      <w:proofErr w:type="spellEnd"/>
+      <w:r>
+        <w:rPr>
+          <w:sz w:val="32"/>
+          <w:szCs w:val="32"/>
+        </w:rPr>
+        <w:t xml:space="preserve"> güvenliği sağlanmalı.</w:t>
       </w:r>
     </w:p>
     <w:p>
@@ -1054,12 +1040,21 @@
           <w:szCs w:val="32"/>
         </w:rPr>
       </w:pPr>
-      <w:r>
-        <w:rPr>
-          <w:sz w:val="32"/>
-          <w:szCs w:val="32"/>
-        </w:rPr>
-        <w:t>API’nin performanslı çalışması için gerekli optimizasyonlar yapılmalı.</w:t>
+      <w:proofErr w:type="spellStart"/>
+      <w:r>
+        <w:rPr>
+          <w:sz w:val="32"/>
+          <w:szCs w:val="32"/>
+        </w:rPr>
+        <w:t>API’nin</w:t>
+      </w:r>
+      <w:proofErr w:type="spellEnd"/>
+      <w:r>
+        <w:rPr>
+          <w:sz w:val="32"/>
+          <w:szCs w:val="32"/>
+        </w:rPr>
+        <w:t xml:space="preserve"> performanslı çalışması için gerekli optimizasyonlar yapılmalı.</w:t>
       </w:r>
     </w:p>
     <w:p>
@@ -1118,6 +1113,53 @@
           <w:szCs w:val="32"/>
         </w:rPr>
         <w:t>Projeye en uygun mimariyi seçip mimariye uygun altyapı sağlanmalı.</w:t>
+      </w:r>
+    </w:p>
+    <w:p/>
+    <w:p>
+      <w:pPr>
+        <w:pStyle w:val="ListeParagraf"/>
+        <w:numPr>
+          <w:ilvl w:val="0"/>
+          <w:numId w:val="2"/>
+        </w:numPr>
+        <w:rPr>
+          <w:b/>
+          <w:bCs/>
+          <w:sz w:val="32"/>
+          <w:szCs w:val="32"/>
+        </w:rPr>
+      </w:pPr>
+      <w:r>
+        <w:rPr>
+          <w:b/>
+          <w:bCs/>
+          <w:sz w:val="32"/>
+          <w:szCs w:val="32"/>
+        </w:rPr>
+        <w:t>Sistem Bakımı</w:t>
+      </w:r>
+    </w:p>
+    <w:p>
+      <w:pPr>
+        <w:pStyle w:val="ListeParagraf"/>
+        <w:numPr>
+          <w:ilvl w:val="0"/>
+          <w:numId w:val="8"/>
+        </w:numPr>
+        <w:rPr>
+          <w:b/>
+          <w:bCs/>
+          <w:sz w:val="32"/>
+          <w:szCs w:val="32"/>
+        </w:rPr>
+      </w:pPr>
+      <w:r>
+        <w:rPr>
+          <w:sz w:val="32"/>
+          <w:szCs w:val="32"/>
+        </w:rPr>
+        <w:t>Sistemin bakımı belli aralıklarla yapılmalı.</w:t>
       </w:r>
     </w:p>
     <w:p/>
@@ -1128,13 +1170,8 @@
     <w:p/>
     <w:p/>
     <w:p/>
-    <w:p/>
-    <w:p/>
-    <w:p/>
-    <w:p/>
-    <w:p>
-      <w:pPr>
-        <w:jc w:val="center"/>
+    <w:p>
+      <w:pPr>
         <w:rPr>
           <w:b/>
           <w:bCs/>
@@ -1142,13 +1179,24 @@
           <w:szCs w:val="40"/>
         </w:rPr>
       </w:pPr>
-      <w:r>
+    </w:p>
+    <w:p>
+      <w:pPr>
+        <w:jc w:val="center"/>
         <w:rPr>
           <w:b/>
           <w:bCs/>
           <w:sz w:val="40"/>
           <w:szCs w:val="40"/>
         </w:rPr>
+      </w:pPr>
+      <w:r>
+        <w:rPr>
+          <w:b/>
+          <w:bCs/>
+          <w:sz w:val="40"/>
+          <w:szCs w:val="40"/>
+        </w:rPr>
         <w:lastRenderedPageBreak/>
         <w:t>Kalite Nitelikleri</w:t>
       </w:r>
@@ -1206,29 +1254,240 @@
           <w:sz w:val="32"/>
           <w:szCs w:val="32"/>
         </w:rPr>
-        <w:t xml:space="preserve">Veri Tabanıyla İlgili Performans Senaryosu: </w:t>
-      </w:r>
-    </w:p>
-    <w:p>
-      <w:pPr>
-        <w:pStyle w:val="ListeParagraf"/>
-        <w:numPr>
-          <w:ilvl w:val="0"/>
-          <w:numId w:val="11"/>
-        </w:numPr>
-        <w:rPr>
-          <w:b/>
-          <w:bCs/>
-          <w:sz w:val="32"/>
-          <w:szCs w:val="32"/>
-        </w:rPr>
-      </w:pPr>
-      <w:r>
-        <w:rPr>
-          <w:sz w:val="32"/>
-          <w:szCs w:val="32"/>
-        </w:rPr>
-        <w:t>Büyük</w:t>
+        <w:t>Rezervasyon onay mesajı en fazla 45 saniye içerisinde müşterinin telefon numarasına gönderilmeli</w:t>
+      </w:r>
+    </w:p>
+    <w:p>
+      <w:pPr>
+        <w:pStyle w:val="ListeParagraf"/>
+        <w:rPr>
+          <w:b/>
+          <w:bCs/>
+          <w:sz w:val="32"/>
+          <w:szCs w:val="32"/>
+        </w:rPr>
+      </w:pPr>
+    </w:p>
+    <w:p>
+      <w:pPr>
+        <w:pStyle w:val="ListeParagraf"/>
+        <w:numPr>
+          <w:ilvl w:val="1"/>
+          <w:numId w:val="9"/>
+        </w:numPr>
+        <w:ind w:left="2160" w:hanging="720"/>
+        <w:rPr>
+          <w:sz w:val="32"/>
+          <w:szCs w:val="32"/>
+        </w:rPr>
+      </w:pPr>
+      <w:r>
+        <w:rPr>
+          <w:sz w:val="32"/>
+          <w:szCs w:val="32"/>
+        </w:rPr>
+        <w:t>Müşteri Rezervasyon için sistemde gerekli işlemleri yapsın</w:t>
+      </w:r>
+    </w:p>
+    <w:p>
+      <w:pPr>
+        <w:pStyle w:val="ListeParagraf"/>
+        <w:numPr>
+          <w:ilvl w:val="1"/>
+          <w:numId w:val="9"/>
+        </w:numPr>
+        <w:ind w:left="2160" w:hanging="720"/>
+        <w:rPr>
+          <w:sz w:val="32"/>
+          <w:szCs w:val="32"/>
+        </w:rPr>
+      </w:pPr>
+      <w:r>
+        <w:rPr>
+          <w:sz w:val="32"/>
+          <w:szCs w:val="32"/>
+        </w:rPr>
+        <w:t xml:space="preserve">Müşteri tarafından işlem yapıldıktan sonra 45 </w:t>
+      </w:r>
+      <w:proofErr w:type="spellStart"/>
+      <w:r>
+        <w:rPr>
+          <w:sz w:val="32"/>
+          <w:szCs w:val="32"/>
+        </w:rPr>
+        <w:t>sanie</w:t>
+      </w:r>
+      <w:proofErr w:type="spellEnd"/>
+      <w:r>
+        <w:rPr>
+          <w:sz w:val="32"/>
+          <w:szCs w:val="32"/>
+        </w:rPr>
+        <w:t xml:space="preserve"> içerisinde onay mesajı gitmeli</w:t>
+      </w:r>
+    </w:p>
+    <w:p>
+      <w:pPr>
+        <w:pStyle w:val="ListeParagraf"/>
+        <w:numPr>
+          <w:ilvl w:val="1"/>
+          <w:numId w:val="9"/>
+        </w:numPr>
+        <w:ind w:left="2160" w:hanging="720"/>
+        <w:rPr>
+          <w:sz w:val="32"/>
+          <w:szCs w:val="32"/>
+        </w:rPr>
+      </w:pPr>
+      <w:r>
+        <w:rPr>
+          <w:sz w:val="32"/>
+          <w:szCs w:val="32"/>
+        </w:rPr>
+        <w:t>45 saniye içerisinde gitmediği durumda sistem otomatik olarak yeni onay mesajı göndermeli</w:t>
+      </w:r>
+    </w:p>
+    <w:p>
+      <w:pPr>
+        <w:rPr>
+          <w:b/>
+          <w:bCs/>
+          <w:sz w:val="32"/>
+          <w:szCs w:val="32"/>
+        </w:rPr>
+      </w:pPr>
+    </w:p>
+    <w:p>
+      <w:pPr>
+        <w:pStyle w:val="ListeParagraf"/>
+        <w:numPr>
+          <w:ilvl w:val="0"/>
+          <w:numId w:val="9"/>
+        </w:numPr>
+        <w:rPr>
+          <w:b/>
+          <w:bCs/>
+          <w:sz w:val="32"/>
+          <w:szCs w:val="32"/>
+        </w:rPr>
+      </w:pPr>
+      <w:r>
+        <w:rPr>
+          <w:b/>
+          <w:bCs/>
+          <w:sz w:val="32"/>
+          <w:szCs w:val="32"/>
+        </w:rPr>
+        <w:t xml:space="preserve">Araç listeleme işleminin süresi test edilecektir. Listeleme işlemi </w:t>
+      </w:r>
+      <w:proofErr w:type="gramStart"/>
+      <w:r>
+        <w:rPr>
+          <w:b/>
+          <w:bCs/>
+          <w:sz w:val="32"/>
+          <w:szCs w:val="32"/>
+        </w:rPr>
+        <w:t>1.5</w:t>
+      </w:r>
+      <w:proofErr w:type="gramEnd"/>
+      <w:r>
+        <w:rPr>
+          <w:b/>
+          <w:bCs/>
+          <w:sz w:val="32"/>
+          <w:szCs w:val="32"/>
+        </w:rPr>
+        <w:t xml:space="preserve"> saniyeden fazla sürmemeli</w:t>
+      </w:r>
+    </w:p>
+    <w:p>
+      <w:pPr>
+        <w:pStyle w:val="ListeParagraf"/>
+        <w:rPr>
+          <w:b/>
+          <w:bCs/>
+          <w:sz w:val="32"/>
+          <w:szCs w:val="32"/>
+        </w:rPr>
+      </w:pPr>
+    </w:p>
+    <w:p>
+      <w:pPr>
+        <w:pStyle w:val="ListeParagraf"/>
+        <w:numPr>
+          <w:ilvl w:val="1"/>
+          <w:numId w:val="9"/>
+        </w:numPr>
+        <w:ind w:left="2160" w:hanging="720"/>
+        <w:rPr>
+          <w:b/>
+          <w:bCs/>
+          <w:sz w:val="32"/>
+          <w:szCs w:val="32"/>
+        </w:rPr>
+      </w:pPr>
+      <w:r>
+        <w:rPr>
+          <w:sz w:val="32"/>
+          <w:szCs w:val="32"/>
+        </w:rPr>
+        <w:t xml:space="preserve">Müşteri araç filtrelemesi yaptığında araçlar en fazla </w:t>
+      </w:r>
+      <w:proofErr w:type="gramStart"/>
+      <w:r>
+        <w:rPr>
+          <w:sz w:val="32"/>
+          <w:szCs w:val="32"/>
+        </w:rPr>
+        <w:t>1.5</w:t>
+      </w:r>
+      <w:proofErr w:type="gramEnd"/>
+      <w:r>
+        <w:rPr>
+          <w:sz w:val="32"/>
+          <w:szCs w:val="32"/>
+        </w:rPr>
+        <w:t xml:space="preserve"> saniye içerisinde listelenecektir.</w:t>
+      </w:r>
+    </w:p>
+    <w:p>
+      <w:pPr>
+        <w:pStyle w:val="ListeParagraf"/>
+        <w:numPr>
+          <w:ilvl w:val="1"/>
+          <w:numId w:val="9"/>
+        </w:numPr>
+        <w:ind w:left="2160" w:hanging="720"/>
+        <w:rPr>
+          <w:b/>
+          <w:bCs/>
+          <w:sz w:val="32"/>
+          <w:szCs w:val="32"/>
+        </w:rPr>
+      </w:pPr>
+      <w:r>
+        <w:rPr>
+          <w:sz w:val="32"/>
+          <w:szCs w:val="32"/>
+        </w:rPr>
+        <w:t xml:space="preserve">Yapılan testler sonucunda </w:t>
+      </w:r>
+      <w:proofErr w:type="gramStart"/>
+      <w:r>
+        <w:rPr>
+          <w:sz w:val="32"/>
+          <w:szCs w:val="32"/>
+        </w:rPr>
+        <w:t>1.5</w:t>
+      </w:r>
+      <w:proofErr w:type="gramEnd"/>
+      <w:r>
+        <w:rPr>
+          <w:sz w:val="32"/>
+          <w:szCs w:val="32"/>
+        </w:rPr>
+        <w:t xml:space="preserve"> saniyeden fazla sürdüğü</w:t>
       </w:r>
       <w:r>
         <w:rPr>
@@ -1244,294 +1503,107 @@
           <w:sz w:val="32"/>
           <w:szCs w:val="32"/>
         </w:rPr>
-        <w:t>verilere sahip Veri tabanını karmaşık sorgular ile zorlayıp performansının yeterliliğini test edeceğiz.</w:t>
-      </w:r>
-    </w:p>
-    <w:p>
-      <w:pPr>
-        <w:pStyle w:val="ListeParagraf"/>
-        <w:numPr>
-          <w:ilvl w:val="0"/>
-          <w:numId w:val="10"/>
-        </w:numPr>
-        <w:rPr>
-          <w:b/>
-          <w:bCs/>
-          <w:sz w:val="32"/>
-          <w:szCs w:val="32"/>
-        </w:rPr>
-      </w:pPr>
-      <w:r>
-        <w:rPr>
-          <w:sz w:val="32"/>
-          <w:szCs w:val="32"/>
-        </w:rPr>
-        <w:t>Eğer karmaşık sorgulara rağmen hızlı şekilde sonuçları geri döndürebiliyorsa Veri tabanımız performanslı şekilde çalışıyor diyebiliriz.</w:t>
-      </w:r>
-    </w:p>
-    <w:p>
-      <w:pPr>
-        <w:pStyle w:val="ListeParagraf"/>
-        <w:ind w:left="1440"/>
-        <w:rPr>
-          <w:b/>
-          <w:bCs/>
-          <w:sz w:val="32"/>
-          <w:szCs w:val="32"/>
-        </w:rPr>
-      </w:pPr>
-    </w:p>
-    <w:p>
-      <w:pPr>
-        <w:rPr>
-          <w:b/>
-          <w:bCs/>
-          <w:sz w:val="32"/>
-          <w:szCs w:val="32"/>
-        </w:rPr>
-      </w:pPr>
-      <w:r>
-        <w:rPr>
-          <w:b/>
-          <w:bCs/>
-          <w:sz w:val="32"/>
-          <w:szCs w:val="32"/>
-        </w:rPr>
-        <w:t>Senaryo işleyişi:</w:t>
-      </w:r>
-    </w:p>
-    <w:p>
-      <w:pPr>
-        <w:pStyle w:val="ListeParagraf"/>
-        <w:numPr>
-          <w:ilvl w:val="0"/>
-          <w:numId w:val="10"/>
-        </w:numPr>
-        <w:rPr>
-          <w:b/>
-          <w:bCs/>
-          <w:sz w:val="32"/>
-          <w:szCs w:val="32"/>
-        </w:rPr>
-      </w:pPr>
-      <w:r>
-        <w:rPr>
-          <w:sz w:val="32"/>
-          <w:szCs w:val="32"/>
-        </w:rPr>
-        <w:t>Müşteri sisteme giriş yapıp herhangi bir aracı filtreleyerek araçları listeler.</w:t>
-      </w:r>
-    </w:p>
-    <w:p>
-      <w:pPr>
-        <w:pStyle w:val="ListeParagraf"/>
-        <w:numPr>
-          <w:ilvl w:val="0"/>
-          <w:numId w:val="10"/>
-        </w:numPr>
-        <w:rPr>
-          <w:b/>
-          <w:bCs/>
-          <w:sz w:val="32"/>
-          <w:szCs w:val="32"/>
-        </w:rPr>
-      </w:pPr>
-      <w:r>
-        <w:rPr>
-          <w:sz w:val="32"/>
-          <w:szCs w:val="32"/>
-        </w:rPr>
-        <w:t>Bu filtreleme sonucunda araçlar sorunsuz ve hızlı şekilde müşterinin karşısına çıkmalıdır.</w:t>
-      </w:r>
-    </w:p>
-    <w:p>
-      <w:pPr>
-        <w:pStyle w:val="ListeParagraf"/>
-        <w:ind w:left="1440"/>
-        <w:rPr>
-          <w:b/>
-          <w:bCs/>
-          <w:sz w:val="32"/>
-          <w:szCs w:val="32"/>
-        </w:rPr>
-      </w:pPr>
-    </w:p>
-    <w:p>
-      <w:pPr>
-        <w:pStyle w:val="ListeParagraf"/>
-        <w:ind w:left="1440"/>
-        <w:rPr>
-          <w:b/>
-          <w:bCs/>
-          <w:sz w:val="32"/>
-          <w:szCs w:val="32"/>
-        </w:rPr>
-      </w:pPr>
-    </w:p>
-    <w:p>
-      <w:pPr>
-        <w:pStyle w:val="ListeParagraf"/>
-        <w:numPr>
-          <w:ilvl w:val="0"/>
+        <w:t>anlaşılırsa veri tabanında optimizasyonlar yapılmalı.</w:t>
+      </w:r>
+    </w:p>
+    <w:p>
+      <w:pPr>
+        <w:pStyle w:val="ListeParagraf"/>
+        <w:numPr>
+          <w:ilvl w:val="1"/>
           <w:numId w:val="9"/>
         </w:numPr>
-        <w:rPr>
-          <w:b/>
-          <w:bCs/>
-          <w:sz w:val="32"/>
-          <w:szCs w:val="32"/>
-        </w:rPr>
-      </w:pPr>
-      <w:r>
-        <w:rPr>
-          <w:b/>
-          <w:bCs/>
-          <w:sz w:val="32"/>
-          <w:szCs w:val="32"/>
-        </w:rPr>
-        <w:t xml:space="preserve">Sistem Yoğunluğuyla İlgili Performans Senaryosu: </w:t>
-      </w:r>
-      <w:r>
-        <w:rPr>
-          <w:sz w:val="32"/>
-          <w:szCs w:val="32"/>
-        </w:rPr>
-        <w:t>Sistemde çok yoğun trafik olduğu bir durum olduğunu varsayalım.</w:t>
-      </w:r>
-    </w:p>
-    <w:p>
-      <w:pPr>
-        <w:pStyle w:val="ListeParagraf"/>
-        <w:rPr>
-          <w:b/>
-          <w:bCs/>
-          <w:sz w:val="32"/>
-          <w:szCs w:val="32"/>
-        </w:rPr>
-      </w:pPr>
-    </w:p>
-    <w:p>
-      <w:pPr>
-        <w:pStyle w:val="ListeParagraf"/>
-        <w:numPr>
-          <w:ilvl w:val="0"/>
-          <w:numId w:val="12"/>
-        </w:numPr>
-        <w:rPr>
-          <w:sz w:val="32"/>
-          <w:szCs w:val="32"/>
-        </w:rPr>
-      </w:pPr>
-      <w:r>
-        <w:rPr>
-          <w:sz w:val="32"/>
-          <w:szCs w:val="32"/>
-        </w:rPr>
-        <w:t>Sistemin</w:t>
-      </w:r>
-      <w:r>
-        <w:rPr>
-          <w:sz w:val="32"/>
-          <w:szCs w:val="32"/>
-        </w:rPr>
-        <w:t xml:space="preserve"> yoğunluk durumlarında işlevini yerine getirip getirmediği test edilecektir.</w:t>
-      </w:r>
-    </w:p>
-    <w:p>
-      <w:pPr>
-        <w:rPr>
-          <w:b/>
-          <w:bCs/>
-          <w:sz w:val="32"/>
-          <w:szCs w:val="32"/>
-        </w:rPr>
-      </w:pPr>
-      <w:r>
-        <w:rPr>
-          <w:b/>
-          <w:bCs/>
-          <w:sz w:val="32"/>
-          <w:szCs w:val="32"/>
-        </w:rPr>
-        <w:t>Senaryo İşleyişi:</w:t>
-      </w:r>
-    </w:p>
-    <w:p>
-      <w:pPr>
-        <w:pStyle w:val="ListeParagraf"/>
-        <w:numPr>
-          <w:ilvl w:val="0"/>
-          <w:numId w:val="12"/>
-        </w:numPr>
-        <w:rPr>
-          <w:b/>
-          <w:bCs/>
-          <w:sz w:val="32"/>
-          <w:szCs w:val="32"/>
-        </w:rPr>
-      </w:pPr>
-      <w:r>
-        <w:rPr>
-          <w:sz w:val="32"/>
-          <w:szCs w:val="32"/>
-        </w:rPr>
-        <w:t>Müşteri sisteme giriş yapıp herhangi bir işlem gerçekleştirsin.</w:t>
-      </w:r>
-    </w:p>
-    <w:p>
-      <w:pPr>
-        <w:pStyle w:val="ListeParagraf"/>
-        <w:numPr>
-          <w:ilvl w:val="0"/>
-          <w:numId w:val="12"/>
-        </w:numPr>
-        <w:rPr>
-          <w:b/>
-          <w:bCs/>
-          <w:sz w:val="32"/>
-          <w:szCs w:val="32"/>
-        </w:rPr>
-      </w:pPr>
-      <w:r>
-        <w:rPr>
-          <w:sz w:val="32"/>
-          <w:szCs w:val="32"/>
-        </w:rPr>
-        <w:t>Sistemde binlerce müşterinin aynı anda işlem yaptığı durumu ele alıp analiz yapalım</w:t>
-      </w:r>
-    </w:p>
-    <w:p>
-      <w:pPr>
-        <w:pStyle w:val="ListeParagraf"/>
-        <w:numPr>
-          <w:ilvl w:val="0"/>
-          <w:numId w:val="12"/>
-        </w:numPr>
-        <w:rPr>
-          <w:b/>
-          <w:bCs/>
-          <w:sz w:val="32"/>
-          <w:szCs w:val="32"/>
-        </w:rPr>
-      </w:pPr>
-      <w:r>
-        <w:rPr>
-          <w:sz w:val="32"/>
-          <w:szCs w:val="32"/>
-        </w:rPr>
-        <w:t>Server kapasitesi, sistemdeki kullanıcı sayısı ve işlem yanıt süreleri gibi değerlere bakılarak test edilmeli.</w:t>
-      </w:r>
-    </w:p>
-    <w:p>
-      <w:pPr>
-        <w:pStyle w:val="ListeParagraf"/>
-        <w:numPr>
-          <w:ilvl w:val="0"/>
-          <w:numId w:val="12"/>
-        </w:numPr>
-        <w:rPr>
-          <w:b/>
-          <w:bCs/>
+        <w:ind w:left="2160" w:hanging="720"/>
+        <w:rPr>
+          <w:b/>
+          <w:bCs/>
+          <w:sz w:val="32"/>
+          <w:szCs w:val="32"/>
+        </w:rPr>
+      </w:pPr>
+      <w:r>
+        <w:rPr>
+          <w:sz w:val="32"/>
+          <w:szCs w:val="32"/>
+        </w:rPr>
+        <w:t>Optimizasyon sonucunda işlem süresi 1.5 saniyenin altına düşürülecektir.</w:t>
+      </w:r>
+    </w:p>
+    <w:p>
+      <w:pPr>
+        <w:rPr>
+          <w:b/>
+          <w:bCs/>
+          <w:sz w:val="32"/>
+          <w:szCs w:val="32"/>
+        </w:rPr>
+      </w:pPr>
+    </w:p>
+    <w:p>
+      <w:pPr>
+        <w:pStyle w:val="ListeParagraf"/>
+        <w:numPr>
+          <w:ilvl w:val="0"/>
+          <w:numId w:val="9"/>
+        </w:numPr>
+        <w:rPr>
+          <w:b/>
+          <w:bCs/>
+          <w:sz w:val="32"/>
+          <w:szCs w:val="32"/>
+        </w:rPr>
+      </w:pPr>
+      <w:r>
+        <w:rPr>
+          <w:b/>
+          <w:bCs/>
+          <w:sz w:val="32"/>
+          <w:szCs w:val="32"/>
+        </w:rPr>
+        <w:t>Sistemin ne kadar trafik kaldırdığı test edilecektir. Sisteme aynı anda 500 kişinin girdiği durumu ele alalım</w:t>
+      </w:r>
+    </w:p>
+    <w:p>
+      <w:pPr>
+        <w:pStyle w:val="ListeParagraf"/>
+        <w:rPr>
+          <w:b/>
+          <w:bCs/>
+          <w:sz w:val="32"/>
+          <w:szCs w:val="32"/>
+        </w:rPr>
+      </w:pPr>
+    </w:p>
+    <w:p>
+      <w:pPr>
+        <w:pStyle w:val="ListeParagraf"/>
+        <w:numPr>
+          <w:ilvl w:val="1"/>
+          <w:numId w:val="9"/>
+        </w:numPr>
+        <w:ind w:left="2160" w:hanging="720"/>
+        <w:rPr>
+          <w:sz w:val="32"/>
+          <w:szCs w:val="32"/>
+        </w:rPr>
+      </w:pPr>
+      <w:r>
+        <w:rPr>
+          <w:sz w:val="32"/>
+          <w:szCs w:val="32"/>
+        </w:rPr>
+        <w:t>Sisteme aynı anda giren müşteri sayısı 500’ü geçtiği zaman sistemin yanıt verme süresi hesaplanır</w:t>
+      </w:r>
+    </w:p>
+    <w:p>
+      <w:pPr>
+        <w:pStyle w:val="ListeParagraf"/>
+        <w:numPr>
+          <w:ilvl w:val="1"/>
+          <w:numId w:val="9"/>
+        </w:numPr>
+        <w:ind w:left="2160" w:hanging="720"/>
+        <w:rPr>
           <w:sz w:val="32"/>
           <w:szCs w:val="32"/>
         </w:rPr>
@@ -1542,53 +1614,44 @@
           <w:szCs w:val="32"/>
         </w:rPr>
         <w:lastRenderedPageBreak/>
-        <w:t>Kullanıcı sayısı ve işlem yanıt süreleri en optimum duruma gelince test tamamlanır ve sistemin yoğun isteklere cevap verebildiği doğrulanır</w:t>
-      </w:r>
-    </w:p>
-    <w:p>
-      <w:pPr>
-        <w:pStyle w:val="ListeParagraf"/>
-        <w:numPr>
-          <w:ilvl w:val="0"/>
-          <w:numId w:val="12"/>
-        </w:numPr>
-        <w:rPr>
-          <w:b/>
-          <w:bCs/>
-          <w:sz w:val="32"/>
-          <w:szCs w:val="32"/>
-        </w:rPr>
-      </w:pPr>
-      <w:r>
-        <w:rPr>
-          <w:sz w:val="32"/>
-          <w:szCs w:val="32"/>
-        </w:rPr>
-        <w:t>Aksi durumda ise sistemin yeterli donanım ve altyapıya sahip olmadığı anlamına gelir. Bu durumda gerekli güncellemeler ve optimizasyonlar yapılıp server daha performanslı hale getirilmelidir.</w:t>
-      </w:r>
-    </w:p>
-    <w:p>
-      <w:pPr>
-        <w:rPr>
-          <w:b/>
-          <w:bCs/>
-          <w:sz w:val="32"/>
-          <w:szCs w:val="32"/>
-        </w:rPr>
-      </w:pPr>
-    </w:p>
-    <w:p>
-      <w:pPr>
-        <w:rPr>
-          <w:b/>
-          <w:bCs/>
-          <w:sz w:val="32"/>
-          <w:szCs w:val="32"/>
-        </w:rPr>
-      </w:pPr>
-    </w:p>
-    <w:p>
-      <w:pPr>
+        <w:t>Sistemin cevap verme süresi ortalama 7 saniyeden fazla ise sistem bakıma alınıp gerekli optimizasyonlar yapılmalıdır.</w:t>
+      </w:r>
+    </w:p>
+    <w:p>
+      <w:pPr>
+        <w:rPr>
+          <w:b/>
+          <w:bCs/>
+          <w:sz w:val="32"/>
+          <w:szCs w:val="32"/>
+        </w:rPr>
+      </w:pPr>
+    </w:p>
+    <w:p>
+      <w:pPr>
+        <w:rPr>
+          <w:b/>
+          <w:bCs/>
+          <w:sz w:val="32"/>
+          <w:szCs w:val="32"/>
+        </w:rPr>
+      </w:pPr>
+    </w:p>
+    <w:p>
+      <w:pPr>
+        <w:rPr>
+          <w:b/>
+          <w:bCs/>
+          <w:sz w:val="32"/>
+          <w:szCs w:val="32"/>
+        </w:rPr>
+      </w:pPr>
+    </w:p>
+    <w:p>
+      <w:pPr>
+        <w:tabs>
+          <w:tab w:val="left" w:pos="1909"/>
+        </w:tabs>
         <w:rPr>
           <w:b/>
           <w:bCs/>
@@ -1613,203 +1676,259 @@
         <w:pStyle w:val="ListeParagraf"/>
         <w:numPr>
           <w:ilvl w:val="0"/>
-          <w:numId w:val="13"/>
-        </w:numPr>
-        <w:rPr>
-          <w:b/>
-          <w:bCs/>
-          <w:sz w:val="32"/>
-          <w:szCs w:val="32"/>
-        </w:rPr>
-      </w:pPr>
-      <w:r>
-        <w:rPr>
-          <w:b/>
-          <w:bCs/>
-          <w:sz w:val="32"/>
-          <w:szCs w:val="32"/>
-        </w:rPr>
-        <w:t xml:space="preserve">Verilerin Korunmasına İlişkin Senaryo: </w:t>
-      </w:r>
-      <w:r>
-        <w:rPr>
-          <w:sz w:val="32"/>
-          <w:szCs w:val="32"/>
-        </w:rPr>
-        <w:t>Müşterilerin kişisel bilgilerine siber saldırı ile erişmeye çalışılan bir senaryoyu düşünelim.</w:t>
-      </w:r>
-    </w:p>
-    <w:p>
-      <w:pPr>
-        <w:pStyle w:val="ListeParagraf"/>
-        <w:rPr>
-          <w:b/>
-          <w:bCs/>
-          <w:sz w:val="32"/>
-          <w:szCs w:val="32"/>
-        </w:rPr>
-      </w:pPr>
-    </w:p>
-    <w:p>
-      <w:pPr>
-        <w:pStyle w:val="ListeParagraf"/>
-        <w:numPr>
-          <w:ilvl w:val="0"/>
-          <w:numId w:val="14"/>
-        </w:numPr>
-        <w:rPr>
-          <w:b/>
-          <w:bCs/>
-          <w:sz w:val="32"/>
-          <w:szCs w:val="32"/>
-        </w:rPr>
-      </w:pPr>
-      <w:r>
-        <w:rPr>
-          <w:sz w:val="32"/>
-          <w:szCs w:val="32"/>
-        </w:rPr>
-        <w:t>Bu senaryo sonucunda kişisel verilere erişimin güvenliğinin sağlandığını ve saldırgan işlemlerin tespit edildiği test edilecektir.</w:t>
-      </w:r>
-    </w:p>
-    <w:p>
-      <w:pPr>
-        <w:rPr>
-          <w:b/>
-          <w:bCs/>
-          <w:sz w:val="32"/>
-          <w:szCs w:val="32"/>
-        </w:rPr>
-      </w:pPr>
-    </w:p>
-    <w:p>
-      <w:pPr>
-        <w:rPr>
-          <w:b/>
-          <w:bCs/>
-          <w:sz w:val="32"/>
-          <w:szCs w:val="32"/>
-        </w:rPr>
-      </w:pPr>
-      <w:r>
-        <w:rPr>
-          <w:b/>
-          <w:bCs/>
-          <w:sz w:val="32"/>
-          <w:szCs w:val="32"/>
-        </w:rPr>
-        <w:t>Senaryonun İşleyişi:</w:t>
-      </w:r>
-    </w:p>
-    <w:p>
-      <w:pPr>
-        <w:pStyle w:val="ListeParagraf"/>
-        <w:numPr>
-          <w:ilvl w:val="0"/>
-          <w:numId w:val="14"/>
-        </w:numPr>
-        <w:rPr>
-          <w:b/>
-          <w:bCs/>
-          <w:sz w:val="32"/>
-          <w:szCs w:val="32"/>
-        </w:rPr>
-      </w:pPr>
-      <w:r>
-        <w:rPr>
-          <w:sz w:val="32"/>
-          <w:szCs w:val="32"/>
-        </w:rPr>
-        <w:t>Sisteme yetkisi olmadan sızmaya çalışan bir hacker var.</w:t>
-      </w:r>
-    </w:p>
-    <w:p>
-      <w:pPr>
-        <w:pStyle w:val="ListeParagraf"/>
-        <w:numPr>
-          <w:ilvl w:val="0"/>
-          <w:numId w:val="14"/>
-        </w:numPr>
-        <w:rPr>
-          <w:b/>
-          <w:bCs/>
-          <w:sz w:val="32"/>
-          <w:szCs w:val="32"/>
-        </w:rPr>
-      </w:pPr>
-      <w:r>
-        <w:rPr>
-          <w:sz w:val="32"/>
-          <w:szCs w:val="32"/>
-        </w:rPr>
-        <w:t>Sisteme girmeye çalışan hacker sistem tarafından fark edilir ve gerekli güvenlik önlemleri devreye girer.</w:t>
-      </w:r>
-    </w:p>
-    <w:p>
-      <w:pPr>
-        <w:pStyle w:val="ListeParagraf"/>
-        <w:numPr>
-          <w:ilvl w:val="0"/>
-          <w:numId w:val="14"/>
-        </w:numPr>
-        <w:rPr>
-          <w:b/>
-          <w:bCs/>
-          <w:sz w:val="32"/>
-          <w:szCs w:val="32"/>
-        </w:rPr>
-      </w:pPr>
-      <w:r>
-        <w:rPr>
-          <w:sz w:val="32"/>
-          <w:szCs w:val="32"/>
-        </w:rPr>
-        <w:t>Bu saldırı sistemdeki yetkili kişilere hemen uyarı şeklinde bildirilir.</w:t>
-      </w:r>
-    </w:p>
-    <w:p>
-      <w:pPr>
-        <w:pStyle w:val="ListeParagraf"/>
-        <w:numPr>
-          <w:ilvl w:val="0"/>
-          <w:numId w:val="14"/>
-        </w:numPr>
-        <w:rPr>
-          <w:b/>
-          <w:bCs/>
-          <w:sz w:val="32"/>
-          <w:szCs w:val="32"/>
-        </w:rPr>
-      </w:pPr>
-      <w:r>
-        <w:rPr>
-          <w:sz w:val="32"/>
-          <w:szCs w:val="32"/>
-        </w:rPr>
-        <w:t>Hackerin işlemleri tespit edilir ve kayıt altına alınarak güvenlik önlemlerinin arttırılması amacıyla kullanılır. (Sistem zafiyetlerini en aza indirgemek için)</w:t>
-      </w:r>
-    </w:p>
-    <w:p>
-      <w:pPr>
-        <w:pStyle w:val="ListeParagraf"/>
-        <w:numPr>
-          <w:ilvl w:val="0"/>
-          <w:numId w:val="14"/>
-        </w:numPr>
-        <w:rPr>
-          <w:b/>
-          <w:bCs/>
-          <w:sz w:val="32"/>
-          <w:szCs w:val="32"/>
-        </w:rPr>
-      </w:pPr>
-      <w:r>
-        <w:rPr>
-          <w:sz w:val="32"/>
-          <w:szCs w:val="32"/>
-        </w:rPr>
-        <w:t>Bu test sonucunda eğer hacker sisteme erişim sağlayamazsa sistemin güvenlik önlemleri sorunsuz şekilde çalışıyor demektir.</w:t>
-      </w:r>
+          <w:numId w:val="22"/>
+        </w:numPr>
+        <w:tabs>
+          <w:tab w:val="left" w:pos="1909"/>
+        </w:tabs>
+        <w:rPr>
+          <w:b/>
+          <w:bCs/>
+          <w:sz w:val="36"/>
+          <w:szCs w:val="36"/>
+        </w:rPr>
+      </w:pPr>
+      <w:r>
+        <w:rPr>
+          <w:b/>
+          <w:bCs/>
+          <w:sz w:val="36"/>
+          <w:szCs w:val="36"/>
+        </w:rPr>
+        <w:t>Verilerin Korunmasına ait senaryo düşünelim. Sisteme siber saldırı düzenleyen hacker olsun</w:t>
+      </w:r>
+    </w:p>
+    <w:p>
+      <w:pPr>
+        <w:pStyle w:val="ListeParagraf"/>
+        <w:tabs>
+          <w:tab w:val="left" w:pos="1909"/>
+        </w:tabs>
+        <w:ind w:left="690"/>
+        <w:rPr>
+          <w:b/>
+          <w:bCs/>
+          <w:sz w:val="36"/>
+          <w:szCs w:val="36"/>
+        </w:rPr>
+      </w:pPr>
+    </w:p>
+    <w:p>
+      <w:pPr>
+        <w:pStyle w:val="ListeParagraf"/>
+        <w:numPr>
+          <w:ilvl w:val="1"/>
+          <w:numId w:val="22"/>
+        </w:numPr>
+        <w:tabs>
+          <w:tab w:val="left" w:pos="1909"/>
+        </w:tabs>
+        <w:rPr>
+          <w:b/>
+          <w:bCs/>
+          <w:sz w:val="36"/>
+          <w:szCs w:val="36"/>
+        </w:rPr>
+      </w:pPr>
+      <w:r>
+        <w:rPr>
+          <w:sz w:val="36"/>
+          <w:szCs w:val="36"/>
+        </w:rPr>
+        <w:t>Sisteme saldıran hackerin müşteri bilgilerine erişme riski bulunuyor</w:t>
+      </w:r>
+    </w:p>
+    <w:p>
+      <w:pPr>
+        <w:pStyle w:val="ListeParagraf"/>
+        <w:numPr>
+          <w:ilvl w:val="1"/>
+          <w:numId w:val="22"/>
+        </w:numPr>
+        <w:tabs>
+          <w:tab w:val="left" w:pos="1909"/>
+        </w:tabs>
+        <w:rPr>
+          <w:b/>
+          <w:bCs/>
+          <w:sz w:val="36"/>
+          <w:szCs w:val="36"/>
+        </w:rPr>
+      </w:pPr>
+      <w:r>
+        <w:rPr>
+          <w:sz w:val="36"/>
+          <w:szCs w:val="36"/>
+        </w:rPr>
+        <w:t>Sistem hackerin saldırılarını saptıyor</w:t>
+      </w:r>
+    </w:p>
+    <w:p>
+      <w:pPr>
+        <w:pStyle w:val="ListeParagraf"/>
+        <w:numPr>
+          <w:ilvl w:val="1"/>
+          <w:numId w:val="22"/>
+        </w:numPr>
+        <w:tabs>
+          <w:tab w:val="left" w:pos="1909"/>
+        </w:tabs>
+        <w:rPr>
+          <w:b/>
+          <w:bCs/>
+          <w:sz w:val="36"/>
+          <w:szCs w:val="36"/>
+        </w:rPr>
+      </w:pPr>
+      <w:r>
+        <w:rPr>
+          <w:sz w:val="36"/>
+          <w:szCs w:val="36"/>
+        </w:rPr>
+        <w:t>Gerekli güvenlik protokolleri devreye giriyor ve hackerin sisteme girişi engelleniyor.</w:t>
+      </w:r>
+    </w:p>
+    <w:p>
+      <w:pPr>
+        <w:pStyle w:val="ListeParagraf"/>
+        <w:numPr>
+          <w:ilvl w:val="1"/>
+          <w:numId w:val="22"/>
+        </w:numPr>
+        <w:tabs>
+          <w:tab w:val="left" w:pos="1909"/>
+        </w:tabs>
+        <w:rPr>
+          <w:b/>
+          <w:bCs/>
+          <w:sz w:val="36"/>
+          <w:szCs w:val="36"/>
+        </w:rPr>
+      </w:pPr>
+      <w:r>
+        <w:rPr>
+          <w:sz w:val="36"/>
+          <w:szCs w:val="36"/>
+        </w:rPr>
+        <w:t>Hackerin eylemleri sistem tarafından kayıt alınıyor ve analiz edilip güvenlik zafiyetleri en aza indirgeniyor.</w:t>
+      </w:r>
+    </w:p>
+    <w:p>
+      <w:pPr>
+        <w:tabs>
+          <w:tab w:val="left" w:pos="1909"/>
+        </w:tabs>
+        <w:rPr>
+          <w:sz w:val="36"/>
+          <w:szCs w:val="36"/>
+        </w:rPr>
+      </w:pPr>
+    </w:p>
+    <w:p>
+      <w:pPr>
+        <w:pStyle w:val="ListeParagraf"/>
+        <w:numPr>
+          <w:ilvl w:val="0"/>
+          <w:numId w:val="22"/>
+        </w:numPr>
+        <w:tabs>
+          <w:tab w:val="left" w:pos="1909"/>
+        </w:tabs>
+        <w:rPr>
+          <w:b/>
+          <w:bCs/>
+          <w:sz w:val="36"/>
+          <w:szCs w:val="36"/>
+        </w:rPr>
+      </w:pPr>
+      <w:r>
+        <w:rPr>
+          <w:b/>
+          <w:bCs/>
+          <w:sz w:val="36"/>
+          <w:szCs w:val="36"/>
+        </w:rPr>
+        <w:t xml:space="preserve">DDOS Saldırısı ile sistemi çökertme </w:t>
+      </w:r>
+    </w:p>
+    <w:p>
+      <w:pPr>
+        <w:pStyle w:val="ListeParagraf"/>
+        <w:tabs>
+          <w:tab w:val="left" w:pos="1909"/>
+        </w:tabs>
+        <w:ind w:left="690"/>
+        <w:rPr>
+          <w:b/>
+          <w:bCs/>
+          <w:sz w:val="36"/>
+          <w:szCs w:val="36"/>
+        </w:rPr>
+      </w:pPr>
+    </w:p>
+    <w:p>
+      <w:pPr>
+        <w:pStyle w:val="ListeParagraf"/>
+        <w:numPr>
+          <w:ilvl w:val="1"/>
+          <w:numId w:val="22"/>
+        </w:numPr>
+        <w:tabs>
+          <w:tab w:val="left" w:pos="1909"/>
+        </w:tabs>
+        <w:rPr>
+          <w:b/>
+          <w:bCs/>
+          <w:sz w:val="36"/>
+          <w:szCs w:val="36"/>
+        </w:rPr>
+      </w:pPr>
+      <w:r>
+        <w:rPr>
+          <w:sz w:val="36"/>
+          <w:szCs w:val="36"/>
+        </w:rPr>
+        <w:t>Hacker tarafından sisteme DDOS saldırısı ile sisteme yoğun trafik yükleyerek sistemi çökertmeye çalışır</w:t>
+      </w:r>
+    </w:p>
+    <w:p>
+      <w:pPr>
+        <w:pStyle w:val="ListeParagraf"/>
+        <w:numPr>
+          <w:ilvl w:val="1"/>
+          <w:numId w:val="22"/>
+        </w:numPr>
+        <w:tabs>
+          <w:tab w:val="left" w:pos="1909"/>
+        </w:tabs>
+        <w:rPr>
+          <w:b/>
+          <w:bCs/>
+          <w:sz w:val="36"/>
+          <w:szCs w:val="36"/>
+        </w:rPr>
+      </w:pPr>
+      <w:r>
+        <w:rPr>
+          <w:sz w:val="36"/>
+          <w:szCs w:val="36"/>
+        </w:rPr>
+        <w:t>Sistem DDOS saldırısından kaynaklanan trafiği fark edince gerekli önlemleri alarak saldırıyı engeller.</w:t>
+      </w:r>
+    </w:p>
+    <w:p>
+      <w:pPr>
+        <w:tabs>
+          <w:tab w:val="left" w:pos="1909"/>
+        </w:tabs>
+        <w:rPr>
+          <w:b/>
+          <w:bCs/>
+          <w:sz w:val="36"/>
+          <w:szCs w:val="36"/>
+          <w:u w:val="single"/>
+        </w:rPr>
+      </w:pPr>
     </w:p>
     <w:p>
       <w:pPr>
@@ -1835,238 +1954,373 @@
     </w:p>
     <w:p>
       <w:pPr>
-        <w:pStyle w:val="ListeParagraf"/>
-        <w:numPr>
-          <w:ilvl w:val="0"/>
-          <w:numId w:val="15"/>
-        </w:numPr>
-        <w:rPr>
-          <w:b/>
-          <w:bCs/>
-          <w:sz w:val="32"/>
-          <w:szCs w:val="32"/>
-        </w:rPr>
-      </w:pPr>
-      <w:r>
-        <w:rPr>
-          <w:b/>
-          <w:bCs/>
-          <w:sz w:val="32"/>
-          <w:szCs w:val="32"/>
-        </w:rPr>
-        <w:t xml:space="preserve">Sistemin 7/24 Çalışma Durum Senaryosu: </w:t>
-      </w:r>
-      <w:r>
-        <w:rPr>
-          <w:sz w:val="32"/>
-          <w:szCs w:val="32"/>
-        </w:rPr>
-        <w:t>Sistemin herhangi bir hata veya sorun karşısında dahi kesintisiz çalışmaya devam edebilmesini test edeceğimiz senaryo.</w:t>
-      </w:r>
-    </w:p>
-    <w:p>
-      <w:pPr>
-        <w:pStyle w:val="ListeParagraf"/>
-        <w:rPr>
-          <w:b/>
-          <w:bCs/>
-          <w:sz w:val="32"/>
-          <w:szCs w:val="32"/>
-        </w:rPr>
-      </w:pPr>
-    </w:p>
-    <w:p>
-      <w:pPr>
-        <w:pStyle w:val="ListeParagraf"/>
-        <w:numPr>
-          <w:ilvl w:val="0"/>
-          <w:numId w:val="16"/>
-        </w:numPr>
-        <w:rPr>
-          <w:b/>
-          <w:bCs/>
-          <w:sz w:val="32"/>
-          <w:szCs w:val="32"/>
-        </w:rPr>
-      </w:pPr>
-      <w:r>
-        <w:rPr>
-          <w:sz w:val="32"/>
-          <w:szCs w:val="32"/>
-        </w:rPr>
-        <w:t>Sistemdeki olağanüstü durumlar sebebiyle kesinti olma durumlarında en kısa sürede ikincil sistem veya önlemler devreye girerek sistemin çalışmaya devam etmesi sağlanmalıdır.</w:t>
-      </w:r>
-    </w:p>
-    <w:p>
-      <w:pPr>
-        <w:rPr>
-          <w:b/>
-          <w:bCs/>
-          <w:sz w:val="32"/>
-          <w:szCs w:val="32"/>
-        </w:rPr>
-      </w:pPr>
-    </w:p>
-    <w:p>
-      <w:pPr>
-        <w:rPr>
-          <w:b/>
-          <w:bCs/>
-          <w:sz w:val="32"/>
-          <w:szCs w:val="32"/>
-        </w:rPr>
-      </w:pPr>
-      <w:r>
-        <w:rPr>
-          <w:b/>
-          <w:bCs/>
-          <w:sz w:val="32"/>
-          <w:szCs w:val="32"/>
-        </w:rPr>
-        <w:t>Senaryonun İşleyişi:</w:t>
-      </w:r>
-    </w:p>
-    <w:p>
-      <w:pPr>
-        <w:pStyle w:val="ListeParagraf"/>
-        <w:numPr>
-          <w:ilvl w:val="0"/>
-          <w:numId w:val="16"/>
-        </w:numPr>
-        <w:rPr>
-          <w:b/>
-          <w:bCs/>
-          <w:sz w:val="32"/>
-          <w:szCs w:val="32"/>
-        </w:rPr>
-      </w:pPr>
-      <w:r>
-        <w:rPr>
-          <w:sz w:val="32"/>
-          <w:szCs w:val="32"/>
-        </w:rPr>
-        <w:t>Sistem normal şekilde çalışırken herhangi bir kesinti olması durumunu ele alalım.</w:t>
-      </w:r>
-    </w:p>
-    <w:p>
-      <w:pPr>
-        <w:pStyle w:val="ListeParagraf"/>
-        <w:numPr>
-          <w:ilvl w:val="0"/>
-          <w:numId w:val="16"/>
-        </w:numPr>
-        <w:rPr>
-          <w:b/>
-          <w:bCs/>
-          <w:sz w:val="32"/>
-          <w:szCs w:val="32"/>
-        </w:rPr>
-      </w:pPr>
-      <w:r>
-        <w:rPr>
-          <w:sz w:val="32"/>
-          <w:szCs w:val="32"/>
-        </w:rPr>
-        <w:t>Sistem kesintiye uğradığı zaman bu durum sistemdeki yetkili kişilere bildirilir ve müşterilere de giriş ekranında belirtilir.</w:t>
-      </w:r>
-    </w:p>
-    <w:p>
-      <w:pPr>
-        <w:pStyle w:val="ListeParagraf"/>
-        <w:numPr>
-          <w:ilvl w:val="0"/>
-          <w:numId w:val="16"/>
-        </w:numPr>
-        <w:rPr>
-          <w:b/>
-          <w:bCs/>
-          <w:sz w:val="32"/>
-          <w:szCs w:val="32"/>
-        </w:rPr>
-      </w:pPr>
-      <w:r>
-        <w:rPr>
-          <w:sz w:val="32"/>
-          <w:szCs w:val="32"/>
-        </w:rPr>
-        <w:t>Sistem kesintisi durumunda devreye ikincil sistem girerek sistem kaldığı yerden çalışmaya devam eder.</w:t>
-      </w:r>
-    </w:p>
-    <w:p>
-      <w:pPr>
-        <w:pStyle w:val="ListeParagraf"/>
-        <w:numPr>
-          <w:ilvl w:val="0"/>
-          <w:numId w:val="16"/>
-        </w:numPr>
-        <w:rPr>
-          <w:b/>
-          <w:bCs/>
-          <w:sz w:val="32"/>
-          <w:szCs w:val="32"/>
-        </w:rPr>
-      </w:pPr>
-      <w:r>
-        <w:rPr>
-          <w:sz w:val="32"/>
-          <w:szCs w:val="32"/>
-        </w:rPr>
-        <w:t>Bu kesinti süreci raporlanıp analiz edilir ve muhtemel kesintilerin önlenmesi için kullanılmak üzere kayıt altına alınır.</w:t>
-      </w:r>
-    </w:p>
-    <w:p>
-      <w:pPr>
-        <w:rPr>
-          <w:b/>
-          <w:bCs/>
-          <w:sz w:val="32"/>
-          <w:szCs w:val="32"/>
-        </w:rPr>
-      </w:pPr>
-    </w:p>
-    <w:p>
-      <w:pPr>
-        <w:rPr>
-          <w:b/>
-          <w:bCs/>
-          <w:sz w:val="32"/>
-          <w:szCs w:val="32"/>
-        </w:rPr>
-      </w:pPr>
-    </w:p>
-    <w:p>
-      <w:pPr>
-        <w:rPr>
-          <w:b/>
-          <w:bCs/>
-          <w:sz w:val="32"/>
-          <w:szCs w:val="32"/>
-        </w:rPr>
-      </w:pPr>
-    </w:p>
-    <w:p>
-      <w:pPr>
-        <w:rPr>
-          <w:b/>
-          <w:bCs/>
-          <w:sz w:val="32"/>
-          <w:szCs w:val="32"/>
-        </w:rPr>
-      </w:pPr>
-    </w:p>
-    <w:p>
-      <w:pPr>
-        <w:rPr>
-          <w:b/>
-          <w:bCs/>
-          <w:sz w:val="32"/>
-          <w:szCs w:val="32"/>
-        </w:rPr>
-      </w:pPr>
-    </w:p>
-    <w:p>
-      <w:pPr>
-        <w:jc w:val="center"/>
+        <w:rPr>
+          <w:b/>
+          <w:bCs/>
+          <w:sz w:val="32"/>
+          <w:szCs w:val="32"/>
+        </w:rPr>
+      </w:pPr>
+    </w:p>
+    <w:p>
+      <w:pPr>
+        <w:pStyle w:val="ListeParagraf"/>
+        <w:numPr>
+          <w:ilvl w:val="0"/>
+          <w:numId w:val="23"/>
+        </w:numPr>
+        <w:rPr>
+          <w:b/>
+          <w:bCs/>
+          <w:sz w:val="32"/>
+          <w:szCs w:val="32"/>
+        </w:rPr>
+      </w:pPr>
+      <w:r>
+        <w:rPr>
+          <w:b/>
+          <w:bCs/>
+          <w:sz w:val="32"/>
+          <w:szCs w:val="32"/>
+        </w:rPr>
+        <w:t>Sistemin sürekli hizmet verme durumu</w:t>
+      </w:r>
+    </w:p>
+    <w:p>
+      <w:pPr>
+        <w:pStyle w:val="ListeParagraf"/>
+        <w:rPr>
+          <w:b/>
+          <w:bCs/>
+          <w:sz w:val="32"/>
+          <w:szCs w:val="32"/>
+        </w:rPr>
+      </w:pPr>
+    </w:p>
+    <w:p>
+      <w:pPr>
+        <w:pStyle w:val="ListeParagraf"/>
+        <w:numPr>
+          <w:ilvl w:val="1"/>
+          <w:numId w:val="23"/>
+        </w:numPr>
+        <w:rPr>
+          <w:b/>
+          <w:bCs/>
+          <w:sz w:val="32"/>
+          <w:szCs w:val="32"/>
+        </w:rPr>
+      </w:pPr>
+      <w:r>
+        <w:rPr>
+          <w:sz w:val="32"/>
+          <w:szCs w:val="32"/>
+        </w:rPr>
+        <w:t>Sistem 7/24 müşterilere hizmet vermektedir.</w:t>
+      </w:r>
+    </w:p>
+    <w:p>
+      <w:pPr>
+        <w:pStyle w:val="ListeParagraf"/>
+        <w:numPr>
+          <w:ilvl w:val="1"/>
+          <w:numId w:val="23"/>
+        </w:numPr>
+        <w:rPr>
+          <w:b/>
+          <w:bCs/>
+          <w:sz w:val="32"/>
+          <w:szCs w:val="32"/>
+        </w:rPr>
+      </w:pPr>
+      <w:r>
+        <w:rPr>
+          <w:sz w:val="32"/>
+          <w:szCs w:val="32"/>
+        </w:rPr>
+        <w:t>Olası sistem kesintilerinde sistem bu kesinti sebebini ve tarihini veri tabanına kayıt eder</w:t>
+      </w:r>
+    </w:p>
+    <w:p>
+      <w:pPr>
+        <w:pStyle w:val="ListeParagraf"/>
+        <w:numPr>
+          <w:ilvl w:val="1"/>
+          <w:numId w:val="23"/>
+        </w:numPr>
+        <w:rPr>
+          <w:b/>
+          <w:bCs/>
+          <w:sz w:val="32"/>
+          <w:szCs w:val="32"/>
+        </w:rPr>
+      </w:pPr>
+      <w:r>
+        <w:rPr>
+          <w:sz w:val="32"/>
+          <w:szCs w:val="32"/>
+        </w:rPr>
+        <w:t>Sistem kesintisi durumunda devreye ikincil yedek sistem girer</w:t>
+      </w:r>
+    </w:p>
+    <w:p>
+      <w:pPr>
+        <w:pStyle w:val="ListeParagraf"/>
+        <w:numPr>
+          <w:ilvl w:val="1"/>
+          <w:numId w:val="23"/>
+        </w:numPr>
+        <w:rPr>
+          <w:b/>
+          <w:bCs/>
+          <w:sz w:val="32"/>
+          <w:szCs w:val="32"/>
+        </w:rPr>
+      </w:pPr>
+      <w:r>
+        <w:rPr>
+          <w:sz w:val="32"/>
+          <w:szCs w:val="32"/>
+        </w:rPr>
+        <w:t>Bu kayıtlar sonradan incelenerek gerekli önlemler alınır ve sistem kesintilerinin önüne geçilmek hedeflenir.</w:t>
+      </w:r>
+    </w:p>
+    <w:p>
+      <w:pPr>
+        <w:rPr>
+          <w:b/>
+          <w:bCs/>
+          <w:sz w:val="32"/>
+          <w:szCs w:val="32"/>
+        </w:rPr>
+      </w:pPr>
+    </w:p>
+    <w:p>
+      <w:pPr>
+        <w:pStyle w:val="ListeParagraf"/>
+        <w:numPr>
+          <w:ilvl w:val="0"/>
+          <w:numId w:val="23"/>
+        </w:numPr>
+        <w:rPr>
+          <w:b/>
+          <w:bCs/>
+          <w:sz w:val="32"/>
+          <w:szCs w:val="32"/>
+        </w:rPr>
+      </w:pPr>
+      <w:r>
+        <w:rPr>
+          <w:b/>
+          <w:bCs/>
+          <w:sz w:val="32"/>
+          <w:szCs w:val="32"/>
+        </w:rPr>
+        <w:t>Sistem sürekli yedekleme yapmaktadır</w:t>
+      </w:r>
+    </w:p>
+    <w:p>
+      <w:pPr>
+        <w:pStyle w:val="ListeParagraf"/>
+        <w:rPr>
+          <w:b/>
+          <w:bCs/>
+          <w:sz w:val="32"/>
+          <w:szCs w:val="32"/>
+        </w:rPr>
+      </w:pPr>
+    </w:p>
+    <w:p>
+      <w:pPr>
+        <w:pStyle w:val="ListeParagraf"/>
+        <w:numPr>
+          <w:ilvl w:val="1"/>
+          <w:numId w:val="23"/>
+        </w:numPr>
+        <w:rPr>
+          <w:b/>
+          <w:bCs/>
+          <w:sz w:val="32"/>
+          <w:szCs w:val="32"/>
+        </w:rPr>
+      </w:pPr>
+      <w:r>
+        <w:rPr>
+          <w:sz w:val="32"/>
+          <w:szCs w:val="32"/>
+        </w:rPr>
+        <w:t>Sistem kesinti veya arıza durumlarında veri tabanı zarar görebilir</w:t>
+      </w:r>
+    </w:p>
+    <w:p>
+      <w:pPr>
+        <w:pStyle w:val="ListeParagraf"/>
+        <w:numPr>
+          <w:ilvl w:val="1"/>
+          <w:numId w:val="23"/>
+        </w:numPr>
+        <w:rPr>
+          <w:b/>
+          <w:bCs/>
+          <w:sz w:val="32"/>
+          <w:szCs w:val="32"/>
+        </w:rPr>
+      </w:pPr>
+      <w:r>
+        <w:rPr>
+          <w:sz w:val="32"/>
+          <w:szCs w:val="32"/>
+        </w:rPr>
+        <w:t>Bu zarardan etkilenmemek için sistem belli aralıklarla veri tabanının yedeğini alır.</w:t>
+      </w:r>
+    </w:p>
+    <w:p>
+      <w:pPr>
+        <w:pStyle w:val="ListeParagraf"/>
+        <w:numPr>
+          <w:ilvl w:val="1"/>
+          <w:numId w:val="23"/>
+        </w:numPr>
+        <w:rPr>
+          <w:b/>
+          <w:bCs/>
+          <w:sz w:val="32"/>
+          <w:szCs w:val="32"/>
+        </w:rPr>
+      </w:pPr>
+      <w:r>
+        <w:rPr>
+          <w:sz w:val="32"/>
+          <w:szCs w:val="32"/>
+        </w:rPr>
+        <w:t>Alınan yedeğe gerektiği durumlarda geri dönülür ve işlemler kaldığı yerden devam eder</w:t>
+      </w:r>
+    </w:p>
+    <w:p>
+      <w:pPr>
+        <w:pStyle w:val="ListeParagraf"/>
+        <w:ind w:left="1440"/>
+        <w:rPr>
+          <w:b/>
+          <w:bCs/>
+          <w:sz w:val="32"/>
+          <w:szCs w:val="32"/>
+        </w:rPr>
+      </w:pPr>
+    </w:p>
+    <w:p>
+      <w:pPr>
+        <w:pStyle w:val="ListeParagraf"/>
+        <w:numPr>
+          <w:ilvl w:val="0"/>
+          <w:numId w:val="23"/>
+        </w:numPr>
+        <w:rPr>
+          <w:b/>
+          <w:bCs/>
+          <w:sz w:val="32"/>
+          <w:szCs w:val="32"/>
+        </w:rPr>
+      </w:pPr>
+      <w:r>
+        <w:rPr>
+          <w:b/>
+          <w:bCs/>
+          <w:sz w:val="32"/>
+          <w:szCs w:val="32"/>
+        </w:rPr>
+        <w:t>Sistem kesinti bildirimi yapabilmeli</w:t>
+      </w:r>
+    </w:p>
+    <w:p>
+      <w:pPr>
+        <w:pStyle w:val="ListeParagraf"/>
+        <w:rPr>
+          <w:b/>
+          <w:bCs/>
+          <w:sz w:val="32"/>
+          <w:szCs w:val="32"/>
+        </w:rPr>
+      </w:pPr>
+    </w:p>
+    <w:p>
+      <w:pPr>
+        <w:pStyle w:val="ListeParagraf"/>
+        <w:numPr>
+          <w:ilvl w:val="1"/>
+          <w:numId w:val="23"/>
+        </w:numPr>
+        <w:rPr>
+          <w:b/>
+          <w:bCs/>
+          <w:sz w:val="32"/>
+          <w:szCs w:val="32"/>
+        </w:rPr>
+      </w:pPr>
+      <w:r>
+        <w:rPr>
+          <w:sz w:val="32"/>
+          <w:szCs w:val="32"/>
+        </w:rPr>
+        <w:t>Sistemde kesinti olduğu durumlarda otomatik olarak yetkili kişilere bildirim göndermeli</w:t>
+      </w:r>
+    </w:p>
+    <w:p>
+      <w:pPr>
+        <w:pStyle w:val="ListeParagraf"/>
+        <w:numPr>
+          <w:ilvl w:val="1"/>
+          <w:numId w:val="23"/>
+        </w:numPr>
+        <w:rPr>
+          <w:b/>
+          <w:bCs/>
+          <w:sz w:val="32"/>
+          <w:szCs w:val="32"/>
+        </w:rPr>
+      </w:pPr>
+      <w:r>
+        <w:rPr>
+          <w:sz w:val="32"/>
+          <w:szCs w:val="32"/>
+        </w:rPr>
+        <w:t>Yetkili kişiler kesinti durumunu gidermek için gerekli işlemleri yapar</w:t>
+      </w:r>
+    </w:p>
+    <w:p>
+      <w:pPr>
+        <w:pStyle w:val="ListeParagraf"/>
+        <w:numPr>
+          <w:ilvl w:val="1"/>
+          <w:numId w:val="23"/>
+        </w:numPr>
+        <w:rPr>
+          <w:b/>
+          <w:bCs/>
+          <w:sz w:val="32"/>
+          <w:szCs w:val="32"/>
+        </w:rPr>
+      </w:pPr>
+      <w:r>
+        <w:rPr>
+          <w:sz w:val="32"/>
+          <w:szCs w:val="32"/>
+        </w:rPr>
+        <w:t>Sistem tekrardan çalışmaya devam eder</w:t>
+      </w:r>
+    </w:p>
+    <w:p>
+      <w:pPr>
+        <w:rPr>
+          <w:b/>
+          <w:bCs/>
+          <w:sz w:val="32"/>
+          <w:szCs w:val="32"/>
+        </w:rPr>
+      </w:pPr>
+    </w:p>
+    <w:p>
+      <w:pPr>
         <w:rPr>
           <w:b/>
           <w:bCs/>
@@ -2085,36 +2339,25 @@
           <w:szCs w:val="40"/>
         </w:rPr>
       </w:pPr>
-    </w:p>
-    <w:p>
-      <w:pPr>
-        <w:jc w:val="center"/>
+      <w:r>
         <w:rPr>
           <w:b/>
           <w:bCs/>
           <w:sz w:val="40"/>
           <w:szCs w:val="40"/>
         </w:rPr>
-      </w:pPr>
-      <w:r>
+        <w:lastRenderedPageBreak/>
+        <w:t>Projede Kullanılacak Yazılım Mimari Stili</w:t>
+      </w:r>
+    </w:p>
+    <w:p>
+      <w:pPr>
         <w:rPr>
           <w:b/>
           <w:bCs/>
           <w:sz w:val="40"/>
           <w:szCs w:val="40"/>
         </w:rPr>
-        <w:lastRenderedPageBreak/>
-        <w:t>Projede Kullanılacak Yazılım Mimari Stili</w:t>
-      </w:r>
-    </w:p>
-    <w:p>
-      <w:pPr>
-        <w:rPr>
-          <w:b/>
-          <w:bCs/>
-          <w:sz w:val="40"/>
-          <w:szCs w:val="40"/>
-        </w:rPr>
       </w:pPr>
     </w:p>
     <w:p>
@@ -2305,7 +2548,10 @@
           <w:u w:val="single"/>
         </w:rPr>
       </w:pPr>
-      <w:r>
+    </w:p>
+    <w:p>
+      <w:pPr>
+        <w:ind w:firstLine="708"/>
         <w:rPr>
           <w:b/>
           <w:bCs/>
@@ -2313,6 +2559,64 @@
           <w:szCs w:val="32"/>
           <w:u w:val="single"/>
         </w:rPr>
+      </w:pPr>
+    </w:p>
+    <w:p>
+      <w:pPr>
+        <w:ind w:firstLine="708"/>
+        <w:rPr>
+          <w:b/>
+          <w:bCs/>
+          <w:sz w:val="32"/>
+          <w:szCs w:val="32"/>
+          <w:u w:val="single"/>
+        </w:rPr>
+      </w:pPr>
+    </w:p>
+    <w:p>
+      <w:pPr>
+        <w:ind w:firstLine="708"/>
+        <w:rPr>
+          <w:b/>
+          <w:bCs/>
+          <w:sz w:val="32"/>
+          <w:szCs w:val="32"/>
+          <w:u w:val="single"/>
+        </w:rPr>
+      </w:pPr>
+    </w:p>
+    <w:p>
+      <w:pPr>
+        <w:ind w:firstLine="708"/>
+        <w:rPr>
+          <w:b/>
+          <w:bCs/>
+          <w:sz w:val="32"/>
+          <w:szCs w:val="32"/>
+          <w:u w:val="single"/>
+        </w:rPr>
+      </w:pPr>
+    </w:p>
+    <w:p>
+      <w:pPr>
+        <w:ind w:firstLine="708"/>
+        <w:rPr>
+          <w:b/>
+          <w:bCs/>
+          <w:sz w:val="32"/>
+          <w:szCs w:val="32"/>
+          <w:u w:val="single"/>
+        </w:rPr>
+      </w:pPr>
+      <w:r>
+        <w:rPr>
+          <w:b/>
+          <w:bCs/>
+          <w:sz w:val="32"/>
+          <w:szCs w:val="32"/>
+          <w:u w:val="single"/>
+        </w:rPr>
+        <w:lastRenderedPageBreak/>
         <w:t>Projede Kullanılacak Servisler</w:t>
       </w:r>
     </w:p>
@@ -2418,7 +2722,6 @@
           <w:sz w:val="32"/>
           <w:szCs w:val="32"/>
         </w:rPr>
-        <w:lastRenderedPageBreak/>
         <w:t xml:space="preserve">Rezervasyon Servisi: </w:t>
       </w:r>
       <w:r>
@@ -2649,10 +2952,10 @@
         </w:rPr>
         <w:lastRenderedPageBreak/>
         <w:drawing>
-          <wp:inline distT="0" distB="0" distL="0" distR="0" wp14:anchorId="2CC6ADF8" wp14:editId="5D0CBCA3">
+          <wp:inline distT="0" distB="0" distL="0" distR="0" wp14:anchorId="34352A2F" wp14:editId="76A00FAF">
             <wp:extent cx="5760720" cy="3268345"/>
             <wp:effectExtent l="0" t="0" r="0" b="8255"/>
-            <wp:docPr id="792955631" name="Resim 1"/>
+            <wp:docPr id="920088200" name="Resim 920088200"/>
             <wp:cNvGraphicFramePr>
               <a:graphicFrameLocks xmlns:a="http://schemas.openxmlformats.org/drawingml/2006/main" noChangeAspect="1"/>
             </wp:cNvGraphicFramePr>
@@ -3437,10 +3740,10 @@
           <w:noProof/>
         </w:rPr>
         <w:drawing>
-          <wp:inline distT="0" distB="0" distL="0" distR="0" wp14:anchorId="734DD5E2" wp14:editId="0C132D8D">
+          <wp:inline distT="0" distB="0" distL="0" distR="0" wp14:anchorId="758698C5" wp14:editId="479FA27F">
             <wp:extent cx="5760720" cy="3439795"/>
             <wp:effectExtent l="0" t="0" r="0" b="8255"/>
-            <wp:docPr id="1139024024" name="Resim 2"/>
+            <wp:docPr id="2035091362" name="Resim 2035091362"/>
             <wp:cNvGraphicFramePr>
               <a:graphicFrameLocks xmlns:a="http://schemas.openxmlformats.org/drawingml/2006/main" noChangeAspect="1"/>
             </wp:cNvGraphicFramePr>
@@ -3513,7 +3816,6 @@
         </w:rPr>
       </w:pPr>
     </w:p>
-    <w:p/>
     <w:p>
       <w:pPr>
         <w:jc w:val="center"/>
@@ -3555,7 +3857,6 @@
           <w:u w:val="single"/>
         </w:rPr>
       </w:pPr>
-      <w:bookmarkStart w:id="0" w:name="_Hlk135565777"/>
       <w:r>
         <w:rPr>
           <w:b/>
@@ -3567,27 +3868,19 @@
         <w:t>Builder Deseni</w:t>
       </w:r>
     </w:p>
-    <w:bookmarkEnd w:id="0"/>
-    <w:p>
-      <w:pPr>
-        <w:rPr>
-          <w:sz w:val="36"/>
-          <w:szCs w:val="36"/>
-        </w:rPr>
-      </w:pPr>
-      <w:r>
-        <w:rPr>
-          <w:sz w:val="36"/>
-          <w:szCs w:val="36"/>
-        </w:rPr>
-        <w:t>Builder desenini</w:t>
-      </w:r>
-      <w:r>
-        <w:rPr>
-          <w:sz w:val="36"/>
-          <w:szCs w:val="36"/>
-        </w:rPr>
-        <w:t xml:space="preserve"> </w:t>
+    <w:p>
+      <w:pPr>
+        <w:rPr>
+          <w:sz w:val="36"/>
+          <w:szCs w:val="36"/>
+        </w:rPr>
+      </w:pPr>
+      <w:r>
+        <w:rPr>
+          <w:sz w:val="36"/>
+          <w:szCs w:val="36"/>
+        </w:rPr>
+        <w:t xml:space="preserve">Builder desenini </w:t>
       </w:r>
       <w:r>
         <w:rPr>
@@ -3787,12 +4080,37 @@
           <w:szCs w:val="36"/>
         </w:rPr>
       </w:pPr>
-      <w:r>
-        <w:rPr>
-          <w:sz w:val="36"/>
-          <w:szCs w:val="36"/>
-        </w:rPr>
-        <w:t>Kullanici (Interface)</w:t>
+      <w:proofErr w:type="spellStart"/>
+      <w:r>
+        <w:rPr>
+          <w:sz w:val="36"/>
+          <w:szCs w:val="36"/>
+        </w:rPr>
+        <w:t>Kullanici</w:t>
+      </w:r>
+      <w:proofErr w:type="spellEnd"/>
+      <w:r>
+        <w:rPr>
+          <w:sz w:val="36"/>
+          <w:szCs w:val="36"/>
+        </w:rPr>
+        <w:t xml:space="preserve"> (</w:t>
+      </w:r>
+      <w:proofErr w:type="spellStart"/>
+      <w:r>
+        <w:rPr>
+          <w:sz w:val="36"/>
+          <w:szCs w:val="36"/>
+        </w:rPr>
+        <w:t>Interface</w:t>
+      </w:r>
+      <w:proofErr w:type="spellEnd"/>
+      <w:r>
+        <w:rPr>
+          <w:sz w:val="36"/>
+          <w:szCs w:val="36"/>
+        </w:rPr>
+        <w:t>)</w:t>
       </w:r>
     </w:p>
     <w:p>
@@ -3807,6 +4125,7 @@
           <w:szCs w:val="36"/>
         </w:rPr>
       </w:pPr>
+      <w:proofErr w:type="spellStart"/>
       <w:r>
         <w:rPr>
           <w:sz w:val="36"/>
@@ -3814,6 +4133,7 @@
         </w:rPr>
         <w:t>KullaniciFactory</w:t>
       </w:r>
+      <w:proofErr w:type="spellEnd"/>
     </w:p>
     <w:p>
       <w:pPr>
@@ -3827,6 +4147,7 @@
           <w:szCs w:val="36"/>
         </w:rPr>
       </w:pPr>
+      <w:proofErr w:type="spellStart"/>
       <w:r>
         <w:rPr>
           <w:sz w:val="36"/>
@@ -3834,6 +4155,7 @@
         </w:rPr>
         <w:t>Musteri</w:t>
       </w:r>
+      <w:proofErr w:type="spellEnd"/>
     </w:p>
     <w:p>
       <w:pPr>
@@ -3847,6 +4169,7 @@
           <w:szCs w:val="36"/>
         </w:rPr>
       </w:pPr>
+      <w:proofErr w:type="spellStart"/>
       <w:r>
         <w:rPr>
           <w:sz w:val="36"/>
@@ -3854,6 +4177,7 @@
         </w:rPr>
         <w:t>Yonetici</w:t>
       </w:r>
+      <w:proofErr w:type="spellEnd"/>
     </w:p>
     <w:p>
       <w:pPr>
@@ -3908,7 +4232,23 @@
           <w:sz w:val="36"/>
           <w:szCs w:val="36"/>
         </w:rPr>
-        <w:t>Bridge desenini kullanmamızdaki amaç kiralanacak arabanın daha kolay şekilde işleme sokulmasını sağlamak. Ayrıca yeni model arabalar eklendiğinde bridge deseni sayesinde daha basit şekilde sisteme eklenebilecektir.</w:t>
+        <w:t xml:space="preserve">Bridge desenini kullanmamızdaki amaç kiralanacak arabanın daha kolay şekilde işleme sokulmasını sağlamak. Ayrıca yeni model arabalar eklendiğinde </w:t>
+      </w:r>
+      <w:proofErr w:type="spellStart"/>
+      <w:r>
+        <w:rPr>
+          <w:sz w:val="36"/>
+          <w:szCs w:val="36"/>
+        </w:rPr>
+        <w:t>bridge</w:t>
+      </w:r>
+      <w:proofErr w:type="spellEnd"/>
+      <w:r>
+        <w:rPr>
+          <w:sz w:val="36"/>
+          <w:szCs w:val="36"/>
+        </w:rPr>
+        <w:t xml:space="preserve"> deseni sayesinde daha basit şekilde sisteme eklenebilecektir.</w:t>
       </w:r>
     </w:p>
     <w:p>
@@ -3946,12 +4286,37 @@
           <w:szCs w:val="36"/>
         </w:rPr>
       </w:pPr>
-      <w:r>
-        <w:rPr>
-          <w:sz w:val="36"/>
-          <w:szCs w:val="36"/>
-        </w:rPr>
-        <w:t>KiralanacakAraba (Interface)</w:t>
+      <w:proofErr w:type="spellStart"/>
+      <w:r>
+        <w:rPr>
+          <w:sz w:val="36"/>
+          <w:szCs w:val="36"/>
+        </w:rPr>
+        <w:t>KiralanacakAraba</w:t>
+      </w:r>
+      <w:proofErr w:type="spellEnd"/>
+      <w:r>
+        <w:rPr>
+          <w:sz w:val="36"/>
+          <w:szCs w:val="36"/>
+        </w:rPr>
+        <w:t xml:space="preserve"> (</w:t>
+      </w:r>
+      <w:proofErr w:type="spellStart"/>
+      <w:r>
+        <w:rPr>
+          <w:sz w:val="36"/>
+          <w:szCs w:val="36"/>
+        </w:rPr>
+        <w:t>Interface</w:t>
+      </w:r>
+      <w:proofErr w:type="spellEnd"/>
+      <w:r>
+        <w:rPr>
+          <w:sz w:val="36"/>
+          <w:szCs w:val="36"/>
+        </w:rPr>
+        <w:t>)</w:t>
       </w:r>
     </w:p>
     <w:p>
@@ -3986,6 +4351,7 @@
           <w:szCs w:val="36"/>
         </w:rPr>
       </w:pPr>
+      <w:proofErr w:type="spellStart"/>
       <w:r>
         <w:rPr>
           <w:sz w:val="36"/>
@@ -3993,6 +4359,7 @@
         </w:rPr>
         <w:t>SporAraba</w:t>
       </w:r>
+      <w:proofErr w:type="spellEnd"/>
     </w:p>
     <w:p>
       <w:pPr>
@@ -4006,6 +4373,7 @@
           <w:szCs w:val="36"/>
         </w:rPr>
       </w:pPr>
+      <w:proofErr w:type="spellStart"/>
       <w:r>
         <w:rPr>
           <w:sz w:val="36"/>
@@ -4013,6 +4381,7 @@
         </w:rPr>
         <w:t>SuvAraba</w:t>
       </w:r>
+      <w:proofErr w:type="spellEnd"/>
     </w:p>
     <w:p>
       <w:pPr>
@@ -4026,6 +4395,7 @@
           <w:szCs w:val="36"/>
         </w:rPr>
       </w:pPr>
+      <w:proofErr w:type="spellStart"/>
       <w:r>
         <w:rPr>
           <w:sz w:val="36"/>
@@ -4033,6 +4403,7 @@
         </w:rPr>
         <w:t>PickupAraba</w:t>
       </w:r>
+      <w:proofErr w:type="spellEnd"/>
     </w:p>
     <w:p>
       <w:pPr>
@@ -4046,6 +4417,7 @@
           <w:szCs w:val="36"/>
         </w:rPr>
       </w:pPr>
+      <w:proofErr w:type="spellStart"/>
       <w:r>
         <w:rPr>
           <w:sz w:val="36"/>
@@ -4053,6 +4425,7 @@
         </w:rPr>
         <w:t>Islemler</w:t>
       </w:r>
+      <w:proofErr w:type="spellEnd"/>
     </w:p>
     <w:p>
       <w:pPr>
@@ -4123,23 +4496,17 @@
           <w:sz w:val="36"/>
           <w:szCs w:val="36"/>
         </w:rPr>
-        <w:t xml:space="preserve"> olacaktır</w:t>
-      </w:r>
-      <w:r>
-        <w:rPr>
-          <w:sz w:val="36"/>
-          <w:szCs w:val="36"/>
-        </w:rPr>
-        <w:t>.</w:t>
-      </w:r>
-    </w:p>
-    <w:p>
-      <w:pPr>
-        <w:rPr>
-          <w:sz w:val="36"/>
-          <w:szCs w:val="36"/>
-        </w:rPr>
-      </w:pPr>
+        <w:t xml:space="preserve"> olacaktır.</w:t>
+      </w:r>
+    </w:p>
+    <w:p>
+      <w:pPr>
+        <w:rPr>
+          <w:sz w:val="36"/>
+          <w:szCs w:val="36"/>
+        </w:rPr>
+      </w:pPr>
+      <w:proofErr w:type="spellStart"/>
       <w:r>
         <w:rPr>
           <w:b/>
@@ -4151,6 +4518,7 @@
         </w:rPr>
         <w:t>KiralamaProxy</w:t>
       </w:r>
+      <w:proofErr w:type="spellEnd"/>
       <w:r>
         <w:rPr>
           <w:b/>
@@ -4167,7 +4535,23 @@
           <w:sz w:val="36"/>
           <w:szCs w:val="36"/>
         </w:rPr>
-        <w:t>sınıfı erişim kontolünü sağlayarak daha güvenli ve verimli bir servis olmasını sağlar.</w:t>
+        <w:t xml:space="preserve">sınıfı erişim </w:t>
+      </w:r>
+      <w:proofErr w:type="spellStart"/>
+      <w:r>
+        <w:rPr>
+          <w:sz w:val="36"/>
+          <w:szCs w:val="36"/>
+        </w:rPr>
+        <w:t>kontolünü</w:t>
+      </w:r>
+      <w:proofErr w:type="spellEnd"/>
+      <w:r>
+        <w:rPr>
+          <w:sz w:val="36"/>
+          <w:szCs w:val="36"/>
+        </w:rPr>
+        <w:t xml:space="preserve"> sağlayarak daha güvenli ve verimli bir servis olmasını sağlar.</w:t>
       </w:r>
     </w:p>
     <w:p>
@@ -4205,12 +4589,37 @@
           <w:szCs w:val="36"/>
         </w:rPr>
       </w:pPr>
-      <w:r>
-        <w:rPr>
-          <w:sz w:val="36"/>
-          <w:szCs w:val="36"/>
-        </w:rPr>
-        <w:t>KiralamaServisi (Interface)</w:t>
+      <w:proofErr w:type="spellStart"/>
+      <w:r>
+        <w:rPr>
+          <w:sz w:val="36"/>
+          <w:szCs w:val="36"/>
+        </w:rPr>
+        <w:t>KiralamaServisi</w:t>
+      </w:r>
+      <w:proofErr w:type="spellEnd"/>
+      <w:r>
+        <w:rPr>
+          <w:sz w:val="36"/>
+          <w:szCs w:val="36"/>
+        </w:rPr>
+        <w:t xml:space="preserve"> (</w:t>
+      </w:r>
+      <w:proofErr w:type="spellStart"/>
+      <w:r>
+        <w:rPr>
+          <w:sz w:val="36"/>
+          <w:szCs w:val="36"/>
+        </w:rPr>
+        <w:t>Interface</w:t>
+      </w:r>
+      <w:proofErr w:type="spellEnd"/>
+      <w:r>
+        <w:rPr>
+          <w:sz w:val="36"/>
+          <w:szCs w:val="36"/>
+        </w:rPr>
+        <w:t>)</w:t>
       </w:r>
     </w:p>
     <w:p>
@@ -4225,6 +4634,7 @@
           <w:szCs w:val="36"/>
         </w:rPr>
       </w:pPr>
+      <w:proofErr w:type="spellStart"/>
       <w:r>
         <w:rPr>
           <w:sz w:val="36"/>
@@ -4232,6 +4642,7 @@
         </w:rPr>
         <w:t>ProxyKiralama</w:t>
       </w:r>
+      <w:proofErr w:type="spellEnd"/>
     </w:p>
     <w:p>
       <w:pPr>
@@ -4245,6 +4656,7 @@
           <w:szCs w:val="36"/>
         </w:rPr>
       </w:pPr>
+      <w:proofErr w:type="spellStart"/>
       <w:r>
         <w:rPr>
           <w:sz w:val="36"/>
@@ -4252,6 +4664,7 @@
         </w:rPr>
         <w:t>KiralamaServisiDemo</w:t>
       </w:r>
+      <w:proofErr w:type="spellEnd"/>
     </w:p>
     <w:p>
       <w:pPr>
@@ -4263,6 +4676,7 @@
           <w:u w:val="single"/>
         </w:rPr>
       </w:pPr>
+      <w:proofErr w:type="spellStart"/>
       <w:r>
         <w:rPr>
           <w:b/>
@@ -4272,8 +4686,9 @@
           <w:u w:val="single"/>
         </w:rPr>
         <w:lastRenderedPageBreak/>
-        <w:t xml:space="preserve">Decorator </w:t>
-      </w:r>
+        <w:t>Decorator</w:t>
+      </w:r>
+      <w:proofErr w:type="spellEnd"/>
       <w:r>
         <w:rPr>
           <w:b/>
@@ -4282,6 +4697,16 @@
           <w:szCs w:val="36"/>
           <w:u w:val="single"/>
         </w:rPr>
+        <w:t xml:space="preserve"> </w:t>
+      </w:r>
+      <w:r>
+        <w:rPr>
+          <w:b/>
+          <w:bCs/>
+          <w:sz w:val="36"/>
+          <w:szCs w:val="36"/>
+          <w:u w:val="single"/>
+        </w:rPr>
         <w:t>Deseni</w:t>
       </w:r>
     </w:p>
@@ -4299,6 +4724,7 @@
         </w:rPr>
         <w:t xml:space="preserve">Kiralanacak arabaya ek hizmet eklenmesini sağlayan en uygun tasarım deseni </w:t>
       </w:r>
+      <w:proofErr w:type="spellStart"/>
       <w:r>
         <w:rPr>
           <w:b/>
@@ -4309,6 +4735,7 @@
         </w:rPr>
         <w:t>Decorator</w:t>
       </w:r>
+      <w:proofErr w:type="spellEnd"/>
       <w:r>
         <w:rPr>
           <w:sz w:val="36"/>
@@ -4316,6 +4743,7 @@
         </w:rPr>
         <w:t xml:space="preserve"> olduğu için ek hizmet ekleme işlemlerini </w:t>
       </w:r>
+      <w:proofErr w:type="spellStart"/>
       <w:r>
         <w:rPr>
           <w:i/>
@@ -4325,6 +4753,7 @@
         </w:rPr>
         <w:t>Decorator</w:t>
       </w:r>
+      <w:proofErr w:type="spellEnd"/>
       <w:r>
         <w:rPr>
           <w:sz w:val="36"/>
@@ -4340,6 +4769,7 @@
           <w:szCs w:val="36"/>
         </w:rPr>
       </w:pPr>
+      <w:proofErr w:type="spellStart"/>
       <w:r>
         <w:rPr>
           <w:i/>
@@ -4349,6 +4779,7 @@
         </w:rPr>
         <w:t>Decorator</w:t>
       </w:r>
+      <w:proofErr w:type="spellEnd"/>
       <w:r>
         <w:rPr>
           <w:sz w:val="36"/>
@@ -4369,12 +4800,37 @@
           <w:szCs w:val="36"/>
         </w:rPr>
       </w:pPr>
-      <w:r>
-        <w:rPr>
-          <w:sz w:val="36"/>
-          <w:szCs w:val="36"/>
-        </w:rPr>
-        <w:t>Arac (Interface)</w:t>
+      <w:proofErr w:type="spellStart"/>
+      <w:r>
+        <w:rPr>
+          <w:sz w:val="36"/>
+          <w:szCs w:val="36"/>
+        </w:rPr>
+        <w:t>Arac</w:t>
+      </w:r>
+      <w:proofErr w:type="spellEnd"/>
+      <w:r>
+        <w:rPr>
+          <w:sz w:val="36"/>
+          <w:szCs w:val="36"/>
+        </w:rPr>
+        <w:t xml:space="preserve"> (</w:t>
+      </w:r>
+      <w:proofErr w:type="spellStart"/>
+      <w:r>
+        <w:rPr>
+          <w:sz w:val="36"/>
+          <w:szCs w:val="36"/>
+        </w:rPr>
+        <w:t>Interface</w:t>
+      </w:r>
+      <w:proofErr w:type="spellEnd"/>
+      <w:r>
+        <w:rPr>
+          <w:sz w:val="36"/>
+          <w:szCs w:val="36"/>
+        </w:rPr>
+        <w:t>)</w:t>
       </w:r>
     </w:p>
     <w:p>
@@ -4389,12 +4845,37 @@
           <w:szCs w:val="36"/>
         </w:rPr>
       </w:pPr>
-      <w:r>
-        <w:rPr>
-          <w:sz w:val="36"/>
-          <w:szCs w:val="36"/>
-        </w:rPr>
-        <w:t>DecoratorArac (Abstract)</w:t>
+      <w:proofErr w:type="spellStart"/>
+      <w:r>
+        <w:rPr>
+          <w:sz w:val="36"/>
+          <w:szCs w:val="36"/>
+        </w:rPr>
+        <w:t>DecoratorArac</w:t>
+      </w:r>
+      <w:proofErr w:type="spellEnd"/>
+      <w:r>
+        <w:rPr>
+          <w:sz w:val="36"/>
+          <w:szCs w:val="36"/>
+        </w:rPr>
+        <w:t xml:space="preserve"> (</w:t>
+      </w:r>
+      <w:proofErr w:type="spellStart"/>
+      <w:r>
+        <w:rPr>
+          <w:sz w:val="36"/>
+          <w:szCs w:val="36"/>
+        </w:rPr>
+        <w:t>Abstract</w:t>
+      </w:r>
+      <w:proofErr w:type="spellEnd"/>
+      <w:r>
+        <w:rPr>
+          <w:sz w:val="36"/>
+          <w:szCs w:val="36"/>
+        </w:rPr>
+        <w:t>)</w:t>
       </w:r>
     </w:p>
     <w:p>
@@ -4429,6 +4910,7 @@
           <w:szCs w:val="36"/>
         </w:rPr>
       </w:pPr>
+      <w:proofErr w:type="spellStart"/>
       <w:r>
         <w:rPr>
           <w:sz w:val="36"/>
@@ -4436,6 +4918,7 @@
         </w:rPr>
         <w:t>EkMenzilDecorator</w:t>
       </w:r>
+      <w:proofErr w:type="spellEnd"/>
     </w:p>
     <w:p>
       <w:pPr>
@@ -4458,6 +4941,7 @@
           <w:u w:val="single"/>
         </w:rPr>
       </w:pPr>
+      <w:proofErr w:type="spellStart"/>
       <w:r>
         <w:rPr>
           <w:b/>
@@ -4466,8 +4950,9 @@
           <w:szCs w:val="36"/>
           <w:u w:val="single"/>
         </w:rPr>
-        <w:t xml:space="preserve">Iterator </w:t>
-      </w:r>
+        <w:t>Iterator</w:t>
+      </w:r>
+      <w:proofErr w:type="spellEnd"/>
       <w:r>
         <w:rPr>
           <w:b/>
@@ -4476,6 +4961,16 @@
           <w:szCs w:val="36"/>
           <w:u w:val="single"/>
         </w:rPr>
+        <w:t xml:space="preserve"> </w:t>
+      </w:r>
+      <w:r>
+        <w:rPr>
+          <w:b/>
+          <w:bCs/>
+          <w:sz w:val="36"/>
+          <w:szCs w:val="36"/>
+          <w:u w:val="single"/>
+        </w:rPr>
         <w:t>Deseni</w:t>
       </w:r>
     </w:p>
@@ -4491,22 +4986,47 @@
           <w:sz w:val="36"/>
           <w:szCs w:val="36"/>
         </w:rPr>
-        <w:t xml:space="preserve">Araç listesin gizli şekilde tutup erişebilmek için Iterator desenini kullandık. </w:t>
-      </w:r>
-    </w:p>
-    <w:p>
-      <w:pPr>
-        <w:rPr>
-          <w:sz w:val="36"/>
-          <w:szCs w:val="36"/>
-        </w:rPr>
-      </w:pPr>
-      <w:r>
-        <w:rPr>
-          <w:sz w:val="36"/>
-          <w:szCs w:val="36"/>
-        </w:rPr>
-        <w:t>Iterator Deseninin Kullanıldığı Sınıflar</w:t>
+        <w:t xml:space="preserve">Araç listesin gizli şekilde tutup erişebilmek için </w:t>
+      </w:r>
+      <w:proofErr w:type="spellStart"/>
+      <w:r>
+        <w:rPr>
+          <w:sz w:val="36"/>
+          <w:szCs w:val="36"/>
+        </w:rPr>
+        <w:t>Iterator</w:t>
+      </w:r>
+      <w:proofErr w:type="spellEnd"/>
+      <w:r>
+        <w:rPr>
+          <w:sz w:val="36"/>
+          <w:szCs w:val="36"/>
+        </w:rPr>
+        <w:t xml:space="preserve"> desenini kullandık. </w:t>
+      </w:r>
+    </w:p>
+    <w:p>
+      <w:pPr>
+        <w:rPr>
+          <w:sz w:val="36"/>
+          <w:szCs w:val="36"/>
+        </w:rPr>
+      </w:pPr>
+      <w:proofErr w:type="spellStart"/>
+      <w:r>
+        <w:rPr>
+          <w:sz w:val="36"/>
+          <w:szCs w:val="36"/>
+        </w:rPr>
+        <w:t>Iterator</w:t>
+      </w:r>
+      <w:proofErr w:type="spellEnd"/>
+      <w:r>
+        <w:rPr>
+          <w:sz w:val="36"/>
+          <w:szCs w:val="36"/>
+        </w:rPr>
+        <w:t xml:space="preserve"> Deseninin Kullanıldığı Sınıflar</w:t>
       </w:r>
     </w:p>
     <w:p>
@@ -4521,12 +5041,37 @@
           <w:szCs w:val="36"/>
         </w:rPr>
       </w:pPr>
-      <w:r>
-        <w:rPr>
-          <w:sz w:val="36"/>
-          <w:szCs w:val="36"/>
-        </w:rPr>
-        <w:t>Arac (Interface)</w:t>
+      <w:proofErr w:type="spellStart"/>
+      <w:r>
+        <w:rPr>
+          <w:sz w:val="36"/>
+          <w:szCs w:val="36"/>
+        </w:rPr>
+        <w:t>Arac</w:t>
+      </w:r>
+      <w:proofErr w:type="spellEnd"/>
+      <w:r>
+        <w:rPr>
+          <w:sz w:val="36"/>
+          <w:szCs w:val="36"/>
+        </w:rPr>
+        <w:t xml:space="preserve"> (</w:t>
+      </w:r>
+      <w:proofErr w:type="spellStart"/>
+      <w:r>
+        <w:rPr>
+          <w:sz w:val="36"/>
+          <w:szCs w:val="36"/>
+        </w:rPr>
+        <w:t>Interface</w:t>
+      </w:r>
+      <w:proofErr w:type="spellEnd"/>
+      <w:r>
+        <w:rPr>
+          <w:sz w:val="36"/>
+          <w:szCs w:val="36"/>
+        </w:rPr>
+        <w:t>)</w:t>
       </w:r>
     </w:p>
     <w:p>
@@ -4541,6 +5086,7 @@
           <w:szCs w:val="36"/>
         </w:rPr>
       </w:pPr>
+      <w:proofErr w:type="spellStart"/>
       <w:r>
         <w:rPr>
           <w:sz w:val="36"/>
@@ -4548,6 +5094,7 @@
         </w:rPr>
         <w:t>AracListesi</w:t>
       </w:r>
+      <w:proofErr w:type="spellEnd"/>
     </w:p>
     <w:p>
       <w:pPr>
@@ -4561,6 +5108,7 @@
           <w:szCs w:val="36"/>
         </w:rPr>
       </w:pPr>
+      <w:proofErr w:type="spellStart"/>
       <w:r>
         <w:rPr>
           <w:sz w:val="36"/>
@@ -4568,6 +5116,7 @@
         </w:rPr>
         <w:t>IteratorArac</w:t>
       </w:r>
+      <w:proofErr w:type="spellEnd"/>
     </w:p>
     <w:p>
       <w:pPr>
@@ -4665,6 +5214,7 @@
           <w:u w:val="single"/>
         </w:rPr>
       </w:pPr>
+      <w:proofErr w:type="spellStart"/>
       <w:r>
         <w:rPr>
           <w:b/>
@@ -4674,8 +5224,9 @@
           <w:u w:val="single"/>
         </w:rPr>
         <w:lastRenderedPageBreak/>
-        <w:t xml:space="preserve">Strategy </w:t>
-      </w:r>
+        <w:t>Strategy</w:t>
+      </w:r>
+      <w:proofErr w:type="spellEnd"/>
       <w:r>
         <w:rPr>
           <w:b/>
@@ -4684,6 +5235,16 @@
           <w:szCs w:val="36"/>
           <w:u w:val="single"/>
         </w:rPr>
+        <w:t xml:space="preserve"> </w:t>
+      </w:r>
+      <w:r>
+        <w:rPr>
+          <w:b/>
+          <w:bCs/>
+          <w:sz w:val="36"/>
+          <w:szCs w:val="36"/>
+          <w:u w:val="single"/>
+        </w:rPr>
         <w:t>Deseni</w:t>
       </w:r>
     </w:p>
@@ -4701,6 +5262,7 @@
         </w:rPr>
         <w:t xml:space="preserve">Araba kiralama seçenekleri birden fazla olduğu için en uygun tasarım deseni </w:t>
       </w:r>
+      <w:proofErr w:type="spellStart"/>
       <w:r>
         <w:rPr>
           <w:b/>
@@ -4710,7 +5272,19 @@
           <w:sz w:val="36"/>
           <w:szCs w:val="36"/>
         </w:rPr>
-        <w:t xml:space="preserve">Strategy </w:t>
+        <w:t>Strategy</w:t>
+      </w:r>
+      <w:proofErr w:type="spellEnd"/>
+      <w:r>
+        <w:rPr>
+          <w:b/>
+          <w:bCs/>
+          <w:i/>
+          <w:iCs/>
+          <w:sz w:val="36"/>
+          <w:szCs w:val="36"/>
+        </w:rPr>
+        <w:t xml:space="preserve"> </w:t>
       </w:r>
       <w:r>
         <w:rPr>
@@ -4735,12 +5309,21 @@
           <w:szCs w:val="36"/>
         </w:rPr>
       </w:pPr>
-      <w:r>
-        <w:rPr>
-          <w:sz w:val="36"/>
-          <w:szCs w:val="36"/>
-        </w:rPr>
-        <w:t>Strategy Deseninin Kullanıldığı Sınıflar</w:t>
+      <w:proofErr w:type="spellStart"/>
+      <w:r>
+        <w:rPr>
+          <w:sz w:val="36"/>
+          <w:szCs w:val="36"/>
+        </w:rPr>
+        <w:t>Strategy</w:t>
+      </w:r>
+      <w:proofErr w:type="spellEnd"/>
+      <w:r>
+        <w:rPr>
+          <w:sz w:val="36"/>
+          <w:szCs w:val="36"/>
+        </w:rPr>
+        <w:t xml:space="preserve"> Deseninin Kullanıldığı Sınıflar</w:t>
       </w:r>
     </w:p>
     <w:p>
@@ -4755,21 +5338,39 @@
           <w:szCs w:val="36"/>
         </w:rPr>
       </w:pPr>
+      <w:proofErr w:type="spellStart"/>
       <w:proofErr w:type="gramStart"/>
       <w:r>
         <w:rPr>
           <w:sz w:val="36"/>
           <w:szCs w:val="36"/>
         </w:rPr>
-        <w:t>KiralamaSecengi(</w:t>
-      </w:r>
+        <w:t>KiralamaSecengi</w:t>
+      </w:r>
+      <w:proofErr w:type="spellEnd"/>
+      <w:r>
+        <w:rPr>
+          <w:sz w:val="36"/>
+          <w:szCs w:val="36"/>
+        </w:rPr>
+        <w:t>(</w:t>
+      </w:r>
+      <w:proofErr w:type="spellStart"/>
       <w:proofErr w:type="gramEnd"/>
       <w:r>
         <w:rPr>
           <w:sz w:val="36"/>
           <w:szCs w:val="36"/>
         </w:rPr>
-        <w:t>Interface)</w:t>
+        <w:t>Interface</w:t>
+      </w:r>
+      <w:proofErr w:type="spellEnd"/>
+      <w:r>
+        <w:rPr>
+          <w:sz w:val="36"/>
+          <w:szCs w:val="36"/>
+        </w:rPr>
+        <w:t>)</w:t>
       </w:r>
     </w:p>
     <w:p>
@@ -4804,6 +5405,7 @@
           <w:szCs w:val="36"/>
         </w:rPr>
       </w:pPr>
+      <w:proofErr w:type="spellStart"/>
       <w:r>
         <w:rPr>
           <w:sz w:val="36"/>
@@ -4811,6 +5413,7 @@
         </w:rPr>
         <w:t>GunlukKirala</w:t>
       </w:r>
+      <w:proofErr w:type="spellEnd"/>
     </w:p>
     <w:p>
       <w:pPr>
@@ -4824,6 +5427,7 @@
           <w:szCs w:val="36"/>
         </w:rPr>
       </w:pPr>
+      <w:proofErr w:type="spellStart"/>
       <w:r>
         <w:rPr>
           <w:sz w:val="36"/>
@@ -4831,6 +5435,7 @@
         </w:rPr>
         <w:t>SaatlikKirala</w:t>
       </w:r>
+      <w:proofErr w:type="spellEnd"/>
     </w:p>
     <w:p>
       <w:pPr>
@@ -4864,6 +5469,7 @@
           <w:u w:val="single"/>
         </w:rPr>
       </w:pPr>
+      <w:proofErr w:type="spellStart"/>
       <w:r>
         <w:rPr>
           <w:b/>
@@ -4872,8 +5478,9 @@
           <w:szCs w:val="36"/>
           <w:u w:val="single"/>
         </w:rPr>
-        <w:t xml:space="preserve">Visitor </w:t>
-      </w:r>
+        <w:t>Visitor</w:t>
+      </w:r>
+      <w:proofErr w:type="spellEnd"/>
       <w:r>
         <w:rPr>
           <w:b/>
@@ -4882,6 +5489,16 @@
           <w:szCs w:val="36"/>
           <w:u w:val="single"/>
         </w:rPr>
+        <w:t xml:space="preserve"> </w:t>
+      </w:r>
+      <w:r>
+        <w:rPr>
+          <w:b/>
+          <w:bCs/>
+          <w:sz w:val="36"/>
+          <w:szCs w:val="36"/>
+          <w:u w:val="single"/>
+        </w:rPr>
         <w:t>Deseni</w:t>
       </w:r>
     </w:p>
@@ -4897,30 +5514,55 @@
           <w:sz w:val="36"/>
           <w:szCs w:val="36"/>
         </w:rPr>
-        <w:t>Mevcut sınıflara yeni özellik eklememizi gerektirecek durumlarda o sınıflara hiç dokunmadan yeni sınıf oluşturmamızı sağlayan bir tasarım deseni olduğu için Visitor desenini kullanıyoruz.</w:t>
-      </w:r>
-    </w:p>
-    <w:p>
-      <w:pPr>
-        <w:rPr>
-          <w:sz w:val="36"/>
-          <w:szCs w:val="36"/>
-        </w:rPr>
-      </w:pPr>
-    </w:p>
-    <w:p>
-      <w:pPr>
-        <w:rPr>
-          <w:sz w:val="36"/>
-          <w:szCs w:val="36"/>
-        </w:rPr>
-      </w:pPr>
-      <w:r>
-        <w:rPr>
-          <w:sz w:val="36"/>
-          <w:szCs w:val="36"/>
-        </w:rPr>
-        <w:t>Visitor Deseninin Kullanıldığı Sınıflar</w:t>
+        <w:t xml:space="preserve">Mevcut sınıflara yeni özellik eklememizi gerektirecek durumlarda o sınıflara hiç dokunmadan yeni sınıf oluşturmamızı sağlayan bir tasarım deseni olduğu için </w:t>
+      </w:r>
+      <w:proofErr w:type="spellStart"/>
+      <w:r>
+        <w:rPr>
+          <w:sz w:val="36"/>
+          <w:szCs w:val="36"/>
+        </w:rPr>
+        <w:t>Visitor</w:t>
+      </w:r>
+      <w:proofErr w:type="spellEnd"/>
+      <w:r>
+        <w:rPr>
+          <w:sz w:val="36"/>
+          <w:szCs w:val="36"/>
+        </w:rPr>
+        <w:t xml:space="preserve"> desenini kullanıyoruz.</w:t>
+      </w:r>
+    </w:p>
+    <w:p>
+      <w:pPr>
+        <w:rPr>
+          <w:sz w:val="36"/>
+          <w:szCs w:val="36"/>
+        </w:rPr>
+      </w:pPr>
+    </w:p>
+    <w:p>
+      <w:pPr>
+        <w:rPr>
+          <w:sz w:val="36"/>
+          <w:szCs w:val="36"/>
+        </w:rPr>
+      </w:pPr>
+      <w:proofErr w:type="spellStart"/>
+      <w:r>
+        <w:rPr>
+          <w:sz w:val="36"/>
+          <w:szCs w:val="36"/>
+        </w:rPr>
+        <w:t>Visitor</w:t>
+      </w:r>
+      <w:proofErr w:type="spellEnd"/>
+      <w:r>
+        <w:rPr>
+          <w:sz w:val="36"/>
+          <w:szCs w:val="36"/>
+        </w:rPr>
+        <w:t xml:space="preserve"> Deseninin Kullanıldığı Sınıflar</w:t>
       </w:r>
     </w:p>
     <w:p>
@@ -4940,14 +5582,23 @@
           <w:sz w:val="36"/>
           <w:szCs w:val="36"/>
         </w:rPr>
-        <w:t xml:space="preserve">Araba </w:t>
-      </w:r>
-      <w:r>
-        <w:rPr>
-          <w:sz w:val="36"/>
-          <w:szCs w:val="36"/>
-        </w:rPr>
-        <w:t>(Interface)</w:t>
+        <w:t>Araba (</w:t>
+      </w:r>
+      <w:proofErr w:type="spellStart"/>
+      <w:r>
+        <w:rPr>
+          <w:sz w:val="36"/>
+          <w:szCs w:val="36"/>
+        </w:rPr>
+        <w:t>Interface</w:t>
+      </w:r>
+      <w:proofErr w:type="spellEnd"/>
+      <w:r>
+        <w:rPr>
+          <w:sz w:val="36"/>
+          <w:szCs w:val="36"/>
+        </w:rPr>
+        <w:t>)</w:t>
       </w:r>
     </w:p>
     <w:p>
@@ -4962,12 +5613,37 @@
           <w:szCs w:val="36"/>
         </w:rPr>
       </w:pPr>
-      <w:r>
-        <w:rPr>
-          <w:sz w:val="36"/>
-          <w:szCs w:val="36"/>
-        </w:rPr>
-        <w:t>ArabaVisitor (Interface)</w:t>
+      <w:proofErr w:type="spellStart"/>
+      <w:r>
+        <w:rPr>
+          <w:sz w:val="36"/>
+          <w:szCs w:val="36"/>
+        </w:rPr>
+        <w:t>ArabaVisitor</w:t>
+      </w:r>
+      <w:proofErr w:type="spellEnd"/>
+      <w:r>
+        <w:rPr>
+          <w:sz w:val="36"/>
+          <w:szCs w:val="36"/>
+        </w:rPr>
+        <w:t xml:space="preserve"> (</w:t>
+      </w:r>
+      <w:proofErr w:type="spellStart"/>
+      <w:r>
+        <w:rPr>
+          <w:sz w:val="36"/>
+          <w:szCs w:val="36"/>
+        </w:rPr>
+        <w:t>Interface</w:t>
+      </w:r>
+      <w:proofErr w:type="spellEnd"/>
+      <w:r>
+        <w:rPr>
+          <w:sz w:val="36"/>
+          <w:szCs w:val="36"/>
+        </w:rPr>
+        <w:t>)</w:t>
       </w:r>
     </w:p>
     <w:p>
@@ -4982,6 +5658,7 @@
           <w:szCs w:val="36"/>
         </w:rPr>
       </w:pPr>
+      <w:proofErr w:type="spellStart"/>
       <w:r>
         <w:rPr>
           <w:sz w:val="36"/>
@@ -4989,6 +5666,7 @@
         </w:rPr>
         <w:t>Musteri</w:t>
       </w:r>
+      <w:proofErr w:type="spellEnd"/>
     </w:p>
     <w:p>
       <w:pPr>
@@ -5002,6 +5680,7 @@
           <w:szCs w:val="36"/>
         </w:rPr>
       </w:pPr>
+      <w:proofErr w:type="spellStart"/>
       <w:r>
         <w:rPr>
           <w:sz w:val="36"/>
@@ -5009,6 +5688,7 @@
         </w:rPr>
         <w:t>KiralikAraba</w:t>
       </w:r>
+      <w:proofErr w:type="spellEnd"/>
     </w:p>
     <w:p>
       <w:pPr>
@@ -5022,6 +5702,7 @@
           <w:szCs w:val="36"/>
         </w:rPr>
       </w:pPr>
+      <w:proofErr w:type="spellStart"/>
       <w:r>
         <w:rPr>
           <w:sz w:val="36"/>
@@ -5029,6 +5710,7 @@
         </w:rPr>
         <w:t>RaporVisitor</w:t>
       </w:r>
+      <w:proofErr w:type="spellEnd"/>
     </w:p>
     <w:p>
       <w:pPr>
@@ -5051,6 +5733,7 @@
           <w:u w:val="single"/>
         </w:rPr>
       </w:pPr>
+      <w:proofErr w:type="spellStart"/>
       <w:r>
         <w:rPr>
           <w:b/>
@@ -5062,6 +5745,7 @@
         <w:lastRenderedPageBreak/>
         <w:t>Observer</w:t>
       </w:r>
+      <w:proofErr w:type="spellEnd"/>
       <w:r>
         <w:rPr>
           <w:b/>
@@ -5095,37 +5779,71 @@
           <w:sz w:val="36"/>
           <w:szCs w:val="36"/>
         </w:rPr>
-        <w:t>Bildirim gönderme işlemi observer tasarım desenine uyduğu için observer desenini kullandık.</w:t>
-      </w:r>
-    </w:p>
-    <w:p>
-      <w:pPr>
-        <w:rPr>
-          <w:sz w:val="36"/>
-          <w:szCs w:val="36"/>
-        </w:rPr>
-      </w:pPr>
-    </w:p>
-    <w:p>
-      <w:pPr>
-        <w:rPr>
-          <w:sz w:val="36"/>
-          <w:szCs w:val="36"/>
-        </w:rPr>
-      </w:pPr>
-      <w:r>
-        <w:rPr>
-          <w:sz w:val="36"/>
-          <w:szCs w:val="36"/>
-        </w:rPr>
-        <w:t xml:space="preserve">Observer </w:t>
-      </w:r>
-      <w:r>
-        <w:rPr>
-          <w:sz w:val="36"/>
-          <w:szCs w:val="36"/>
-        </w:rPr>
-        <w:t>Deseninin Kullanıldığı Sınıflar</w:t>
+        <w:t xml:space="preserve">Bildirim gönderme işlemi </w:t>
+      </w:r>
+      <w:proofErr w:type="spellStart"/>
+      <w:r>
+        <w:rPr>
+          <w:sz w:val="36"/>
+          <w:szCs w:val="36"/>
+        </w:rPr>
+        <w:t>observer</w:t>
+      </w:r>
+      <w:proofErr w:type="spellEnd"/>
+      <w:r>
+        <w:rPr>
+          <w:sz w:val="36"/>
+          <w:szCs w:val="36"/>
+        </w:rPr>
+        <w:t xml:space="preserve"> tasarım desenine uyduğu için </w:t>
+      </w:r>
+      <w:proofErr w:type="spellStart"/>
+      <w:r>
+        <w:rPr>
+          <w:sz w:val="36"/>
+          <w:szCs w:val="36"/>
+        </w:rPr>
+        <w:t>observer</w:t>
+      </w:r>
+      <w:proofErr w:type="spellEnd"/>
+      <w:r>
+        <w:rPr>
+          <w:sz w:val="36"/>
+          <w:szCs w:val="36"/>
+        </w:rPr>
+        <w:t xml:space="preserve"> desenini kullandık.</w:t>
+      </w:r>
+    </w:p>
+    <w:p>
+      <w:pPr>
+        <w:rPr>
+          <w:sz w:val="36"/>
+          <w:szCs w:val="36"/>
+        </w:rPr>
+      </w:pPr>
+    </w:p>
+    <w:p>
+      <w:pPr>
+        <w:rPr>
+          <w:sz w:val="36"/>
+          <w:szCs w:val="36"/>
+        </w:rPr>
+      </w:pPr>
+      <w:proofErr w:type="spellStart"/>
+      <w:r>
+        <w:rPr>
+          <w:sz w:val="36"/>
+          <w:szCs w:val="36"/>
+        </w:rPr>
+        <w:t>Observer</w:t>
+      </w:r>
+      <w:proofErr w:type="spellEnd"/>
+      <w:r>
+        <w:rPr>
+          <w:sz w:val="36"/>
+          <w:szCs w:val="36"/>
+        </w:rPr>
+        <w:t xml:space="preserve"> Deseninin Kullanıldığı Sınıflar</w:t>
       </w:r>
     </w:p>
     <w:p>
@@ -5140,6 +5858,7 @@
           <w:szCs w:val="36"/>
         </w:rPr>
       </w:pPr>
+      <w:proofErr w:type="spellStart"/>
       <w:r>
         <w:rPr>
           <w:sz w:val="36"/>
@@ -5147,12 +5866,29 @@
         </w:rPr>
         <w:t>KiralamaServisi</w:t>
       </w:r>
-      <w:r>
-        <w:rPr>
-          <w:sz w:val="36"/>
-          <w:szCs w:val="36"/>
-        </w:rPr>
-        <w:t xml:space="preserve"> (Interface)</w:t>
+      <w:proofErr w:type="spellEnd"/>
+      <w:r>
+        <w:rPr>
+          <w:sz w:val="36"/>
+          <w:szCs w:val="36"/>
+        </w:rPr>
+        <w:t xml:space="preserve"> (</w:t>
+      </w:r>
+      <w:proofErr w:type="spellStart"/>
+      <w:r>
+        <w:rPr>
+          <w:sz w:val="36"/>
+          <w:szCs w:val="36"/>
+        </w:rPr>
+        <w:t>Interface</w:t>
+      </w:r>
+      <w:proofErr w:type="spellEnd"/>
+      <w:r>
+        <w:rPr>
+          <w:sz w:val="36"/>
+          <w:szCs w:val="36"/>
+        </w:rPr>
+        <w:t>)</w:t>
       </w:r>
     </w:p>
     <w:p>
@@ -5167,6 +5903,7 @@
           <w:szCs w:val="36"/>
         </w:rPr>
       </w:pPr>
+      <w:proofErr w:type="spellStart"/>
       <w:proofErr w:type="gramStart"/>
       <w:r>
         <w:rPr>
@@ -5175,6 +5912,7 @@
         </w:rPr>
         <w:t>Observer</w:t>
       </w:r>
+      <w:proofErr w:type="spellEnd"/>
       <w:r>
         <w:rPr>
           <w:sz w:val="36"/>
@@ -5182,13 +5920,22 @@
         </w:rPr>
         <w:t>(</w:t>
       </w:r>
+      <w:proofErr w:type="spellStart"/>
       <w:proofErr w:type="gramEnd"/>
       <w:r>
         <w:rPr>
           <w:sz w:val="36"/>
           <w:szCs w:val="36"/>
         </w:rPr>
-        <w:t>Interface)</w:t>
+        <w:t>Interface</w:t>
+      </w:r>
+      <w:proofErr w:type="spellEnd"/>
+      <w:r>
+        <w:rPr>
+          <w:sz w:val="36"/>
+          <w:szCs w:val="36"/>
+        </w:rPr>
+        <w:t>)</w:t>
       </w:r>
     </w:p>
     <w:p>
@@ -5203,6 +5950,7 @@
           <w:szCs w:val="36"/>
         </w:rPr>
       </w:pPr>
+      <w:proofErr w:type="spellStart"/>
       <w:r>
         <w:rPr>
           <w:sz w:val="36"/>
@@ -5210,6 +5958,7 @@
         </w:rPr>
         <w:t>KiralamaServisiDemo</w:t>
       </w:r>
+      <w:proofErr w:type="spellEnd"/>
     </w:p>
     <w:p>
       <w:pPr>
@@ -5223,6 +5972,7 @@
           <w:szCs w:val="36"/>
         </w:rPr>
       </w:pPr>
+      <w:proofErr w:type="spellStart"/>
       <w:r>
         <w:rPr>
           <w:sz w:val="36"/>
@@ -5230,6 +5980,18 @@
         </w:rPr>
         <w:t>OMusteri</w:t>
       </w:r>
+      <w:proofErr w:type="spellEnd"/>
+    </w:p>
+    <w:p>
+      <w:pPr>
+        <w:rPr>
+          <w:b/>
+          <w:bCs/>
+          <w:sz w:val="40"/>
+          <w:szCs w:val="40"/>
+          <w:u w:val="single"/>
+        </w:rPr>
+      </w:pPr>
     </w:p>
     <w:p>
       <w:pPr>
@@ -6545,7 +7307,7 @@
         <w:ind w:left="720" w:hanging="360"/>
       </w:pPr>
     </w:lvl>
-    <w:lvl w:ilvl="1" w:tplc="FFFFFFFF" w:tentative="1">
+    <w:lvl w:ilvl="1" w:tplc="FFFFFFFF">
       <w:start w:val="1"/>
       <w:numFmt w:val="lowerLetter"/>
       <w:lvlText w:val="%2."/>
@@ -6619,6 +7381,127 @@
     </w:lvl>
   </w:abstractNum>
   <w:abstractNum w:abstractNumId="13" w15:restartNumberingAfterBreak="0">
+    <w:nsid w:val="4C494242"/>
+    <w:multiLevelType w:val="multilevel"/>
+    <w:tmpl w:val="3386090C"/>
+    <w:lvl w:ilvl="0">
+      <w:start w:val="1"/>
+      <w:numFmt w:val="decimal"/>
+      <w:lvlText w:val="%1."/>
+      <w:lvlJc w:val="left"/>
+      <w:pPr>
+        <w:ind w:left="690" w:hanging="360"/>
+      </w:pPr>
+      <w:rPr>
+        <w:rFonts w:hint="default"/>
+      </w:rPr>
+    </w:lvl>
+    <w:lvl w:ilvl="1">
+      <w:start w:val="1"/>
+      <w:numFmt w:val="decimal"/>
+      <w:isLgl/>
+      <w:lvlText w:val="%1.%2."/>
+      <w:lvlJc w:val="left"/>
+      <w:pPr>
+        <w:ind w:left="1575" w:hanging="720"/>
+      </w:pPr>
+      <w:rPr>
+        <w:rFonts w:hint="default"/>
+      </w:rPr>
+    </w:lvl>
+    <w:lvl w:ilvl="2">
+      <w:start w:val="1"/>
+      <w:numFmt w:val="decimal"/>
+      <w:isLgl/>
+      <w:lvlText w:val="%1.%2.%3."/>
+      <w:lvlJc w:val="left"/>
+      <w:pPr>
+        <w:ind w:left="2460" w:hanging="1080"/>
+      </w:pPr>
+      <w:rPr>
+        <w:rFonts w:hint="default"/>
+      </w:rPr>
+    </w:lvl>
+    <w:lvl w:ilvl="3">
+      <w:start w:val="1"/>
+      <w:numFmt w:val="decimal"/>
+      <w:isLgl/>
+      <w:lvlText w:val="%1.%2.%3.%4."/>
+      <w:lvlJc w:val="left"/>
+      <w:pPr>
+        <w:ind w:left="3345" w:hanging="1440"/>
+      </w:pPr>
+      <w:rPr>
+        <w:rFonts w:hint="default"/>
+      </w:rPr>
+    </w:lvl>
+    <w:lvl w:ilvl="4">
+      <w:start w:val="1"/>
+      <w:numFmt w:val="decimal"/>
+      <w:isLgl/>
+      <w:lvlText w:val="%1.%2.%3.%4.%5."/>
+      <w:lvlJc w:val="left"/>
+      <w:pPr>
+        <w:ind w:left="3870" w:hanging="1440"/>
+      </w:pPr>
+      <w:rPr>
+        <w:rFonts w:hint="default"/>
+      </w:rPr>
+    </w:lvl>
+    <w:lvl w:ilvl="5">
+      <w:start w:val="1"/>
+      <w:numFmt w:val="decimal"/>
+      <w:isLgl/>
+      <w:lvlText w:val="%1.%2.%3.%4.%5.%6."/>
+      <w:lvlJc w:val="left"/>
+      <w:pPr>
+        <w:ind w:left="4755" w:hanging="1800"/>
+      </w:pPr>
+      <w:rPr>
+        <w:rFonts w:hint="default"/>
+      </w:rPr>
+    </w:lvl>
+    <w:lvl w:ilvl="6">
+      <w:start w:val="1"/>
+      <w:numFmt w:val="decimal"/>
+      <w:isLgl/>
+      <w:lvlText w:val="%1.%2.%3.%4.%5.%6.%7."/>
+      <w:lvlJc w:val="left"/>
+      <w:pPr>
+        <w:ind w:left="5640" w:hanging="2160"/>
+      </w:pPr>
+      <w:rPr>
+        <w:rFonts w:hint="default"/>
+      </w:rPr>
+    </w:lvl>
+    <w:lvl w:ilvl="7">
+      <w:start w:val="1"/>
+      <w:numFmt w:val="decimal"/>
+      <w:isLgl/>
+      <w:lvlText w:val="%1.%2.%3.%4.%5.%6.%7.%8."/>
+      <w:lvlJc w:val="left"/>
+      <w:pPr>
+        <w:ind w:left="6525" w:hanging="2520"/>
+      </w:pPr>
+      <w:rPr>
+        <w:rFonts w:hint="default"/>
+      </w:rPr>
+    </w:lvl>
+    <w:lvl w:ilvl="8">
+      <w:start w:val="1"/>
+      <w:numFmt w:val="decimal"/>
+      <w:isLgl/>
+      <w:lvlText w:val="%1.%2.%3.%4.%5.%6.%7.%8.%9."/>
+      <w:lvlJc w:val="left"/>
+      <w:pPr>
+        <w:ind w:left="7050" w:hanging="2520"/>
+      </w:pPr>
+      <w:rPr>
+        <w:rFonts w:hint="default"/>
+      </w:rPr>
+    </w:lvl>
+  </w:abstractNum>
+  <w:abstractNum w:abstractNumId="14" w15:restartNumberingAfterBreak="0">
     <w:nsid w:val="5CC24B89"/>
     <w:multiLevelType w:val="hybridMultilevel"/>
     <w:tmpl w:val="FB64CE1A"/>
@@ -6731,7 +7614,7 @@
       </w:rPr>
     </w:lvl>
   </w:abstractNum>
-  <w:abstractNum w:abstractNumId="14" w15:restartNumberingAfterBreak="0">
+  <w:abstractNum w:abstractNumId="15" w15:restartNumberingAfterBreak="0">
     <w:nsid w:val="653F75A2"/>
     <w:multiLevelType w:val="hybridMultilevel"/>
     <w:tmpl w:val="1C460AD4"/>
@@ -6821,7 +7704,128 @@
       </w:pPr>
     </w:lvl>
   </w:abstractNum>
-  <w:abstractNum w:abstractNumId="15" w15:restartNumberingAfterBreak="0">
+  <w:abstractNum w:abstractNumId="16" w15:restartNumberingAfterBreak="0">
+    <w:nsid w:val="69DC67A9"/>
+    <w:multiLevelType w:val="multilevel"/>
+    <w:tmpl w:val="3A4E3792"/>
+    <w:lvl w:ilvl="0">
+      <w:start w:val="1"/>
+      <w:numFmt w:val="decimal"/>
+      <w:lvlText w:val="%1."/>
+      <w:lvlJc w:val="left"/>
+      <w:pPr>
+        <w:ind w:left="720" w:hanging="360"/>
+      </w:pPr>
+      <w:rPr>
+        <w:rFonts w:hint="default"/>
+      </w:rPr>
+    </w:lvl>
+    <w:lvl w:ilvl="1">
+      <w:start w:val="1"/>
+      <w:numFmt w:val="decimal"/>
+      <w:isLgl/>
+      <w:lvlText w:val="%1.%2."/>
+      <w:lvlJc w:val="left"/>
+      <w:pPr>
+        <w:ind w:left="1440" w:hanging="720"/>
+      </w:pPr>
+      <w:rPr>
+        <w:rFonts w:hint="default"/>
+      </w:rPr>
+    </w:lvl>
+    <w:lvl w:ilvl="2">
+      <w:start w:val="1"/>
+      <w:numFmt w:val="decimal"/>
+      <w:isLgl/>
+      <w:lvlText w:val="%1.%2.%3."/>
+      <w:lvlJc w:val="left"/>
+      <w:pPr>
+        <w:ind w:left="2160" w:hanging="1080"/>
+      </w:pPr>
+      <w:rPr>
+        <w:rFonts w:hint="default"/>
+      </w:rPr>
+    </w:lvl>
+    <w:lvl w:ilvl="3">
+      <w:start w:val="1"/>
+      <w:numFmt w:val="decimal"/>
+      <w:isLgl/>
+      <w:lvlText w:val="%1.%2.%3.%4."/>
+      <w:lvlJc w:val="left"/>
+      <w:pPr>
+        <w:ind w:left="2520" w:hanging="1080"/>
+      </w:pPr>
+      <w:rPr>
+        <w:rFonts w:hint="default"/>
+      </w:rPr>
+    </w:lvl>
+    <w:lvl w:ilvl="4">
+      <w:start w:val="1"/>
+      <w:numFmt w:val="decimal"/>
+      <w:isLgl/>
+      <w:lvlText w:val="%1.%2.%3.%4.%5."/>
+      <w:lvlJc w:val="left"/>
+      <w:pPr>
+        <w:ind w:left="3240" w:hanging="1440"/>
+      </w:pPr>
+      <w:rPr>
+        <w:rFonts w:hint="default"/>
+      </w:rPr>
+    </w:lvl>
+    <w:lvl w:ilvl="5">
+      <w:start w:val="1"/>
+      <w:numFmt w:val="decimal"/>
+      <w:isLgl/>
+      <w:lvlText w:val="%1.%2.%3.%4.%5.%6."/>
+      <w:lvlJc w:val="left"/>
+      <w:pPr>
+        <w:ind w:left="3960" w:hanging="1800"/>
+      </w:pPr>
+      <w:rPr>
+        <w:rFonts w:hint="default"/>
+      </w:rPr>
+    </w:lvl>
+    <w:lvl w:ilvl="6">
+      <w:start w:val="1"/>
+      <w:numFmt w:val="decimal"/>
+      <w:isLgl/>
+      <w:lvlText w:val="%1.%2.%3.%4.%5.%6.%7."/>
+      <w:lvlJc w:val="left"/>
+      <w:pPr>
+        <w:ind w:left="4320" w:hanging="1800"/>
+      </w:pPr>
+      <w:rPr>
+        <w:rFonts w:hint="default"/>
+      </w:rPr>
+    </w:lvl>
+    <w:lvl w:ilvl="7">
+      <w:start w:val="1"/>
+      <w:numFmt w:val="decimal"/>
+      <w:isLgl/>
+      <w:lvlText w:val="%1.%2.%3.%4.%5.%6.%7.%8."/>
+      <w:lvlJc w:val="left"/>
+      <w:pPr>
+        <w:ind w:left="5040" w:hanging="2160"/>
+      </w:pPr>
+      <w:rPr>
+        <w:rFonts w:hint="default"/>
+      </w:rPr>
+    </w:lvl>
+    <w:lvl w:ilvl="8">
+      <w:start w:val="1"/>
+      <w:numFmt w:val="decimal"/>
+      <w:isLgl/>
+      <w:lvlText w:val="%1.%2.%3.%4.%5.%6.%7.%8.%9."/>
+      <w:lvlJc w:val="left"/>
+      <w:pPr>
+        <w:ind w:left="5760" w:hanging="2520"/>
+      </w:pPr>
+      <w:rPr>
+        <w:rFonts w:hint="default"/>
+      </w:rPr>
+    </w:lvl>
+  </w:abstractNum>
+  <w:abstractNum w:abstractNumId="17" w15:restartNumberingAfterBreak="0">
     <w:nsid w:val="6DF93297"/>
     <w:multiLevelType w:val="hybridMultilevel"/>
     <w:tmpl w:val="24F8B0DA"/>
@@ -6934,7 +7938,7 @@
       </w:rPr>
     </w:lvl>
   </w:abstractNum>
-  <w:abstractNum w:abstractNumId="16" w15:restartNumberingAfterBreak="0">
+  <w:abstractNum w:abstractNumId="18" w15:restartNumberingAfterBreak="0">
     <w:nsid w:val="6E021E94"/>
     <w:multiLevelType w:val="hybridMultilevel"/>
     <w:tmpl w:val="87067F2C"/>
@@ -7020,7 +8024,7 @@
       </w:pPr>
     </w:lvl>
   </w:abstractNum>
-  <w:abstractNum w:abstractNumId="17" w15:restartNumberingAfterBreak="0">
+  <w:abstractNum w:abstractNumId="19" w15:restartNumberingAfterBreak="0">
     <w:nsid w:val="740E07F5"/>
     <w:multiLevelType w:val="hybridMultilevel"/>
     <w:tmpl w:val="D6EA7E5A"/>
@@ -7133,7 +8137,7 @@
       </w:rPr>
     </w:lvl>
   </w:abstractNum>
-  <w:abstractNum w:abstractNumId="18" w15:restartNumberingAfterBreak="0">
+  <w:abstractNum w:abstractNumId="20" w15:restartNumberingAfterBreak="0">
     <w:nsid w:val="76AD1385"/>
     <w:multiLevelType w:val="hybridMultilevel"/>
     <w:tmpl w:val="59489A4C"/>
@@ -7246,7 +8250,7 @@
       </w:rPr>
     </w:lvl>
   </w:abstractNum>
-  <w:abstractNum w:abstractNumId="19" w15:restartNumberingAfterBreak="0">
+  <w:abstractNum w:abstractNumId="21" w15:restartNumberingAfterBreak="0">
     <w:nsid w:val="77BE0B84"/>
     <w:multiLevelType w:val="hybridMultilevel"/>
     <w:tmpl w:val="F4A0562C"/>
@@ -7359,7 +8363,7 @@
       </w:rPr>
     </w:lvl>
   </w:abstractNum>
-  <w:abstractNum w:abstractNumId="20" w15:restartNumberingAfterBreak="0">
+  <w:abstractNum w:abstractNumId="22" w15:restartNumberingAfterBreak="0">
     <w:nsid w:val="7A1128C7"/>
     <w:multiLevelType w:val="hybridMultilevel"/>
     <w:tmpl w:val="1B2EF70E"/>
@@ -7446,19 +8450,19 @@
     </w:lvl>
   </w:abstractNum>
   <w:num w:numId="1" w16cid:durableId="716860141">
-    <w:abstractNumId w:val="16"/>
+    <w:abstractNumId w:val="18"/>
   </w:num>
   <w:num w:numId="2" w16cid:durableId="1337534675">
     <w:abstractNumId w:val="3"/>
   </w:num>
   <w:num w:numId="3" w16cid:durableId="1704286851">
-    <w:abstractNumId w:val="19"/>
+    <w:abstractNumId w:val="21"/>
   </w:num>
   <w:num w:numId="4" w16cid:durableId="575210083">
     <w:abstractNumId w:val="1"/>
   </w:num>
   <w:num w:numId="5" w16cid:durableId="919409824">
-    <w:abstractNumId w:val="17"/>
+    <w:abstractNumId w:val="19"/>
   </w:num>
   <w:num w:numId="6" w16cid:durableId="2030644096">
     <w:abstractNumId w:val="7"/>
@@ -7467,7 +8471,7 @@
     <w:abstractNumId w:val="6"/>
   </w:num>
   <w:num w:numId="8" w16cid:durableId="1653866680">
-    <w:abstractNumId w:val="13"/>
+    <w:abstractNumId w:val="14"/>
   </w:num>
   <w:num w:numId="9" w16cid:durableId="547765598">
     <w:abstractNumId w:val="12"/>
@@ -7479,7 +8483,7 @@
     <w:abstractNumId w:val="8"/>
   </w:num>
   <w:num w:numId="12" w16cid:durableId="172838451">
-    <w:abstractNumId w:val="18"/>
+    <w:abstractNumId w:val="20"/>
   </w:num>
   <w:num w:numId="13" w16cid:durableId="1260523798">
     <w:abstractNumId w:val="2"/>
@@ -7488,16 +8492,16 @@
     <w:abstractNumId w:val="4"/>
   </w:num>
   <w:num w:numId="15" w16cid:durableId="1819495656">
-    <w:abstractNumId w:val="20"/>
+    <w:abstractNumId w:val="22"/>
   </w:num>
   <w:num w:numId="16" w16cid:durableId="866715616">
     <w:abstractNumId w:val="0"/>
   </w:num>
   <w:num w:numId="17" w16cid:durableId="114837636">
-    <w:abstractNumId w:val="14"/>
+    <w:abstractNumId w:val="15"/>
   </w:num>
   <w:num w:numId="18" w16cid:durableId="1156724078">
-    <w:abstractNumId w:val="15"/>
+    <w:abstractNumId w:val="17"/>
   </w:num>
   <w:num w:numId="19" w16cid:durableId="1056583679">
     <w:abstractNumId w:val="10"/>
@@ -7507,6 +8511,12 @@
   </w:num>
   <w:num w:numId="21" w16cid:durableId="1696034187">
     <w:abstractNumId w:val="9"/>
+  </w:num>
+  <w:num w:numId="22" w16cid:durableId="192769346">
+    <w:abstractNumId w:val="13"/>
+  </w:num>
+  <w:num w:numId="23" w16cid:durableId="1222788025">
+    <w:abstractNumId w:val="16"/>
   </w:num>
 </w:numbering>
 </file>
@@ -7951,6 +8961,29 @@
       <w:contextualSpacing/>
     </w:pPr>
   </w:style>
+  <w:style w:type="table" w:styleId="TabloKlavuzu">
+    <w:name w:val="Table Grid"/>
+    <w:basedOn w:val="NormalTablo"/>
+    <w:uiPriority w:val="39"/>
+    <w:rsid w:val="0031472D"/>
+    <w:pPr>
+      <w:spacing w:after="0" w:line="240" w:lineRule="auto"/>
+    </w:pPr>
+    <w:rPr>
+      <w:kern w:val="0"/>
+      <w14:ligatures w14:val="none"/>
+    </w:rPr>
+    <w:tblPr>
+      <w:tblBorders>
+        <w:top w:val="single" w:sz="4" w:space="0" w:color="auto"/>
+        <w:left w:val="single" w:sz="4" w:space="0" w:color="auto"/>
+        <w:bottom w:val="single" w:sz="4" w:space="0" w:color="auto"/>
+        <w:right w:val="single" w:sz="4" w:space="0" w:color="auto"/>
+        <w:insideH w:val="single" w:sz="4" w:space="0" w:color="auto"/>
+        <w:insideV w:val="single" w:sz="4" w:space="0" w:color="auto"/>
+      </w:tblBorders>
+    </w:tblPr>
+  </w:style>
 </w:styles>
 </file>
 

</xml_diff>